<commit_message>
Update rapport + add pointer last in CircularList
</commit_message>
<xml_diff>
--- a/Rapport/rapport.docx
+++ b/Rapport/rapport.docx
@@ -165,16 +165,16 @@
       <w:tblPr>
         <w:tblW w:w="9072" w:type="dxa"/>
         <w:jc w:val="left"/>
-        <w:tblInd w:w="55" w:type="dxa"/>
+        <w:tblInd w:w="53" w:type="dxa"/>
         <w:tblBorders>
-          <w:top w:val="single" w:sz="2" w:space="0" w:color="000000"/>
-          <w:left w:val="single" w:sz="2" w:space="0" w:color="000000"/>
-          <w:bottom w:val="single" w:sz="2" w:space="0" w:color="000000"/>
-          <w:insideH w:val="single" w:sz="2" w:space="0" w:color="000000"/>
+          <w:top w:val="single" w:sz="2" w:space="0" w:color="000001"/>
+          <w:left w:val="single" w:sz="2" w:space="0" w:color="000001"/>
+          <w:bottom w:val="single" w:sz="2" w:space="0" w:color="000001"/>
+          <w:insideH w:val="single" w:sz="2" w:space="0" w:color="000001"/>
         </w:tblBorders>
         <w:tblCellMar>
           <w:top w:w="55" w:type="dxa"/>
-          <w:left w:w="54" w:type="dxa"/>
+          <w:left w:w="51" w:type="dxa"/>
           <w:bottom w:w="55" w:type="dxa"/>
           <w:right w:w="55" w:type="dxa"/>
         </w:tblCellMar>
@@ -192,14 +192,14 @@
           <w:tcPr>
             <w:tcW w:w="1814" w:type="dxa"/>
             <w:tcBorders>
-              <w:top w:val="single" w:sz="2" w:space="0" w:color="000000"/>
-              <w:left w:val="single" w:sz="2" w:space="0" w:color="000000"/>
-              <w:bottom w:val="single" w:sz="2" w:space="0" w:color="000000"/>
-              <w:insideH w:val="single" w:sz="2" w:space="0" w:color="000000"/>
+              <w:top w:val="single" w:sz="2" w:space="0" w:color="000001"/>
+              <w:left w:val="single" w:sz="2" w:space="0" w:color="000001"/>
+              <w:bottom w:val="single" w:sz="2" w:space="0" w:color="000001"/>
+              <w:insideH w:val="single" w:sz="2" w:space="0" w:color="000001"/>
             </w:tcBorders>
             <w:shd w:fill="auto" w:val="clear"/>
             <w:tcMar>
-              <w:left w:w="54" w:type="dxa"/>
+              <w:left w:w="51" w:type="dxa"/>
             </w:tcMar>
           </w:tcPr>
           <w:p>
@@ -225,14 +225,14 @@
           <w:tcPr>
             <w:tcW w:w="1814" w:type="dxa"/>
             <w:tcBorders>
-              <w:top w:val="single" w:sz="2" w:space="0" w:color="000000"/>
-              <w:left w:val="single" w:sz="2" w:space="0" w:color="000000"/>
-              <w:bottom w:val="single" w:sz="2" w:space="0" w:color="000000"/>
-              <w:insideH w:val="single" w:sz="2" w:space="0" w:color="000000"/>
+              <w:top w:val="single" w:sz="2" w:space="0" w:color="000001"/>
+              <w:left w:val="single" w:sz="2" w:space="0" w:color="000001"/>
+              <w:bottom w:val="single" w:sz="2" w:space="0" w:color="000001"/>
+              <w:insideH w:val="single" w:sz="2" w:space="0" w:color="000001"/>
             </w:tcBorders>
             <w:shd w:fill="auto" w:val="clear"/>
             <w:tcMar>
-              <w:left w:w="54" w:type="dxa"/>
+              <w:left w:w="51" w:type="dxa"/>
             </w:tcMar>
           </w:tcPr>
           <w:p>
@@ -267,14 +267,14 @@
           <w:tcPr>
             <w:tcW w:w="1815" w:type="dxa"/>
             <w:tcBorders>
-              <w:top w:val="single" w:sz="2" w:space="0" w:color="000000"/>
-              <w:left w:val="single" w:sz="2" w:space="0" w:color="000000"/>
-              <w:bottom w:val="single" w:sz="2" w:space="0" w:color="000000"/>
-              <w:insideH w:val="single" w:sz="2" w:space="0" w:color="000000"/>
+              <w:top w:val="single" w:sz="2" w:space="0" w:color="000001"/>
+              <w:left w:val="single" w:sz="2" w:space="0" w:color="000001"/>
+              <w:bottom w:val="single" w:sz="2" w:space="0" w:color="000001"/>
+              <w:insideH w:val="single" w:sz="2" w:space="0" w:color="000001"/>
             </w:tcBorders>
             <w:shd w:fill="auto" w:val="clear"/>
             <w:tcMar>
-              <w:left w:w="54" w:type="dxa"/>
+              <w:left w:w="51" w:type="dxa"/>
             </w:tcMar>
           </w:tcPr>
           <w:p>
@@ -301,14 +301,14 @@
           <w:tcPr>
             <w:tcW w:w="1814" w:type="dxa"/>
             <w:tcBorders>
-              <w:top w:val="single" w:sz="2" w:space="0" w:color="000000"/>
-              <w:left w:val="single" w:sz="2" w:space="0" w:color="000000"/>
-              <w:bottom w:val="single" w:sz="2" w:space="0" w:color="000000"/>
-              <w:insideH w:val="single" w:sz="2" w:space="0" w:color="000000"/>
+              <w:top w:val="single" w:sz="2" w:space="0" w:color="000001"/>
+              <w:left w:val="single" w:sz="2" w:space="0" w:color="000001"/>
+              <w:bottom w:val="single" w:sz="2" w:space="0" w:color="000001"/>
+              <w:insideH w:val="single" w:sz="2" w:space="0" w:color="000001"/>
             </w:tcBorders>
             <w:shd w:fill="auto" w:val="clear"/>
             <w:tcMar>
-              <w:left w:w="54" w:type="dxa"/>
+              <w:left w:w="51" w:type="dxa"/>
             </w:tcMar>
           </w:tcPr>
           <w:p>
@@ -335,16 +335,16 @@
           <w:tcPr>
             <w:tcW w:w="1815" w:type="dxa"/>
             <w:tcBorders>
-              <w:top w:val="single" w:sz="2" w:space="0" w:color="000000"/>
-              <w:left w:val="single" w:sz="2" w:space="0" w:color="000000"/>
-              <w:bottom w:val="single" w:sz="2" w:space="0" w:color="000000"/>
-              <w:right w:val="single" w:sz="2" w:space="0" w:color="000000"/>
-              <w:insideH w:val="single" w:sz="2" w:space="0" w:color="000000"/>
-              <w:insideV w:val="single" w:sz="2" w:space="0" w:color="000000"/>
+              <w:top w:val="single" w:sz="2" w:space="0" w:color="000001"/>
+              <w:left w:val="single" w:sz="2" w:space="0" w:color="000001"/>
+              <w:bottom w:val="single" w:sz="2" w:space="0" w:color="000001"/>
+              <w:right w:val="single" w:sz="2" w:space="0" w:color="000001"/>
+              <w:insideH w:val="single" w:sz="2" w:space="0" w:color="000001"/>
+              <w:insideV w:val="single" w:sz="2" w:space="0" w:color="000001"/>
             </w:tcBorders>
             <w:shd w:fill="auto" w:val="clear"/>
             <w:tcMar>
-              <w:left w:w="54" w:type="dxa"/>
+              <w:left w:w="51" w:type="dxa"/>
             </w:tcMar>
           </w:tcPr>
           <w:p>
@@ -374,13 +374,14 @@
           <w:tcPr>
             <w:tcW w:w="1814" w:type="dxa"/>
             <w:tcBorders>
-              <w:left w:val="single" w:sz="2" w:space="0" w:color="000000"/>
-              <w:bottom w:val="single" w:sz="2" w:space="0" w:color="000000"/>
-              <w:insideH w:val="single" w:sz="2" w:space="0" w:color="000000"/>
+              <w:top w:val="single" w:sz="2" w:space="0" w:color="000001"/>
+              <w:left w:val="single" w:sz="2" w:space="0" w:color="000001"/>
+              <w:bottom w:val="single" w:sz="2" w:space="0" w:color="000001"/>
+              <w:insideH w:val="single" w:sz="2" w:space="0" w:color="000001"/>
             </w:tcBorders>
             <w:shd w:fill="auto" w:val="clear"/>
             <w:tcMar>
-              <w:left w:w="54" w:type="dxa"/>
+              <w:left w:w="51" w:type="dxa"/>
             </w:tcMar>
           </w:tcPr>
           <w:p>
@@ -407,13 +408,14 @@
           <w:tcPr>
             <w:tcW w:w="1814" w:type="dxa"/>
             <w:tcBorders>
-              <w:left w:val="single" w:sz="2" w:space="0" w:color="000000"/>
-              <w:bottom w:val="single" w:sz="2" w:space="0" w:color="000000"/>
-              <w:insideH w:val="single" w:sz="2" w:space="0" w:color="000000"/>
+              <w:top w:val="single" w:sz="2" w:space="0" w:color="000001"/>
+              <w:left w:val="single" w:sz="2" w:space="0" w:color="000001"/>
+              <w:bottom w:val="single" w:sz="2" w:space="0" w:color="000001"/>
+              <w:insideH w:val="single" w:sz="2" w:space="0" w:color="000001"/>
             </w:tcBorders>
             <w:shd w:fill="auto" w:val="clear"/>
             <w:tcMar>
-              <w:left w:w="54" w:type="dxa"/>
+              <w:left w:w="51" w:type="dxa"/>
             </w:tcMar>
           </w:tcPr>
           <w:p>
@@ -433,13 +435,14 @@
           <w:tcPr>
             <w:tcW w:w="1815" w:type="dxa"/>
             <w:tcBorders>
-              <w:left w:val="single" w:sz="2" w:space="0" w:color="000000"/>
-              <w:bottom w:val="single" w:sz="2" w:space="0" w:color="000000"/>
-              <w:insideH w:val="single" w:sz="2" w:space="0" w:color="000000"/>
+              <w:top w:val="single" w:sz="2" w:space="0" w:color="000001"/>
+              <w:left w:val="single" w:sz="2" w:space="0" w:color="000001"/>
+              <w:bottom w:val="single" w:sz="2" w:space="0" w:color="000001"/>
+              <w:insideH w:val="single" w:sz="2" w:space="0" w:color="000001"/>
             </w:tcBorders>
             <w:shd w:fill="auto" w:val="clear"/>
             <w:tcMar>
-              <w:left w:w="54" w:type="dxa"/>
+              <w:left w:w="51" w:type="dxa"/>
             </w:tcMar>
           </w:tcPr>
           <w:p>
@@ -459,13 +462,14 @@
           <w:tcPr>
             <w:tcW w:w="1814" w:type="dxa"/>
             <w:tcBorders>
-              <w:left w:val="single" w:sz="2" w:space="0" w:color="000000"/>
-              <w:bottom w:val="single" w:sz="2" w:space="0" w:color="000000"/>
-              <w:insideH w:val="single" w:sz="2" w:space="0" w:color="000000"/>
+              <w:top w:val="single" w:sz="2" w:space="0" w:color="000001"/>
+              <w:left w:val="single" w:sz="2" w:space="0" w:color="000001"/>
+              <w:bottom w:val="single" w:sz="2" w:space="0" w:color="000001"/>
+              <w:insideH w:val="single" w:sz="2" w:space="0" w:color="000001"/>
             </w:tcBorders>
             <w:shd w:fill="auto" w:val="clear"/>
             <w:tcMar>
-              <w:left w:w="54" w:type="dxa"/>
+              <w:left w:w="51" w:type="dxa"/>
             </w:tcMar>
           </w:tcPr>
           <w:p>
@@ -485,15 +489,16 @@
           <w:tcPr>
             <w:tcW w:w="1815" w:type="dxa"/>
             <w:tcBorders>
-              <w:left w:val="single" w:sz="2" w:space="0" w:color="000000"/>
-              <w:bottom w:val="single" w:sz="2" w:space="0" w:color="000000"/>
-              <w:right w:val="single" w:sz="2" w:space="0" w:color="000000"/>
-              <w:insideH w:val="single" w:sz="2" w:space="0" w:color="000000"/>
-              <w:insideV w:val="single" w:sz="2" w:space="0" w:color="000000"/>
+              <w:top w:val="single" w:sz="2" w:space="0" w:color="000001"/>
+              <w:left w:val="single" w:sz="2" w:space="0" w:color="000001"/>
+              <w:bottom w:val="single" w:sz="2" w:space="0" w:color="000001"/>
+              <w:right w:val="single" w:sz="2" w:space="0" w:color="000001"/>
+              <w:insideH w:val="single" w:sz="2" w:space="0" w:color="000001"/>
+              <w:insideV w:val="single" w:sz="2" w:space="0" w:color="000001"/>
             </w:tcBorders>
             <w:shd w:fill="auto" w:val="clear"/>
             <w:tcMar>
-              <w:left w:w="54" w:type="dxa"/>
+              <w:left w:w="51" w:type="dxa"/>
             </w:tcMar>
           </w:tcPr>
           <w:p>
@@ -505,6 +510,7 @@
             </w:pPr>
             <w:r>
               <w:rPr/>
+              <w:t>951425</w:t>
             </w:r>
           </w:p>
         </w:tc>
@@ -515,13 +521,14 @@
           <w:tcPr>
             <w:tcW w:w="1814" w:type="dxa"/>
             <w:tcBorders>
-              <w:left w:val="single" w:sz="2" w:space="0" w:color="000000"/>
-              <w:bottom w:val="single" w:sz="2" w:space="0" w:color="000000"/>
-              <w:insideH w:val="single" w:sz="2" w:space="0" w:color="000000"/>
+              <w:top w:val="single" w:sz="2" w:space="0" w:color="000001"/>
+              <w:left w:val="single" w:sz="2" w:space="0" w:color="000001"/>
+              <w:bottom w:val="single" w:sz="2" w:space="0" w:color="000001"/>
+              <w:insideH w:val="single" w:sz="2" w:space="0" w:color="000001"/>
             </w:tcBorders>
             <w:shd w:fill="auto" w:val="clear"/>
             <w:tcMar>
-              <w:left w:w="54" w:type="dxa"/>
+              <w:left w:w="51" w:type="dxa"/>
             </w:tcMar>
           </w:tcPr>
           <w:p>
@@ -548,13 +555,14 @@
           <w:tcPr>
             <w:tcW w:w="1814" w:type="dxa"/>
             <w:tcBorders>
-              <w:left w:val="single" w:sz="2" w:space="0" w:color="000000"/>
-              <w:bottom w:val="single" w:sz="2" w:space="0" w:color="000000"/>
-              <w:insideH w:val="single" w:sz="2" w:space="0" w:color="000000"/>
+              <w:top w:val="single" w:sz="2" w:space="0" w:color="000001"/>
+              <w:left w:val="single" w:sz="2" w:space="0" w:color="000001"/>
+              <w:bottom w:val="single" w:sz="2" w:space="0" w:color="000001"/>
+              <w:insideH w:val="single" w:sz="2" w:space="0" w:color="000001"/>
             </w:tcBorders>
             <w:shd w:fill="auto" w:val="clear"/>
             <w:tcMar>
-              <w:left w:w="54" w:type="dxa"/>
+              <w:left w:w="51" w:type="dxa"/>
             </w:tcMar>
           </w:tcPr>
           <w:p>
@@ -566,7 +574,11 @@
             </w:pPr>
             <w:r>
               <w:rPr/>
-              <w:t>607</w:t>
+              <w:t>60</w:t>
+            </w:r>
+            <w:r>
+              <w:rPr/>
+              <w:t>4</w:t>
             </w:r>
           </w:p>
         </w:tc>
@@ -574,13 +586,14 @@
           <w:tcPr>
             <w:tcW w:w="1815" w:type="dxa"/>
             <w:tcBorders>
-              <w:left w:val="single" w:sz="2" w:space="0" w:color="000000"/>
-              <w:bottom w:val="single" w:sz="2" w:space="0" w:color="000000"/>
-              <w:insideH w:val="single" w:sz="2" w:space="0" w:color="000000"/>
+              <w:top w:val="single" w:sz="2" w:space="0" w:color="000001"/>
+              <w:left w:val="single" w:sz="2" w:space="0" w:color="000001"/>
+              <w:bottom w:val="single" w:sz="2" w:space="0" w:color="000001"/>
+              <w:insideH w:val="single" w:sz="2" w:space="0" w:color="000001"/>
             </w:tcBorders>
             <w:shd w:fill="auto" w:val="clear"/>
             <w:tcMar>
-              <w:left w:w="54" w:type="dxa"/>
+              <w:left w:w="51" w:type="dxa"/>
             </w:tcMar>
           </w:tcPr>
           <w:p>
@@ -600,13 +613,14 @@
           <w:tcPr>
             <w:tcW w:w="1814" w:type="dxa"/>
             <w:tcBorders>
-              <w:left w:val="single" w:sz="2" w:space="0" w:color="000000"/>
-              <w:bottom w:val="single" w:sz="2" w:space="0" w:color="000000"/>
-              <w:insideH w:val="single" w:sz="2" w:space="0" w:color="000000"/>
+              <w:top w:val="single" w:sz="2" w:space="0" w:color="000001"/>
+              <w:left w:val="single" w:sz="2" w:space="0" w:color="000001"/>
+              <w:bottom w:val="single" w:sz="2" w:space="0" w:color="000001"/>
+              <w:insideH w:val="single" w:sz="2" w:space="0" w:color="000001"/>
             </w:tcBorders>
             <w:shd w:fill="auto" w:val="clear"/>
             <w:tcMar>
-              <w:left w:w="54" w:type="dxa"/>
+              <w:left w:w="51" w:type="dxa"/>
             </w:tcMar>
           </w:tcPr>
           <w:p>
@@ -626,15 +640,16 @@
           <w:tcPr>
             <w:tcW w:w="1815" w:type="dxa"/>
             <w:tcBorders>
-              <w:left w:val="single" w:sz="2" w:space="0" w:color="000000"/>
-              <w:bottom w:val="single" w:sz="2" w:space="0" w:color="000000"/>
-              <w:right w:val="single" w:sz="2" w:space="0" w:color="000000"/>
-              <w:insideH w:val="single" w:sz="2" w:space="0" w:color="000000"/>
-              <w:insideV w:val="single" w:sz="2" w:space="0" w:color="000000"/>
+              <w:top w:val="single" w:sz="2" w:space="0" w:color="000001"/>
+              <w:left w:val="single" w:sz="2" w:space="0" w:color="000001"/>
+              <w:bottom w:val="single" w:sz="2" w:space="0" w:color="000001"/>
+              <w:right w:val="single" w:sz="2" w:space="0" w:color="000001"/>
+              <w:insideH w:val="single" w:sz="2" w:space="0" w:color="000001"/>
+              <w:insideV w:val="single" w:sz="2" w:space="0" w:color="000001"/>
             </w:tcBorders>
             <w:shd w:fill="auto" w:val="clear"/>
             <w:tcMar>
-              <w:left w:w="54" w:type="dxa"/>
+              <w:left w:w="51" w:type="dxa"/>
             </w:tcMar>
           </w:tcPr>
           <w:p>
@@ -646,6 +661,7 @@
             </w:pPr>
             <w:r>
               <w:rPr/>
+              <w:t>637798</w:t>
             </w:r>
           </w:p>
         </w:tc>
@@ -656,13 +672,14 @@
           <w:tcPr>
             <w:tcW w:w="1814" w:type="dxa"/>
             <w:tcBorders>
-              <w:left w:val="single" w:sz="2" w:space="0" w:color="000000"/>
-              <w:bottom w:val="single" w:sz="2" w:space="0" w:color="000000"/>
-              <w:insideH w:val="single" w:sz="2" w:space="0" w:color="000000"/>
+              <w:top w:val="single" w:sz="2" w:space="0" w:color="000001"/>
+              <w:left w:val="single" w:sz="2" w:space="0" w:color="000001"/>
+              <w:bottom w:val="single" w:sz="2" w:space="0" w:color="000001"/>
+              <w:insideH w:val="single" w:sz="2" w:space="0" w:color="000001"/>
             </w:tcBorders>
             <w:shd w:fill="auto" w:val="clear"/>
             <w:tcMar>
-              <w:left w:w="54" w:type="dxa"/>
+              <w:left w:w="51" w:type="dxa"/>
             </w:tcMar>
           </w:tcPr>
           <w:p>
@@ -689,13 +706,14 @@
           <w:tcPr>
             <w:tcW w:w="1814" w:type="dxa"/>
             <w:tcBorders>
-              <w:left w:val="single" w:sz="2" w:space="0" w:color="000000"/>
-              <w:bottom w:val="single" w:sz="2" w:space="0" w:color="000000"/>
-              <w:insideH w:val="single" w:sz="2" w:space="0" w:color="000000"/>
+              <w:top w:val="single" w:sz="2" w:space="0" w:color="000001"/>
+              <w:left w:val="single" w:sz="2" w:space="0" w:color="000001"/>
+              <w:bottom w:val="single" w:sz="2" w:space="0" w:color="000001"/>
+              <w:insideH w:val="single" w:sz="2" w:space="0" w:color="000001"/>
             </w:tcBorders>
             <w:shd w:fill="auto" w:val="clear"/>
             <w:tcMar>
-              <w:left w:w="54" w:type="dxa"/>
+              <w:left w:w="51" w:type="dxa"/>
             </w:tcMar>
           </w:tcPr>
           <w:p>
@@ -715,13 +733,14 @@
           <w:tcPr>
             <w:tcW w:w="1815" w:type="dxa"/>
             <w:tcBorders>
-              <w:left w:val="single" w:sz="2" w:space="0" w:color="000000"/>
-              <w:bottom w:val="single" w:sz="2" w:space="0" w:color="000000"/>
-              <w:insideH w:val="single" w:sz="2" w:space="0" w:color="000000"/>
+              <w:top w:val="single" w:sz="2" w:space="0" w:color="000001"/>
+              <w:left w:val="single" w:sz="2" w:space="0" w:color="000001"/>
+              <w:bottom w:val="single" w:sz="2" w:space="0" w:color="000001"/>
+              <w:insideH w:val="single" w:sz="2" w:space="0" w:color="000001"/>
             </w:tcBorders>
             <w:shd w:fill="auto" w:val="clear"/>
             <w:tcMar>
-              <w:left w:w="54" w:type="dxa"/>
+              <w:left w:w="51" w:type="dxa"/>
             </w:tcMar>
           </w:tcPr>
           <w:p>
@@ -741,13 +760,14 @@
           <w:tcPr>
             <w:tcW w:w="1814" w:type="dxa"/>
             <w:tcBorders>
-              <w:left w:val="single" w:sz="2" w:space="0" w:color="000000"/>
-              <w:bottom w:val="single" w:sz="2" w:space="0" w:color="000000"/>
-              <w:insideH w:val="single" w:sz="2" w:space="0" w:color="000000"/>
+              <w:top w:val="single" w:sz="2" w:space="0" w:color="000001"/>
+              <w:left w:val="single" w:sz="2" w:space="0" w:color="000001"/>
+              <w:bottom w:val="single" w:sz="2" w:space="0" w:color="000001"/>
+              <w:insideH w:val="single" w:sz="2" w:space="0" w:color="000001"/>
             </w:tcBorders>
             <w:shd w:fill="auto" w:val="clear"/>
             <w:tcMar>
-              <w:left w:w="54" w:type="dxa"/>
+              <w:left w:w="51" w:type="dxa"/>
             </w:tcMar>
           </w:tcPr>
           <w:p>
@@ -767,15 +787,16 @@
           <w:tcPr>
             <w:tcW w:w="1815" w:type="dxa"/>
             <w:tcBorders>
-              <w:left w:val="single" w:sz="2" w:space="0" w:color="000000"/>
-              <w:bottom w:val="single" w:sz="2" w:space="0" w:color="000000"/>
-              <w:right w:val="single" w:sz="2" w:space="0" w:color="000000"/>
-              <w:insideH w:val="single" w:sz="2" w:space="0" w:color="000000"/>
-              <w:insideV w:val="single" w:sz="2" w:space="0" w:color="000000"/>
+              <w:top w:val="single" w:sz="2" w:space="0" w:color="000001"/>
+              <w:left w:val="single" w:sz="2" w:space="0" w:color="000001"/>
+              <w:bottom w:val="single" w:sz="2" w:space="0" w:color="000001"/>
+              <w:right w:val="single" w:sz="2" w:space="0" w:color="000001"/>
+              <w:insideH w:val="single" w:sz="2" w:space="0" w:color="000001"/>
+              <w:insideV w:val="single" w:sz="2" w:space="0" w:color="000001"/>
             </w:tcBorders>
             <w:shd w:fill="auto" w:val="clear"/>
             <w:tcMar>
-              <w:left w:w="54" w:type="dxa"/>
+              <w:left w:w="51" w:type="dxa"/>
             </w:tcMar>
           </w:tcPr>
           <w:p>
@@ -787,6 +808,7 @@
             </w:pPr>
             <w:r>
               <w:rPr/>
+              <w:t>718997</w:t>
             </w:r>
           </w:p>
         </w:tc>
@@ -797,13 +819,14 @@
           <w:tcPr>
             <w:tcW w:w="1814" w:type="dxa"/>
             <w:tcBorders>
-              <w:left w:val="single" w:sz="2" w:space="0" w:color="000000"/>
-              <w:bottom w:val="single" w:sz="2" w:space="0" w:color="000000"/>
-              <w:insideH w:val="single" w:sz="2" w:space="0" w:color="000000"/>
+              <w:top w:val="single" w:sz="2" w:space="0" w:color="000001"/>
+              <w:left w:val="single" w:sz="2" w:space="0" w:color="000001"/>
+              <w:bottom w:val="single" w:sz="2" w:space="0" w:color="000001"/>
+              <w:insideH w:val="single" w:sz="2" w:space="0" w:color="000001"/>
             </w:tcBorders>
             <w:shd w:fill="auto" w:val="clear"/>
             <w:tcMar>
-              <w:left w:w="54" w:type="dxa"/>
+              <w:left w:w="51" w:type="dxa"/>
             </w:tcMar>
           </w:tcPr>
           <w:p>
@@ -830,13 +853,14 @@
           <w:tcPr>
             <w:tcW w:w="1814" w:type="dxa"/>
             <w:tcBorders>
-              <w:left w:val="single" w:sz="2" w:space="0" w:color="000000"/>
-              <w:bottom w:val="single" w:sz="2" w:space="0" w:color="000000"/>
-              <w:insideH w:val="single" w:sz="2" w:space="0" w:color="000000"/>
+              <w:top w:val="single" w:sz="2" w:space="0" w:color="000001"/>
+              <w:left w:val="single" w:sz="2" w:space="0" w:color="000001"/>
+              <w:bottom w:val="single" w:sz="2" w:space="0" w:color="000001"/>
+              <w:insideH w:val="single" w:sz="2" w:space="0" w:color="000001"/>
             </w:tcBorders>
             <w:shd w:fill="auto" w:val="clear"/>
             <w:tcMar>
-              <w:left w:w="54" w:type="dxa"/>
+              <w:left w:w="51" w:type="dxa"/>
             </w:tcMar>
           </w:tcPr>
           <w:p>
@@ -856,13 +880,14 @@
           <w:tcPr>
             <w:tcW w:w="1815" w:type="dxa"/>
             <w:tcBorders>
-              <w:left w:val="single" w:sz="2" w:space="0" w:color="000000"/>
-              <w:bottom w:val="single" w:sz="2" w:space="0" w:color="000000"/>
-              <w:insideH w:val="single" w:sz="2" w:space="0" w:color="000000"/>
+              <w:top w:val="single" w:sz="2" w:space="0" w:color="000001"/>
+              <w:left w:val="single" w:sz="2" w:space="0" w:color="000001"/>
+              <w:bottom w:val="single" w:sz="2" w:space="0" w:color="000001"/>
+              <w:insideH w:val="single" w:sz="2" w:space="0" w:color="000001"/>
             </w:tcBorders>
             <w:shd w:fill="auto" w:val="clear"/>
             <w:tcMar>
-              <w:left w:w="54" w:type="dxa"/>
+              <w:left w:w="51" w:type="dxa"/>
             </w:tcMar>
           </w:tcPr>
           <w:p>
@@ -882,13 +907,14 @@
           <w:tcPr>
             <w:tcW w:w="1814" w:type="dxa"/>
             <w:tcBorders>
-              <w:left w:val="single" w:sz="2" w:space="0" w:color="000000"/>
-              <w:bottom w:val="single" w:sz="2" w:space="0" w:color="000000"/>
-              <w:insideH w:val="single" w:sz="2" w:space="0" w:color="000000"/>
+              <w:top w:val="single" w:sz="2" w:space="0" w:color="000001"/>
+              <w:left w:val="single" w:sz="2" w:space="0" w:color="000001"/>
+              <w:bottom w:val="single" w:sz="2" w:space="0" w:color="000001"/>
+              <w:insideH w:val="single" w:sz="2" w:space="0" w:color="000001"/>
             </w:tcBorders>
             <w:shd w:fill="auto" w:val="clear"/>
             <w:tcMar>
-              <w:left w:w="54" w:type="dxa"/>
+              <w:left w:w="51" w:type="dxa"/>
             </w:tcMar>
           </w:tcPr>
           <w:p>
@@ -908,15 +934,16 @@
           <w:tcPr>
             <w:tcW w:w="1815" w:type="dxa"/>
             <w:tcBorders>
-              <w:left w:val="single" w:sz="2" w:space="0" w:color="000000"/>
-              <w:bottom w:val="single" w:sz="2" w:space="0" w:color="000000"/>
-              <w:right w:val="single" w:sz="2" w:space="0" w:color="000000"/>
-              <w:insideH w:val="single" w:sz="2" w:space="0" w:color="000000"/>
-              <w:insideV w:val="single" w:sz="2" w:space="0" w:color="000000"/>
+              <w:top w:val="single" w:sz="2" w:space="0" w:color="000001"/>
+              <w:left w:val="single" w:sz="2" w:space="0" w:color="000001"/>
+              <w:bottom w:val="single" w:sz="2" w:space="0" w:color="000001"/>
+              <w:right w:val="single" w:sz="2" w:space="0" w:color="000001"/>
+              <w:insideH w:val="single" w:sz="2" w:space="0" w:color="000001"/>
+              <w:insideV w:val="single" w:sz="2" w:space="0" w:color="000001"/>
             </w:tcBorders>
             <w:shd w:fill="auto" w:val="clear"/>
             <w:tcMar>
-              <w:left w:w="54" w:type="dxa"/>
+              <w:left w:w="51" w:type="dxa"/>
             </w:tcMar>
           </w:tcPr>
           <w:p>
@@ -928,6 +955,7 @@
             </w:pPr>
             <w:r>
               <w:rPr/>
+              <w:t>630538</w:t>
             </w:r>
           </w:p>
         </w:tc>
@@ -2794,6 +2822,7 @@
     <w:rPrDefault>
       <w:rPr>
         <w:rFonts w:ascii="Calibri" w:hAnsi="Calibri" w:eastAsia="Calibri" w:cs="DejaVu Sans"/>
+        <w:sz w:val="20"/>
         <w:szCs w:val="22"/>
         <w:lang w:val="fr-FR" w:eastAsia="en-US" w:bidi="ar-SA"/>
       </w:rPr>
@@ -2807,9 +2836,7 @@
     <w:qFormat/>
     <w:pPr>
       <w:widowControl/>
-      <w:kinsoku w:val="true"/>
-      <w:overflowPunct w:val="true"/>
-      <w:autoSpaceDE w:val="true"/>
+      <w:overflowPunct w:val="false"/>
       <w:bidi w:val="0"/>
       <w:spacing w:lineRule="auto" w:line="259" w:before="0" w:after="160"/>
       <w:jc w:val="left"/>
@@ -2830,10 +2857,6 @@
     <w:pPr>
       <w:keepNext/>
       <w:keepLines/>
-      <w:numPr>
-        <w:ilvl w:val="0"/>
-        <w:numId w:val="0"/>
-      </w:numPr>
       <w:spacing w:before="240" w:after="0"/>
       <w:outlineLvl w:val="0"/>
     </w:pPr>
@@ -2852,10 +2875,6 @@
     <w:pPr>
       <w:keepNext/>
       <w:keepLines/>
-      <w:numPr>
-        <w:ilvl w:val="0"/>
-        <w:numId w:val="0"/>
-      </w:numPr>
       <w:spacing w:before="40" w:after="0"/>
       <w:outlineLvl w:val="1"/>
     </w:pPr>
@@ -2874,10 +2893,6 @@
     <w:pPr>
       <w:keepNext/>
       <w:keepLines/>
-      <w:numPr>
-        <w:ilvl w:val="0"/>
-        <w:numId w:val="0"/>
-      </w:numPr>
       <w:spacing w:before="40" w:after="0"/>
       <w:outlineLvl w:val="2"/>
     </w:pPr>
@@ -3045,9 +3060,7 @@
     <w:qFormat/>
     <w:pPr>
       <w:widowControl/>
-      <w:kinsoku w:val="true"/>
-      <w:overflowPunct w:val="true"/>
-      <w:autoSpaceDE w:val="true"/>
+      <w:overflowPunct w:val="false"/>
       <w:bidi w:val="0"/>
       <w:spacing w:lineRule="auto" w:line="240" w:before="0" w:after="0"/>
       <w:jc w:val="left"/>

</xml_diff>

<commit_message>
Add quelques questions du rapport
</commit_message>
<xml_diff>
--- a/Rapport/rapport.docx
+++ b/Rapport/rapport.docx
@@ -1,16 +1,13 @@
 
 <file path=word/document.xml><?xml version="1.0" encoding="utf-8"?>
-<w:document xmlns:o="urn:schemas-microsoft-com:office:office" xmlns:r="http://schemas.openxmlformats.org/officeDocument/2006/relationships" xmlns:v="urn:schemas-microsoft-com:vml" xmlns:w="http://schemas.openxmlformats.org/wordprocessingml/2006/main" xmlns:w10="urn:schemas-microsoft-com:office:word" xmlns:wp="http://schemas.openxmlformats.org/drawingml/2006/wordprocessingDrawing" xmlns:wps="http://schemas.microsoft.com/office/word/2010/wordprocessingShape" xmlns:wpg="http://schemas.microsoft.com/office/word/2010/wordprocessingGroup" xmlns:mc="http://schemas.openxmlformats.org/markup-compatibility/2006" xmlns:wp14="http://schemas.microsoft.com/office/word/2010/wordprocessingDrawing" xmlns:w14="http://schemas.microsoft.com/office/word/2010/wordml" mc:Ignorable="w14 wp14">
+<w:document xmlns:wpc="http://schemas.microsoft.com/office/word/2010/wordprocessingCanvas" xmlns:cx="http://schemas.microsoft.com/office/drawing/2014/chartex" xmlns:cx1="http://schemas.microsoft.com/office/drawing/2015/9/8/chartex" xmlns:cx2="http://schemas.microsoft.com/office/drawing/2015/10/21/chartex" xmlns:cx3="http://schemas.microsoft.com/office/drawing/2016/5/9/chartex" xmlns:cx4="http://schemas.microsoft.com/office/drawing/2016/5/10/chartex" xmlns:cx5="http://schemas.microsoft.com/office/drawing/2016/5/11/chartex" xmlns:cx6="http://schemas.microsoft.com/office/drawing/2016/5/12/chartex" xmlns:cx7="http://schemas.microsoft.com/office/drawing/2016/5/13/chartex" xmlns:cx8="http://schemas.microsoft.com/office/drawing/2016/5/14/chartex" xmlns:mc="http://schemas.openxmlformats.org/markup-compatibility/2006" xmlns:aink="http://schemas.microsoft.com/office/drawing/2016/ink" xmlns:am3d="http://schemas.microsoft.com/office/drawing/2017/model3d" xmlns:o="urn:schemas-microsoft-com:office:office" xmlns:r="http://schemas.openxmlformats.org/officeDocument/2006/relationships" xmlns:m="http://schemas.openxmlformats.org/officeDocument/2006/math" xmlns:v="urn:schemas-microsoft-com:vml" xmlns:wp14="http://schemas.microsoft.com/office/word/2010/wordprocessingDrawing" xmlns:wp="http://schemas.openxmlformats.org/drawingml/2006/wordprocessingDrawing" xmlns:w10="urn:schemas-microsoft-com:office:word" xmlns:w="http://schemas.openxmlformats.org/wordprocessingml/2006/main" xmlns:w14="http://schemas.microsoft.com/office/word/2010/wordml" xmlns:w15="http://schemas.microsoft.com/office/word/2012/wordml" xmlns:w16cid="http://schemas.microsoft.com/office/word/2016/wordml/cid" xmlns:w16se="http://schemas.microsoft.com/office/word/2015/wordml/symex" xmlns:wpg="http://schemas.microsoft.com/office/word/2010/wordprocessingGroup" xmlns:wpi="http://schemas.microsoft.com/office/word/2010/wordprocessingInk" xmlns:wne="http://schemas.microsoft.com/office/word/2006/wordml" xmlns:wps="http://schemas.microsoft.com/office/word/2010/wordprocessingShape" mc:Ignorable="w14 w15 w16se w16cid wp14">
   <w:body>
     <w:p>
       <w:pPr>
         <w:pStyle w:val="Heading1"/>
-        <w:spacing w:before="240" w:after="0"/>
         <w:jc w:val="both"/>
-        <w:rPr/>
-      </w:pPr>
-      <w:r>
-        <w:rPr/>
+      </w:pPr>
+      <w:r>
         <w:t>Exercice : Election dans une liste chaînée circulaire</w:t>
       </w:r>
     </w:p>
@@ -21,7 +18,6 @@
           <w:ilvl w:val="0"/>
           <w:numId w:val="1"/>
         </w:numPr>
-        <w:rPr/>
       </w:pPr>
       <w:r>
         <w:rPr>
@@ -37,7 +33,6 @@
           <w:ilvl w:val="0"/>
           <w:numId w:val="1"/>
         </w:numPr>
-        <w:rPr/>
       </w:pPr>
       <w:r>
         <w:rPr>
@@ -48,16 +43,9 @@
     </w:p>
     <w:p>
       <w:pPr>
-        <w:pStyle w:val="Normal"/>
-        <w:widowControl/>
-        <w:bidi w:val="0"/>
-        <w:spacing w:lineRule="auto" w:line="259" w:before="0" w:after="160"/>
-        <w:ind w:left="0" w:right="0" w:firstLine="540"/>
-        <w:jc w:val="left"/>
-        <w:rPr/>
-      </w:pPr>
-      <w:r>
-        <w:rPr/>
+        <w:ind w:firstLine="540"/>
+      </w:pPr>
+      <w:r>
         <w:t>Il n’est pas nécessaire que le type choisi puisse représenter une liste vide car, s’il n’y a pas de candidats, il n’y a pas d’élection. Cette liste n’a donc pas d’intérêt sans valeurs.</w:t>
       </w:r>
     </w:p>
@@ -68,7 +56,6 @@
           <w:ilvl w:val="0"/>
           <w:numId w:val="1"/>
         </w:numPr>
-        <w:rPr/>
       </w:pPr>
       <w:r>
         <w:rPr>
@@ -84,7 +71,6 @@
           <w:ilvl w:val="0"/>
           <w:numId w:val="1"/>
         </w:numPr>
-        <w:rPr/>
       </w:pPr>
       <w:r>
         <w:rPr>
@@ -100,7 +86,6 @@
           <w:ilvl w:val="0"/>
           <w:numId w:val="1"/>
         </w:numPr>
-        <w:rPr/>
       </w:pPr>
       <w:r>
         <w:rPr>
@@ -164,7 +149,6 @@
     <w:tbl>
       <w:tblPr>
         <w:tblW w:w="9072" w:type="dxa"/>
-        <w:jc w:val="left"/>
         <w:tblInd w:w="53" w:type="dxa"/>
         <w:tblBorders>
           <w:top w:val="single" w:sz="2" w:space="0" w:color="000001"/>
@@ -178,6 +162,7 @@
           <w:bottom w:w="55" w:type="dxa"/>
           <w:right w:w="55" w:type="dxa"/>
         </w:tblCellMar>
+        <w:tblLook w:val="0000" w:firstRow="0" w:lastRow="0" w:firstColumn="0" w:lastColumn="0" w:noHBand="0" w:noVBand="0"/>
       </w:tblPr>
       <w:tblGrid>
         <w:gridCol w:w="1814"/>
@@ -187,7 +172,6 @@
         <w:gridCol w:w="1815"/>
       </w:tblGrid>
       <w:tr>
-        <w:trPr/>
         <w:tc>
           <w:tcPr>
             <w:tcW w:w="1814" w:type="dxa"/>
@@ -195,9 +179,8 @@
               <w:top w:val="single" w:sz="2" w:space="0" w:color="000001"/>
               <w:left w:val="single" w:sz="2" w:space="0" w:color="000001"/>
               <w:bottom w:val="single" w:sz="2" w:space="0" w:color="000001"/>
-              <w:insideH w:val="single" w:sz="2" w:space="0" w:color="000001"/>
             </w:tcBorders>
-            <w:shd w:fill="auto" w:val="clear"/>
+            <w:shd w:val="clear" w:color="auto" w:fill="auto"/>
             <w:tcMar>
               <w:left w:w="51" w:type="dxa"/>
             </w:tcMar>
@@ -205,20 +188,12 @@
           <w:p>
             <w:pPr>
               <w:pStyle w:val="TableContents"/>
-              <w:spacing w:before="0" w:after="160"/>
               <w:jc w:val="center"/>
               <w:rPr>
-                <w:b/>
                 <w:b/>
                 <w:bCs/>
               </w:rPr>
             </w:pPr>
-            <w:r>
-              <w:rPr>
-                <w:b/>
-                <w:bCs/>
-              </w:rPr>
-            </w:r>
           </w:p>
         </w:tc>
         <w:tc>
@@ -228,9 +203,8 @@
               <w:top w:val="single" w:sz="2" w:space="0" w:color="000001"/>
               <w:left w:val="single" w:sz="2" w:space="0" w:color="000001"/>
               <w:bottom w:val="single" w:sz="2" w:space="0" w:color="000001"/>
-              <w:insideH w:val="single" w:sz="2" w:space="0" w:color="000001"/>
             </w:tcBorders>
-            <w:shd w:fill="auto" w:val="clear"/>
+            <w:shd w:val="clear" w:color="auto" w:fill="auto"/>
             <w:tcMar>
               <w:left w:w="51" w:type="dxa"/>
             </w:tcMar>
@@ -238,10 +212,8 @@
           <w:p>
             <w:pPr>
               <w:pStyle w:val="TableContents"/>
-              <w:spacing w:before="0" w:after="160"/>
               <w:jc w:val="center"/>
               <w:rPr>
-                <w:i/>
                 <w:i/>
                 <w:iCs/>
               </w:rPr>
@@ -270,9 +242,8 @@
               <w:top w:val="single" w:sz="2" w:space="0" w:color="000001"/>
               <w:left w:val="single" w:sz="2" w:space="0" w:color="000001"/>
               <w:bottom w:val="single" w:sz="2" w:space="0" w:color="000001"/>
-              <w:insideH w:val="single" w:sz="2" w:space="0" w:color="000001"/>
             </w:tcBorders>
-            <w:shd w:fill="auto" w:val="clear"/>
+            <w:shd w:val="clear" w:color="auto" w:fill="auto"/>
             <w:tcMar>
               <w:left w:w="51" w:type="dxa"/>
             </w:tcMar>
@@ -280,10 +251,8 @@
           <w:p>
             <w:pPr>
               <w:pStyle w:val="TableContents"/>
-              <w:spacing w:before="0" w:after="160"/>
               <w:jc w:val="center"/>
               <w:rPr>
-                <w:b/>
                 <w:b/>
                 <w:bCs/>
               </w:rPr>
@@ -304,9 +273,8 @@
               <w:top w:val="single" w:sz="2" w:space="0" w:color="000001"/>
               <w:left w:val="single" w:sz="2" w:space="0" w:color="000001"/>
               <w:bottom w:val="single" w:sz="2" w:space="0" w:color="000001"/>
-              <w:insideH w:val="single" w:sz="2" w:space="0" w:color="000001"/>
             </w:tcBorders>
-            <w:shd w:fill="auto" w:val="clear"/>
+            <w:shd w:val="clear" w:color="auto" w:fill="auto"/>
             <w:tcMar>
               <w:left w:w="51" w:type="dxa"/>
             </w:tcMar>
@@ -314,10 +282,8 @@
           <w:p>
             <w:pPr>
               <w:pStyle w:val="TableContents"/>
-              <w:spacing w:before="0" w:after="160"/>
               <w:jc w:val="center"/>
               <w:rPr>
-                <w:b/>
                 <w:b/>
                 <w:bCs/>
               </w:rPr>
@@ -339,10 +305,8 @@
               <w:left w:val="single" w:sz="2" w:space="0" w:color="000001"/>
               <w:bottom w:val="single" w:sz="2" w:space="0" w:color="000001"/>
               <w:right w:val="single" w:sz="2" w:space="0" w:color="000001"/>
-              <w:insideH w:val="single" w:sz="2" w:space="0" w:color="000001"/>
-              <w:insideV w:val="single" w:sz="2" w:space="0" w:color="000001"/>
             </w:tcBorders>
-            <w:shd w:fill="auto" w:val="clear"/>
+            <w:shd w:val="clear" w:color="auto" w:fill="auto"/>
             <w:tcMar>
               <w:left w:w="51" w:type="dxa"/>
             </w:tcMar>
@@ -350,10 +314,8 @@
           <w:p>
             <w:pPr>
               <w:pStyle w:val="TableContents"/>
-              <w:spacing w:before="0" w:after="160"/>
               <w:jc w:val="center"/>
               <w:rPr>
-                <w:b/>
                 <w:b/>
                 <w:bCs/>
               </w:rPr>
@@ -369,7 +331,6 @@
         </w:tc>
       </w:tr>
       <w:tr>
-        <w:trPr/>
         <w:tc>
           <w:tcPr>
             <w:tcW w:w="1814" w:type="dxa"/>
@@ -377,9 +338,8 @@
               <w:top w:val="single" w:sz="2" w:space="0" w:color="000001"/>
               <w:left w:val="single" w:sz="2" w:space="0" w:color="000001"/>
               <w:bottom w:val="single" w:sz="2" w:space="0" w:color="000001"/>
-              <w:insideH w:val="single" w:sz="2" w:space="0" w:color="000001"/>
             </w:tcBorders>
-            <w:shd w:fill="auto" w:val="clear"/>
+            <w:shd w:val="clear" w:color="auto" w:fill="auto"/>
             <w:tcMar>
               <w:left w:w="51" w:type="dxa"/>
             </w:tcMar>
@@ -387,10 +347,8 @@
           <w:p>
             <w:pPr>
               <w:pStyle w:val="TableContents"/>
-              <w:spacing w:before="0" w:after="160"/>
               <w:jc w:val="center"/>
               <w:rPr>
-                <w:b/>
                 <w:b/>
                 <w:bCs/>
               </w:rPr>
@@ -411,9 +369,8 @@
               <w:top w:val="single" w:sz="2" w:space="0" w:color="000001"/>
               <w:left w:val="single" w:sz="2" w:space="0" w:color="000001"/>
               <w:bottom w:val="single" w:sz="2" w:space="0" w:color="000001"/>
-              <w:insideH w:val="single" w:sz="2" w:space="0" w:color="000001"/>
             </w:tcBorders>
-            <w:shd w:fill="auto" w:val="clear"/>
+            <w:shd w:val="clear" w:color="auto" w:fill="auto"/>
             <w:tcMar>
               <w:left w:w="51" w:type="dxa"/>
             </w:tcMar>
@@ -421,12 +378,9 @@
           <w:p>
             <w:pPr>
               <w:pStyle w:val="TableContents"/>
-              <w:spacing w:before="0" w:after="160"/>
               <w:jc w:val="center"/>
-              <w:rPr/>
             </w:pPr>
             <w:r>
-              <w:rPr/>
               <w:t>977</w:t>
             </w:r>
           </w:p>
@@ -438,9 +392,8 @@
               <w:top w:val="single" w:sz="2" w:space="0" w:color="000001"/>
               <w:left w:val="single" w:sz="2" w:space="0" w:color="000001"/>
               <w:bottom w:val="single" w:sz="2" w:space="0" w:color="000001"/>
-              <w:insideH w:val="single" w:sz="2" w:space="0" w:color="000001"/>
             </w:tcBorders>
-            <w:shd w:fill="auto" w:val="clear"/>
+            <w:shd w:val="clear" w:color="auto" w:fill="auto"/>
             <w:tcMar>
               <w:left w:w="51" w:type="dxa"/>
             </w:tcMar>
@@ -448,12 +401,9 @@
           <w:p>
             <w:pPr>
               <w:pStyle w:val="TableContents"/>
-              <w:spacing w:before="0" w:after="160"/>
               <w:jc w:val="center"/>
-              <w:rPr/>
             </w:pPr>
             <w:r>
-              <w:rPr/>
               <w:t>3617</w:t>
             </w:r>
           </w:p>
@@ -465,9 +415,8 @@
               <w:top w:val="single" w:sz="2" w:space="0" w:color="000001"/>
               <w:left w:val="single" w:sz="2" w:space="0" w:color="000001"/>
               <w:bottom w:val="single" w:sz="2" w:space="0" w:color="000001"/>
-              <w:insideH w:val="single" w:sz="2" w:space="0" w:color="000001"/>
             </w:tcBorders>
-            <w:shd w:fill="auto" w:val="clear"/>
+            <w:shd w:val="clear" w:color="auto" w:fill="auto"/>
             <w:tcMar>
               <w:left w:w="51" w:type="dxa"/>
             </w:tcMar>
@@ -475,12 +424,9 @@
           <w:p>
             <w:pPr>
               <w:pStyle w:val="TableContents"/>
-              <w:spacing w:before="0" w:after="160"/>
               <w:jc w:val="center"/>
-              <w:rPr/>
             </w:pPr>
             <w:r>
-              <w:rPr/>
               <w:t>68929</w:t>
             </w:r>
           </w:p>
@@ -493,10 +439,8 @@
               <w:left w:val="single" w:sz="2" w:space="0" w:color="000001"/>
               <w:bottom w:val="single" w:sz="2" w:space="0" w:color="000001"/>
               <w:right w:val="single" w:sz="2" w:space="0" w:color="000001"/>
-              <w:insideH w:val="single" w:sz="2" w:space="0" w:color="000001"/>
-              <w:insideV w:val="single" w:sz="2" w:space="0" w:color="000001"/>
             </w:tcBorders>
-            <w:shd w:fill="auto" w:val="clear"/>
+            <w:shd w:val="clear" w:color="auto" w:fill="auto"/>
             <w:tcMar>
               <w:left w:w="51" w:type="dxa"/>
             </w:tcMar>
@@ -504,19 +448,15 @@
           <w:p>
             <w:pPr>
               <w:pStyle w:val="TableContents"/>
-              <w:spacing w:before="0" w:after="160"/>
               <w:jc w:val="center"/>
-              <w:rPr/>
             </w:pPr>
             <w:r>
-              <w:rPr/>
               <w:t>951425</w:t>
             </w:r>
           </w:p>
         </w:tc>
       </w:tr>
       <w:tr>
-        <w:trPr/>
         <w:tc>
           <w:tcPr>
             <w:tcW w:w="1814" w:type="dxa"/>
@@ -524,9 +464,8 @@
               <w:top w:val="single" w:sz="2" w:space="0" w:color="000001"/>
               <w:left w:val="single" w:sz="2" w:space="0" w:color="000001"/>
               <w:bottom w:val="single" w:sz="2" w:space="0" w:color="000001"/>
-              <w:insideH w:val="single" w:sz="2" w:space="0" w:color="000001"/>
             </w:tcBorders>
-            <w:shd w:fill="auto" w:val="clear"/>
+            <w:shd w:val="clear" w:color="auto" w:fill="auto"/>
             <w:tcMar>
               <w:left w:w="51" w:type="dxa"/>
             </w:tcMar>
@@ -534,10 +473,8 @@
           <w:p>
             <w:pPr>
               <w:pStyle w:val="TableContents"/>
-              <w:spacing w:before="0" w:after="160"/>
               <w:jc w:val="center"/>
               <w:rPr>
-                <w:b/>
                 <w:b/>
                 <w:bCs/>
               </w:rPr>
@@ -558,9 +495,8 @@
               <w:top w:val="single" w:sz="2" w:space="0" w:color="000001"/>
               <w:left w:val="single" w:sz="2" w:space="0" w:color="000001"/>
               <w:bottom w:val="single" w:sz="2" w:space="0" w:color="000001"/>
-              <w:insideH w:val="single" w:sz="2" w:space="0" w:color="000001"/>
             </w:tcBorders>
-            <w:shd w:fill="auto" w:val="clear"/>
+            <w:shd w:val="clear" w:color="auto" w:fill="auto"/>
             <w:tcMar>
               <w:left w:w="51" w:type="dxa"/>
             </w:tcMar>
@@ -568,17 +504,10 @@
           <w:p>
             <w:pPr>
               <w:pStyle w:val="TableContents"/>
-              <w:spacing w:before="0" w:after="160"/>
               <w:jc w:val="center"/>
-              <w:rPr/>
             </w:pPr>
             <w:r>
-              <w:rPr/>
-              <w:t>60</w:t>
-            </w:r>
-            <w:r>
-              <w:rPr/>
-              <w:t>4</w:t>
+              <w:t>604</w:t>
             </w:r>
           </w:p>
         </w:tc>
@@ -589,9 +518,8 @@
               <w:top w:val="single" w:sz="2" w:space="0" w:color="000001"/>
               <w:left w:val="single" w:sz="2" w:space="0" w:color="000001"/>
               <w:bottom w:val="single" w:sz="2" w:space="0" w:color="000001"/>
-              <w:insideH w:val="single" w:sz="2" w:space="0" w:color="000001"/>
             </w:tcBorders>
-            <w:shd w:fill="auto" w:val="clear"/>
+            <w:shd w:val="clear" w:color="auto" w:fill="auto"/>
             <w:tcMar>
               <w:left w:w="51" w:type="dxa"/>
             </w:tcMar>
@@ -599,12 +527,9 @@
           <w:p>
             <w:pPr>
               <w:pStyle w:val="TableContents"/>
-              <w:spacing w:before="0" w:after="160"/>
               <w:jc w:val="center"/>
-              <w:rPr/>
             </w:pPr>
             <w:r>
-              <w:rPr/>
               <w:t>2692</w:t>
             </w:r>
           </w:p>
@@ -616,9 +541,8 @@
               <w:top w:val="single" w:sz="2" w:space="0" w:color="000001"/>
               <w:left w:val="single" w:sz="2" w:space="0" w:color="000001"/>
               <w:bottom w:val="single" w:sz="2" w:space="0" w:color="000001"/>
-              <w:insideH w:val="single" w:sz="2" w:space="0" w:color="000001"/>
             </w:tcBorders>
-            <w:shd w:fill="auto" w:val="clear"/>
+            <w:shd w:val="clear" w:color="auto" w:fill="auto"/>
             <w:tcMar>
               <w:left w:w="51" w:type="dxa"/>
             </w:tcMar>
@@ -626,12 +550,9 @@
           <w:p>
             <w:pPr>
               <w:pStyle w:val="TableContents"/>
-              <w:spacing w:before="0" w:after="160"/>
               <w:jc w:val="center"/>
-              <w:rPr/>
             </w:pPr>
             <w:r>
-              <w:rPr/>
               <w:t>92620</w:t>
             </w:r>
           </w:p>
@@ -644,10 +565,8 @@
               <w:left w:val="single" w:sz="2" w:space="0" w:color="000001"/>
               <w:bottom w:val="single" w:sz="2" w:space="0" w:color="000001"/>
               <w:right w:val="single" w:sz="2" w:space="0" w:color="000001"/>
-              <w:insideH w:val="single" w:sz="2" w:space="0" w:color="000001"/>
-              <w:insideV w:val="single" w:sz="2" w:space="0" w:color="000001"/>
             </w:tcBorders>
-            <w:shd w:fill="auto" w:val="clear"/>
+            <w:shd w:val="clear" w:color="auto" w:fill="auto"/>
             <w:tcMar>
               <w:left w:w="51" w:type="dxa"/>
             </w:tcMar>
@@ -655,19 +574,15 @@
           <w:p>
             <w:pPr>
               <w:pStyle w:val="TableContents"/>
-              <w:spacing w:before="0" w:after="160"/>
               <w:jc w:val="center"/>
-              <w:rPr/>
             </w:pPr>
             <w:r>
-              <w:rPr/>
               <w:t>637798</w:t>
             </w:r>
           </w:p>
         </w:tc>
       </w:tr>
       <w:tr>
-        <w:trPr/>
         <w:tc>
           <w:tcPr>
             <w:tcW w:w="1814" w:type="dxa"/>
@@ -675,9 +590,8 @@
               <w:top w:val="single" w:sz="2" w:space="0" w:color="000001"/>
               <w:left w:val="single" w:sz="2" w:space="0" w:color="000001"/>
               <w:bottom w:val="single" w:sz="2" w:space="0" w:color="000001"/>
-              <w:insideH w:val="single" w:sz="2" w:space="0" w:color="000001"/>
             </w:tcBorders>
-            <w:shd w:fill="auto" w:val="clear"/>
+            <w:shd w:val="clear" w:color="auto" w:fill="auto"/>
             <w:tcMar>
               <w:left w:w="51" w:type="dxa"/>
             </w:tcMar>
@@ -685,10 +599,8 @@
           <w:p>
             <w:pPr>
               <w:pStyle w:val="TableContents"/>
-              <w:spacing w:before="0" w:after="160"/>
               <w:jc w:val="center"/>
               <w:rPr>
-                <w:b/>
                 <w:b/>
                 <w:bCs/>
               </w:rPr>
@@ -709,9 +621,8 @@
               <w:top w:val="single" w:sz="2" w:space="0" w:color="000001"/>
               <w:left w:val="single" w:sz="2" w:space="0" w:color="000001"/>
               <w:bottom w:val="single" w:sz="2" w:space="0" w:color="000001"/>
-              <w:insideH w:val="single" w:sz="2" w:space="0" w:color="000001"/>
             </w:tcBorders>
-            <w:shd w:fill="auto" w:val="clear"/>
+            <w:shd w:val="clear" w:color="auto" w:fill="auto"/>
             <w:tcMar>
               <w:left w:w="51" w:type="dxa"/>
             </w:tcMar>
@@ -719,12 +630,9 @@
           <w:p>
             <w:pPr>
               <w:pStyle w:val="TableContents"/>
-              <w:spacing w:before="0" w:after="160"/>
               <w:jc w:val="center"/>
-              <w:rPr/>
             </w:pPr>
             <w:r>
-              <w:rPr/>
               <w:t>763</w:t>
             </w:r>
           </w:p>
@@ -736,9 +644,8 @@
               <w:top w:val="single" w:sz="2" w:space="0" w:color="000001"/>
               <w:left w:val="single" w:sz="2" w:space="0" w:color="000001"/>
               <w:bottom w:val="single" w:sz="2" w:space="0" w:color="000001"/>
-              <w:insideH w:val="single" w:sz="2" w:space="0" w:color="000001"/>
             </w:tcBorders>
-            <w:shd w:fill="auto" w:val="clear"/>
+            <w:shd w:val="clear" w:color="auto" w:fill="auto"/>
             <w:tcMar>
               <w:left w:w="51" w:type="dxa"/>
             </w:tcMar>
@@ -746,12 +653,9 @@
           <w:p>
             <w:pPr>
               <w:pStyle w:val="TableContents"/>
-              <w:spacing w:before="0" w:after="160"/>
               <w:jc w:val="center"/>
-              <w:rPr/>
             </w:pPr>
             <w:r>
-              <w:rPr/>
               <w:t>646</w:t>
             </w:r>
           </w:p>
@@ -763,9 +667,8 @@
               <w:top w:val="single" w:sz="2" w:space="0" w:color="000001"/>
               <w:left w:val="single" w:sz="2" w:space="0" w:color="000001"/>
               <w:bottom w:val="single" w:sz="2" w:space="0" w:color="000001"/>
-              <w:insideH w:val="single" w:sz="2" w:space="0" w:color="000001"/>
             </w:tcBorders>
-            <w:shd w:fill="auto" w:val="clear"/>
+            <w:shd w:val="clear" w:color="auto" w:fill="auto"/>
             <w:tcMar>
               <w:left w:w="51" w:type="dxa"/>
             </w:tcMar>
@@ -773,12 +676,9 @@
           <w:p>
             <w:pPr>
               <w:pStyle w:val="TableContents"/>
-              <w:spacing w:before="0" w:after="160"/>
               <w:jc w:val="center"/>
-              <w:rPr/>
             </w:pPr>
             <w:r>
-              <w:rPr/>
               <w:t>40333</w:t>
             </w:r>
           </w:p>
@@ -791,10 +691,8 @@
               <w:left w:val="single" w:sz="2" w:space="0" w:color="000001"/>
               <w:bottom w:val="single" w:sz="2" w:space="0" w:color="000001"/>
               <w:right w:val="single" w:sz="2" w:space="0" w:color="000001"/>
-              <w:insideH w:val="single" w:sz="2" w:space="0" w:color="000001"/>
-              <w:insideV w:val="single" w:sz="2" w:space="0" w:color="000001"/>
             </w:tcBorders>
-            <w:shd w:fill="auto" w:val="clear"/>
+            <w:shd w:val="clear" w:color="auto" w:fill="auto"/>
             <w:tcMar>
               <w:left w:w="51" w:type="dxa"/>
             </w:tcMar>
@@ -802,19 +700,15 @@
           <w:p>
             <w:pPr>
               <w:pStyle w:val="TableContents"/>
-              <w:spacing w:before="0" w:after="160"/>
               <w:jc w:val="center"/>
-              <w:rPr/>
             </w:pPr>
             <w:r>
-              <w:rPr/>
               <w:t>718997</w:t>
             </w:r>
           </w:p>
         </w:tc>
       </w:tr>
       <w:tr>
-        <w:trPr/>
         <w:tc>
           <w:tcPr>
             <w:tcW w:w="1814" w:type="dxa"/>
@@ -822,9 +716,8 @@
               <w:top w:val="single" w:sz="2" w:space="0" w:color="000001"/>
               <w:left w:val="single" w:sz="2" w:space="0" w:color="000001"/>
               <w:bottom w:val="single" w:sz="2" w:space="0" w:color="000001"/>
-              <w:insideH w:val="single" w:sz="2" w:space="0" w:color="000001"/>
             </w:tcBorders>
-            <w:shd w:fill="auto" w:val="clear"/>
+            <w:shd w:val="clear" w:color="auto" w:fill="auto"/>
             <w:tcMar>
               <w:left w:w="51" w:type="dxa"/>
             </w:tcMar>
@@ -832,10 +725,8 @@
           <w:p>
             <w:pPr>
               <w:pStyle w:val="TableContents"/>
-              <w:spacing w:before="0" w:after="160"/>
               <w:jc w:val="center"/>
               <w:rPr>
-                <w:b/>
                 <w:b/>
                 <w:bCs/>
               </w:rPr>
@@ -856,9 +747,8 @@
               <w:top w:val="single" w:sz="2" w:space="0" w:color="000001"/>
               <w:left w:val="single" w:sz="2" w:space="0" w:color="000001"/>
               <w:bottom w:val="single" w:sz="2" w:space="0" w:color="000001"/>
-              <w:insideH w:val="single" w:sz="2" w:space="0" w:color="000001"/>
             </w:tcBorders>
-            <w:shd w:fill="auto" w:val="clear"/>
+            <w:shd w:val="clear" w:color="auto" w:fill="auto"/>
             <w:tcMar>
               <w:left w:w="51" w:type="dxa"/>
             </w:tcMar>
@@ -866,12 +756,9 @@
           <w:p>
             <w:pPr>
               <w:pStyle w:val="TableContents"/>
-              <w:spacing w:before="0" w:after="160"/>
               <w:jc w:val="center"/>
-              <w:rPr/>
             </w:pPr>
             <w:r>
-              <w:rPr/>
               <w:t>63</w:t>
             </w:r>
           </w:p>
@@ -883,9 +770,8 @@
               <w:top w:val="single" w:sz="2" w:space="0" w:color="000001"/>
               <w:left w:val="single" w:sz="2" w:space="0" w:color="000001"/>
               <w:bottom w:val="single" w:sz="2" w:space="0" w:color="000001"/>
-              <w:insideH w:val="single" w:sz="2" w:space="0" w:color="000001"/>
             </w:tcBorders>
-            <w:shd w:fill="auto" w:val="clear"/>
+            <w:shd w:val="clear" w:color="auto" w:fill="auto"/>
             <w:tcMar>
               <w:left w:w="51" w:type="dxa"/>
             </w:tcMar>
@@ -893,12 +779,9 @@
           <w:p>
             <w:pPr>
               <w:pStyle w:val="TableContents"/>
-              <w:spacing w:before="0" w:after="160"/>
               <w:jc w:val="center"/>
-              <w:rPr/>
             </w:pPr>
             <w:r>
-              <w:rPr/>
               <w:t>9143</w:t>
             </w:r>
           </w:p>
@@ -910,9 +793,8 @@
               <w:top w:val="single" w:sz="2" w:space="0" w:color="000001"/>
               <w:left w:val="single" w:sz="2" w:space="0" w:color="000001"/>
               <w:bottom w:val="single" w:sz="2" w:space="0" w:color="000001"/>
-              <w:insideH w:val="single" w:sz="2" w:space="0" w:color="000001"/>
             </w:tcBorders>
-            <w:shd w:fill="auto" w:val="clear"/>
+            <w:shd w:val="clear" w:color="auto" w:fill="auto"/>
             <w:tcMar>
               <w:left w:w="51" w:type="dxa"/>
             </w:tcMar>
@@ -920,12 +802,9 @@
           <w:p>
             <w:pPr>
               <w:pStyle w:val="TableContents"/>
-              <w:spacing w:before="0" w:after="160"/>
               <w:jc w:val="center"/>
-              <w:rPr/>
             </w:pPr>
             <w:r>
-              <w:rPr/>
               <w:t>77328</w:t>
             </w:r>
           </w:p>
@@ -938,10 +817,8 @@
               <w:left w:val="single" w:sz="2" w:space="0" w:color="000001"/>
               <w:bottom w:val="single" w:sz="2" w:space="0" w:color="000001"/>
               <w:right w:val="single" w:sz="2" w:space="0" w:color="000001"/>
-              <w:insideH w:val="single" w:sz="2" w:space="0" w:color="000001"/>
-              <w:insideV w:val="single" w:sz="2" w:space="0" w:color="000001"/>
             </w:tcBorders>
-            <w:shd w:fill="auto" w:val="clear"/>
+            <w:shd w:val="clear" w:color="auto" w:fill="auto"/>
             <w:tcMar>
               <w:left w:w="51" w:type="dxa"/>
             </w:tcMar>
@@ -949,12 +826,9 @@
           <w:p>
             <w:pPr>
               <w:pStyle w:val="TableContents"/>
-              <w:spacing w:before="0" w:after="160"/>
               <w:jc w:val="center"/>
-              <w:rPr/>
             </w:pPr>
             <w:r>
-              <w:rPr/>
               <w:t>630538</w:t>
             </w:r>
           </w:p>
@@ -968,9 +842,6 @@
           <w:rStyle w:val="Strong"/>
         </w:rPr>
       </w:pPr>
-      <w:r>
-        <w:rPr/>
-      </w:r>
     </w:p>
     <w:p>
       <w:pPr>
@@ -979,7 +850,6 @@
           <w:ilvl w:val="0"/>
           <w:numId w:val="1"/>
         </w:numPr>
-        <w:rPr/>
       </w:pPr>
       <w:r>
         <w:rPr>
@@ -991,7 +861,6 @@
     <w:p>
       <w:pPr>
         <w:pStyle w:val="TextBodyIndent"/>
-        <w:rPr/>
       </w:pPr>
       <w:r>
         <w:rPr>
@@ -1004,12 +873,11 @@
       <w:pPr>
         <w:pStyle w:val="Heading1"/>
         <w:jc w:val="both"/>
-        <w:rPr/>
       </w:pPr>
       <w:r>
         <w:rPr>
           <w:rStyle w:val="IntenseEmphasis"/>
-          <w:i w:val="false"/>
+          <w:i w:val="0"/>
         </w:rPr>
         <w:t>Problème : comparaison de tris simples</w:t>
       </w:r>
@@ -1017,12 +885,7 @@
     <w:p>
       <w:pPr>
         <w:pStyle w:val="TextBodyIndent"/>
-        <w:widowControl/>
-        <w:bidi w:val="0"/>
-        <w:spacing w:lineRule="auto" w:line="288" w:before="0" w:after="140"/>
-        <w:ind w:left="0" w:right="0" w:firstLine="540"/>
-        <w:jc w:val="left"/>
-        <w:rPr/>
+        <w:ind w:firstLine="540"/>
       </w:pPr>
       <w:r>
         <w:rPr>
@@ -1067,12 +930,7 @@
     <w:p>
       <w:pPr>
         <w:pStyle w:val="TextBodyIndent"/>
-        <w:widowControl/>
-        <w:bidi w:val="0"/>
-        <w:spacing w:lineRule="auto" w:line="288" w:before="0" w:after="140"/>
-        <w:ind w:left="0" w:right="0" w:firstLine="540"/>
-        <w:jc w:val="left"/>
-        <w:rPr/>
+        <w:ind w:firstLine="540"/>
       </w:pPr>
       <w:r>
         <w:rPr>
@@ -1130,12 +988,7 @@
     <w:p>
       <w:pPr>
         <w:pStyle w:val="TextBodyIndent"/>
-        <w:widowControl/>
-        <w:bidi w:val="0"/>
-        <w:spacing w:lineRule="auto" w:line="288" w:before="0" w:after="140"/>
-        <w:ind w:left="0" w:right="0" w:firstLine="540"/>
-        <w:jc w:val="left"/>
-        <w:rPr/>
+        <w:ind w:firstLine="540"/>
       </w:pPr>
       <w:r>
         <w:rPr>
@@ -1173,25 +1026,19 @@
     </w:p>
     <w:p>
       <w:pPr>
-        <w:pStyle w:val="Normal"/>
-        <w:spacing w:lineRule="auto" w:line="240" w:before="0" w:after="0"/>
-        <w:ind w:left="0" w:right="0" w:firstLine="708"/>
+        <w:spacing w:after="0" w:line="240" w:lineRule="auto"/>
+        <w:ind w:firstLine="708"/>
         <w:jc w:val="both"/>
         <w:rPr>
           <w:rStyle w:val="IntenseEmphasis"/>
           <w:lang w:eastAsia="fr-FR"/>
         </w:rPr>
       </w:pPr>
-      <w:r>
-        <w:rPr>
-          <w:lang w:eastAsia="fr-FR"/>
-        </w:rPr>
-      </w:r>
     </w:p>
     <w:p>
       <w:pPr>
         <w:pStyle w:val="Heading2"/>
-        <w:ind w:left="0" w:right="0" w:firstLine="708"/>
+        <w:ind w:firstLine="708"/>
         <w:jc w:val="both"/>
         <w:rPr>
           <w:rFonts w:eastAsia="Times New Roman"/>
@@ -1203,16 +1050,15 @@
           <w:rFonts w:eastAsia="Times New Roman"/>
           <w:lang w:eastAsia="fr-FR"/>
         </w:rPr>
+        <w:lastRenderedPageBreak/>
         <w:t>3.1 Tri par insertion dichotomique</w:t>
       </w:r>
     </w:p>
     <w:p>
       <w:pPr>
-        <w:pStyle w:val="Normal"/>
-        <w:spacing w:lineRule="auto" w:line="240" w:before="0" w:after="0"/>
-        <w:ind w:left="0" w:right="0" w:firstLine="708"/>
+        <w:spacing w:after="0" w:line="240" w:lineRule="auto"/>
+        <w:ind w:firstLine="708"/>
         <w:jc w:val="both"/>
-        <w:rPr/>
       </w:pPr>
       <w:r>
         <w:rPr>
@@ -1367,17 +1213,11 @@
     </w:p>
     <w:p>
       <w:pPr>
-        <w:pStyle w:val="Normal"/>
         <w:jc w:val="both"/>
         <w:rPr>
           <w:lang w:eastAsia="fr-FR"/>
         </w:rPr>
       </w:pPr>
-      <w:r>
-        <w:rPr>
-          <w:lang w:eastAsia="fr-FR"/>
-        </w:rPr>
-      </w:r>
     </w:p>
     <w:p>
       <w:pPr>
@@ -1397,10 +1237,8 @@
     </w:p>
     <w:p>
       <w:pPr>
-        <w:pStyle w:val="Normal"/>
-        <w:ind w:left="0" w:right="0" w:firstLine="708"/>
+        <w:ind w:firstLine="708"/>
         <w:jc w:val="both"/>
-        <w:rPr/>
       </w:pPr>
       <w:r>
         <w:rPr>
@@ -1413,91 +1251,289 @@
       <w:pPr>
         <w:pStyle w:val="NoSpacing"/>
         <w:jc w:val="both"/>
-        <w:rPr/>
+        <w:rPr>
+          <w:lang w:val="en-US"/>
+        </w:rPr>
       </w:pPr>
       <w:r>
         <w:rPr>
           <w:rStyle w:val="SubtleEmphasis"/>
           <w:lang w:val="en-US" w:eastAsia="fr-FR"/>
         </w:rPr>
-        <w:t>Void triBulle(array(i n t) RW t) {</w:t>
-      </w:r>
-    </w:p>
-    <w:p>
-      <w:pPr>
-        <w:pStyle w:val="NoSpacing"/>
-        <w:ind w:left="0" w:right="0" w:firstLine="708"/>
-        <w:jc w:val="both"/>
-        <w:rPr/>
-      </w:pPr>
+        <w:t xml:space="preserve">Void </w:t>
+      </w:r>
+      <w:proofErr w:type="spellStart"/>
+      <w:proofErr w:type="gramStart"/>
       <w:r>
         <w:rPr>
           <w:rStyle w:val="SubtleEmphasis"/>
           <w:lang w:val="en-US" w:eastAsia="fr-FR"/>
         </w:rPr>
-        <w:t>f o r( i n t i</w:t>
-      </w:r>
+        <w:t>triBulle</w:t>
+      </w:r>
+      <w:proofErr w:type="spellEnd"/>
+      <w:r>
+        <w:rPr>
+          <w:rStyle w:val="SubtleEmphasis"/>
+          <w:lang w:val="en-US" w:eastAsia="fr-FR"/>
+        </w:rPr>
+        <w:t>(</w:t>
+      </w:r>
+      <w:proofErr w:type="gramEnd"/>
+      <w:r>
+        <w:rPr>
+          <w:rStyle w:val="SubtleEmphasis"/>
+          <w:lang w:val="en-US" w:eastAsia="fr-FR"/>
+        </w:rPr>
+        <w:t>array(</w:t>
+      </w:r>
+      <w:proofErr w:type="spellStart"/>
+      <w:r>
+        <w:rPr>
+          <w:rStyle w:val="SubtleEmphasis"/>
+          <w:lang w:val="en-US" w:eastAsia="fr-FR"/>
+        </w:rPr>
+        <w:t>i</w:t>
+      </w:r>
+      <w:proofErr w:type="spellEnd"/>
+      <w:r>
+        <w:rPr>
+          <w:rStyle w:val="SubtleEmphasis"/>
+          <w:lang w:val="en-US" w:eastAsia="fr-FR"/>
+        </w:rPr>
+        <w:t xml:space="preserve"> n t) RW t) {</w:t>
+      </w:r>
+    </w:p>
+    <w:p>
+      <w:pPr>
+        <w:pStyle w:val="NoSpacing"/>
+        <w:ind w:firstLine="708"/>
+        <w:jc w:val="both"/>
+        <w:rPr>
+          <w:lang w:val="en-US"/>
+        </w:rPr>
+      </w:pPr>
+      <w:r>
+        <w:rPr>
+          <w:rStyle w:val="SubtleEmphasis"/>
+          <w:lang w:val="en-US" w:eastAsia="fr-FR"/>
+        </w:rPr>
+        <w:t xml:space="preserve">f o </w:t>
+      </w:r>
+      <w:proofErr w:type="gramStart"/>
+      <w:r>
+        <w:rPr>
+          <w:rStyle w:val="SubtleEmphasis"/>
+          <w:lang w:val="en-US" w:eastAsia="fr-FR"/>
+        </w:rPr>
+        <w:t xml:space="preserve">r( </w:t>
+      </w:r>
+      <w:proofErr w:type="spellStart"/>
+      <w:r>
+        <w:rPr>
+          <w:rStyle w:val="SubtleEmphasis"/>
+          <w:lang w:val="en-US" w:eastAsia="fr-FR"/>
+        </w:rPr>
+        <w:t>i</w:t>
+      </w:r>
+      <w:proofErr w:type="spellEnd"/>
+      <w:proofErr w:type="gramEnd"/>
+      <w:r>
+        <w:rPr>
+          <w:rStyle w:val="SubtleEmphasis"/>
+          <w:lang w:val="en-US" w:eastAsia="fr-FR"/>
+        </w:rPr>
+        <w:t xml:space="preserve"> n t </w:t>
+      </w:r>
+      <w:proofErr w:type="spellStart"/>
+      <w:r>
+        <w:rPr>
+          <w:rStyle w:val="SubtleEmphasis"/>
+          <w:lang w:val="en-US" w:eastAsia="fr-FR"/>
+        </w:rPr>
+        <w:t>i</w:t>
+      </w:r>
+      <w:proofErr w:type="spellEnd"/>
       <w:r>
         <w:rPr>
           <w:rStyle w:val="SubtleEmphasis"/>
           <w:lang w:val="en-US"/>
         </w:rPr>
-        <w:t xml:space="preserve"> = 0; i&lt; t.length; i++)</w:t>
-      </w:r>
-    </w:p>
-    <w:p>
-      <w:pPr>
-        <w:pStyle w:val="NoSpacing"/>
-        <w:ind w:left="708" w:right="0" w:firstLine="708"/>
-        <w:jc w:val="both"/>
-        <w:rPr/>
-      </w:pPr>
+        <w:t xml:space="preserve"> = 0; </w:t>
+      </w:r>
+      <w:proofErr w:type="spellStart"/>
       <w:r>
         <w:rPr>
           <w:rStyle w:val="SubtleEmphasis"/>
           <w:lang w:val="en-US"/>
         </w:rPr>
-        <w:t>f o r( i n t j = t.length - 1; j &gt; i; j--)</w:t>
+        <w:t>i</w:t>
+      </w:r>
+      <w:proofErr w:type="spellEnd"/>
+      <w:r>
+        <w:rPr>
+          <w:rStyle w:val="SubtleEmphasis"/>
+          <w:lang w:val="en-US"/>
+        </w:rPr>
+        <w:t xml:space="preserve">&lt; </w:t>
+      </w:r>
+      <w:proofErr w:type="spellStart"/>
+      <w:r>
+        <w:rPr>
+          <w:rStyle w:val="SubtleEmphasis"/>
+          <w:lang w:val="en-US"/>
+        </w:rPr>
+        <w:t>t.length</w:t>
+      </w:r>
+      <w:proofErr w:type="spellEnd"/>
+      <w:r>
+        <w:rPr>
+          <w:rStyle w:val="SubtleEmphasis"/>
+          <w:lang w:val="en-US"/>
+        </w:rPr>
+        <w:t xml:space="preserve">; </w:t>
+      </w:r>
+      <w:proofErr w:type="spellStart"/>
+      <w:r>
+        <w:rPr>
+          <w:rStyle w:val="SubtleEmphasis"/>
+          <w:lang w:val="en-US"/>
+        </w:rPr>
+        <w:t>i</w:t>
+      </w:r>
+      <w:proofErr w:type="spellEnd"/>
+      <w:r>
+        <w:rPr>
+          <w:rStyle w:val="SubtleEmphasis"/>
+          <w:lang w:val="en-US"/>
+        </w:rPr>
+        <w:t>++)</w:t>
       </w:r>
     </w:p>
     <w:p>
       <w:pPr>
         <w:pStyle w:val="NoSpacing"/>
-        <w:ind w:left="1416" w:right="0" w:firstLine="708"/>
+        <w:ind w:left="708" w:firstLine="708"/>
         <w:jc w:val="both"/>
-        <w:rPr/>
+        <w:rPr>
+          <w:lang w:val="en-US"/>
+        </w:rPr>
       </w:pPr>
       <w:r>
         <w:rPr>
           <w:rStyle w:val="SubtleEmphasis"/>
-        </w:rPr>
-        <w:t xml:space="preserve">i f (t[j] &lt; t[j - 1]) </w:t>
+          <w:lang w:val="en-US"/>
+        </w:rPr>
+        <w:t xml:space="preserve">f o </w:t>
+      </w:r>
+      <w:proofErr w:type="gramStart"/>
+      <w:r>
+        <w:rPr>
+          <w:rStyle w:val="SubtleEmphasis"/>
+          <w:lang w:val="en-US"/>
+        </w:rPr>
+        <w:t xml:space="preserve">r( </w:t>
+      </w:r>
+      <w:proofErr w:type="spellStart"/>
+      <w:r>
+        <w:rPr>
+          <w:rStyle w:val="SubtleEmphasis"/>
+          <w:lang w:val="en-US"/>
+        </w:rPr>
+        <w:t>i</w:t>
+      </w:r>
+      <w:proofErr w:type="spellEnd"/>
+      <w:proofErr w:type="gramEnd"/>
+      <w:r>
+        <w:rPr>
+          <w:rStyle w:val="SubtleEmphasis"/>
+          <w:lang w:val="en-US"/>
+        </w:rPr>
+        <w:t xml:space="preserve"> n t j = </w:t>
+      </w:r>
+      <w:proofErr w:type="spellStart"/>
+      <w:r>
+        <w:rPr>
+          <w:rStyle w:val="SubtleEmphasis"/>
+          <w:lang w:val="en-US"/>
+        </w:rPr>
+        <w:t>t.length</w:t>
+      </w:r>
+      <w:proofErr w:type="spellEnd"/>
+      <w:r>
+        <w:rPr>
+          <w:rStyle w:val="SubtleEmphasis"/>
+          <w:lang w:val="en-US"/>
+        </w:rPr>
+        <w:t xml:space="preserve"> - 1; j &gt; </w:t>
+      </w:r>
+      <w:proofErr w:type="spellStart"/>
+      <w:r>
+        <w:rPr>
+          <w:rStyle w:val="SubtleEmphasis"/>
+          <w:lang w:val="en-US"/>
+        </w:rPr>
+        <w:t>i</w:t>
+      </w:r>
+      <w:proofErr w:type="spellEnd"/>
+      <w:r>
+        <w:rPr>
+          <w:rStyle w:val="SubtleEmphasis"/>
+          <w:lang w:val="en-US"/>
+        </w:rPr>
+        <w:t>; j--)</w:t>
       </w:r>
     </w:p>
     <w:p>
       <w:pPr>
         <w:pStyle w:val="NoSpacing"/>
-        <w:ind w:left="2124" w:right="0" w:firstLine="708"/>
+        <w:ind w:left="1416" w:firstLine="708"/>
         <w:jc w:val="both"/>
-        <w:rPr/>
-      </w:pPr>
+      </w:pPr>
+      <w:proofErr w:type="gramStart"/>
       <w:r>
         <w:rPr>
           <w:rStyle w:val="SubtleEmphasis"/>
         </w:rPr>
-        <w:t>swap(t, j - 1, j);</w:t>
+        <w:t>i</w:t>
+      </w:r>
+      <w:proofErr w:type="gramEnd"/>
+      <w:r>
+        <w:rPr>
+          <w:rStyle w:val="SubtleEmphasis"/>
+        </w:rPr>
+        <w:t xml:space="preserve"> f (t[j] &lt; t[j - 1]) </w:t>
+      </w:r>
+    </w:p>
+    <w:p>
+      <w:pPr>
+        <w:pStyle w:val="NoSpacing"/>
+        <w:ind w:left="2124" w:firstLine="708"/>
+        <w:jc w:val="both"/>
+      </w:pPr>
+      <w:proofErr w:type="gramStart"/>
+      <w:r>
+        <w:rPr>
+          <w:rStyle w:val="SubtleEmphasis"/>
+        </w:rPr>
+        <w:t>swap(</w:t>
+      </w:r>
+      <w:proofErr w:type="gramEnd"/>
+      <w:r>
+        <w:rPr>
+          <w:rStyle w:val="SubtleEmphasis"/>
+        </w:rPr>
+        <w:t>t, j - 1, j);</w:t>
       </w:r>
     </w:p>
     <w:p>
       <w:pPr>
         <w:pStyle w:val="NoSpacing"/>
         <w:jc w:val="both"/>
-        <w:rPr/>
       </w:pPr>
       <w:r>
         <w:rPr>
           <w:rStyle w:val="SubtleEmphasis"/>
-          <w:lang w:val="en-US"/>
         </w:rPr>
         <w:t>}</w:t>
       </w:r>
@@ -1505,9 +1541,8 @@
     <w:p>
       <w:pPr>
         <w:pStyle w:val="NoSpacing"/>
-        <w:ind w:left="0" w:right="0" w:firstLine="708"/>
+        <w:ind w:firstLine="708"/>
         <w:jc w:val="both"/>
-        <w:rPr/>
       </w:pPr>
       <w:r>
         <w:rPr>
@@ -1532,27 +1567,23 @@
     <w:p>
       <w:pPr>
         <w:pStyle w:val="NoSpacing"/>
-        <w:ind w:left="0" w:right="0" w:firstLine="708"/>
+        <w:ind w:firstLine="708"/>
         <w:jc w:val="both"/>
         <w:rPr>
           <w:rStyle w:val="Strong"/>
         </w:rPr>
       </w:pPr>
-      <w:r>
-        <w:rPr/>
-      </w:r>
     </w:p>
     <w:p>
       <w:pPr>
         <w:pStyle w:val="Heading2"/>
         <w:jc w:val="both"/>
-        <w:rPr/>
-      </w:pPr>
-      <w:r>
-        <w:rPr>
-          <w:rStyle w:val="Strong"/>
-          <w:b w:val="false"/>
-          <w:bCs w:val="false"/>
+      </w:pPr>
+      <w:r>
+        <w:rPr>
+          <w:rStyle w:val="Strong"/>
+          <w:b w:val="0"/>
+          <w:bCs w:val="0"/>
         </w:rPr>
         <w:tab/>
         <w:t>3.3 Shell sort</w:t>
@@ -1560,10 +1591,8 @@
     </w:p>
     <w:p>
       <w:pPr>
-        <w:pStyle w:val="Normal"/>
-        <w:ind w:left="0" w:right="0" w:firstLine="708"/>
+        <w:ind w:firstLine="708"/>
         <w:jc w:val="both"/>
-        <w:rPr/>
       </w:pPr>
       <w:r>
         <w:rPr>
@@ -1571,12 +1600,21 @@
         </w:rPr>
         <w:t xml:space="preserve">Le troisième algorithme, le </w:t>
       </w:r>
+      <w:proofErr w:type="spellStart"/>
       <w:r>
         <w:rPr>
           <w:rStyle w:val="Strong"/>
           <w:i/>
         </w:rPr>
-        <w:t>shell sort</w:t>
+        <w:t>shell</w:t>
+      </w:r>
+      <w:proofErr w:type="spellEnd"/>
+      <w:r>
+        <w:rPr>
+          <w:rStyle w:val="Strong"/>
+          <w:i/>
+        </w:rPr>
+        <w:t xml:space="preserve"> sort</w:t>
       </w:r>
       <w:r>
         <w:rPr>
@@ -1587,10 +1625,8 @@
     </w:p>
     <w:p>
       <w:pPr>
-        <w:pStyle w:val="Normal"/>
-        <w:ind w:left="0" w:right="0" w:firstLine="708"/>
+        <w:ind w:firstLine="708"/>
         <w:jc w:val="both"/>
-        <w:rPr/>
       </w:pPr>
       <w:r>
         <w:rPr>
@@ -1609,7 +1645,21 @@
         <w:rPr>
           <w:rStyle w:val="Strong"/>
         </w:rPr>
-        <w:t xml:space="preserve"> une constante entière positive plus petite que la taille du tableau. On considère le sous-ensemble des éléments à trier composé des éléments d’indices 0, </w:t>
+        <w:t xml:space="preserve"> une constante entière positive plus petite que la taille du tableau. On considère le sous-ensemble des éléments à trier </w:t>
+      </w:r>
+      <w:proofErr w:type="gramStart"/>
+      <w:r>
+        <w:rPr>
+          <w:rStyle w:val="Strong"/>
+        </w:rPr>
+        <w:t>composé</w:t>
+      </w:r>
+      <w:proofErr w:type="gramEnd"/>
+      <w:r>
+        <w:rPr>
+          <w:rStyle w:val="Strong"/>
+        </w:rPr>
+        <w:t xml:space="preserve"> des éléments d’indices 0, </w:t>
       </w:r>
       <w:r>
         <w:rPr>
@@ -1666,24 +1716,34 @@
     </w:p>
     <w:p>
       <w:pPr>
-        <w:pStyle w:val="Normal"/>
-        <w:ind w:left="0" w:right="0" w:firstLine="708"/>
+        <w:ind w:firstLine="708"/>
         <w:jc w:val="both"/>
-        <w:rPr/>
-      </w:pPr>
-      <w:r>
-        <w:rPr>
-          <w:rStyle w:val="Strong"/>
-        </w:rPr>
-        <w:t>On applique ensuite ce principe successivement sur les éléments d’indices 1, 1+k, 1+2k, 1+3k…, puis 2, 2+k, 2+2k, 2+3k…, etc. jusqu’à (k-1), (k-1)+k, (k-1)+2k, (k-1)+3k…</w:t>
-      </w:r>
-    </w:p>
-    <w:p>
-      <w:pPr>
-        <w:pStyle w:val="Normal"/>
-        <w:ind w:left="0" w:right="0" w:firstLine="708"/>
+      </w:pPr>
+      <w:r>
+        <w:rPr>
+          <w:rStyle w:val="Strong"/>
+        </w:rPr>
+        <w:t>On applique ensuite ce principe successivement sur les éléments d’indices 1, 1+k, 1+2k, 1+3k…, puis 2, 2+k, 2+2k, 2+3k…, etc. jusqu’à (k-1), (k-</w:t>
+      </w:r>
+      <w:proofErr w:type="gramStart"/>
+      <w:r>
+        <w:rPr>
+          <w:rStyle w:val="Strong"/>
+        </w:rPr>
+        <w:t>1)+</w:t>
+      </w:r>
+      <w:proofErr w:type="gramEnd"/>
+      <w:r>
+        <w:rPr>
+          <w:rStyle w:val="Strong"/>
+        </w:rPr>
+        <w:t>k, (k-1)+2k, (k-1)+3k…</w:t>
+      </w:r>
+    </w:p>
+    <w:p>
+      <w:pPr>
+        <w:ind w:firstLine="708"/>
         <w:jc w:val="both"/>
-        <w:rPr/>
       </w:pPr>
       <w:r>
         <w:rPr>
@@ -1707,10 +1767,8 @@
     </w:p>
     <w:p>
       <w:pPr>
-        <w:pStyle w:val="Normal"/>
-        <w:ind w:left="0" w:right="0" w:firstLine="708"/>
+        <w:ind w:firstLine="708"/>
         <w:jc w:val="both"/>
-        <w:rPr/>
       </w:pPr>
       <w:r>
         <w:rPr>
@@ -1718,12 +1776,21 @@
         </w:rPr>
         <w:t xml:space="preserve">L’algorithme de </w:t>
       </w:r>
+      <w:proofErr w:type="spellStart"/>
       <w:r>
         <w:rPr>
           <w:rStyle w:val="Strong"/>
           <w:i/>
         </w:rPr>
-        <w:t>shell sort</w:t>
+        <w:t>shell</w:t>
+      </w:r>
+      <w:proofErr w:type="spellEnd"/>
+      <w:r>
+        <w:rPr>
+          <w:rStyle w:val="Strong"/>
+          <w:i/>
+        </w:rPr>
+        <w:t xml:space="preserve"> sort</w:t>
       </w:r>
       <w:r>
         <w:rPr>
@@ -1749,13 +1816,12 @@
       <w:pPr>
         <w:pStyle w:val="Heading2"/>
         <w:jc w:val="both"/>
-        <w:rPr/>
-      </w:pPr>
-      <w:r>
-        <w:rPr>
-          <w:rStyle w:val="Strong"/>
-          <w:b w:val="false"/>
-          <w:bCs w:val="false"/>
+      </w:pPr>
+      <w:r>
+        <w:rPr>
+          <w:rStyle w:val="Strong"/>
+          <w:b w:val="0"/>
+          <w:bCs w:val="0"/>
         </w:rPr>
         <w:tab/>
         <w:t>3.2 Travail à faire</w:t>
@@ -1764,14 +1830,13 @@
     <w:p>
       <w:pPr>
         <w:pStyle w:val="Heading3"/>
-        <w:ind w:left="0" w:right="0" w:firstLine="708"/>
+        <w:ind w:firstLine="708"/>
         <w:jc w:val="both"/>
-        <w:rPr/>
-      </w:pPr>
-      <w:r>
-        <w:rPr>
-          <w:rStyle w:val="Strong"/>
-          <w:b w:val="false"/>
+      </w:pPr>
+      <w:r>
+        <w:rPr>
+          <w:rStyle w:val="Strong"/>
+          <w:b w:val="0"/>
         </w:rPr>
         <w:t>Question 2</w:t>
       </w:r>
@@ -1784,7 +1849,6 @@
           <w:numId w:val="2"/>
         </w:numPr>
         <w:jc w:val="both"/>
-        <w:rPr/>
       </w:pPr>
       <w:r>
         <w:rPr>
@@ -1801,7 +1865,6 @@
           <w:numId w:val="2"/>
         </w:numPr>
         <w:jc w:val="both"/>
-        <w:rPr/>
       </w:pPr>
       <w:r>
         <w:rPr>
@@ -1818,7 +1881,6 @@
           <w:numId w:val="2"/>
         </w:numPr>
         <w:jc w:val="both"/>
-        <w:rPr/>
       </w:pPr>
       <w:r>
         <w:rPr>
@@ -1831,10 +1893,8 @@
       <w:pPr>
         <w:pStyle w:val="Heading3"/>
         <w:jc w:val="both"/>
-        <w:rPr/>
-      </w:pPr>
-      <w:r>
-        <w:rPr/>
+      </w:pPr>
+      <w:r>
         <w:t>Question 3</w:t>
       </w:r>
     </w:p>
@@ -1846,13 +1906,26 @@
           <w:numId w:val="3"/>
         </w:numPr>
         <w:jc w:val="both"/>
-        <w:rPr/>
-      </w:pPr>
-      <w:r>
-        <w:rPr>
-          <w:rStyle w:val="Strong"/>
-        </w:rPr>
-        <w:t>Implémenter une fonction qui remplit aléatoirement et uniformément un tableau de taille fixée de façon à se rapprocher de l’hypothèse d’équirépartition utilisée pour les coûts en moyenne.</w:t>
+      </w:pPr>
+      <w:r>
+        <w:rPr>
+          <w:rStyle w:val="Strong"/>
+        </w:rPr>
+        <w:t>Implémenter une fonction qui remplit aléatoirement et uniformément un tableau de taille fixée de façon à se rapprocher de l’hypothèse d’</w:t>
+      </w:r>
+      <w:proofErr w:type="spellStart"/>
+      <w:r>
+        <w:rPr>
+          <w:rStyle w:val="Strong"/>
+        </w:rPr>
+        <w:t>équirépartition</w:t>
+      </w:r>
+      <w:proofErr w:type="spellEnd"/>
+      <w:r>
+        <w:rPr>
+          <w:rStyle w:val="Strong"/>
+        </w:rPr>
+        <w:t xml:space="preserve"> utilisée pour les coûts en moyenne.</w:t>
       </w:r>
     </w:p>
     <w:p>
@@ -1863,7 +1936,6 @@
           <w:numId w:val="3"/>
         </w:numPr>
         <w:jc w:val="both"/>
-        <w:rPr/>
       </w:pPr>
       <w:r>
         <w:rPr>
@@ -1880,20 +1952,29 @@
           <w:numId w:val="3"/>
         </w:numPr>
         <w:jc w:val="both"/>
-        <w:rPr/>
-      </w:pPr>
-      <w:r>
-        <w:rPr>
-          <w:rStyle w:val="Strong"/>
-        </w:rPr>
+      </w:pPr>
+      <w:r>
+        <w:rPr>
+          <w:rStyle w:val="Strong"/>
+        </w:rPr>
+        <w:lastRenderedPageBreak/>
         <w:t xml:space="preserve">Pour le </w:t>
       </w:r>
+      <w:proofErr w:type="spellStart"/>
       <w:r>
         <w:rPr>
           <w:rStyle w:val="Strong"/>
           <w:i/>
         </w:rPr>
-        <w:t>shell sort</w:t>
+        <w:t>shell</w:t>
+      </w:r>
+      <w:proofErr w:type="spellEnd"/>
+      <w:r>
+        <w:rPr>
+          <w:rStyle w:val="Strong"/>
+          <w:i/>
+        </w:rPr>
+        <w:t xml:space="preserve"> sort</w:t>
       </w:r>
       <w:r>
         <w:rPr>
@@ -1930,7 +2011,6 @@
           <w:numId w:val="3"/>
         </w:numPr>
         <w:jc w:val="both"/>
-        <w:rPr/>
       </w:pPr>
       <w:r>
         <w:rPr>
@@ -1943,10 +2023,8 @@
       <w:pPr>
         <w:pStyle w:val="Heading3"/>
         <w:jc w:val="both"/>
-        <w:rPr/>
-      </w:pPr>
-      <w:r>
-        <w:rPr/>
+      </w:pPr>
+      <w:r>
         <w:t>Question 4</w:t>
       </w:r>
     </w:p>
@@ -1957,13 +2035,193 @@
           <w:ilvl w:val="0"/>
           <w:numId w:val="4"/>
         </w:numPr>
-        <w:rPr/>
-      </w:pPr>
-      <w:r>
-        <w:rPr>
-          <w:rStyle w:val="Strong"/>
-        </w:rPr>
-        <w:t>Pour chaque tri, donner quelques arguments simples qui expliquent pourquoi l’algorithme fonctionne (en quoi est-ce que c’est trié ?).</w:t>
+        <w:rPr>
+          <w:rStyle w:val="Strong"/>
+          <w:b w:val="0"/>
+          <w:bCs w:val="0"/>
+        </w:rPr>
+      </w:pPr>
+      <w:r>
+        <w:rPr>
+          <w:rStyle w:val="Strong"/>
+        </w:rPr>
+        <w:t xml:space="preserve">Pour chaque tri, donner quelques arguments simples qui expliquent pourquoi l’algorithme fonctionne (en quoi est-ce que </w:t>
+      </w:r>
+      <w:proofErr w:type="gramStart"/>
+      <w:r>
+        <w:rPr>
+          <w:rStyle w:val="Strong"/>
+        </w:rPr>
+        <w:t>c’est</w:t>
+      </w:r>
+      <w:proofErr w:type="gramEnd"/>
+      <w:r>
+        <w:rPr>
+          <w:rStyle w:val="Strong"/>
+        </w:rPr>
+        <w:t xml:space="preserve"> trié ?).</w:t>
+      </w:r>
+    </w:p>
+    <w:p>
+      <w:pPr>
+        <w:pStyle w:val="ListParagraph"/>
+        <w:numPr>
+          <w:ilvl w:val="0"/>
+          <w:numId w:val="8"/>
+        </w:numPr>
+        <w:rPr>
+          <w:u w:val="single"/>
+        </w:rPr>
+      </w:pPr>
+      <w:r>
+        <w:rPr>
+          <w:u w:val="single"/>
+        </w:rPr>
+        <w:t>Tri par insertion dichotomique</w:t>
+      </w:r>
+    </w:p>
+    <w:p>
+      <w:pPr>
+        <w:ind w:firstLine="360"/>
+      </w:pPr>
+      <w:r>
+        <w:t xml:space="preserve">Sur le fonctionnement de son tri, le tri par insertion dichotomique n’est pas différent du tri par insertion « classique ». On considère notre en tableau en deux parties, l’une triée et l’autre non, on parcoure la partie non triée du tableau en rangeant l’élément courant dans la partie triée à sa place en décalant les éléments. Ainsi la partie triée grandit jusqu’à être tout le tableau. </w:t>
+      </w:r>
+    </w:p>
+    <w:p>
+      <w:pPr>
+        <w:ind w:firstLine="360"/>
+      </w:pPr>
+      <w:r>
+        <w:t>La différence avec le tri par Insertion « classique » est la recherche de la bonne position pour l’élément. En effet plutôt que de parcourir la partie triée du tableau jusqu’à trouver l’indice qui nous intéresse, on fait une recherche dichotomique.</w:t>
+      </w:r>
+    </w:p>
+    <w:p>
+      <w:pPr>
+        <w:pStyle w:val="ListParagraph"/>
+        <w:numPr>
+          <w:ilvl w:val="0"/>
+          <w:numId w:val="8"/>
+        </w:numPr>
+        <w:rPr>
+          <w:u w:val="single"/>
+        </w:rPr>
+      </w:pPr>
+      <w:r>
+        <w:rPr>
+          <w:u w:val="single"/>
+        </w:rPr>
+        <w:t>Tri bulle mélangé</w:t>
+      </w:r>
+    </w:p>
+    <w:p>
+      <w:pPr>
+        <w:ind w:firstLine="360"/>
+      </w:pPr>
+      <w:r>
+        <w:t>L’algorithme employé ici est très simple, on parcourt le tableau dans un sens en comparant les éléments un à un. Si les deux éléments ont besoin d’être échangés, on les échange sinon on passe aux suivants. Une fois le parcours complété, on répète la manœuvre dans l’autre sens jusqu’à ce que l’on ne fasse plus aucun échange durant un parcours.</w:t>
+      </w:r>
+    </w:p>
+    <w:p>
+      <w:pPr>
+        <w:ind w:firstLine="360"/>
+      </w:pPr>
+      <w:r>
+        <w:t xml:space="preserve">On voit bien ici </w:t>
+      </w:r>
+      <w:r>
+        <w:t>qu’à chaque parcours, les grands éléments sont approchés de la fin du tableau tandis que les petits sont approchés du début. On peut considérer le tableau réparti en 3 zones, la zone centrale est non triée et les deux autres sont triées. A chaque parcours complet du tableau, on amène soit le maximum/minimum (selon le sens du parcours) de la zone non triée dans la zone triée correspondante. Etant donné qu’il s’agit à chaque fois des extrêmes, dès qu’il atteint une zone triée, un élément est à sa position finale. Ainsi la zone centrale diminue à chaque parcours et le tableau fini trié.</w:t>
+      </w:r>
+    </w:p>
+    <w:p>
+      <w:r>
+        <w:t>Remarque : Il est possible de facilement améliorer ce tri en ne parcourant que la zone centrale plutôt que tout le tableau.</w:t>
+      </w:r>
+    </w:p>
+    <w:p>
+      <w:pPr>
+        <w:pStyle w:val="ListParagraph"/>
+        <w:numPr>
+          <w:ilvl w:val="0"/>
+          <w:numId w:val="8"/>
+        </w:numPr>
+        <w:rPr>
+          <w:u w:val="single"/>
+        </w:rPr>
+      </w:pPr>
+      <w:r>
+        <w:rPr>
+          <w:u w:val="single"/>
+        </w:rPr>
+        <w:t>Shell sort</w:t>
+      </w:r>
+    </w:p>
+    <w:p>
+      <w:pPr>
+        <w:ind w:firstLine="360"/>
+      </w:pPr>
+      <w:r>
+        <w:t xml:space="preserve">Pour réaliser le </w:t>
+      </w:r>
+      <w:proofErr w:type="spellStart"/>
+      <w:r>
+        <w:t>shell</w:t>
+      </w:r>
+      <w:proofErr w:type="spellEnd"/>
+      <w:r>
+        <w:t xml:space="preserve"> sort, on prend un intervalle</w:t>
+      </w:r>
+      <w:r>
+        <w:t xml:space="preserve"> k (par exemple </w:t>
+      </w:r>
+      <w:proofErr w:type="spellStart"/>
+      <w:r>
+        <w:t>tailleTableau</w:t>
+      </w:r>
+      <w:proofErr w:type="spellEnd"/>
+      <w:r>
+        <w:t>/2) et on compare chaque élément i du tableau avec (i-</w:t>
+      </w:r>
+      <w:proofErr w:type="gramStart"/>
+      <w:r>
+        <w:t>k)</w:t>
+      </w:r>
+      <w:proofErr w:type="spellStart"/>
+      <w:r>
+        <w:rPr>
+          <w:vertAlign w:val="subscript"/>
+        </w:rPr>
+        <w:t>ième</w:t>
+      </w:r>
+      <w:proofErr w:type="spellEnd"/>
+      <w:proofErr w:type="gramEnd"/>
+      <w:r>
+        <w:t xml:space="preserve"> </w:t>
+      </w:r>
+      <w:r>
+        <w:t>si besoin on les échange et on compare l’élément avec celui encore k positions avant, on continue ainsi jusqu’à qu’il n’y ait pas d’élément à la position (i-k) ou que l’élément comparé soit inférieur à l’élément courant. On poursuit ensuite notre parcours en position i+1 et on répète jusqu’à atteindre la fin du tableau.</w:t>
+      </w:r>
+    </w:p>
+    <w:p>
+      <w:pPr>
+        <w:ind w:firstLine="360"/>
+      </w:pPr>
+      <w:r>
+        <w:t xml:space="preserve">Une fois cela fait, on réduit notre intervalle k et on recommence, tout cela jusqu’à atteindre k=1. </w:t>
+      </w:r>
+      <w:r>
+        <w:t>A ce stade-là, le dernier parcours sera équivalent à un tri par insertion.</w:t>
+      </w:r>
+    </w:p>
+    <w:p>
+      <w:pPr>
+        <w:ind w:firstLine="360"/>
+      </w:pPr>
+      <w:r>
+        <w:t>Concrètement, avec k diminuant on regroupe approximativement les petites valeurs d’un côté du tableau et les grandes de l’</w:t>
+      </w:r>
+      <w:r>
+        <w:t>autre. Cela permet de finir avec un tri par insertion, qui est très performant lorsque le tableau est approximativement trié.</w:t>
       </w:r>
     </w:p>
     <w:p>
@@ -1973,14 +2231,99 @@
           <w:ilvl w:val="0"/>
           <w:numId w:val="4"/>
         </w:numPr>
-        <w:rPr/>
-      </w:pPr>
-      <w:r>
-        <w:rPr>
-          <w:rStyle w:val="Strong"/>
-        </w:rPr>
+        <w:rPr>
+          <w:rStyle w:val="Strong"/>
+          <w:b w:val="0"/>
+          <w:bCs w:val="0"/>
+        </w:rPr>
+      </w:pPr>
+      <w:r>
+        <w:rPr>
+          <w:rStyle w:val="Strong"/>
+        </w:rPr>
+        <w:lastRenderedPageBreak/>
         <w:t>En particulier, pour le tri bulle mélangé, commencer par étudier des invariants de boucle du tri bulle (simple), puis s’en servir pour expliquer sa variante.</w:t>
       </w:r>
+    </w:p>
+    <w:p>
+      <w:pPr>
+        <w:ind w:firstLine="360"/>
+        <w:jc w:val="both"/>
+      </w:pPr>
+      <w:r>
+        <w:t xml:space="preserve">Lors d’un tri bulle classique, on considère deux parties dans le tableau, la première non triée et la seconde triée. A Chaque boucle, on part de l’indice i=0 du tableau et on parcoure le tableau jusqu’au dernier élément non trié d’indice k. Durant le parcours du tableau, on compare la valeur à l’indice i et la valeur à l’indice i-1. </w:t>
+      </w:r>
+      <w:proofErr w:type="gramStart"/>
+      <w:r>
+        <w:t>t</w:t>
+      </w:r>
+      <w:proofErr w:type="gramEnd"/>
+      <w:r>
+        <w:t>[i]&gt;t[i+1] on échange les deux valeurs. Sinon on avance simplement. De cette façon, on fait remonter l’élément dont la valeur est la plus élevée jusqu’à la fin de la partie non triée. On réduit ainsi cette partie.</w:t>
+      </w:r>
+    </w:p>
+    <w:p>
+      <w:pPr>
+        <w:ind w:firstLine="360"/>
+        <w:jc w:val="both"/>
+      </w:pPr>
+      <w:r>
+        <w:t xml:space="preserve">L’invariant est donc le fait que à chaque itération t[i] est le maximum de </w:t>
+      </w:r>
+      <w:proofErr w:type="gramStart"/>
+      <w:r>
+        <w:t>t[</w:t>
+      </w:r>
+      <w:proofErr w:type="gramEnd"/>
+      <w:r>
+        <w:t xml:space="preserve">0…i]. Dans le tri Shaker sort, on parcoure le tableau dans les deux sens, l’invariant devient donc le maximum ou le minimum (selon le sens) de la partie centrale non triée du tableau. </w:t>
+      </w:r>
+    </w:p>
+    <w:p>
+      <w:pPr>
+        <w:ind w:firstLine="360"/>
+        <w:jc w:val="both"/>
+      </w:pPr>
+      <w:r>
+        <w:t xml:space="preserve">On peut poser une variable </w:t>
+      </w:r>
+      <w:proofErr w:type="spellStart"/>
+      <w:r>
+        <w:t>idInf</w:t>
+      </w:r>
+      <w:proofErr w:type="spellEnd"/>
+      <w:r>
+        <w:t xml:space="preserve"> (indice le plus faible de la partie non triée) et </w:t>
+      </w:r>
+      <w:proofErr w:type="spellStart"/>
+      <w:r>
+        <w:t>idSup</w:t>
+      </w:r>
+      <w:proofErr w:type="spellEnd"/>
+      <w:r>
+        <w:t xml:space="preserve"> (indice le plus élevé de la partie non triée), ainsi </w:t>
+      </w:r>
+      <w:r>
+        <w:t>t[i] est maximum de t[</w:t>
+      </w:r>
+      <w:proofErr w:type="spellStart"/>
+      <w:r>
+        <w:t>idInf</w:t>
+      </w:r>
+      <w:proofErr w:type="spellEnd"/>
+      <w:r>
+        <w:t>…i] ou minimum de t[i…</w:t>
+      </w:r>
+      <w:proofErr w:type="spellStart"/>
+      <w:r>
+        <w:t>idSup</w:t>
+      </w:r>
+      <w:proofErr w:type="spellEnd"/>
+      <w:r>
+        <w:t>] selon le sens de parcours.</w:t>
+      </w:r>
+      <w:bookmarkStart w:id="0" w:name="_GoBack"/>
+      <w:bookmarkEnd w:id="0"/>
     </w:p>
     <w:p>
       <w:pPr>
@@ -1989,7 +2332,11 @@
           <w:ilvl w:val="0"/>
           <w:numId w:val="4"/>
         </w:numPr>
-        <w:rPr/>
+        <w:rPr>
+          <w:rStyle w:val="Strong"/>
+          <w:b w:val="0"/>
+          <w:bCs w:val="0"/>
+        </w:rPr>
       </w:pPr>
       <w:r>
         <w:rPr>
@@ -1997,24 +2344,47 @@
         </w:rPr>
         <w:t xml:space="preserve">En particulier, pour le </w:t>
       </w:r>
+      <w:proofErr w:type="spellStart"/>
       <w:r>
         <w:rPr>
           <w:rStyle w:val="Strong"/>
           <w:i/>
         </w:rPr>
-        <w:t>shell sort</w:t>
-      </w:r>
-      <w:r>
-        <w:rPr>
-          <w:rStyle w:val="Strong"/>
-        </w:rPr>
-        <w:t xml:space="preserve">, quelle propriété simple doit avoir la séquence des valeurs de </w:t>
-      </w:r>
+        <w:t>shell</w:t>
+      </w:r>
+      <w:proofErr w:type="spellEnd"/>
       <w:r>
         <w:rPr>
           <w:rStyle w:val="Strong"/>
           <w:i/>
         </w:rPr>
+        <w:t xml:space="preserve"> sort</w:t>
+      </w:r>
+      <w:r>
+        <w:rPr>
+          <w:rStyle w:val="Strong"/>
+        </w:rPr>
+        <w:t xml:space="preserve">, quelle propriété simple doit avoir la séquence des valeurs </w:t>
+      </w:r>
+      <w:proofErr w:type="gramStart"/>
+      <w:r>
+        <w:rPr>
+          <w:rStyle w:val="Strong"/>
+        </w:rPr>
+        <w:t>de</w:t>
+      </w:r>
+      <w:proofErr w:type="gramEnd"/>
+      <w:r>
+        <w:rPr>
+          <w:rStyle w:val="Strong"/>
+        </w:rPr>
+        <w:t xml:space="preserve"> </w:t>
+      </w:r>
+      <w:r>
+        <w:rPr>
+          <w:rStyle w:val="Strong"/>
+          <w:i/>
+        </w:rPr>
         <w:t>k</w:t>
       </w:r>
       <w:r>
@@ -2022,16 +2392,22 @@
           <w:rStyle w:val="Strong"/>
         </w:rPr>
         <w:t xml:space="preserve"> pour garantir le tri ?</w:t>
+      </w:r>
+    </w:p>
+    <w:p>
+      <w:pPr>
+        <w:ind w:firstLine="360"/>
+      </w:pPr>
+      <w:r>
+        <w:t>La séquence des valeurs de k doit être décroissante ???????</w:t>
       </w:r>
     </w:p>
     <w:p>
       <w:pPr>
         <w:pStyle w:val="Heading3"/>
         <w:jc w:val="both"/>
-        <w:rPr/>
-      </w:pPr>
-      <w:r>
-        <w:rPr/>
+      </w:pPr>
+      <w:r>
         <w:t>Question 5</w:t>
       </w:r>
     </w:p>
@@ -2042,7 +2418,6 @@
           <w:ilvl w:val="0"/>
           <w:numId w:val="5"/>
         </w:numPr>
-        <w:rPr/>
       </w:pPr>
       <w:r>
         <w:rPr>
@@ -2058,7 +2433,6 @@
           <w:ilvl w:val="0"/>
           <w:numId w:val="5"/>
         </w:numPr>
-        <w:rPr/>
       </w:pPr>
       <w:r>
         <w:rPr>
@@ -2074,7 +2448,6 @@
           <w:ilvl w:val="0"/>
           <w:numId w:val="5"/>
         </w:numPr>
-        <w:rPr/>
       </w:pPr>
       <w:r>
         <w:rPr>
@@ -2087,10 +2460,8 @@
       <w:pPr>
         <w:pStyle w:val="Heading3"/>
         <w:jc w:val="both"/>
-        <w:rPr/>
-      </w:pPr>
-      <w:r>
-        <w:rPr/>
+      </w:pPr>
+      <w:r>
         <w:t>Question 6</w:t>
       </w:r>
     </w:p>
@@ -2102,7 +2473,6 @@
           <w:numId w:val="6"/>
         </w:numPr>
         <w:jc w:val="both"/>
-        <w:rPr/>
       </w:pPr>
       <w:r>
         <w:rPr>
@@ -2119,7 +2489,6 @@
           <w:numId w:val="6"/>
         </w:numPr>
         <w:jc w:val="both"/>
-        <w:rPr/>
       </w:pPr>
       <w:r>
         <w:rPr>
@@ -2135,10 +2504,7 @@
           <w:ilvl w:val="0"/>
           <w:numId w:val="6"/>
         </w:numPr>
-        <w:spacing w:before="0" w:after="160"/>
-        <w:contextualSpacing/>
         <w:jc w:val="both"/>
-        <w:rPr/>
       </w:pPr>
       <w:r>
         <w:rPr>
@@ -2146,12 +2512,21 @@
         </w:rPr>
         <w:t xml:space="preserve">Le </w:t>
       </w:r>
+      <w:proofErr w:type="spellStart"/>
       <w:r>
         <w:rPr>
           <w:rStyle w:val="Strong"/>
           <w:i/>
         </w:rPr>
-        <w:t xml:space="preserve">shell sort </w:t>
+        <w:t>shell</w:t>
+      </w:r>
+      <w:proofErr w:type="spellEnd"/>
+      <w:r>
+        <w:rPr>
+          <w:rStyle w:val="Strong"/>
+          <w:i/>
+        </w:rPr>
+        <w:t xml:space="preserve"> sort </w:t>
       </w:r>
       <w:r>
         <w:rPr>
@@ -2161,21 +2536,22 @@
       </w:r>
     </w:p>
     <w:sectPr>
-      <w:type w:val="nextPage"/>
       <w:pgSz w:w="11906" w:h="16838"/>
-      <w:pgMar w:left="1417" w:right="1417" w:header="0" w:top="1417" w:footer="0" w:bottom="1417" w:gutter="0"/>
-      <w:pgNumType w:fmt="decimal"/>
-      <w:formProt w:val="false"/>
-      <w:textDirection w:val="lrTb"/>
-      <w:docGrid w:type="default" w:linePitch="360" w:charSpace="4294965247"/>
+      <w:pgMar w:top="1417" w:right="1417" w:bottom="1417" w:left="1417" w:header="0" w:footer="0" w:gutter="0"/>
+      <w:cols w:space="720"/>
+      <w:formProt w:val="0"/>
+      <w:docGrid w:linePitch="360" w:charSpace="-2049"/>
     </w:sectPr>
   </w:body>
 </w:document>
 </file>
 
 <file path=word/numbering.xml><?xml version="1.0" encoding="utf-8"?>
-<w:numbering xmlns:w="http://schemas.openxmlformats.org/wordprocessingml/2006/main" xmlns:o="urn:schemas-microsoft-com:office:office" xmlns:r="http://schemas.openxmlformats.org/officeDocument/2006/relationships" xmlns:v="urn:schemas-microsoft-com:vml">
-  <w:abstractNum w:abstractNumId="1">
+<w:numbering xmlns:wpc="http://schemas.microsoft.com/office/word/2010/wordprocessingCanvas" xmlns:cx="http://schemas.microsoft.com/office/drawing/2014/chartex" xmlns:cx1="http://schemas.microsoft.com/office/drawing/2015/9/8/chartex" xmlns:cx2="http://schemas.microsoft.com/office/drawing/2015/10/21/chartex" xmlns:cx3="http://schemas.microsoft.com/office/drawing/2016/5/9/chartex" xmlns:cx4="http://schemas.microsoft.com/office/drawing/2016/5/10/chartex" xmlns:cx5="http://schemas.microsoft.com/office/drawing/2016/5/11/chartex" xmlns:cx6="http://schemas.microsoft.com/office/drawing/2016/5/12/chartex" xmlns:cx7="http://schemas.microsoft.com/office/drawing/2016/5/13/chartex" xmlns:cx8="http://schemas.microsoft.com/office/drawing/2016/5/14/chartex" xmlns:mc="http://schemas.openxmlformats.org/markup-compatibility/2006" xmlns:aink="http://schemas.microsoft.com/office/drawing/2016/ink" xmlns:am3d="http://schemas.microsoft.com/office/drawing/2017/model3d" xmlns:o="urn:schemas-microsoft-com:office:office" xmlns:r="http://schemas.openxmlformats.org/officeDocument/2006/relationships" xmlns:m="http://schemas.openxmlformats.org/officeDocument/2006/math" xmlns:v="urn:schemas-microsoft-com:vml" xmlns:wp14="http://schemas.microsoft.com/office/word/2010/wordprocessingDrawing" xmlns:wp="http://schemas.openxmlformats.org/drawingml/2006/wordprocessingDrawing" xmlns:w10="urn:schemas-microsoft-com:office:word" xmlns:w="http://schemas.openxmlformats.org/wordprocessingml/2006/main" xmlns:w14="http://schemas.microsoft.com/office/word/2010/wordml" xmlns:w15="http://schemas.microsoft.com/office/word/2012/wordml" xmlns:w16cid="http://schemas.microsoft.com/office/word/2016/wordml/cid" xmlns:w16se="http://schemas.microsoft.com/office/word/2015/wordml/symex" xmlns:wpg="http://schemas.microsoft.com/office/word/2010/wordprocessingGroup" xmlns:wpi="http://schemas.microsoft.com/office/word/2010/wordprocessingInk" xmlns:wne="http://schemas.microsoft.com/office/word/2006/wordml" xmlns:wps="http://schemas.microsoft.com/office/word/2010/wordprocessingShape" mc:Ignorable="w14 w15 w16se w16cid wp14">
+  <w:abstractNum w:abstractNumId="0" w15:restartNumberingAfterBreak="0">
+    <w:nsid w:val="04282D57"/>
+    <w:multiLevelType w:val="multilevel"/>
+    <w:tmpl w:val="589CDF1A"/>
     <w:lvl w:ilvl="0">
       <w:start w:val="1"/>
       <w:numFmt w:val="lowerLetter"/>
@@ -2258,7 +2634,10 @@
       </w:pPr>
     </w:lvl>
   </w:abstractNum>
-  <w:abstractNum w:abstractNumId="2">
+  <w:abstractNum w:abstractNumId="1" w15:restartNumberingAfterBreak="0">
+    <w:nsid w:val="1D67372B"/>
+    <w:multiLevelType w:val="multilevel"/>
+    <w:tmpl w:val="58760AC2"/>
     <w:lvl w:ilvl="0">
       <w:start w:val="1"/>
       <w:numFmt w:val="lowerLetter"/>
@@ -2341,7 +2720,122 @@
       </w:pPr>
     </w:lvl>
   </w:abstractNum>
-  <w:abstractNum w:abstractNumId="3">
+  <w:abstractNum w:abstractNumId="2" w15:restartNumberingAfterBreak="0">
+    <w:nsid w:val="26D33427"/>
+    <w:multiLevelType w:val="hybridMultilevel"/>
+    <w:tmpl w:val="B72CCA88"/>
+    <w:lvl w:ilvl="0" w:tplc="A192C9E4">
+      <w:numFmt w:val="bullet"/>
+      <w:lvlText w:val="-"/>
+      <w:lvlJc w:val="left"/>
+      <w:pPr>
+        <w:ind w:left="720" w:hanging="360"/>
+      </w:pPr>
+      <w:rPr>
+        <w:rFonts w:ascii="Calibri" w:eastAsia="Calibri" w:hAnsi="Calibri" w:cs="DejaVu Sans" w:hint="default"/>
+      </w:rPr>
+    </w:lvl>
+    <w:lvl w:ilvl="1" w:tplc="040C0003" w:tentative="1">
+      <w:start w:val="1"/>
+      <w:numFmt w:val="bullet"/>
+      <w:lvlText w:val="o"/>
+      <w:lvlJc w:val="left"/>
+      <w:pPr>
+        <w:ind w:left="1440" w:hanging="360"/>
+      </w:pPr>
+      <w:rPr>
+        <w:rFonts w:ascii="Courier New" w:hAnsi="Courier New" w:cs="Courier New" w:hint="default"/>
+      </w:rPr>
+    </w:lvl>
+    <w:lvl w:ilvl="2" w:tplc="040C0005" w:tentative="1">
+      <w:start w:val="1"/>
+      <w:numFmt w:val="bullet"/>
+      <w:lvlText w:val=""/>
+      <w:lvlJc w:val="left"/>
+      <w:pPr>
+        <w:ind w:left="2160" w:hanging="360"/>
+      </w:pPr>
+      <w:rPr>
+        <w:rFonts w:ascii="Wingdings" w:hAnsi="Wingdings" w:hint="default"/>
+      </w:rPr>
+    </w:lvl>
+    <w:lvl w:ilvl="3" w:tplc="040C0001" w:tentative="1">
+      <w:start w:val="1"/>
+      <w:numFmt w:val="bullet"/>
+      <w:lvlText w:val=""/>
+      <w:lvlJc w:val="left"/>
+      <w:pPr>
+        <w:ind w:left="2880" w:hanging="360"/>
+      </w:pPr>
+      <w:rPr>
+        <w:rFonts w:ascii="Symbol" w:hAnsi="Symbol" w:hint="default"/>
+      </w:rPr>
+    </w:lvl>
+    <w:lvl w:ilvl="4" w:tplc="040C0003" w:tentative="1">
+      <w:start w:val="1"/>
+      <w:numFmt w:val="bullet"/>
+      <w:lvlText w:val="o"/>
+      <w:lvlJc w:val="left"/>
+      <w:pPr>
+        <w:ind w:left="3600" w:hanging="360"/>
+      </w:pPr>
+      <w:rPr>
+        <w:rFonts w:ascii="Courier New" w:hAnsi="Courier New" w:cs="Courier New" w:hint="default"/>
+      </w:rPr>
+    </w:lvl>
+    <w:lvl w:ilvl="5" w:tplc="040C0005" w:tentative="1">
+      <w:start w:val="1"/>
+      <w:numFmt w:val="bullet"/>
+      <w:lvlText w:val=""/>
+      <w:lvlJc w:val="left"/>
+      <w:pPr>
+        <w:ind w:left="4320" w:hanging="360"/>
+      </w:pPr>
+      <w:rPr>
+        <w:rFonts w:ascii="Wingdings" w:hAnsi="Wingdings" w:hint="default"/>
+      </w:rPr>
+    </w:lvl>
+    <w:lvl w:ilvl="6" w:tplc="040C0001" w:tentative="1">
+      <w:start w:val="1"/>
+      <w:numFmt w:val="bullet"/>
+      <w:lvlText w:val=""/>
+      <w:lvlJc w:val="left"/>
+      <w:pPr>
+        <w:ind w:left="5040" w:hanging="360"/>
+      </w:pPr>
+      <w:rPr>
+        <w:rFonts w:ascii="Symbol" w:hAnsi="Symbol" w:hint="default"/>
+      </w:rPr>
+    </w:lvl>
+    <w:lvl w:ilvl="7" w:tplc="040C0003" w:tentative="1">
+      <w:start w:val="1"/>
+      <w:numFmt w:val="bullet"/>
+      <w:lvlText w:val="o"/>
+      <w:lvlJc w:val="left"/>
+      <w:pPr>
+        <w:ind w:left="5760" w:hanging="360"/>
+      </w:pPr>
+      <w:rPr>
+        <w:rFonts w:ascii="Courier New" w:hAnsi="Courier New" w:cs="Courier New" w:hint="default"/>
+      </w:rPr>
+    </w:lvl>
+    <w:lvl w:ilvl="8" w:tplc="040C0005" w:tentative="1">
+      <w:start w:val="1"/>
+      <w:numFmt w:val="bullet"/>
+      <w:lvlText w:val=""/>
+      <w:lvlJc w:val="left"/>
+      <w:pPr>
+        <w:ind w:left="6480" w:hanging="360"/>
+      </w:pPr>
+      <w:rPr>
+        <w:rFonts w:ascii="Wingdings" w:hAnsi="Wingdings" w:hint="default"/>
+      </w:rPr>
+    </w:lvl>
+  </w:abstractNum>
+  <w:abstractNum w:abstractNumId="3" w15:restartNumberingAfterBreak="0">
+    <w:nsid w:val="34781C6B"/>
+    <w:multiLevelType w:val="multilevel"/>
+    <w:tmpl w:val="E620F578"/>
     <w:lvl w:ilvl="0">
       <w:start w:val="1"/>
       <w:numFmt w:val="lowerLetter"/>
@@ -2424,256 +2918,10 @@
       </w:pPr>
     </w:lvl>
   </w:abstractNum>
-  <w:abstractNum w:abstractNumId="4">
-    <w:lvl w:ilvl="0">
-      <w:start w:val="1"/>
-      <w:numFmt w:val="lowerLetter"/>
-      <w:lvlText w:val="%1)"/>
-      <w:lvlJc w:val="left"/>
-      <w:pPr>
-        <w:ind w:left="720" w:hanging="360"/>
-      </w:pPr>
-    </w:lvl>
-    <w:lvl w:ilvl="1">
-      <w:start w:val="1"/>
-      <w:numFmt w:val="lowerLetter"/>
-      <w:lvlText w:val="%2."/>
-      <w:lvlJc w:val="left"/>
-      <w:pPr>
-        <w:ind w:left="1440" w:hanging="360"/>
-      </w:pPr>
-    </w:lvl>
-    <w:lvl w:ilvl="2">
-      <w:start w:val="1"/>
-      <w:numFmt w:val="lowerRoman"/>
-      <w:lvlText w:val="%3."/>
-      <w:lvlJc w:val="right"/>
-      <w:pPr>
-        <w:ind w:left="2160" w:hanging="180"/>
-      </w:pPr>
-    </w:lvl>
-    <w:lvl w:ilvl="3">
-      <w:start w:val="1"/>
-      <w:numFmt w:val="decimal"/>
-      <w:lvlText w:val="%4."/>
-      <w:lvlJc w:val="left"/>
-      <w:pPr>
-        <w:ind w:left="2880" w:hanging="360"/>
-      </w:pPr>
-    </w:lvl>
-    <w:lvl w:ilvl="4">
-      <w:start w:val="1"/>
-      <w:numFmt w:val="lowerLetter"/>
-      <w:lvlText w:val="%5."/>
-      <w:lvlJc w:val="left"/>
-      <w:pPr>
-        <w:ind w:left="3600" w:hanging="360"/>
-      </w:pPr>
-    </w:lvl>
-    <w:lvl w:ilvl="5">
-      <w:start w:val="1"/>
-      <w:numFmt w:val="lowerRoman"/>
-      <w:lvlText w:val="%6."/>
-      <w:lvlJc w:val="right"/>
-      <w:pPr>
-        <w:ind w:left="4320" w:hanging="180"/>
-      </w:pPr>
-    </w:lvl>
-    <w:lvl w:ilvl="6">
-      <w:start w:val="1"/>
-      <w:numFmt w:val="decimal"/>
-      <w:lvlText w:val="%7."/>
-      <w:lvlJc w:val="left"/>
-      <w:pPr>
-        <w:ind w:left="5040" w:hanging="360"/>
-      </w:pPr>
-    </w:lvl>
-    <w:lvl w:ilvl="7">
-      <w:start w:val="1"/>
-      <w:numFmt w:val="lowerLetter"/>
-      <w:lvlText w:val="%8."/>
-      <w:lvlJc w:val="left"/>
-      <w:pPr>
-        <w:ind w:left="5760" w:hanging="360"/>
-      </w:pPr>
-    </w:lvl>
-    <w:lvl w:ilvl="8">
-      <w:start w:val="1"/>
-      <w:numFmt w:val="lowerRoman"/>
-      <w:lvlText w:val="%9."/>
-      <w:lvlJc w:val="right"/>
-      <w:pPr>
-        <w:ind w:left="6480" w:hanging="180"/>
-      </w:pPr>
-    </w:lvl>
-  </w:abstractNum>
-  <w:abstractNum w:abstractNumId="5">
-    <w:lvl w:ilvl="0">
-      <w:start w:val="1"/>
-      <w:numFmt w:val="lowerLetter"/>
-      <w:lvlText w:val="%1)"/>
-      <w:lvlJc w:val="left"/>
-      <w:pPr>
-        <w:ind w:left="720" w:hanging="360"/>
-      </w:pPr>
-    </w:lvl>
-    <w:lvl w:ilvl="1">
-      <w:start w:val="1"/>
-      <w:numFmt w:val="lowerLetter"/>
-      <w:lvlText w:val="%2."/>
-      <w:lvlJc w:val="left"/>
-      <w:pPr>
-        <w:ind w:left="1440" w:hanging="360"/>
-      </w:pPr>
-    </w:lvl>
-    <w:lvl w:ilvl="2">
-      <w:start w:val="1"/>
-      <w:numFmt w:val="lowerRoman"/>
-      <w:lvlText w:val="%3."/>
-      <w:lvlJc w:val="right"/>
-      <w:pPr>
-        <w:ind w:left="2160" w:hanging="180"/>
-      </w:pPr>
-    </w:lvl>
-    <w:lvl w:ilvl="3">
-      <w:start w:val="1"/>
-      <w:numFmt w:val="decimal"/>
-      <w:lvlText w:val="%4."/>
-      <w:lvlJc w:val="left"/>
-      <w:pPr>
-        <w:ind w:left="2880" w:hanging="360"/>
-      </w:pPr>
-    </w:lvl>
-    <w:lvl w:ilvl="4">
-      <w:start w:val="1"/>
-      <w:numFmt w:val="lowerLetter"/>
-      <w:lvlText w:val="%5."/>
-      <w:lvlJc w:val="left"/>
-      <w:pPr>
-        <w:ind w:left="3600" w:hanging="360"/>
-      </w:pPr>
-    </w:lvl>
-    <w:lvl w:ilvl="5">
-      <w:start w:val="1"/>
-      <w:numFmt w:val="lowerRoman"/>
-      <w:lvlText w:val="%6."/>
-      <w:lvlJc w:val="right"/>
-      <w:pPr>
-        <w:ind w:left="4320" w:hanging="180"/>
-      </w:pPr>
-    </w:lvl>
-    <w:lvl w:ilvl="6">
-      <w:start w:val="1"/>
-      <w:numFmt w:val="decimal"/>
-      <w:lvlText w:val="%7."/>
-      <w:lvlJc w:val="left"/>
-      <w:pPr>
-        <w:ind w:left="5040" w:hanging="360"/>
-      </w:pPr>
-    </w:lvl>
-    <w:lvl w:ilvl="7">
-      <w:start w:val="1"/>
-      <w:numFmt w:val="lowerLetter"/>
-      <w:lvlText w:val="%8."/>
-      <w:lvlJc w:val="left"/>
-      <w:pPr>
-        <w:ind w:left="5760" w:hanging="360"/>
-      </w:pPr>
-    </w:lvl>
-    <w:lvl w:ilvl="8">
-      <w:start w:val="1"/>
-      <w:numFmt w:val="lowerRoman"/>
-      <w:lvlText w:val="%9."/>
-      <w:lvlJc w:val="right"/>
-      <w:pPr>
-        <w:ind w:left="6480" w:hanging="180"/>
-      </w:pPr>
-    </w:lvl>
-  </w:abstractNum>
-  <w:abstractNum w:abstractNumId="6">
-    <w:lvl w:ilvl="0">
-      <w:start w:val="1"/>
-      <w:numFmt w:val="lowerLetter"/>
-      <w:lvlText w:val="%1)"/>
-      <w:lvlJc w:val="left"/>
-      <w:pPr>
-        <w:ind w:left="720" w:hanging="360"/>
-      </w:pPr>
-    </w:lvl>
-    <w:lvl w:ilvl="1">
-      <w:start w:val="1"/>
-      <w:numFmt w:val="lowerLetter"/>
-      <w:lvlText w:val="%2."/>
-      <w:lvlJc w:val="left"/>
-      <w:pPr>
-        <w:ind w:left="1440" w:hanging="360"/>
-      </w:pPr>
-    </w:lvl>
-    <w:lvl w:ilvl="2">
-      <w:start w:val="1"/>
-      <w:numFmt w:val="lowerRoman"/>
-      <w:lvlText w:val="%3."/>
-      <w:lvlJc w:val="right"/>
-      <w:pPr>
-        <w:ind w:left="2160" w:hanging="180"/>
-      </w:pPr>
-    </w:lvl>
-    <w:lvl w:ilvl="3">
-      <w:start w:val="1"/>
-      <w:numFmt w:val="decimal"/>
-      <w:lvlText w:val="%4."/>
-      <w:lvlJc w:val="left"/>
-      <w:pPr>
-        <w:ind w:left="2880" w:hanging="360"/>
-      </w:pPr>
-    </w:lvl>
-    <w:lvl w:ilvl="4">
-      <w:start w:val="1"/>
-      <w:numFmt w:val="lowerLetter"/>
-      <w:lvlText w:val="%5."/>
-      <w:lvlJc w:val="left"/>
-      <w:pPr>
-        <w:ind w:left="3600" w:hanging="360"/>
-      </w:pPr>
-    </w:lvl>
-    <w:lvl w:ilvl="5">
-      <w:start w:val="1"/>
-      <w:numFmt w:val="lowerRoman"/>
-      <w:lvlText w:val="%6."/>
-      <w:lvlJc w:val="right"/>
-      <w:pPr>
-        <w:ind w:left="4320" w:hanging="180"/>
-      </w:pPr>
-    </w:lvl>
-    <w:lvl w:ilvl="6">
-      <w:start w:val="1"/>
-      <w:numFmt w:val="decimal"/>
-      <w:lvlText w:val="%7."/>
-      <w:lvlJc w:val="left"/>
-      <w:pPr>
-        <w:ind w:left="5040" w:hanging="360"/>
-      </w:pPr>
-    </w:lvl>
-    <w:lvl w:ilvl="7">
-      <w:start w:val="1"/>
-      <w:numFmt w:val="lowerLetter"/>
-      <w:lvlText w:val="%8."/>
-      <w:lvlJc w:val="left"/>
-      <w:pPr>
-        <w:ind w:left="5760" w:hanging="360"/>
-      </w:pPr>
-    </w:lvl>
-    <w:lvl w:ilvl="8">
-      <w:start w:val="1"/>
-      <w:numFmt w:val="lowerRoman"/>
-      <w:lvlText w:val="%9."/>
-      <w:lvlJc w:val="right"/>
-      <w:pPr>
-        <w:ind w:left="6480" w:hanging="180"/>
-      </w:pPr>
-    </w:lvl>
-  </w:abstractNum>
-  <w:abstractNum w:abstractNumId="7">
+  <w:abstractNum w:abstractNumId="4" w15:restartNumberingAfterBreak="0">
+    <w:nsid w:val="45464FD4"/>
+    <w:multiLevelType w:val="multilevel"/>
+    <w:tmpl w:val="9E9C3AA8"/>
     <w:lvl w:ilvl="0">
       <w:start w:val="1"/>
       <w:numFmt w:val="none"/>
@@ -2792,65 +3040,694 @@
       </w:pPr>
     </w:lvl>
   </w:abstractNum>
+  <w:abstractNum w:abstractNumId="5" w15:restartNumberingAfterBreak="0">
+    <w:nsid w:val="611815CC"/>
+    <w:multiLevelType w:val="multilevel"/>
+    <w:tmpl w:val="BAACEC34"/>
+    <w:lvl w:ilvl="0">
+      <w:start w:val="1"/>
+      <w:numFmt w:val="lowerLetter"/>
+      <w:lvlText w:val="%1)"/>
+      <w:lvlJc w:val="left"/>
+      <w:pPr>
+        <w:ind w:left="720" w:hanging="360"/>
+      </w:pPr>
+    </w:lvl>
+    <w:lvl w:ilvl="1">
+      <w:start w:val="1"/>
+      <w:numFmt w:val="lowerLetter"/>
+      <w:lvlText w:val="%2."/>
+      <w:lvlJc w:val="left"/>
+      <w:pPr>
+        <w:ind w:left="1440" w:hanging="360"/>
+      </w:pPr>
+    </w:lvl>
+    <w:lvl w:ilvl="2">
+      <w:start w:val="1"/>
+      <w:numFmt w:val="lowerRoman"/>
+      <w:lvlText w:val="%3."/>
+      <w:lvlJc w:val="right"/>
+      <w:pPr>
+        <w:ind w:left="2160" w:hanging="180"/>
+      </w:pPr>
+    </w:lvl>
+    <w:lvl w:ilvl="3">
+      <w:start w:val="1"/>
+      <w:numFmt w:val="decimal"/>
+      <w:lvlText w:val="%4."/>
+      <w:lvlJc w:val="left"/>
+      <w:pPr>
+        <w:ind w:left="2880" w:hanging="360"/>
+      </w:pPr>
+    </w:lvl>
+    <w:lvl w:ilvl="4">
+      <w:start w:val="1"/>
+      <w:numFmt w:val="lowerLetter"/>
+      <w:lvlText w:val="%5."/>
+      <w:lvlJc w:val="left"/>
+      <w:pPr>
+        <w:ind w:left="3600" w:hanging="360"/>
+      </w:pPr>
+    </w:lvl>
+    <w:lvl w:ilvl="5">
+      <w:start w:val="1"/>
+      <w:numFmt w:val="lowerRoman"/>
+      <w:lvlText w:val="%6."/>
+      <w:lvlJc w:val="right"/>
+      <w:pPr>
+        <w:ind w:left="4320" w:hanging="180"/>
+      </w:pPr>
+    </w:lvl>
+    <w:lvl w:ilvl="6">
+      <w:start w:val="1"/>
+      <w:numFmt w:val="decimal"/>
+      <w:lvlText w:val="%7."/>
+      <w:lvlJc w:val="left"/>
+      <w:pPr>
+        <w:ind w:left="5040" w:hanging="360"/>
+      </w:pPr>
+    </w:lvl>
+    <w:lvl w:ilvl="7">
+      <w:start w:val="1"/>
+      <w:numFmt w:val="lowerLetter"/>
+      <w:lvlText w:val="%8."/>
+      <w:lvlJc w:val="left"/>
+      <w:pPr>
+        <w:ind w:left="5760" w:hanging="360"/>
+      </w:pPr>
+    </w:lvl>
+    <w:lvl w:ilvl="8">
+      <w:start w:val="1"/>
+      <w:numFmt w:val="lowerRoman"/>
+      <w:lvlText w:val="%9."/>
+      <w:lvlJc w:val="right"/>
+      <w:pPr>
+        <w:ind w:left="6480" w:hanging="180"/>
+      </w:pPr>
+    </w:lvl>
+  </w:abstractNum>
+  <w:abstractNum w:abstractNumId="6" w15:restartNumberingAfterBreak="0">
+    <w:nsid w:val="79CC5F96"/>
+    <w:multiLevelType w:val="multilevel"/>
+    <w:tmpl w:val="78189F8A"/>
+    <w:lvl w:ilvl="0">
+      <w:start w:val="1"/>
+      <w:numFmt w:val="lowerLetter"/>
+      <w:lvlText w:val="%1)"/>
+      <w:lvlJc w:val="left"/>
+      <w:pPr>
+        <w:ind w:left="720" w:hanging="360"/>
+      </w:pPr>
+    </w:lvl>
+    <w:lvl w:ilvl="1">
+      <w:start w:val="1"/>
+      <w:numFmt w:val="lowerLetter"/>
+      <w:lvlText w:val="%2."/>
+      <w:lvlJc w:val="left"/>
+      <w:pPr>
+        <w:ind w:left="1440" w:hanging="360"/>
+      </w:pPr>
+    </w:lvl>
+    <w:lvl w:ilvl="2">
+      <w:start w:val="1"/>
+      <w:numFmt w:val="lowerRoman"/>
+      <w:lvlText w:val="%3."/>
+      <w:lvlJc w:val="right"/>
+      <w:pPr>
+        <w:ind w:left="2160" w:hanging="180"/>
+      </w:pPr>
+    </w:lvl>
+    <w:lvl w:ilvl="3">
+      <w:start w:val="1"/>
+      <w:numFmt w:val="decimal"/>
+      <w:lvlText w:val="%4."/>
+      <w:lvlJc w:val="left"/>
+      <w:pPr>
+        <w:ind w:left="2880" w:hanging="360"/>
+      </w:pPr>
+    </w:lvl>
+    <w:lvl w:ilvl="4">
+      <w:start w:val="1"/>
+      <w:numFmt w:val="lowerLetter"/>
+      <w:lvlText w:val="%5."/>
+      <w:lvlJc w:val="left"/>
+      <w:pPr>
+        <w:ind w:left="3600" w:hanging="360"/>
+      </w:pPr>
+    </w:lvl>
+    <w:lvl w:ilvl="5">
+      <w:start w:val="1"/>
+      <w:numFmt w:val="lowerRoman"/>
+      <w:lvlText w:val="%6."/>
+      <w:lvlJc w:val="right"/>
+      <w:pPr>
+        <w:ind w:left="4320" w:hanging="180"/>
+      </w:pPr>
+    </w:lvl>
+    <w:lvl w:ilvl="6">
+      <w:start w:val="1"/>
+      <w:numFmt w:val="decimal"/>
+      <w:lvlText w:val="%7."/>
+      <w:lvlJc w:val="left"/>
+      <w:pPr>
+        <w:ind w:left="5040" w:hanging="360"/>
+      </w:pPr>
+    </w:lvl>
+    <w:lvl w:ilvl="7">
+      <w:start w:val="1"/>
+      <w:numFmt w:val="lowerLetter"/>
+      <w:lvlText w:val="%8."/>
+      <w:lvlJc w:val="left"/>
+      <w:pPr>
+        <w:ind w:left="5760" w:hanging="360"/>
+      </w:pPr>
+    </w:lvl>
+    <w:lvl w:ilvl="8">
+      <w:start w:val="1"/>
+      <w:numFmt w:val="lowerRoman"/>
+      <w:lvlText w:val="%9."/>
+      <w:lvlJc w:val="right"/>
+      <w:pPr>
+        <w:ind w:left="6480" w:hanging="180"/>
+      </w:pPr>
+    </w:lvl>
+  </w:abstractNum>
+  <w:abstractNum w:abstractNumId="7" w15:restartNumberingAfterBreak="0">
+    <w:nsid w:val="7FE37114"/>
+    <w:multiLevelType w:val="multilevel"/>
+    <w:tmpl w:val="B914E572"/>
+    <w:lvl w:ilvl="0">
+      <w:start w:val="1"/>
+      <w:numFmt w:val="lowerLetter"/>
+      <w:lvlText w:val="%1)"/>
+      <w:lvlJc w:val="left"/>
+      <w:pPr>
+        <w:ind w:left="720" w:hanging="360"/>
+      </w:pPr>
+    </w:lvl>
+    <w:lvl w:ilvl="1">
+      <w:start w:val="1"/>
+      <w:numFmt w:val="lowerLetter"/>
+      <w:lvlText w:val="%2."/>
+      <w:lvlJc w:val="left"/>
+      <w:pPr>
+        <w:ind w:left="1440" w:hanging="360"/>
+      </w:pPr>
+    </w:lvl>
+    <w:lvl w:ilvl="2">
+      <w:start w:val="1"/>
+      <w:numFmt w:val="lowerRoman"/>
+      <w:lvlText w:val="%3."/>
+      <w:lvlJc w:val="right"/>
+      <w:pPr>
+        <w:ind w:left="2160" w:hanging="180"/>
+      </w:pPr>
+    </w:lvl>
+    <w:lvl w:ilvl="3">
+      <w:start w:val="1"/>
+      <w:numFmt w:val="decimal"/>
+      <w:lvlText w:val="%4."/>
+      <w:lvlJc w:val="left"/>
+      <w:pPr>
+        <w:ind w:left="2880" w:hanging="360"/>
+      </w:pPr>
+    </w:lvl>
+    <w:lvl w:ilvl="4">
+      <w:start w:val="1"/>
+      <w:numFmt w:val="lowerLetter"/>
+      <w:lvlText w:val="%5."/>
+      <w:lvlJc w:val="left"/>
+      <w:pPr>
+        <w:ind w:left="3600" w:hanging="360"/>
+      </w:pPr>
+    </w:lvl>
+    <w:lvl w:ilvl="5">
+      <w:start w:val="1"/>
+      <w:numFmt w:val="lowerRoman"/>
+      <w:lvlText w:val="%6."/>
+      <w:lvlJc w:val="right"/>
+      <w:pPr>
+        <w:ind w:left="4320" w:hanging="180"/>
+      </w:pPr>
+    </w:lvl>
+    <w:lvl w:ilvl="6">
+      <w:start w:val="1"/>
+      <w:numFmt w:val="decimal"/>
+      <w:lvlText w:val="%7."/>
+      <w:lvlJc w:val="left"/>
+      <w:pPr>
+        <w:ind w:left="5040" w:hanging="360"/>
+      </w:pPr>
+    </w:lvl>
+    <w:lvl w:ilvl="7">
+      <w:start w:val="1"/>
+      <w:numFmt w:val="lowerLetter"/>
+      <w:lvlText w:val="%8."/>
+      <w:lvlJc w:val="left"/>
+      <w:pPr>
+        <w:ind w:left="5760" w:hanging="360"/>
+      </w:pPr>
+    </w:lvl>
+    <w:lvl w:ilvl="8">
+      <w:start w:val="1"/>
+      <w:numFmt w:val="lowerRoman"/>
+      <w:lvlText w:val="%9."/>
+      <w:lvlJc w:val="right"/>
+      <w:pPr>
+        <w:ind w:left="6480" w:hanging="180"/>
+      </w:pPr>
+    </w:lvl>
+  </w:abstractNum>
   <w:num w:numId="1">
+    <w:abstractNumId w:val="7"/>
+  </w:num>
+  <w:num w:numId="2">
+    <w:abstractNumId w:val="5"/>
+  </w:num>
+  <w:num w:numId="3">
     <w:abstractNumId w:val="1"/>
   </w:num>
-  <w:num w:numId="2">
-    <w:abstractNumId w:val="2"/>
+  <w:num w:numId="4">
+    <w:abstractNumId w:val="6"/>
   </w:num>
-  <w:num w:numId="3">
+  <w:num w:numId="5">
+    <w:abstractNumId w:val="0"/>
+  </w:num>
+  <w:num w:numId="6">
     <w:abstractNumId w:val="3"/>
   </w:num>
-  <w:num w:numId="4">
+  <w:num w:numId="7">
     <w:abstractNumId w:val="4"/>
   </w:num>
-  <w:num w:numId="5">
-    <w:abstractNumId w:val="5"/>
-  </w:num>
-  <w:num w:numId="6">
-    <w:abstractNumId w:val="6"/>
-  </w:num>
-  <w:num w:numId="7">
-    <w:abstractNumId w:val="7"/>
+  <w:num w:numId="8">
+    <w:abstractNumId w:val="2"/>
   </w:num>
 </w:numbering>
 </file>
 
 <file path=word/styles.xml><?xml version="1.0" encoding="utf-8"?>
-<w:styles xmlns:w="http://schemas.openxmlformats.org/wordprocessingml/2006/main" xmlns:w14="http://schemas.microsoft.com/office/word/2010/wordml" xmlns:mc="http://schemas.openxmlformats.org/markup-compatibility/2006" mc:Ignorable="w14">
+<w:styles xmlns:mc="http://schemas.openxmlformats.org/markup-compatibility/2006" xmlns:r="http://schemas.openxmlformats.org/officeDocument/2006/relationships" xmlns:w="http://schemas.openxmlformats.org/wordprocessingml/2006/main" xmlns:w14="http://schemas.microsoft.com/office/word/2010/wordml" xmlns:w15="http://schemas.microsoft.com/office/word/2012/wordml" xmlns:w16cid="http://schemas.microsoft.com/office/word/2016/wordml/cid" xmlns:w16se="http://schemas.microsoft.com/office/word/2015/wordml/symex" mc:Ignorable="w14 w15 w16se w16cid">
   <w:docDefaults>
     <w:rPrDefault>
       <w:rPr>
-        <w:rFonts w:ascii="Calibri" w:hAnsi="Calibri" w:eastAsia="Calibri" w:cs="DejaVu Sans"/>
-        <w:sz w:val="20"/>
+        <w:rFonts w:ascii="Calibri" w:eastAsia="Calibri" w:hAnsi="Calibri" w:cs="DejaVu Sans"/>
         <w:szCs w:val="22"/>
         <w:lang w:val="fr-FR" w:eastAsia="en-US" w:bidi="ar-SA"/>
       </w:rPr>
     </w:rPrDefault>
-    <w:pPrDefault>
-      <w:pPr/>
-    </w:pPrDefault>
+    <w:pPrDefault/>
   </w:docDefaults>
-  <w:style w:type="paragraph" w:styleId="Normal">
+  <w:latentStyles w:defLockedState="0" w:defUIPriority="99" w:defSemiHidden="0" w:defUnhideWhenUsed="0" w:defQFormat="0" w:count="375">
+    <w:lsdException w:name="Normal" w:uiPriority="0" w:qFormat="1"/>
+    <w:lsdException w:name="heading 1" w:uiPriority="9" w:qFormat="1"/>
+    <w:lsdException w:name="heading 2" w:semiHidden="1" w:uiPriority="9" w:unhideWhenUsed="1" w:qFormat="1"/>
+    <w:lsdException w:name="heading 3" w:semiHidden="1" w:uiPriority="9" w:unhideWhenUsed="1" w:qFormat="1"/>
+    <w:lsdException w:name="heading 4" w:semiHidden="1" w:uiPriority="9" w:unhideWhenUsed="1" w:qFormat="1"/>
+    <w:lsdException w:name="heading 5" w:semiHidden="1" w:uiPriority="9" w:unhideWhenUsed="1" w:qFormat="1"/>
+    <w:lsdException w:name="heading 6" w:semiHidden="1" w:uiPriority="9" w:unhideWhenUsed="1" w:qFormat="1"/>
+    <w:lsdException w:name="heading 7" w:semiHidden="1" w:uiPriority="9" w:unhideWhenUsed="1" w:qFormat="1"/>
+    <w:lsdException w:name="heading 8" w:semiHidden="1" w:uiPriority="9" w:unhideWhenUsed="1" w:qFormat="1"/>
+    <w:lsdException w:name="heading 9" w:semiHidden="1" w:uiPriority="9" w:unhideWhenUsed="1" w:qFormat="1"/>
+    <w:lsdException w:name="index 1" w:semiHidden="1" w:unhideWhenUsed="1"/>
+    <w:lsdException w:name="index 2" w:semiHidden="1" w:unhideWhenUsed="1"/>
+    <w:lsdException w:name="index 3" w:semiHidden="1" w:unhideWhenUsed="1"/>
+    <w:lsdException w:name="index 4" w:semiHidden="1" w:unhideWhenUsed="1"/>
+    <w:lsdException w:name="index 5" w:semiHidden="1" w:unhideWhenUsed="1"/>
+    <w:lsdException w:name="index 6" w:semiHidden="1" w:unhideWhenUsed="1"/>
+    <w:lsdException w:name="index 7" w:semiHidden="1" w:unhideWhenUsed="1"/>
+    <w:lsdException w:name="index 8" w:semiHidden="1" w:unhideWhenUsed="1"/>
+    <w:lsdException w:name="index 9" w:semiHidden="1" w:unhideWhenUsed="1"/>
+    <w:lsdException w:name="toc 1" w:semiHidden="1" w:uiPriority="39" w:unhideWhenUsed="1"/>
+    <w:lsdException w:name="toc 2" w:semiHidden="1" w:uiPriority="39" w:unhideWhenUsed="1"/>
+    <w:lsdException w:name="toc 3" w:semiHidden="1" w:uiPriority="39" w:unhideWhenUsed="1"/>
+    <w:lsdException w:name="toc 4" w:semiHidden="1" w:uiPriority="39" w:unhideWhenUsed="1"/>
+    <w:lsdException w:name="toc 5" w:semiHidden="1" w:uiPriority="39" w:unhideWhenUsed="1"/>
+    <w:lsdException w:name="toc 6" w:semiHidden="1" w:uiPriority="39" w:unhideWhenUsed="1"/>
+    <w:lsdException w:name="toc 7" w:semiHidden="1" w:uiPriority="39" w:unhideWhenUsed="1"/>
+    <w:lsdException w:name="toc 8" w:semiHidden="1" w:uiPriority="39" w:unhideWhenUsed="1"/>
+    <w:lsdException w:name="toc 9" w:semiHidden="1" w:uiPriority="39" w:unhideWhenUsed="1"/>
+    <w:lsdException w:name="Normal Indent" w:semiHidden="1" w:unhideWhenUsed="1"/>
+    <w:lsdException w:name="footnote text" w:semiHidden="1" w:unhideWhenUsed="1"/>
+    <w:lsdException w:name="annotation text" w:semiHidden="1" w:unhideWhenUsed="1"/>
+    <w:lsdException w:name="header" w:semiHidden="1" w:unhideWhenUsed="1"/>
+    <w:lsdException w:name="footer" w:semiHidden="1" w:unhideWhenUsed="1"/>
+    <w:lsdException w:name="index heading" w:semiHidden="1" w:unhideWhenUsed="1"/>
+    <w:lsdException w:name="caption" w:semiHidden="1" w:uiPriority="35" w:unhideWhenUsed="1" w:qFormat="1"/>
+    <w:lsdException w:name="table of figures" w:semiHidden="1" w:unhideWhenUsed="1"/>
+    <w:lsdException w:name="envelope address" w:semiHidden="1" w:unhideWhenUsed="1"/>
+    <w:lsdException w:name="envelope return" w:semiHidden="1" w:unhideWhenUsed="1"/>
+    <w:lsdException w:name="footnote reference" w:semiHidden="1" w:unhideWhenUsed="1"/>
+    <w:lsdException w:name="annotation reference" w:semiHidden="1" w:unhideWhenUsed="1"/>
+    <w:lsdException w:name="line number" w:semiHidden="1" w:unhideWhenUsed="1"/>
+    <w:lsdException w:name="page number" w:semiHidden="1" w:unhideWhenUsed="1"/>
+    <w:lsdException w:name="endnote reference" w:semiHidden="1" w:unhideWhenUsed="1"/>
+    <w:lsdException w:name="endnote text" w:semiHidden="1" w:unhideWhenUsed="1"/>
+    <w:lsdException w:name="table of authorities" w:semiHidden="1" w:unhideWhenUsed="1"/>
+    <w:lsdException w:name="macro" w:semiHidden="1" w:unhideWhenUsed="1"/>
+    <w:lsdException w:name="toa heading" w:semiHidden="1" w:unhideWhenUsed="1"/>
+    <w:lsdException w:name="List" w:semiHidden="1" w:unhideWhenUsed="1"/>
+    <w:lsdException w:name="List Bullet" w:semiHidden="1" w:unhideWhenUsed="1"/>
+    <w:lsdException w:name="List Number" w:semiHidden="1" w:unhideWhenUsed="1"/>
+    <w:lsdException w:name="List 2" w:semiHidden="1" w:unhideWhenUsed="1"/>
+    <w:lsdException w:name="List 3" w:semiHidden="1" w:unhideWhenUsed="1"/>
+    <w:lsdException w:name="List 4" w:semiHidden="1" w:unhideWhenUsed="1"/>
+    <w:lsdException w:name="List 5" w:semiHidden="1" w:unhideWhenUsed="1"/>
+    <w:lsdException w:name="List Bullet 2" w:semiHidden="1" w:unhideWhenUsed="1"/>
+    <w:lsdException w:name="List Bullet 3" w:semiHidden="1" w:unhideWhenUsed="1"/>
+    <w:lsdException w:name="List Bullet 4" w:semiHidden="1" w:unhideWhenUsed="1"/>
+    <w:lsdException w:name="List Bullet 5" w:semiHidden="1" w:unhideWhenUsed="1"/>
+    <w:lsdException w:name="List Number 2" w:semiHidden="1" w:unhideWhenUsed="1"/>
+    <w:lsdException w:name="List Number 3" w:semiHidden="1" w:unhideWhenUsed="1"/>
+    <w:lsdException w:name="List Number 4" w:semiHidden="1" w:unhideWhenUsed="1"/>
+    <w:lsdException w:name="List Number 5" w:semiHidden="1" w:unhideWhenUsed="1"/>
+    <w:lsdException w:name="Title" w:uiPriority="10" w:qFormat="1"/>
+    <w:lsdException w:name="Closing" w:semiHidden="1" w:unhideWhenUsed="1"/>
+    <w:lsdException w:name="Signature" w:semiHidden="1" w:unhideWhenUsed="1"/>
+    <w:lsdException w:name="Default Paragraph Font" w:semiHidden="1" w:uiPriority="1" w:unhideWhenUsed="1"/>
+    <w:lsdException w:name="Body Text" w:semiHidden="1" w:unhideWhenUsed="1"/>
+    <w:lsdException w:name="Body Text Indent" w:semiHidden="1" w:unhideWhenUsed="1"/>
+    <w:lsdException w:name="List Continue" w:semiHidden="1" w:unhideWhenUsed="1"/>
+    <w:lsdException w:name="List Continue 2" w:semiHidden="1" w:unhideWhenUsed="1"/>
+    <w:lsdException w:name="List Continue 3" w:semiHidden="1" w:unhideWhenUsed="1"/>
+    <w:lsdException w:name="List Continue 4" w:semiHidden="1" w:unhideWhenUsed="1"/>
+    <w:lsdException w:name="List Continue 5" w:semiHidden="1" w:unhideWhenUsed="1"/>
+    <w:lsdException w:name="Message Header" w:semiHidden="1" w:unhideWhenUsed="1"/>
+    <w:lsdException w:name="Subtitle" w:uiPriority="11" w:qFormat="1"/>
+    <w:lsdException w:name="Salutation" w:semiHidden="1" w:unhideWhenUsed="1"/>
+    <w:lsdException w:name="Date" w:semiHidden="1" w:unhideWhenUsed="1"/>
+    <w:lsdException w:name="Body Text First Indent" w:semiHidden="1" w:unhideWhenUsed="1"/>
+    <w:lsdException w:name="Body Text First Indent 2" w:semiHidden="1" w:unhideWhenUsed="1"/>
+    <w:lsdException w:name="Note Heading" w:semiHidden="1" w:unhideWhenUsed="1"/>
+    <w:lsdException w:name="Body Text 2" w:semiHidden="1" w:unhideWhenUsed="1"/>
+    <w:lsdException w:name="Body Text 3" w:semiHidden="1" w:unhideWhenUsed="1"/>
+    <w:lsdException w:name="Body Text Indent 2" w:semiHidden="1" w:unhideWhenUsed="1"/>
+    <w:lsdException w:name="Body Text Indent 3" w:semiHidden="1" w:unhideWhenUsed="1"/>
+    <w:lsdException w:name="Block Text" w:semiHidden="1" w:unhideWhenUsed="1"/>
+    <w:lsdException w:name="Hyperlink" w:semiHidden="1" w:unhideWhenUsed="1"/>
+    <w:lsdException w:name="FollowedHyperlink" w:semiHidden="1" w:unhideWhenUsed="1"/>
+    <w:lsdException w:name="Strong" w:uiPriority="22" w:qFormat="1"/>
+    <w:lsdException w:name="Emphasis" w:uiPriority="20" w:qFormat="1"/>
+    <w:lsdException w:name="Document Map" w:semiHidden="1" w:unhideWhenUsed="1"/>
+    <w:lsdException w:name="Plain Text" w:semiHidden="1" w:unhideWhenUsed="1"/>
+    <w:lsdException w:name="E-mail Signature" w:semiHidden="1" w:unhideWhenUsed="1"/>
+    <w:lsdException w:name="HTML Top of Form" w:semiHidden="1" w:unhideWhenUsed="1"/>
+    <w:lsdException w:name="HTML Bottom of Form" w:semiHidden="1" w:unhideWhenUsed="1"/>
+    <w:lsdException w:name="Normal (Web)" w:semiHidden="1" w:unhideWhenUsed="1"/>
+    <w:lsdException w:name="HTML Acronym" w:semiHidden="1" w:unhideWhenUsed="1"/>
+    <w:lsdException w:name="HTML Address" w:semiHidden="1" w:unhideWhenUsed="1"/>
+    <w:lsdException w:name="HTML Cite" w:semiHidden="1" w:unhideWhenUsed="1"/>
+    <w:lsdException w:name="HTML Code" w:semiHidden="1" w:unhideWhenUsed="1"/>
+    <w:lsdException w:name="HTML Definition" w:semiHidden="1" w:unhideWhenUsed="1"/>
+    <w:lsdException w:name="HTML Keyboard" w:semiHidden="1" w:unhideWhenUsed="1"/>
+    <w:lsdException w:name="HTML Preformatted" w:semiHidden="1" w:unhideWhenUsed="1"/>
+    <w:lsdException w:name="HTML Sample" w:semiHidden="1" w:unhideWhenUsed="1"/>
+    <w:lsdException w:name="HTML Typewriter" w:semiHidden="1" w:unhideWhenUsed="1"/>
+    <w:lsdException w:name="HTML Variable" w:semiHidden="1" w:unhideWhenUsed="1"/>
+    <w:lsdException w:name="Normal Table" w:semiHidden="1" w:unhideWhenUsed="1"/>
+    <w:lsdException w:name="annotation subject" w:semiHidden="1" w:unhideWhenUsed="1"/>
+    <w:lsdException w:name="No List" w:semiHidden="1" w:unhideWhenUsed="1"/>
+    <w:lsdException w:name="Outline List 1" w:semiHidden="1" w:unhideWhenUsed="1"/>
+    <w:lsdException w:name="Outline List 2" w:semiHidden="1" w:unhideWhenUsed="1"/>
+    <w:lsdException w:name="Outline List 3" w:semiHidden="1" w:unhideWhenUsed="1"/>
+    <w:lsdException w:name="Table Simple 1" w:semiHidden="1" w:unhideWhenUsed="1"/>
+    <w:lsdException w:name="Table Simple 2" w:semiHidden="1" w:unhideWhenUsed="1"/>
+    <w:lsdException w:name="Table Simple 3" w:semiHidden="1" w:unhideWhenUsed="1"/>
+    <w:lsdException w:name="Table Classic 1" w:semiHidden="1" w:unhideWhenUsed="1"/>
+    <w:lsdException w:name="Table Classic 2" w:semiHidden="1" w:unhideWhenUsed="1"/>
+    <w:lsdException w:name="Table Classic 3" w:semiHidden="1" w:unhideWhenUsed="1"/>
+    <w:lsdException w:name="Table Classic 4" w:semiHidden="1" w:unhideWhenUsed="1"/>
+    <w:lsdException w:name="Table Colorful 1" w:semiHidden="1" w:unhideWhenUsed="1"/>
+    <w:lsdException w:name="Table Colorful 2" w:semiHidden="1" w:unhideWhenUsed="1"/>
+    <w:lsdException w:name="Table Colorful 3" w:semiHidden="1" w:unhideWhenUsed="1"/>
+    <w:lsdException w:name="Table Columns 1" w:semiHidden="1" w:unhideWhenUsed="1"/>
+    <w:lsdException w:name="Table Columns 2" w:semiHidden="1" w:unhideWhenUsed="1"/>
+    <w:lsdException w:name="Table Columns 3" w:semiHidden="1" w:unhideWhenUsed="1"/>
+    <w:lsdException w:name="Table Columns 4" w:semiHidden="1" w:unhideWhenUsed="1"/>
+    <w:lsdException w:name="Table Columns 5" w:semiHidden="1" w:unhideWhenUsed="1"/>
+    <w:lsdException w:name="Table Grid 1" w:semiHidden="1" w:unhideWhenUsed="1"/>
+    <w:lsdException w:name="Table Grid 2" w:semiHidden="1" w:unhideWhenUsed="1"/>
+    <w:lsdException w:name="Table Grid 3" w:semiHidden="1" w:unhideWhenUsed="1"/>
+    <w:lsdException w:name="Table Grid 4" w:semiHidden="1" w:unhideWhenUsed="1"/>
+    <w:lsdException w:name="Table Grid 5" w:semiHidden="1" w:unhideWhenUsed="1"/>
+    <w:lsdException w:name="Table Grid 6" w:semiHidden="1" w:unhideWhenUsed="1"/>
+    <w:lsdException w:name="Table Grid 7" w:semiHidden="1" w:unhideWhenUsed="1"/>
+    <w:lsdException w:name="Table Grid 8" w:semiHidden="1" w:unhideWhenUsed="1"/>
+    <w:lsdException w:name="Table List 1" w:semiHidden="1" w:unhideWhenUsed="1"/>
+    <w:lsdException w:name="Table List 2" w:semiHidden="1" w:unhideWhenUsed="1"/>
+    <w:lsdException w:name="Table List 3" w:semiHidden="1" w:unhideWhenUsed="1"/>
+    <w:lsdException w:name="Table List 4" w:semiHidden="1" w:unhideWhenUsed="1"/>
+    <w:lsdException w:name="Table List 5" w:semiHidden="1" w:unhideWhenUsed="1"/>
+    <w:lsdException w:name="Table List 6" w:semiHidden="1" w:unhideWhenUsed="1"/>
+    <w:lsdException w:name="Table List 7" w:semiHidden="1" w:unhideWhenUsed="1"/>
+    <w:lsdException w:name="Table List 8" w:semiHidden="1" w:unhideWhenUsed="1"/>
+    <w:lsdException w:name="Table 3D effects 1" w:semiHidden="1" w:unhideWhenUsed="1"/>
+    <w:lsdException w:name="Table 3D effects 2" w:semiHidden="1" w:unhideWhenUsed="1"/>
+    <w:lsdException w:name="Table 3D effects 3" w:semiHidden="1" w:unhideWhenUsed="1"/>
+    <w:lsdException w:name="Table Contemporary" w:semiHidden="1" w:unhideWhenUsed="1"/>
+    <w:lsdException w:name="Table Elegant" w:semiHidden="1" w:unhideWhenUsed="1"/>
+    <w:lsdException w:name="Table Professional" w:semiHidden="1" w:unhideWhenUsed="1"/>
+    <w:lsdException w:name="Table Subtle 1" w:semiHidden="1" w:unhideWhenUsed="1"/>
+    <w:lsdException w:name="Table Subtle 2" w:semiHidden="1" w:unhideWhenUsed="1"/>
+    <w:lsdException w:name="Table Web 1" w:semiHidden="1" w:unhideWhenUsed="1"/>
+    <w:lsdException w:name="Table Web 2" w:semiHidden="1" w:unhideWhenUsed="1"/>
+    <w:lsdException w:name="Table Web 3" w:semiHidden="1" w:unhideWhenUsed="1"/>
+    <w:lsdException w:name="Balloon Text" w:semiHidden="1" w:unhideWhenUsed="1"/>
+    <w:lsdException w:name="Table Grid" w:uiPriority="39"/>
+    <w:lsdException w:name="Table Theme" w:semiHidden="1" w:unhideWhenUsed="1"/>
+    <w:lsdException w:name="Placeholder Text" w:semiHidden="1"/>
+    <w:lsdException w:name="No Spacing" w:uiPriority="1" w:qFormat="1"/>
+    <w:lsdException w:name="Light Shading" w:uiPriority="60"/>
+    <w:lsdException w:name="Light List" w:uiPriority="61"/>
+    <w:lsdException w:name="Light Grid" w:uiPriority="62"/>
+    <w:lsdException w:name="Medium Shading 1" w:uiPriority="63"/>
+    <w:lsdException w:name="Medium Shading 2" w:uiPriority="64"/>
+    <w:lsdException w:name="Medium List 1" w:uiPriority="65"/>
+    <w:lsdException w:name="Medium List 2" w:uiPriority="66"/>
+    <w:lsdException w:name="Medium Grid 1" w:uiPriority="67"/>
+    <w:lsdException w:name="Medium Grid 2" w:uiPriority="68"/>
+    <w:lsdException w:name="Medium Grid 3" w:uiPriority="69"/>
+    <w:lsdException w:name="Dark List" w:uiPriority="70"/>
+    <w:lsdException w:name="Colorful Shading" w:uiPriority="71"/>
+    <w:lsdException w:name="Colorful List" w:uiPriority="72"/>
+    <w:lsdException w:name="Colorful Grid" w:uiPriority="73"/>
+    <w:lsdException w:name="Light Shading Accent 1" w:uiPriority="60"/>
+    <w:lsdException w:name="Light List Accent 1" w:uiPriority="61"/>
+    <w:lsdException w:name="Light Grid Accent 1" w:uiPriority="62"/>
+    <w:lsdException w:name="Medium Shading 1 Accent 1" w:uiPriority="63"/>
+    <w:lsdException w:name="Medium Shading 2 Accent 1" w:uiPriority="64"/>
+    <w:lsdException w:name="Medium List 1 Accent 1" w:uiPriority="65"/>
+    <w:lsdException w:name="Revision" w:semiHidden="1"/>
+    <w:lsdException w:name="List Paragraph" w:uiPriority="34" w:qFormat="1"/>
+    <w:lsdException w:name="Quote" w:uiPriority="29" w:qFormat="1"/>
+    <w:lsdException w:name="Intense Quote" w:uiPriority="30" w:qFormat="1"/>
+    <w:lsdException w:name="Medium List 2 Accent 1" w:uiPriority="66"/>
+    <w:lsdException w:name="Medium Grid 1 Accent 1" w:uiPriority="67"/>
+    <w:lsdException w:name="Medium Grid 2 Accent 1" w:uiPriority="68"/>
+    <w:lsdException w:name="Medium Grid 3 Accent 1" w:uiPriority="69"/>
+    <w:lsdException w:name="Dark List Accent 1" w:uiPriority="70"/>
+    <w:lsdException w:name="Colorful Shading Accent 1" w:uiPriority="71"/>
+    <w:lsdException w:name="Colorful List Accent 1" w:uiPriority="72"/>
+    <w:lsdException w:name="Colorful Grid Accent 1" w:uiPriority="73"/>
+    <w:lsdException w:name="Light Shading Accent 2" w:uiPriority="60"/>
+    <w:lsdException w:name="Light List Accent 2" w:uiPriority="61"/>
+    <w:lsdException w:name="Light Grid Accent 2" w:uiPriority="62"/>
+    <w:lsdException w:name="Medium Shading 1 Accent 2" w:uiPriority="63"/>
+    <w:lsdException w:name="Medium Shading 2 Accent 2" w:uiPriority="64"/>
+    <w:lsdException w:name="Medium List 1 Accent 2" w:uiPriority="65"/>
+    <w:lsdException w:name="Medium List 2 Accent 2" w:uiPriority="66"/>
+    <w:lsdException w:name="Medium Grid 1 Accent 2" w:uiPriority="67"/>
+    <w:lsdException w:name="Medium Grid 2 Accent 2" w:uiPriority="68"/>
+    <w:lsdException w:name="Medium Grid 3 Accent 2" w:uiPriority="69"/>
+    <w:lsdException w:name="Dark List Accent 2" w:uiPriority="70"/>
+    <w:lsdException w:name="Colorful Shading Accent 2" w:uiPriority="71"/>
+    <w:lsdException w:name="Colorful List Accent 2" w:uiPriority="72"/>
+    <w:lsdException w:name="Colorful Grid Accent 2" w:uiPriority="73"/>
+    <w:lsdException w:name="Light Shading Accent 3" w:uiPriority="60"/>
+    <w:lsdException w:name="Light List Accent 3" w:uiPriority="61"/>
+    <w:lsdException w:name="Light Grid Accent 3" w:uiPriority="62"/>
+    <w:lsdException w:name="Medium Shading 1 Accent 3" w:uiPriority="63"/>
+    <w:lsdException w:name="Medium Shading 2 Accent 3" w:uiPriority="64"/>
+    <w:lsdException w:name="Medium List 1 Accent 3" w:uiPriority="65"/>
+    <w:lsdException w:name="Medium List 2 Accent 3" w:uiPriority="66"/>
+    <w:lsdException w:name="Medium Grid 1 Accent 3" w:uiPriority="67"/>
+    <w:lsdException w:name="Medium Grid 2 Accent 3" w:uiPriority="68"/>
+    <w:lsdException w:name="Medium Grid 3 Accent 3" w:uiPriority="69"/>
+    <w:lsdException w:name="Dark List Accent 3" w:uiPriority="70"/>
+    <w:lsdException w:name="Colorful Shading Accent 3" w:uiPriority="71"/>
+    <w:lsdException w:name="Colorful List Accent 3" w:uiPriority="72"/>
+    <w:lsdException w:name="Colorful Grid Accent 3" w:uiPriority="73"/>
+    <w:lsdException w:name="Light Shading Accent 4" w:uiPriority="60"/>
+    <w:lsdException w:name="Light List Accent 4" w:uiPriority="61"/>
+    <w:lsdException w:name="Light Grid Accent 4" w:uiPriority="62"/>
+    <w:lsdException w:name="Medium Shading 1 Accent 4" w:uiPriority="63"/>
+    <w:lsdException w:name="Medium Shading 2 Accent 4" w:uiPriority="64"/>
+    <w:lsdException w:name="Medium List 1 Accent 4" w:uiPriority="65"/>
+    <w:lsdException w:name="Medium List 2 Accent 4" w:uiPriority="66"/>
+    <w:lsdException w:name="Medium Grid 1 Accent 4" w:uiPriority="67"/>
+    <w:lsdException w:name="Medium Grid 2 Accent 4" w:uiPriority="68"/>
+    <w:lsdException w:name="Medium Grid 3 Accent 4" w:uiPriority="69"/>
+    <w:lsdException w:name="Dark List Accent 4" w:uiPriority="70"/>
+    <w:lsdException w:name="Colorful Shading Accent 4" w:uiPriority="71"/>
+    <w:lsdException w:name="Colorful List Accent 4" w:uiPriority="72"/>
+    <w:lsdException w:name="Colorful Grid Accent 4" w:uiPriority="73"/>
+    <w:lsdException w:name="Light Shading Accent 5" w:uiPriority="60"/>
+    <w:lsdException w:name="Light List Accent 5" w:uiPriority="61"/>
+    <w:lsdException w:name="Light Grid Accent 5" w:uiPriority="62"/>
+    <w:lsdException w:name="Medium Shading 1 Accent 5" w:uiPriority="63"/>
+    <w:lsdException w:name="Medium Shading 2 Accent 5" w:uiPriority="64"/>
+    <w:lsdException w:name="Medium List 1 Accent 5" w:uiPriority="65"/>
+    <w:lsdException w:name="Medium List 2 Accent 5" w:uiPriority="66"/>
+    <w:lsdException w:name="Medium Grid 1 Accent 5" w:uiPriority="67"/>
+    <w:lsdException w:name="Medium Grid 2 Accent 5" w:uiPriority="68"/>
+    <w:lsdException w:name="Medium Grid 3 Accent 5" w:uiPriority="69"/>
+    <w:lsdException w:name="Dark List Accent 5" w:uiPriority="70"/>
+    <w:lsdException w:name="Colorful Shading Accent 5" w:uiPriority="71"/>
+    <w:lsdException w:name="Colorful List Accent 5" w:uiPriority="72"/>
+    <w:lsdException w:name="Colorful Grid Accent 5" w:uiPriority="73"/>
+    <w:lsdException w:name="Light Shading Accent 6" w:uiPriority="60"/>
+    <w:lsdException w:name="Light List Accent 6" w:uiPriority="61"/>
+    <w:lsdException w:name="Light Grid Accent 6" w:uiPriority="62"/>
+    <w:lsdException w:name="Medium Shading 1 Accent 6" w:uiPriority="63"/>
+    <w:lsdException w:name="Medium Shading 2 Accent 6" w:uiPriority="64"/>
+    <w:lsdException w:name="Medium List 1 Accent 6" w:uiPriority="65"/>
+    <w:lsdException w:name="Medium List 2 Accent 6" w:uiPriority="66"/>
+    <w:lsdException w:name="Medium Grid 1 Accent 6" w:uiPriority="67"/>
+    <w:lsdException w:name="Medium Grid 2 Accent 6" w:uiPriority="68"/>
+    <w:lsdException w:name="Medium Grid 3 Accent 6" w:uiPriority="69"/>
+    <w:lsdException w:name="Dark List Accent 6" w:uiPriority="70"/>
+    <w:lsdException w:name="Colorful Shading Accent 6" w:uiPriority="71"/>
+    <w:lsdException w:name="Colorful List Accent 6" w:uiPriority="72"/>
+    <w:lsdException w:name="Colorful Grid Accent 6" w:uiPriority="73"/>
+    <w:lsdException w:name="Subtle Emphasis" w:uiPriority="19" w:qFormat="1"/>
+    <w:lsdException w:name="Intense Emphasis" w:uiPriority="21" w:qFormat="1"/>
+    <w:lsdException w:name="Subtle Reference" w:uiPriority="31" w:qFormat="1"/>
+    <w:lsdException w:name="Intense Reference" w:uiPriority="32" w:qFormat="1"/>
+    <w:lsdException w:name="Book Title" w:uiPriority="33" w:qFormat="1"/>
+    <w:lsdException w:name="Bibliography" w:semiHidden="1" w:uiPriority="37" w:unhideWhenUsed="1"/>
+    <w:lsdException w:name="TOC Heading" w:semiHidden="1" w:uiPriority="39" w:unhideWhenUsed="1" w:qFormat="1"/>
+    <w:lsdException w:name="Plain Table 1" w:uiPriority="41"/>
+    <w:lsdException w:name="Plain Table 2" w:uiPriority="42"/>
+    <w:lsdException w:name="Plain Table 3" w:uiPriority="43"/>
+    <w:lsdException w:name="Plain Table 4" w:uiPriority="44"/>
+    <w:lsdException w:name="Plain Table 5" w:uiPriority="45"/>
+    <w:lsdException w:name="Grid Table Light" w:uiPriority="40"/>
+    <w:lsdException w:name="Grid Table 1 Light" w:uiPriority="46"/>
+    <w:lsdException w:name="Grid Table 2" w:uiPriority="47"/>
+    <w:lsdException w:name="Grid Table 3" w:uiPriority="48"/>
+    <w:lsdException w:name="Grid Table 4" w:uiPriority="49"/>
+    <w:lsdException w:name="Grid Table 5 Dark" w:uiPriority="50"/>
+    <w:lsdException w:name="Grid Table 6 Colorful" w:uiPriority="51"/>
+    <w:lsdException w:name="Grid Table 7 Colorful" w:uiPriority="52"/>
+    <w:lsdException w:name="Grid Table 1 Light Accent 1" w:uiPriority="46"/>
+    <w:lsdException w:name="Grid Table 2 Accent 1" w:uiPriority="47"/>
+    <w:lsdException w:name="Grid Table 3 Accent 1" w:uiPriority="48"/>
+    <w:lsdException w:name="Grid Table 4 Accent 1" w:uiPriority="49"/>
+    <w:lsdException w:name="Grid Table 5 Dark Accent 1" w:uiPriority="50"/>
+    <w:lsdException w:name="Grid Table 6 Colorful Accent 1" w:uiPriority="51"/>
+    <w:lsdException w:name="Grid Table 7 Colorful Accent 1" w:uiPriority="52"/>
+    <w:lsdException w:name="Grid Table 1 Light Accent 2" w:uiPriority="46"/>
+    <w:lsdException w:name="Grid Table 2 Accent 2" w:uiPriority="47"/>
+    <w:lsdException w:name="Grid Table 3 Accent 2" w:uiPriority="48"/>
+    <w:lsdException w:name="Grid Table 4 Accent 2" w:uiPriority="49"/>
+    <w:lsdException w:name="Grid Table 5 Dark Accent 2" w:uiPriority="50"/>
+    <w:lsdException w:name="Grid Table 6 Colorful Accent 2" w:uiPriority="51"/>
+    <w:lsdException w:name="Grid Table 7 Colorful Accent 2" w:uiPriority="52"/>
+    <w:lsdException w:name="Grid Table 1 Light Accent 3" w:uiPriority="46"/>
+    <w:lsdException w:name="Grid Table 2 Accent 3" w:uiPriority="47"/>
+    <w:lsdException w:name="Grid Table 3 Accent 3" w:uiPriority="48"/>
+    <w:lsdException w:name="Grid Table 4 Accent 3" w:uiPriority="49"/>
+    <w:lsdException w:name="Grid Table 5 Dark Accent 3" w:uiPriority="50"/>
+    <w:lsdException w:name="Grid Table 6 Colorful Accent 3" w:uiPriority="51"/>
+    <w:lsdException w:name="Grid Table 7 Colorful Accent 3" w:uiPriority="52"/>
+    <w:lsdException w:name="Grid Table 1 Light Accent 4" w:uiPriority="46"/>
+    <w:lsdException w:name="Grid Table 2 Accent 4" w:uiPriority="47"/>
+    <w:lsdException w:name="Grid Table 3 Accent 4" w:uiPriority="48"/>
+    <w:lsdException w:name="Grid Table 4 Accent 4" w:uiPriority="49"/>
+    <w:lsdException w:name="Grid Table 5 Dark Accent 4" w:uiPriority="50"/>
+    <w:lsdException w:name="Grid Table 6 Colorful Accent 4" w:uiPriority="51"/>
+    <w:lsdException w:name="Grid Table 7 Colorful Accent 4" w:uiPriority="52"/>
+    <w:lsdException w:name="Grid Table 1 Light Accent 5" w:uiPriority="46"/>
+    <w:lsdException w:name="Grid Table 2 Accent 5" w:uiPriority="47"/>
+    <w:lsdException w:name="Grid Table 3 Accent 5" w:uiPriority="48"/>
+    <w:lsdException w:name="Grid Table 4 Accent 5" w:uiPriority="49"/>
+    <w:lsdException w:name="Grid Table 5 Dark Accent 5" w:uiPriority="50"/>
+    <w:lsdException w:name="Grid Table 6 Colorful Accent 5" w:uiPriority="51"/>
+    <w:lsdException w:name="Grid Table 7 Colorful Accent 5" w:uiPriority="52"/>
+    <w:lsdException w:name="Grid Table 1 Light Accent 6" w:uiPriority="46"/>
+    <w:lsdException w:name="Grid Table 2 Accent 6" w:uiPriority="47"/>
+    <w:lsdException w:name="Grid Table 3 Accent 6" w:uiPriority="48"/>
+    <w:lsdException w:name="Grid Table 4 Accent 6" w:uiPriority="49"/>
+    <w:lsdException w:name="Grid Table 5 Dark Accent 6" w:uiPriority="50"/>
+    <w:lsdException w:name="Grid Table 6 Colorful Accent 6" w:uiPriority="51"/>
+    <w:lsdException w:name="Grid Table 7 Colorful Accent 6" w:uiPriority="52"/>
+    <w:lsdException w:name="List Table 1 Light" w:uiPriority="46"/>
+    <w:lsdException w:name="List Table 2" w:uiPriority="47"/>
+    <w:lsdException w:name="List Table 3" w:uiPriority="48"/>
+    <w:lsdException w:name="List Table 4" w:uiPriority="49"/>
+    <w:lsdException w:name="List Table 5 Dark" w:uiPriority="50"/>
+    <w:lsdException w:name="List Table 6 Colorful" w:uiPriority="51"/>
+    <w:lsdException w:name="List Table 7 Colorful" w:uiPriority="52"/>
+    <w:lsdException w:name="List Table 1 Light Accent 1" w:uiPriority="46"/>
+    <w:lsdException w:name="List Table 2 Accent 1" w:uiPriority="47"/>
+    <w:lsdException w:name="List Table 3 Accent 1" w:uiPriority="48"/>
+    <w:lsdException w:name="List Table 4 Accent 1" w:uiPriority="49"/>
+    <w:lsdException w:name="List Table 5 Dark Accent 1" w:uiPriority="50"/>
+    <w:lsdException w:name="List Table 6 Colorful Accent 1" w:uiPriority="51"/>
+    <w:lsdException w:name="List Table 7 Colorful Accent 1" w:uiPriority="52"/>
+    <w:lsdException w:name="List Table 1 Light Accent 2" w:uiPriority="46"/>
+    <w:lsdException w:name="List Table 2 Accent 2" w:uiPriority="47"/>
+    <w:lsdException w:name="List Table 3 Accent 2" w:uiPriority="48"/>
+    <w:lsdException w:name="List Table 4 Accent 2" w:uiPriority="49"/>
+    <w:lsdException w:name="List Table 5 Dark Accent 2" w:uiPriority="50"/>
+    <w:lsdException w:name="List Table 6 Colorful Accent 2" w:uiPriority="51"/>
+    <w:lsdException w:name="List Table 7 Colorful Accent 2" w:uiPriority="52"/>
+    <w:lsdException w:name="List Table 1 Light Accent 3" w:uiPriority="46"/>
+    <w:lsdException w:name="List Table 2 Accent 3" w:uiPriority="47"/>
+    <w:lsdException w:name="List Table 3 Accent 3" w:uiPriority="48"/>
+    <w:lsdException w:name="List Table 4 Accent 3" w:uiPriority="49"/>
+    <w:lsdException w:name="List Table 5 Dark Accent 3" w:uiPriority="50"/>
+    <w:lsdException w:name="List Table 6 Colorful Accent 3" w:uiPriority="51"/>
+    <w:lsdException w:name="List Table 7 Colorful Accent 3" w:uiPriority="52"/>
+    <w:lsdException w:name="List Table 1 Light Accent 4" w:uiPriority="46"/>
+    <w:lsdException w:name="List Table 2 Accent 4" w:uiPriority="47"/>
+    <w:lsdException w:name="List Table 3 Accent 4" w:uiPriority="48"/>
+    <w:lsdException w:name="List Table 4 Accent 4" w:uiPriority="49"/>
+    <w:lsdException w:name="List Table 5 Dark Accent 4" w:uiPriority="50"/>
+    <w:lsdException w:name="List Table 6 Colorful Accent 4" w:uiPriority="51"/>
+    <w:lsdException w:name="List Table 7 Colorful Accent 4" w:uiPriority="52"/>
+    <w:lsdException w:name="List Table 1 Light Accent 5" w:uiPriority="46"/>
+    <w:lsdException w:name="List Table 2 Accent 5" w:uiPriority="47"/>
+    <w:lsdException w:name="List Table 3 Accent 5" w:uiPriority="48"/>
+    <w:lsdException w:name="List Table 4 Accent 5" w:uiPriority="49"/>
+    <w:lsdException w:name="List Table 5 Dark Accent 5" w:uiPriority="50"/>
+    <w:lsdException w:name="List Table 6 Colorful Accent 5" w:uiPriority="51"/>
+    <w:lsdException w:name="List Table 7 Colorful Accent 5" w:uiPriority="52"/>
+    <w:lsdException w:name="List Table 1 Light Accent 6" w:uiPriority="46"/>
+    <w:lsdException w:name="List Table 2 Accent 6" w:uiPriority="47"/>
+    <w:lsdException w:name="List Table 3 Accent 6" w:uiPriority="48"/>
+    <w:lsdException w:name="List Table 4 Accent 6" w:uiPriority="49"/>
+    <w:lsdException w:name="List Table 5 Dark Accent 6" w:uiPriority="50"/>
+    <w:lsdException w:name="List Table 6 Colorful Accent 6" w:uiPriority="51"/>
+    <w:lsdException w:name="List Table 7 Colorful Accent 6" w:uiPriority="52"/>
+    <w:lsdException w:name="Mention" w:semiHidden="1" w:unhideWhenUsed="1"/>
+    <w:lsdException w:name="Smart Hyperlink" w:semiHidden="1" w:unhideWhenUsed="1"/>
+    <w:lsdException w:name="Hashtag" w:semiHidden="1" w:unhideWhenUsed="1"/>
+    <w:lsdException w:name="Unresolved Mention" w:semiHidden="1" w:unhideWhenUsed="1"/>
+  </w:latentStyles>
+  <w:style w:type="paragraph" w:default="1" w:styleId="Normal">
     <w:name w:val="Normal"/>
     <w:qFormat/>
     <w:pPr>
-      <w:widowControl/>
-      <w:overflowPunct w:val="false"/>
-      <w:bidi w:val="0"/>
-      <w:spacing w:lineRule="auto" w:line="259" w:before="0" w:after="160"/>
-      <w:jc w:val="left"/>
+      <w:overflowPunct w:val="0"/>
+      <w:spacing w:after="160" w:line="259" w:lineRule="auto"/>
     </w:pPr>
     <w:rPr>
-      <w:rFonts w:ascii="Calibri" w:hAnsi="Calibri" w:eastAsia="Calibri" w:cs="DejaVu Sans"/>
       <w:color w:val="00000A"/>
       <w:sz w:val="22"/>
-      <w:szCs w:val="22"/>
-      <w:lang w:val="fr-FR" w:eastAsia="en-US" w:bidi="ar-SA"/>
     </w:rPr>
   </w:style>
   <w:style w:type="paragraph" w:styleId="Heading1">
-    <w:name w:val="Heading 1"/>
+    <w:name w:val="heading 1"/>
     <w:basedOn w:val="Normal"/>
     <w:next w:val="Normal"/>
     <w:qFormat/>
@@ -2861,14 +3738,14 @@
       <w:outlineLvl w:val="0"/>
     </w:pPr>
     <w:rPr>
-      <w:rFonts w:ascii="Calibri Light" w:hAnsi="Calibri Light" w:eastAsia="Calibri" w:cs="DejaVu Sans"/>
+      <w:rFonts w:ascii="Calibri Light" w:hAnsi="Calibri Light"/>
       <w:color w:val="2F5496"/>
       <w:sz w:val="32"/>
       <w:szCs w:val="32"/>
     </w:rPr>
   </w:style>
   <w:style w:type="paragraph" w:styleId="Heading2">
-    <w:name w:val="Heading 2"/>
+    <w:name w:val="heading 2"/>
     <w:basedOn w:val="Normal"/>
     <w:next w:val="Normal"/>
     <w:qFormat/>
@@ -2879,14 +3756,14 @@
       <w:outlineLvl w:val="1"/>
     </w:pPr>
     <w:rPr>
-      <w:rFonts w:ascii="Calibri Light" w:hAnsi="Calibri Light" w:eastAsia="Calibri" w:cs="DejaVu Sans"/>
+      <w:rFonts w:ascii="Calibri Light" w:hAnsi="Calibri Light"/>
       <w:color w:val="2F5496"/>
       <w:sz w:val="26"/>
       <w:szCs w:val="26"/>
     </w:rPr>
   </w:style>
   <w:style w:type="paragraph" w:styleId="Heading3">
-    <w:name w:val="Heading 3"/>
+    <w:name w:val="heading 3"/>
     <w:basedOn w:val="Normal"/>
     <w:next w:val="Normal"/>
     <w:qFormat/>
@@ -2897,23 +3774,45 @@
       <w:outlineLvl w:val="2"/>
     </w:pPr>
     <w:rPr>
-      <w:rFonts w:ascii="Calibri Light" w:hAnsi="Calibri Light" w:eastAsia="Calibri" w:cs="DejaVu Sans"/>
+      <w:rFonts w:ascii="Calibri Light" w:hAnsi="Calibri Light"/>
       <w:color w:val="1F3763"/>
       <w:sz w:val="20"/>
       <w:szCs w:val="24"/>
     </w:rPr>
   </w:style>
-  <w:style w:type="character" w:styleId="DefaultParagraphFont">
+  <w:style w:type="character" w:default="1" w:styleId="DefaultParagraphFont">
     <w:name w:val="Default Paragraph Font"/>
-    <w:qFormat/>
-    <w:rPr/>
+    <w:uiPriority w:val="1"/>
+    <w:semiHidden/>
+    <w:unhideWhenUsed/>
   </w:style>
-  <w:style w:type="character" w:styleId="Heading1Char">
+  <w:style w:type="table" w:default="1" w:styleId="TableNormal">
+    <w:name w:val="Normal Table"/>
+    <w:uiPriority w:val="99"/>
+    <w:semiHidden/>
+    <w:unhideWhenUsed/>
+    <w:tblPr>
+      <w:tblInd w:w="0" w:type="dxa"/>
+      <w:tblCellMar>
+        <w:top w:w="0" w:type="dxa"/>
+        <w:left w:w="108" w:type="dxa"/>
+        <w:bottom w:w="0" w:type="dxa"/>
+        <w:right w:w="108" w:type="dxa"/>
+      </w:tblCellMar>
+    </w:tblPr>
+  </w:style>
+  <w:style w:type="numbering" w:default="1" w:styleId="NoList">
+    <w:name w:val="No List"/>
+    <w:uiPriority w:val="99"/>
+    <w:semiHidden/>
+    <w:unhideWhenUsed/>
+  </w:style>
+  <w:style w:type="character" w:customStyle="1" w:styleId="Heading1Char">
     <w:name w:val="Heading 1 Char"/>
     <w:basedOn w:val="DefaultParagraphFont"/>
     <w:qFormat/>
     <w:rPr>
-      <w:rFonts w:ascii="Calibri Light" w:hAnsi="Calibri Light" w:eastAsia="Calibri" w:cs="DejaVu Sans"/>
+      <w:rFonts w:ascii="Calibri Light" w:eastAsia="Calibri" w:hAnsi="Calibri Light" w:cs="DejaVu Sans"/>
       <w:color w:val="2F5496"/>
       <w:sz w:val="32"/>
       <w:szCs w:val="32"/>
@@ -2947,12 +3846,12 @@
       <w:bCs/>
     </w:rPr>
   </w:style>
-  <w:style w:type="character" w:styleId="Heading2Char">
+  <w:style w:type="character" w:customStyle="1" w:styleId="Heading2Char">
     <w:name w:val="Heading 2 Char"/>
     <w:basedOn w:val="DefaultParagraphFont"/>
     <w:qFormat/>
     <w:rPr>
-      <w:rFonts w:ascii="Calibri Light" w:hAnsi="Calibri Light" w:eastAsia="Calibri" w:cs="DejaVu Sans"/>
+      <w:rFonts w:ascii="Calibri Light" w:eastAsia="Calibri" w:hAnsi="Calibri Light" w:cs="DejaVu Sans"/>
       <w:color w:val="2F5496"/>
       <w:sz w:val="26"/>
       <w:szCs w:val="26"/>
@@ -2968,25 +3867,25 @@
       <w:color w:val="404040"/>
     </w:rPr>
   </w:style>
-  <w:style w:type="character" w:styleId="Heading3Char">
+  <w:style w:type="character" w:customStyle="1" w:styleId="Heading3Char">
     <w:name w:val="Heading 3 Char"/>
     <w:basedOn w:val="DefaultParagraphFont"/>
     <w:qFormat/>
     <w:rPr>
-      <w:rFonts w:ascii="Calibri Light" w:hAnsi="Calibri Light" w:eastAsia="Calibri" w:cs="DejaVu Sans"/>
+      <w:rFonts w:ascii="Calibri Light" w:eastAsia="Calibri" w:hAnsi="Calibri Light" w:cs="DejaVu Sans"/>
       <w:color w:val="1F3763"/>
       <w:sz w:val="24"/>
       <w:szCs w:val="24"/>
     </w:rPr>
   </w:style>
-  <w:style w:type="character" w:styleId="Bullets">
+  <w:style w:type="character" w:customStyle="1" w:styleId="Bullets">
     <w:name w:val="Bullets"/>
     <w:qFormat/>
     <w:rPr>
-      <w:rFonts w:ascii="OpenSymbol" w:hAnsi="OpenSymbol" w:eastAsia="OpenSymbol" w:cs="OpenSymbol"/>
+      <w:rFonts w:ascii="OpenSymbol" w:eastAsia="OpenSymbol" w:hAnsi="OpenSymbol" w:cs="OpenSymbol"/>
     </w:rPr>
   </w:style>
-  <w:style w:type="paragraph" w:styleId="Heading">
+  <w:style w:type="paragraph" w:customStyle="1" w:styleId="Heading">
     <w:name w:val="Heading"/>
     <w:basedOn w:val="Normal"/>
     <w:next w:val="TextBody"/>
@@ -2996,29 +3895,27 @@
       <w:spacing w:before="240" w:after="120"/>
     </w:pPr>
     <w:rPr>
-      <w:rFonts w:ascii="Liberation Sans" w:hAnsi="Liberation Sans" w:eastAsia="WenQuanYi Zen Hei Sharp" w:cs="Lohit Devanagari"/>
+      <w:rFonts w:ascii="Liberation Sans" w:eastAsia="WenQuanYi Zen Hei Sharp" w:hAnsi="Liberation Sans" w:cs="Lohit Devanagari"/>
       <w:sz w:val="28"/>
       <w:szCs w:val="28"/>
     </w:rPr>
   </w:style>
-  <w:style w:type="paragraph" w:styleId="TextBody">
+  <w:style w:type="paragraph" w:customStyle="1" w:styleId="TextBody">
     <w:name w:val="Text Body"/>
     <w:basedOn w:val="Normal"/>
     <w:pPr>
-      <w:spacing w:lineRule="auto" w:line="288" w:before="0" w:after="140"/>
+      <w:spacing w:after="140" w:line="288" w:lineRule="auto"/>
     </w:pPr>
-    <w:rPr/>
   </w:style>
   <w:style w:type="paragraph" w:styleId="List">
     <w:name w:val="List"/>
     <w:basedOn w:val="TextBody"/>
-    <w:pPr/>
     <w:rPr>
       <w:rFonts w:cs="Lohit Devanagari"/>
     </w:rPr>
   </w:style>
   <w:style w:type="paragraph" w:styleId="Caption">
-    <w:name w:val="Caption"/>
+    <w:name w:val="caption"/>
     <w:basedOn w:val="Normal"/>
     <w:qFormat/>
     <w:pPr>
@@ -3033,7 +3930,7 @@
       <w:szCs w:val="24"/>
     </w:rPr>
   </w:style>
-  <w:style w:type="paragraph" w:styleId="Index">
+  <w:style w:type="paragraph" w:customStyle="1" w:styleId="Index">
     <w:name w:val="Index"/>
     <w:basedOn w:val="Normal"/>
     <w:qFormat/>
@@ -3049,84 +3946,351 @@
     <w:basedOn w:val="Normal"/>
     <w:qFormat/>
     <w:pPr>
-      <w:spacing w:before="0" w:after="160"/>
-      <w:ind w:left="720" w:right="0" w:hanging="0"/>
+      <w:ind w:left="720"/>
       <w:contextualSpacing/>
     </w:pPr>
-    <w:rPr/>
   </w:style>
   <w:style w:type="paragraph" w:styleId="NoSpacing">
     <w:name w:val="No Spacing"/>
     <w:qFormat/>
     <w:pPr>
-      <w:widowControl/>
-      <w:overflowPunct w:val="false"/>
-      <w:bidi w:val="0"/>
-      <w:spacing w:lineRule="auto" w:line="240" w:before="0" w:after="0"/>
-      <w:jc w:val="left"/>
+      <w:overflowPunct w:val="0"/>
     </w:pPr>
     <w:rPr>
-      <w:rFonts w:ascii="Calibri" w:hAnsi="Calibri" w:eastAsia="Calibri" w:cs="DejaVu Sans"/>
       <w:color w:val="00000A"/>
       <w:sz w:val="22"/>
-      <w:szCs w:val="22"/>
-      <w:lang w:val="fr-FR" w:eastAsia="en-US" w:bidi="ar-SA"/>
     </w:rPr>
   </w:style>
   <w:style w:type="paragraph" w:styleId="Subtitle">
     <w:name w:val="Subtitle"/>
     <w:basedOn w:val="Heading"/>
     <w:qFormat/>
-    <w:pPr/>
-    <w:rPr/>
   </w:style>
-  <w:style w:type="paragraph" w:styleId="Quotations">
+  <w:style w:type="paragraph" w:customStyle="1" w:styleId="Quotations">
     <w:name w:val="Quotations"/>
     <w:basedOn w:val="Normal"/>
     <w:qFormat/>
-    <w:pPr/>
-    <w:rPr/>
   </w:style>
-  <w:style w:type="paragraph" w:styleId="HorizontalLine">
+  <w:style w:type="paragraph" w:customStyle="1" w:styleId="HorizontalLine">
     <w:name w:val="Horizontal Line"/>
     <w:basedOn w:val="Normal"/>
     <w:qFormat/>
-    <w:pPr/>
-    <w:rPr/>
   </w:style>
-  <w:style w:type="paragraph" w:styleId="Footnote">
+  <w:style w:type="paragraph" w:customStyle="1" w:styleId="Footnote">
     <w:name w:val="Footnote"/>
     <w:basedOn w:val="Normal"/>
-    <w:pPr/>
-    <w:rPr/>
   </w:style>
-  <w:style w:type="paragraph" w:styleId="Marginalia">
+  <w:style w:type="paragraph" w:customStyle="1" w:styleId="Marginalia">
     <w:name w:val="Marginalia"/>
     <w:basedOn w:val="TextBody"/>
-    <w:pPr/>
-    <w:rPr/>
   </w:style>
-  <w:style w:type="paragraph" w:styleId="Endnote">
+  <w:style w:type="paragraph" w:customStyle="1" w:styleId="Endnote">
     <w:name w:val="Endnote"/>
     <w:basedOn w:val="Normal"/>
-    <w:pPr/>
-    <w:rPr/>
   </w:style>
-  <w:style w:type="paragraph" w:styleId="TextBodyIndent">
+  <w:style w:type="paragraph" w:customStyle="1" w:styleId="TextBodyIndent">
     <w:name w:val="Text Body Indent"/>
     <w:basedOn w:val="TextBody"/>
-    <w:pPr/>
-    <w:rPr/>
   </w:style>
-  <w:style w:type="paragraph" w:styleId="TableContents">
+  <w:style w:type="paragraph" w:customStyle="1" w:styleId="TableContents">
     <w:name w:val="Table Contents"/>
     <w:basedOn w:val="Normal"/>
     <w:qFormat/>
-    <w:pPr/>
-    <w:rPr/>
-  </w:style>
-  <w:style w:type="numbering" w:styleId="NoList">
-    <w:name w:val="No List"/>
   </w:style>
 </w:styles>
+</file>
+
+<file path=word/theme/theme1.xml><?xml version="1.0" encoding="utf-8"?>
+<a:theme xmlns:a="http://schemas.openxmlformats.org/drawingml/2006/main" name="Office Theme">
+  <a:themeElements>
+    <a:clrScheme name="Office">
+      <a:dk1>
+        <a:sysClr val="windowText" lastClr="000000"/>
+      </a:dk1>
+      <a:lt1>
+        <a:sysClr val="window" lastClr="FFFFFF"/>
+      </a:lt1>
+      <a:dk2>
+        <a:srgbClr val="44546A"/>
+      </a:dk2>
+      <a:lt2>
+        <a:srgbClr val="E7E6E6"/>
+      </a:lt2>
+      <a:accent1>
+        <a:srgbClr val="4472C4"/>
+      </a:accent1>
+      <a:accent2>
+        <a:srgbClr val="ED7D31"/>
+      </a:accent2>
+      <a:accent3>
+        <a:srgbClr val="A5A5A5"/>
+      </a:accent3>
+      <a:accent4>
+        <a:srgbClr val="FFC000"/>
+      </a:accent4>
+      <a:accent5>
+        <a:srgbClr val="5B9BD5"/>
+      </a:accent5>
+      <a:accent6>
+        <a:srgbClr val="70AD47"/>
+      </a:accent6>
+      <a:hlink>
+        <a:srgbClr val="0563C1"/>
+      </a:hlink>
+      <a:folHlink>
+        <a:srgbClr val="954F72"/>
+      </a:folHlink>
+    </a:clrScheme>
+    <a:fontScheme name="Office">
+      <a:majorFont>
+        <a:latin typeface="Calibri Light" panose="020F0302020204030204"/>
+        <a:ea typeface=""/>
+        <a:cs typeface=""/>
+        <a:font script="Jpan" typeface="游ゴシック Light"/>
+        <a:font script="Hang" typeface="맑은 고딕"/>
+        <a:font script="Hans" typeface="等线 Light"/>
+        <a:font script="Hant" typeface="新細明體"/>
+        <a:font script="Arab" typeface="Times New Roman"/>
+        <a:font script="Hebr" typeface="Times New Roman"/>
+        <a:font script="Thai" typeface="Angsana New"/>
+        <a:font script="Ethi" typeface="Nyala"/>
+        <a:font script="Beng" typeface="Vrinda"/>
+        <a:font script="Gujr" typeface="Shruti"/>
+        <a:font script="Khmr" typeface="MoolBoran"/>
+        <a:font script="Knda" typeface="Tunga"/>
+        <a:font script="Guru" typeface="Raavi"/>
+        <a:font script="Cans" typeface="Euphemia"/>
+        <a:font script="Cher" typeface="Plantagenet Cherokee"/>
+        <a:font script="Yiii" typeface="Microsoft Yi Baiti"/>
+        <a:font script="Tibt" typeface="Microsoft Himalaya"/>
+        <a:font script="Thaa" typeface="MV Boli"/>
+        <a:font script="Deva" typeface="Mangal"/>
+        <a:font script="Telu" typeface="Gautami"/>
+        <a:font script="Taml" typeface="Latha"/>
+        <a:font script="Syrc" typeface="Estrangelo Edessa"/>
+        <a:font script="Orya" typeface="Kalinga"/>
+        <a:font script="Mlym" typeface="Kartika"/>
+        <a:font script="Laoo" typeface="DokChampa"/>
+        <a:font script="Sinh" typeface="Iskoola Pota"/>
+        <a:font script="Mong" typeface="Mongolian Baiti"/>
+        <a:font script="Viet" typeface="Times New Roman"/>
+        <a:font script="Uigh" typeface="Microsoft Uighur"/>
+        <a:font script="Geor" typeface="Sylfaen"/>
+        <a:font script="Armn" typeface="Arial"/>
+        <a:font script="Bugi" typeface="Leelawadee UI"/>
+        <a:font script="Bopo" typeface="Microsoft JhengHei"/>
+        <a:font script="Java" typeface="Javanese Text"/>
+        <a:font script="Lisu" typeface="Segoe UI"/>
+        <a:font script="Mymr" typeface="Myanmar Text"/>
+        <a:font script="Nkoo" typeface="Ebrima"/>
+        <a:font script="Olck" typeface="Nirmala UI"/>
+        <a:font script="Osma" typeface="Ebrima"/>
+        <a:font script="Phag" typeface="Phagspa"/>
+        <a:font script="Syrn" typeface="Estrangelo Edessa"/>
+        <a:font script="Syrj" typeface="Estrangelo Edessa"/>
+        <a:font script="Syre" typeface="Estrangelo Edessa"/>
+        <a:font script="Sora" typeface="Nirmala UI"/>
+        <a:font script="Tale" typeface="Microsoft Tai Le"/>
+        <a:font script="Talu" typeface="Microsoft New Tai Lue"/>
+        <a:font script="Tfng" typeface="Ebrima"/>
+      </a:majorFont>
+      <a:minorFont>
+        <a:latin typeface="Calibri" panose="020F0502020204030204"/>
+        <a:ea typeface=""/>
+        <a:cs typeface=""/>
+        <a:font script="Jpan" typeface="游明朝"/>
+        <a:font script="Hang" typeface="맑은 고딕"/>
+        <a:font script="Hans" typeface="等线"/>
+        <a:font script="Hant" typeface="新細明體"/>
+        <a:font script="Arab" typeface="Arial"/>
+        <a:font script="Hebr" typeface="Arial"/>
+        <a:font script="Thai" typeface="Cordia New"/>
+        <a:font script="Ethi" typeface="Nyala"/>
+        <a:font script="Beng" typeface="Vrinda"/>
+        <a:font script="Gujr" typeface="Shruti"/>
+        <a:font script="Khmr" typeface="DaunPenh"/>
+        <a:font script="Knda" typeface="Tunga"/>
+        <a:font script="Guru" typeface="Raavi"/>
+        <a:font script="Cans" typeface="Euphemia"/>
+        <a:font script="Cher" typeface="Plantagenet Cherokee"/>
+        <a:font script="Yiii" typeface="Microsoft Yi Baiti"/>
+        <a:font script="Tibt" typeface="Microsoft Himalaya"/>
+        <a:font script="Thaa" typeface="MV Boli"/>
+        <a:font script="Deva" typeface="Mangal"/>
+        <a:font script="Telu" typeface="Gautami"/>
+        <a:font script="Taml" typeface="Latha"/>
+        <a:font script="Syrc" typeface="Estrangelo Edessa"/>
+        <a:font script="Orya" typeface="Kalinga"/>
+        <a:font script="Mlym" typeface="Kartika"/>
+        <a:font script="Laoo" typeface="DokChampa"/>
+        <a:font script="Sinh" typeface="Iskoola Pota"/>
+        <a:font script="Mong" typeface="Mongolian Baiti"/>
+        <a:font script="Viet" typeface="Arial"/>
+        <a:font script="Uigh" typeface="Microsoft Uighur"/>
+        <a:font script="Geor" typeface="Sylfaen"/>
+        <a:font script="Armn" typeface="Arial"/>
+        <a:font script="Bugi" typeface="Leelawadee UI"/>
+        <a:font script="Bopo" typeface="Microsoft JhengHei"/>
+        <a:font script="Java" typeface="Javanese Text"/>
+        <a:font script="Lisu" typeface="Segoe UI"/>
+        <a:font script="Mymr" typeface="Myanmar Text"/>
+        <a:font script="Nkoo" typeface="Ebrima"/>
+        <a:font script="Olck" typeface="Nirmala UI"/>
+        <a:font script="Osma" typeface="Ebrima"/>
+        <a:font script="Phag" typeface="Phagspa"/>
+        <a:font script="Syrn" typeface="Estrangelo Edessa"/>
+        <a:font script="Syrj" typeface="Estrangelo Edessa"/>
+        <a:font script="Syre" typeface="Estrangelo Edessa"/>
+        <a:font script="Sora" typeface="Nirmala UI"/>
+        <a:font script="Tale" typeface="Microsoft Tai Le"/>
+        <a:font script="Talu" typeface="Microsoft New Tai Lue"/>
+        <a:font script="Tfng" typeface="Ebrima"/>
+      </a:minorFont>
+    </a:fontScheme>
+    <a:fmtScheme name="Office">
+      <a:fillStyleLst>
+        <a:solidFill>
+          <a:schemeClr val="phClr"/>
+        </a:solidFill>
+        <a:gradFill rotWithShape="1">
+          <a:gsLst>
+            <a:gs pos="0">
+              <a:schemeClr val="phClr">
+                <a:lumMod val="110000"/>
+                <a:satMod val="105000"/>
+                <a:tint val="67000"/>
+              </a:schemeClr>
+            </a:gs>
+            <a:gs pos="50000">
+              <a:schemeClr val="phClr">
+                <a:lumMod val="105000"/>
+                <a:satMod val="103000"/>
+                <a:tint val="73000"/>
+              </a:schemeClr>
+            </a:gs>
+            <a:gs pos="100000">
+              <a:schemeClr val="phClr">
+                <a:lumMod val="105000"/>
+                <a:satMod val="109000"/>
+                <a:tint val="81000"/>
+              </a:schemeClr>
+            </a:gs>
+          </a:gsLst>
+          <a:lin ang="5400000" scaled="0"/>
+        </a:gradFill>
+        <a:gradFill rotWithShape="1">
+          <a:gsLst>
+            <a:gs pos="0">
+              <a:schemeClr val="phClr">
+                <a:satMod val="103000"/>
+                <a:lumMod val="102000"/>
+                <a:tint val="94000"/>
+              </a:schemeClr>
+            </a:gs>
+            <a:gs pos="50000">
+              <a:schemeClr val="phClr">
+                <a:satMod val="110000"/>
+                <a:lumMod val="100000"/>
+                <a:shade val="100000"/>
+              </a:schemeClr>
+            </a:gs>
+            <a:gs pos="100000">
+              <a:schemeClr val="phClr">
+                <a:lumMod val="99000"/>
+                <a:satMod val="120000"/>
+                <a:shade val="78000"/>
+              </a:schemeClr>
+            </a:gs>
+          </a:gsLst>
+          <a:lin ang="5400000" scaled="0"/>
+        </a:gradFill>
+      </a:fillStyleLst>
+      <a:lnStyleLst>
+        <a:ln w="6350" cap="flat" cmpd="sng" algn="ctr">
+          <a:solidFill>
+            <a:schemeClr val="phClr"/>
+          </a:solidFill>
+          <a:prstDash val="solid"/>
+          <a:miter lim="800000"/>
+        </a:ln>
+        <a:ln w="12700" cap="flat" cmpd="sng" algn="ctr">
+          <a:solidFill>
+            <a:schemeClr val="phClr"/>
+          </a:solidFill>
+          <a:prstDash val="solid"/>
+          <a:miter lim="800000"/>
+        </a:ln>
+        <a:ln w="19050" cap="flat" cmpd="sng" algn="ctr">
+          <a:solidFill>
+            <a:schemeClr val="phClr"/>
+          </a:solidFill>
+          <a:prstDash val="solid"/>
+          <a:miter lim="800000"/>
+        </a:ln>
+      </a:lnStyleLst>
+      <a:effectStyleLst>
+        <a:effectStyle>
+          <a:effectLst/>
+        </a:effectStyle>
+        <a:effectStyle>
+          <a:effectLst/>
+        </a:effectStyle>
+        <a:effectStyle>
+          <a:effectLst>
+            <a:outerShdw blurRad="57150" dist="19050" dir="5400000" algn="ctr" rotWithShape="0">
+              <a:srgbClr val="000000">
+                <a:alpha val="63000"/>
+              </a:srgbClr>
+            </a:outerShdw>
+          </a:effectLst>
+        </a:effectStyle>
+      </a:effectStyleLst>
+      <a:bgFillStyleLst>
+        <a:solidFill>
+          <a:schemeClr val="phClr"/>
+        </a:solidFill>
+        <a:solidFill>
+          <a:schemeClr val="phClr">
+            <a:tint val="95000"/>
+            <a:satMod val="170000"/>
+          </a:schemeClr>
+        </a:solidFill>
+        <a:gradFill rotWithShape="1">
+          <a:gsLst>
+            <a:gs pos="0">
+              <a:schemeClr val="phClr">
+                <a:tint val="93000"/>
+                <a:satMod val="150000"/>
+                <a:shade val="98000"/>
+                <a:lumMod val="102000"/>
+              </a:schemeClr>
+            </a:gs>
+            <a:gs pos="50000">
+              <a:schemeClr val="phClr">
+                <a:tint val="98000"/>
+                <a:satMod val="130000"/>
+                <a:shade val="90000"/>
+                <a:lumMod val="103000"/>
+              </a:schemeClr>
+            </a:gs>
+            <a:gs pos="100000">
+              <a:schemeClr val="phClr">
+                <a:shade val="63000"/>
+                <a:satMod val="120000"/>
+              </a:schemeClr>
+            </a:gs>
+          </a:gsLst>
+          <a:lin ang="5400000" scaled="0"/>
+        </a:gradFill>
+      </a:bgFillStyleLst>
+    </a:fmtScheme>
+  </a:themeElements>
+  <a:objectDefaults/>
+  <a:extraClrSchemeLst/>
+  <a:extLst>
+    <a:ext uri="{05A4C25C-085E-4340-85A3-A5531E510DB2}">
+      <thm15:themeFamily xmlns:thm15="http://schemas.microsoft.com/office/thememl/2012/main" name="Office Theme" id="{62F939B6-93AF-4DB8-9C6B-D6C7DFDC589F}" vid="{4A3C46E8-61CC-4603-A589-7422A47A8E4A}"/>
+    </a:ext>
+  </a:extLst>
+</a:theme>
 </file>
</xml_diff>

<commit_message>
On a fait des choses
</commit_message>
<xml_diff>
--- a/Rapport/rapport.docx
+++ b/Rapport/rapport.docx
@@ -1,16 +1,17 @@
 
 <file path=word/document.xml><?xml version="1.0" encoding="utf-8"?>
-<w:document xmlns:wpc="http://schemas.microsoft.com/office/word/2010/wordprocessingCanvas" xmlns:cx="http://schemas.microsoft.com/office/drawing/2014/chartex" xmlns:cx1="http://schemas.microsoft.com/office/drawing/2015/9/8/chartex" xmlns:cx2="http://schemas.microsoft.com/office/drawing/2015/10/21/chartex" xmlns:cx3="http://schemas.microsoft.com/office/drawing/2016/5/9/chartex" xmlns:cx4="http://schemas.microsoft.com/office/drawing/2016/5/10/chartex" xmlns:cx5="http://schemas.microsoft.com/office/drawing/2016/5/11/chartex" xmlns:cx6="http://schemas.microsoft.com/office/drawing/2016/5/12/chartex" xmlns:cx7="http://schemas.microsoft.com/office/drawing/2016/5/13/chartex" xmlns:cx8="http://schemas.microsoft.com/office/drawing/2016/5/14/chartex" xmlns:mc="http://schemas.openxmlformats.org/markup-compatibility/2006" xmlns:aink="http://schemas.microsoft.com/office/drawing/2016/ink" xmlns:am3d="http://schemas.microsoft.com/office/drawing/2017/model3d" xmlns:o="urn:schemas-microsoft-com:office:office" xmlns:r="http://schemas.openxmlformats.org/officeDocument/2006/relationships" xmlns:m="http://schemas.openxmlformats.org/officeDocument/2006/math" xmlns:v="urn:schemas-microsoft-com:vml" xmlns:wp14="http://schemas.microsoft.com/office/word/2010/wordprocessingDrawing" xmlns:wp="http://schemas.openxmlformats.org/drawingml/2006/wordprocessingDrawing" xmlns:w10="urn:schemas-microsoft-com:office:word" xmlns:w="http://schemas.openxmlformats.org/wordprocessingml/2006/main" xmlns:w14="http://schemas.microsoft.com/office/word/2010/wordml" xmlns:w15="http://schemas.microsoft.com/office/word/2012/wordml" xmlns:w16cid="http://schemas.microsoft.com/office/word/2016/wordml/cid" xmlns:w16se="http://schemas.microsoft.com/office/word/2015/wordml/symex" xmlns:wpg="http://schemas.microsoft.com/office/word/2010/wordprocessingGroup" xmlns:wpi="http://schemas.microsoft.com/office/word/2010/wordprocessingInk" xmlns:wne="http://schemas.microsoft.com/office/word/2006/wordml" xmlns:wps="http://schemas.microsoft.com/office/word/2010/wordprocessingShape" mc:Ignorable="w14 w15 w16se w16cid wp14">
+<w:document xmlns:wpc="http://schemas.microsoft.com/office/word/2010/wordprocessingCanvas" xmlns:mc="http://schemas.openxmlformats.org/markup-compatibility/2006" xmlns:o="urn:schemas-microsoft-com:office:office" xmlns:r="http://schemas.openxmlformats.org/officeDocument/2006/relationships" xmlns:m="http://schemas.openxmlformats.org/officeDocument/2006/math" xmlns:v="urn:schemas-microsoft-com:vml" xmlns:wp14="http://schemas.microsoft.com/office/word/2010/wordprocessingDrawing" xmlns:wp="http://schemas.openxmlformats.org/drawingml/2006/wordprocessingDrawing" xmlns:w10="urn:schemas-microsoft-com:office:word" xmlns:w="http://schemas.openxmlformats.org/wordprocessingml/2006/main" xmlns:w14="http://schemas.microsoft.com/office/word/2010/wordml" xmlns:w15="http://schemas.microsoft.com/office/word/2012/wordml" xmlns:wpg="http://schemas.microsoft.com/office/word/2010/wordprocessingGroup" xmlns:wpi="http://schemas.microsoft.com/office/word/2010/wordprocessingInk" xmlns:wne="http://schemas.microsoft.com/office/word/2006/wordml" xmlns:wps="http://schemas.microsoft.com/office/word/2010/wordprocessingShape" mc:Ignorable="w14 w15 wp14">
   <w:body>
     <w:p>
       <w:pPr>
-        <w:pStyle w:val="Heading1"/>
+        <w:pStyle w:val="Titre1"/>
         <w:jc w:val="both"/>
       </w:pPr>
       <w:r>
         <w:t>Exercice : Election dans une liste chaînée circulaire</w:t>
       </w:r>
     </w:p>
+    <w:p/>
     <w:p>
       <w:pPr>
         <w:pStyle w:val="TextBodyIndent"/>
@@ -18,13 +19,81 @@
           <w:ilvl w:val="0"/>
           <w:numId w:val="1"/>
         </w:numPr>
-      </w:pPr>
-      <w:r>
-        <w:rPr>
-          <w:rStyle w:val="Strong"/>
+        <w:rPr>
+          <w:rStyle w:val="lev"/>
+          <w:b w:val="0"/>
+          <w:bCs w:val="0"/>
+        </w:rPr>
+      </w:pPr>
+      <w:r>
+        <w:rPr>
+          <w:rStyle w:val="lev"/>
         </w:rPr>
         <w:t>Proposer un type explicite pour représenter une liste simplement chaînée circulaire.</w:t>
       </w:r>
+    </w:p>
+    <w:p>
+      <w:pPr>
+        <w:pStyle w:val="TextBodyIndent"/>
+        <w:rPr>
+          <w:rStyle w:val="lev"/>
+          <w:b w:val="0"/>
+        </w:rPr>
+      </w:pPr>
+      <w:r>
+        <w:rPr>
+          <w:rStyle w:val="lev"/>
+          <w:b w:val="0"/>
+        </w:rPr>
+        <w:t>Notre</w:t>
+      </w:r>
+      <w:r>
+        <w:rPr>
+          <w:rStyle w:val="lev"/>
+          <w:b w:val="0"/>
+        </w:rPr>
+        <w:t xml:space="preserve"> liste simplement chaînée est représentée par la classe « </w:t>
+      </w:r>
+      <w:proofErr w:type="spellStart"/>
+      <w:r>
+        <w:rPr>
+          <w:rStyle w:val="lev"/>
+          <w:b w:val="0"/>
+        </w:rPr>
+        <w:t>CircularList</w:t>
+      </w:r>
+      <w:proofErr w:type="spellEnd"/>
+      <w:r>
+        <w:rPr>
+          <w:rStyle w:val="lev"/>
+          <w:b w:val="0"/>
+        </w:rPr>
+        <w:t> » qui utilise une classe interne « </w:t>
+      </w:r>
+      <w:proofErr w:type="spellStart"/>
+      <w:r>
+        <w:rPr>
+          <w:rStyle w:val="lev"/>
+          <w:b w:val="0"/>
+        </w:rPr>
+        <w:t>Cell</w:t>
+      </w:r>
+      <w:proofErr w:type="spellEnd"/>
+      <w:r>
+        <w:rPr>
+          <w:rStyle w:val="lev"/>
+          <w:b w:val="0"/>
+        </w:rPr>
+        <w:t> ».</w:t>
+      </w:r>
+    </w:p>
+    <w:p>
+      <w:pPr>
+        <w:pStyle w:val="TextBodyIndent"/>
+        <w:rPr>
+          <w:b/>
+        </w:rPr>
+      </w:pPr>
     </w:p>
     <w:p>
       <w:pPr>
@@ -36,7 +105,7 @@
       </w:pPr>
       <w:r>
         <w:rPr>
-          <w:rStyle w:val="Strong"/>
+          <w:rStyle w:val="lev"/>
         </w:rPr>
         <w:t>Pour l’exercice, il n’est pas nécessaire que le type que vous avez choisi puisse représenter une liste vide, pourquoi ?</w:t>
       </w:r>
@@ -46,8 +115,38 @@
         <w:ind w:firstLine="540"/>
       </w:pPr>
       <w:r>
-        <w:t>Il n’est pas nécessaire que le type choisi puisse représenter une liste vide car, s’il n’y a pas de candidats, il n’y a pas d’élection. Cette liste n’a donc pas d’intérêt sans valeurs.</w:t>
-      </w:r>
+        <w:t xml:space="preserve">Il n’est pas nécessaire </w:t>
+      </w:r>
+      <w:r>
+        <w:t>de pouvoir</w:t>
+      </w:r>
+      <w:r>
+        <w:t xml:space="preserve"> représenter une liste vide car, s’il n’y a pas de candidats, il n’y a pas d’élection. Cette liste n’a donc pas d’intérêt sans valeurs.</w:t>
+      </w:r>
+      <w:r>
+        <w:t xml:space="preserve"> Néanmoins dans un </w:t>
+      </w:r>
+      <w:proofErr w:type="gramStart"/>
+      <w:r>
+        <w:t>soucis</w:t>
+      </w:r>
+      <w:proofErr w:type="gramEnd"/>
+      <w:r>
+        <w:t xml:space="preserve"> de code de qualité, notre liste vide est représentée comme une liste de valeur « </w:t>
+      </w:r>
+      <w:proofErr w:type="spellStart"/>
+      <w:r>
+        <w:t>null</w:t>
+      </w:r>
+      <w:proofErr w:type="spellEnd"/>
+      <w:r>
+        <w:t> » et les cas sont gérés dans les différentes méthodes. </w:t>
+      </w:r>
+    </w:p>
+    <w:p>
+      <w:pPr>
+        <w:ind w:firstLine="540"/>
+      </w:pPr>
     </w:p>
     <w:p>
       <w:pPr>
@@ -56,13 +155,107 @@
           <w:ilvl w:val="0"/>
           <w:numId w:val="1"/>
         </w:numPr>
-      </w:pPr>
-      <w:r>
-        <w:rPr>
-          <w:rStyle w:val="Strong"/>
+        <w:rPr>
+          <w:rStyle w:val="lev"/>
+          <w:b w:val="0"/>
+          <w:bCs w:val="0"/>
+        </w:rPr>
+      </w:pPr>
+      <w:r>
+        <w:rPr>
+          <w:rStyle w:val="lev"/>
         </w:rPr>
         <w:t>Implémenter l’algorithme d’élection proposé. Il doit renvoyer le candidat élu et afficher à l’écran les candidats éliminés au fur et à mesure. (L’affichage pourra être commenté lorsque vous ferez des tests sur de grandes instances.)</w:t>
       </w:r>
+    </w:p>
+    <w:p>
+      <w:pPr>
+        <w:pStyle w:val="TextBodyIndent"/>
+        <w:ind w:left="360"/>
+        <w:rPr>
+          <w:rStyle w:val="lev"/>
+          <w:b w:val="0"/>
+        </w:rPr>
+      </w:pPr>
+      <w:r>
+        <w:rPr>
+          <w:rStyle w:val="lev"/>
+          <w:b w:val="0"/>
+        </w:rPr>
+        <w:t xml:space="preserve">Cet algorithme </w:t>
+      </w:r>
+      <w:r>
+        <w:rPr>
+          <w:rStyle w:val="lev"/>
+          <w:b w:val="0"/>
+        </w:rPr>
+        <w:t>a été implémenté dans la classe « </w:t>
+      </w:r>
+      <w:proofErr w:type="spellStart"/>
+      <w:r>
+        <w:rPr>
+          <w:rStyle w:val="lev"/>
+          <w:b w:val="0"/>
+        </w:rPr>
+        <w:t>CircularList</w:t>
+      </w:r>
+      <w:proofErr w:type="spellEnd"/>
+      <w:r>
+        <w:rPr>
+          <w:rStyle w:val="lev"/>
+          <w:b w:val="0"/>
+        </w:rPr>
+        <w:t> » sous la forme de la méthode « </w:t>
+      </w:r>
+      <w:proofErr w:type="spellStart"/>
+      <w:proofErr w:type="gramStart"/>
+      <w:r>
+        <w:rPr>
+          <w:rStyle w:val="lev"/>
+          <w:b w:val="0"/>
+        </w:rPr>
+        <w:t>elect</w:t>
+      </w:r>
+      <w:proofErr w:type="spellEnd"/>
+      <w:r>
+        <w:rPr>
+          <w:rStyle w:val="lev"/>
+          <w:b w:val="0"/>
+        </w:rPr>
+        <w:t>(</w:t>
+      </w:r>
+      <w:proofErr w:type="gramEnd"/>
+      <w:r>
+        <w:rPr>
+          <w:rStyle w:val="lev"/>
+          <w:b w:val="0"/>
+        </w:rPr>
+        <w:t>)</w:t>
+      </w:r>
+      <w:r>
+        <w:rPr>
+          <w:rStyle w:val="lev"/>
+          <w:b w:val="0"/>
+        </w:rPr>
+        <w:t> » qui prend comme paramètre k, et un booléen permettant d’avoir ou non l’affiche de chaque étape.</w:t>
+      </w:r>
+      <w:r>
+        <w:rPr>
+          <w:rStyle w:val="lev"/>
+          <w:b w:val="0"/>
+        </w:rPr>
+        <w:t xml:space="preserve"> </w:t>
+      </w:r>
+    </w:p>
+    <w:p>
+      <w:pPr>
+        <w:pStyle w:val="TextBodyIndent"/>
+        <w:ind w:left="360"/>
+        <w:rPr>
+          <w:rStyle w:val="lev"/>
+          <w:b w:val="0"/>
+        </w:rPr>
+      </w:pPr>
     </w:p>
     <w:p>
       <w:pPr>
@@ -71,13 +264,259 @@
           <w:ilvl w:val="0"/>
           <w:numId w:val="1"/>
         </w:numPr>
-      </w:pPr>
-      <w:r>
-        <w:rPr>
-          <w:rStyle w:val="Strong"/>
+        <w:rPr>
+          <w:rStyle w:val="lev"/>
+          <w:b w:val="0"/>
+          <w:bCs w:val="0"/>
+        </w:rPr>
+      </w:pPr>
+      <w:r>
+        <w:rPr>
+          <w:rStyle w:val="lev"/>
         </w:rPr>
         <w:t>Tester sur l’exemple donné ci-dessus</w:t>
       </w:r>
+    </w:p>
+    <w:p>
+      <w:pPr>
+        <w:pStyle w:val="TextBodyIndent"/>
+        <w:ind w:left="360"/>
+        <w:rPr>
+          <w:rStyle w:val="lev"/>
+          <w:b w:val="0"/>
+          <w:lang w:val="en-GB"/>
+        </w:rPr>
+      </w:pPr>
+      <w:r>
+        <w:rPr>
+          <w:rStyle w:val="lev"/>
+          <w:b w:val="0"/>
+        </w:rPr>
+        <w:t>Le test</w:t>
+      </w:r>
+      <w:r>
+        <w:rPr>
+          <w:rStyle w:val="lev"/>
+          <w:b w:val="0"/>
+        </w:rPr>
+        <w:t xml:space="preserve"> est effectué dans le main de notre programme, grâce à une instance de la classe « </w:t>
+      </w:r>
+      <w:proofErr w:type="spellStart"/>
+      <w:r>
+        <w:rPr>
+          <w:rStyle w:val="lev"/>
+          <w:b w:val="0"/>
+        </w:rPr>
+        <w:t>TestElection</w:t>
+      </w:r>
+      <w:proofErr w:type="spellEnd"/>
+      <w:r>
+        <w:rPr>
+          <w:rStyle w:val="lev"/>
+          <w:b w:val="0"/>
+        </w:rPr>
+        <w:t> » sur laquelle nous appelons la méthode « </w:t>
+      </w:r>
+      <w:proofErr w:type="spellStart"/>
+      <w:proofErr w:type="gramStart"/>
+      <w:r>
+        <w:rPr>
+          <w:rStyle w:val="lev"/>
+          <w:b w:val="0"/>
+        </w:rPr>
+        <w:t>testExemple</w:t>
+      </w:r>
+      <w:proofErr w:type="spellEnd"/>
+      <w:r>
+        <w:rPr>
+          <w:rStyle w:val="lev"/>
+          <w:b w:val="0"/>
+        </w:rPr>
+        <w:t>(</w:t>
+      </w:r>
+      <w:proofErr w:type="gramEnd"/>
+      <w:r>
+        <w:rPr>
+          <w:rStyle w:val="lev"/>
+          <w:b w:val="0"/>
+        </w:rPr>
+        <w:t>) »</w:t>
+      </w:r>
+      <w:r>
+        <w:rPr>
+          <w:rStyle w:val="lev"/>
+          <w:b w:val="0"/>
+        </w:rPr>
+        <w:t xml:space="preserve">. </w:t>
+      </w:r>
+      <w:r>
+        <w:rPr>
+          <w:rStyle w:val="lev"/>
+          <w:b w:val="0"/>
+          <w:lang w:val="en-GB"/>
+        </w:rPr>
+        <w:t xml:space="preserve">En </w:t>
+      </w:r>
+      <w:proofErr w:type="spellStart"/>
+      <w:r>
+        <w:rPr>
+          <w:rStyle w:val="lev"/>
+          <w:b w:val="0"/>
+          <w:lang w:val="en-GB"/>
+        </w:rPr>
+        <w:t>voici</w:t>
+      </w:r>
+      <w:proofErr w:type="spellEnd"/>
+      <w:r>
+        <w:rPr>
+          <w:rStyle w:val="lev"/>
+          <w:b w:val="0"/>
+          <w:lang w:val="en-GB"/>
+        </w:rPr>
+        <w:t xml:space="preserve"> </w:t>
+      </w:r>
+      <w:proofErr w:type="spellStart"/>
+      <w:proofErr w:type="gramStart"/>
+      <w:r>
+        <w:rPr>
+          <w:rStyle w:val="lev"/>
+          <w:b w:val="0"/>
+          <w:lang w:val="en-GB"/>
+        </w:rPr>
+        <w:t>l’affichage</w:t>
+      </w:r>
+      <w:proofErr w:type="spellEnd"/>
+      <w:r>
+        <w:rPr>
+          <w:rStyle w:val="lev"/>
+          <w:b w:val="0"/>
+          <w:lang w:val="en-GB"/>
+        </w:rPr>
+        <w:t> :</w:t>
+      </w:r>
+      <w:proofErr w:type="gramEnd"/>
+    </w:p>
+    <w:p>
+      <w:pPr>
+        <w:pStyle w:val="TextBodyIndent"/>
+        <w:ind w:left="360"/>
+        <w:rPr>
+          <w:lang w:val="en-GB"/>
+        </w:rPr>
+      </w:pPr>
+      <w:r>
+        <w:rPr>
+          <w:lang w:val="en-GB"/>
+        </w:rPr>
+        <w:t>3 is eliminated...</w:t>
+      </w:r>
+    </w:p>
+    <w:p>
+      <w:pPr>
+        <w:pStyle w:val="TextBodyIndent"/>
+        <w:ind w:left="360"/>
+        <w:rPr>
+          <w:lang w:val="en-GB"/>
+        </w:rPr>
+      </w:pPr>
+      <w:r>
+        <w:rPr>
+          <w:lang w:val="en-GB"/>
+        </w:rPr>
+        <w:t>6 is eliminated...</w:t>
+      </w:r>
+    </w:p>
+    <w:p>
+      <w:pPr>
+        <w:pStyle w:val="TextBodyIndent"/>
+        <w:ind w:left="360"/>
+        <w:rPr>
+          <w:lang w:val="en-GB"/>
+        </w:rPr>
+      </w:pPr>
+      <w:r>
+        <w:rPr>
+          <w:lang w:val="en-GB"/>
+        </w:rPr>
+        <w:t>2 is eliminated...</w:t>
+      </w:r>
+    </w:p>
+    <w:p>
+      <w:pPr>
+        <w:pStyle w:val="TextBodyIndent"/>
+        <w:ind w:left="360"/>
+        <w:rPr>
+          <w:lang w:val="en-GB"/>
+        </w:rPr>
+      </w:pPr>
+      <w:r>
+        <w:rPr>
+          <w:lang w:val="en-GB"/>
+        </w:rPr>
+        <w:t>7 is eliminated...</w:t>
+      </w:r>
+    </w:p>
+    <w:p>
+      <w:pPr>
+        <w:pStyle w:val="TextBodyIndent"/>
+        <w:ind w:left="360"/>
+        <w:rPr>
+          <w:lang w:val="en-GB"/>
+        </w:rPr>
+      </w:pPr>
+      <w:r>
+        <w:rPr>
+          <w:lang w:val="en-GB"/>
+        </w:rPr>
+        <w:t>5 is eliminated...</w:t>
+      </w:r>
+    </w:p>
+    <w:p>
+      <w:pPr>
+        <w:pStyle w:val="TextBodyIndent"/>
+        <w:ind w:left="360"/>
+        <w:rPr>
+          <w:lang w:val="en-GB"/>
+        </w:rPr>
+      </w:pPr>
+      <w:r>
+        <w:rPr>
+          <w:lang w:val="en-GB"/>
+        </w:rPr>
+        <w:t>1 is eliminated...</w:t>
+      </w:r>
+    </w:p>
+    <w:p>
+      <w:pPr>
+        <w:pStyle w:val="TextBodyIndent"/>
+        <w:ind w:left="360"/>
+        <w:rPr>
+          <w:lang w:val="en-GB"/>
+        </w:rPr>
+      </w:pPr>
+      <w:r>
+        <w:rPr>
+          <w:lang w:val="en-GB"/>
+        </w:rPr>
+        <w:t xml:space="preserve">4 is </w:t>
+      </w:r>
+      <w:proofErr w:type="gramStart"/>
+      <w:r>
+        <w:rPr>
+          <w:lang w:val="en-GB"/>
+        </w:rPr>
+        <w:t>elected !</w:t>
+      </w:r>
+      <w:proofErr w:type="gramEnd"/>
+    </w:p>
+    <w:p>
+      <w:pPr>
+        <w:pStyle w:val="TextBodyIndent"/>
+        <w:ind w:left="360"/>
+        <w:rPr>
+          <w:lang w:val="en-GB"/>
+        </w:rPr>
+      </w:pPr>
     </w:p>
     <w:p>
       <w:pPr>
@@ -86,64 +525,138 @@
           <w:ilvl w:val="0"/>
           <w:numId w:val="1"/>
         </w:numPr>
-      </w:pPr>
-      <w:r>
-        <w:rPr>
-          <w:rStyle w:val="Strong"/>
+        <w:rPr>
+          <w:rStyle w:val="lev"/>
+          <w:b w:val="0"/>
+          <w:bCs w:val="0"/>
+        </w:rPr>
+      </w:pPr>
+      <w:r>
+        <w:rPr>
+          <w:rStyle w:val="lev"/>
         </w:rPr>
         <w:t>Faire un programme qui affiche le candidat élu pour k qui vaut 2, 3, 5 puis 10 et dans les cas où 10</w:t>
       </w:r>
       <w:r>
         <w:rPr>
-          <w:rStyle w:val="Strong"/>
+          <w:rStyle w:val="lev"/>
           <w:vertAlign w:val="superscript"/>
         </w:rPr>
         <w:t>3</w:t>
       </w:r>
       <w:r>
         <w:rPr>
-          <w:rStyle w:val="Strong"/>
+          <w:rStyle w:val="lev"/>
         </w:rPr>
         <w:t xml:space="preserve"> 10</w:t>
       </w:r>
       <w:r>
         <w:rPr>
-          <w:rStyle w:val="Strong"/>
+          <w:rStyle w:val="lev"/>
           <w:vertAlign w:val="superscript"/>
         </w:rPr>
         <w:t>4</w:t>
       </w:r>
       <w:r>
         <w:rPr>
-          <w:rStyle w:val="Strong"/>
+          <w:rStyle w:val="lev"/>
         </w:rPr>
         <w:t>, 10</w:t>
       </w:r>
       <w:r>
         <w:rPr>
-          <w:rStyle w:val="Strong"/>
+          <w:rStyle w:val="lev"/>
           <w:vertAlign w:val="superscript"/>
         </w:rPr>
         <w:t>5</w:t>
       </w:r>
       <w:r>
         <w:rPr>
-          <w:rStyle w:val="Strong"/>
+          <w:rStyle w:val="lev"/>
         </w:rPr>
         <w:t>, puis 10</w:t>
       </w:r>
       <w:r>
         <w:rPr>
-          <w:rStyle w:val="Strong"/>
+          <w:rStyle w:val="lev"/>
           <w:vertAlign w:val="superscript"/>
         </w:rPr>
         <w:t>6</w:t>
       </w:r>
       <w:r>
         <w:rPr>
-          <w:rStyle w:val="Strong"/>
+          <w:rStyle w:val="lev"/>
         </w:rPr>
         <w:t xml:space="preserve"> candidats se présentent.</w:t>
+      </w:r>
+    </w:p>
+    <w:p>
+      <w:pPr>
+        <w:pStyle w:val="TextBodyIndent"/>
+        <w:ind w:left="720"/>
+      </w:pPr>
+      <w:r>
+        <w:rPr>
+          <w:rStyle w:val="lev"/>
+          <w:b w:val="0"/>
+        </w:rPr>
+        <w:lastRenderedPageBreak/>
+        <w:t>Le test</w:t>
+      </w:r>
+      <w:r>
+        <w:rPr>
+          <w:rStyle w:val="lev"/>
+          <w:b w:val="0"/>
+        </w:rPr>
+        <w:t xml:space="preserve"> est effectué dans </w:t>
+      </w:r>
+      <w:proofErr w:type="gramStart"/>
+      <w:r>
+        <w:rPr>
+          <w:rStyle w:val="lev"/>
+          <w:b w:val="0"/>
+        </w:rPr>
+        <w:t>le</w:t>
+      </w:r>
+      <w:proofErr w:type="gramEnd"/>
+      <w:r>
+        <w:rPr>
+          <w:rStyle w:val="lev"/>
+          <w:b w:val="0"/>
+        </w:rPr>
+        <w:t xml:space="preserve"> main de notre programme, grâce à une instance de la classe « </w:t>
+      </w:r>
+      <w:proofErr w:type="spellStart"/>
+      <w:r>
+        <w:rPr>
+          <w:rStyle w:val="lev"/>
+          <w:b w:val="0"/>
+        </w:rPr>
+        <w:t>TestElection</w:t>
+      </w:r>
+      <w:proofErr w:type="spellEnd"/>
+      <w:r>
+        <w:rPr>
+          <w:rStyle w:val="lev"/>
+          <w:b w:val="0"/>
+        </w:rPr>
+        <w:t> » sur laquelle nous appelons la méthode « </w:t>
+      </w:r>
+      <w:proofErr w:type="spellStart"/>
+      <w:r>
+        <w:rPr>
+          <w:rStyle w:val="lev"/>
+          <w:b w:val="0"/>
+        </w:rPr>
+        <w:t>testElection</w:t>
+      </w:r>
+      <w:proofErr w:type="spellEnd"/>
+      <w:r>
+        <w:rPr>
+          <w:rStyle w:val="lev"/>
+          <w:b w:val="0"/>
+        </w:rPr>
+        <w:t> ()» avec les différentes valeurs demandées. Voici un tableau récapitulatif des résultats obtenus.</w:t>
       </w:r>
     </w:p>
     <w:tbl>
@@ -839,7 +1352,7 @@
       <w:pPr>
         <w:pStyle w:val="TextBodyIndent"/>
         <w:rPr>
-          <w:rStyle w:val="Strong"/>
+          <w:rStyle w:val="lev"/>
         </w:rPr>
       </w:pPr>
     </w:p>
@@ -850,33 +1363,117 @@
           <w:ilvl w:val="0"/>
           <w:numId w:val="1"/>
         </w:numPr>
-      </w:pPr>
-      <w:r>
-        <w:rPr>
-          <w:rStyle w:val="Strong"/>
+        <w:rPr>
+          <w:rStyle w:val="lev"/>
+          <w:b w:val="0"/>
+          <w:bCs w:val="0"/>
+        </w:rPr>
+      </w:pPr>
+      <w:r>
+        <w:rPr>
+          <w:rStyle w:val="lev"/>
         </w:rPr>
         <w:t>Etudier le coût de façon exacte puis en utilisant une notation de Landau, en précisant s’il s’agit d’un pire cas, meilleur cas ou cas moyen. Expliquer le résultat.</w:t>
       </w:r>
+      <w:r>
+        <w:t xml:space="preserve"> </w:t>
+      </w:r>
+      <w:r>
+        <w:rPr>
+          <w:rStyle w:val="lev"/>
+        </w:rPr>
+        <w:t>Indication : pour vous aider, introduisez dans votre algorithme une variable qui compte le nombre de tours de boucle et faites des tests systématiques, par exemple pour n = 100 et k variant de 1 à 200.</w:t>
+      </w:r>
     </w:p>
     <w:p>
       <w:pPr>
         <w:pStyle w:val="TextBodyIndent"/>
-      </w:pPr>
-      <w:r>
-        <w:rPr>
-          <w:rStyle w:val="Strong"/>
-        </w:rPr>
-        <w:t>Indication : pour vous aider, introduisez dans votre algorithme une variable qui compte le nombre de tours de boucle et faites des tests systématiques, par exemple pour n = 100 et k variant de 1 à 200.</w:t>
-      </w:r>
-    </w:p>
-    <w:p>
-      <w:pPr>
-        <w:pStyle w:val="Heading1"/>
+        <w:ind w:left="360"/>
+        <w:rPr>
+          <w:rStyle w:val="lev"/>
+          <w:b w:val="0"/>
+        </w:rPr>
+      </w:pPr>
+      <w:r>
+        <w:rPr>
+          <w:rStyle w:val="lev"/>
+          <w:b w:val="0"/>
+        </w:rPr>
+        <w:t>En étudiant le coût de l’algorithme on le détermine à (n-1</w:t>
+      </w:r>
+      <w:proofErr w:type="gramStart"/>
+      <w:r>
+        <w:rPr>
+          <w:rStyle w:val="lev"/>
+          <w:b w:val="0"/>
+        </w:rPr>
+        <w:t>)(</w:t>
+      </w:r>
+      <w:proofErr w:type="gramEnd"/>
+      <w:r>
+        <w:rPr>
+          <w:rStyle w:val="lev"/>
+          <w:b w:val="0"/>
+        </w:rPr>
+        <w:t>k-1), ce qui est confirmé par une variable comptant les tours de boucle. Cela s’explique naturellement : nous effectuons notre boucle jusqu’à n’avoir plus qu’un candidat, moment où aucune boucle  n’est effectuée. Nous allons donc forcément faire n-1 fois le traitement. Celui-ci boucle k-1 fois pour effectuer le déplacement nécessaire dans la liste. Nous avons donc n-1 fois k-1 traitement, d’où le coût constaté.</w:t>
+      </w:r>
+    </w:p>
+    <w:p>
+      <w:pPr>
+        <w:pStyle w:val="TextBodyIndent"/>
+        <w:ind w:firstLine="360"/>
+        <w:rPr>
+          <w:bCs/>
+        </w:rPr>
+      </w:pPr>
+      <w:r>
+        <w:rPr>
+          <w:rStyle w:val="lev"/>
+          <w:b w:val="0"/>
+        </w:rPr>
+        <w:t>En notation L</w:t>
+      </w:r>
+      <w:r>
+        <w:rPr>
+          <w:rStyle w:val="lev"/>
+          <w:b w:val="0"/>
+        </w:rPr>
+        <w:t xml:space="preserve">andau le coût est donc de </w:t>
+      </w:r>
+      <w:proofErr w:type="gramStart"/>
+      <w:r>
+        <w:rPr>
+          <w:rStyle w:val="lev"/>
+          <w:b w:val="0"/>
+        </w:rPr>
+        <w:t>O(</w:t>
+      </w:r>
+      <w:proofErr w:type="spellStart"/>
+      <w:proofErr w:type="gramEnd"/>
+      <w:r>
+        <w:rPr>
+          <w:rStyle w:val="lev"/>
+          <w:b w:val="0"/>
+        </w:rPr>
+        <w:t>kn</w:t>
+      </w:r>
+      <w:proofErr w:type="spellEnd"/>
+      <w:r>
+        <w:rPr>
+          <w:rStyle w:val="lev"/>
+          <w:b w:val="0"/>
+        </w:rPr>
+        <w:t>) (cout moyen).</w:t>
+      </w:r>
+    </w:p>
+    <w:p>
+      <w:pPr>
+        <w:pStyle w:val="Titre1"/>
         <w:jc w:val="both"/>
       </w:pPr>
       <w:r>
         <w:rPr>
-          <w:rStyle w:val="IntenseEmphasis"/>
+          <w:rStyle w:val="Emphaseintense"/>
           <w:i w:val="0"/>
         </w:rPr>
         <w:t>Problème : comparaison de tris simples</w:t>
@@ -889,39 +1486,39 @@
       </w:pPr>
       <w:r>
         <w:rPr>
-          <w:rStyle w:val="Strong"/>
+          <w:rStyle w:val="lev"/>
         </w:rPr>
         <w:t>Il s’agit d’implé</w:t>
       </w:r>
       <w:r>
         <w:rPr>
-          <w:rStyle w:val="Strong"/>
+          <w:rStyle w:val="lev"/>
           <w:lang w:eastAsia="fr-FR"/>
         </w:rPr>
         <w:t>menter puis de tester tr</w:t>
       </w:r>
       <w:r>
         <w:rPr>
-          <w:rStyle w:val="Strong"/>
+          <w:rStyle w:val="lev"/>
         </w:rPr>
         <w:t>ois algorithmes de tris (non ré</w:t>
       </w:r>
       <w:r>
         <w:rPr>
-          <w:rStyle w:val="Strong"/>
+          <w:rStyle w:val="lev"/>
           <w:lang w:eastAsia="fr-FR"/>
         </w:rPr>
         <w:t>cursifs) sur des tableaux d’entiers</w:t>
       </w:r>
       <w:r>
         <w:rPr>
-          <w:rStyle w:val="Strong"/>
+          <w:rStyle w:val="lev"/>
         </w:rPr>
         <w:t xml:space="preserve"> </w:t>
       </w:r>
       <w:r>
         <w:rPr>
-          <w:rStyle w:val="Strong"/>
+          <w:rStyle w:val="lev"/>
           <w:lang w:eastAsia="fr-FR"/>
         </w:rPr>
         <w:t>afin de pouvoir comparer leurs performances.</w:t>
@@ -934,52 +1531,52 @@
       </w:pPr>
       <w:r>
         <w:rPr>
-          <w:rStyle w:val="Strong"/>
+          <w:rStyle w:val="lev"/>
         </w:rPr>
         <w:t>Ces trois algorithmes ont é</w:t>
       </w:r>
       <w:r>
         <w:rPr>
-          <w:rStyle w:val="Strong"/>
+          <w:rStyle w:val="lev"/>
           <w:lang w:eastAsia="fr-FR"/>
         </w:rPr>
         <w:t>t</w:t>
       </w:r>
       <w:r>
         <w:rPr>
-          <w:rStyle w:val="Strong"/>
+          <w:rStyle w:val="lev"/>
         </w:rPr>
         <w:t>é</w:t>
       </w:r>
       <w:r>
         <w:rPr>
-          <w:rStyle w:val="Strong"/>
+          <w:rStyle w:val="lev"/>
           <w:lang w:eastAsia="fr-FR"/>
         </w:rPr>
         <w:t xml:space="preserve"> largement </w:t>
       </w:r>
       <w:r>
         <w:rPr>
-          <w:rStyle w:val="Strong"/>
+          <w:rStyle w:val="lev"/>
         </w:rPr>
         <w:t>étudié</w:t>
       </w:r>
       <w:r>
         <w:rPr>
-          <w:rStyle w:val="Strong"/>
+          <w:rStyle w:val="lev"/>
           <w:lang w:eastAsia="fr-FR"/>
         </w:rPr>
         <w:t>s et i</w:t>
       </w:r>
       <w:r>
         <w:rPr>
-          <w:rStyle w:val="Strong"/>
+          <w:rStyle w:val="lev"/>
         </w:rPr>
         <w:t>l en existe de multiples implé</w:t>
       </w:r>
       <w:r>
         <w:rPr>
-          <w:rStyle w:val="Strong"/>
+          <w:rStyle w:val="lev"/>
           <w:lang w:eastAsia="fr-FR"/>
         </w:rPr>
         <w:t>mentations sur internet.</w:t>
@@ -992,33 +1589,33 @@
       </w:pPr>
       <w:r>
         <w:rPr>
-          <w:rStyle w:val="Strong"/>
+          <w:rStyle w:val="lev"/>
           <w:lang w:eastAsia="fr-FR"/>
         </w:rPr>
         <w:t>Vous pouvez re</w:t>
       </w:r>
       <w:r>
         <w:rPr>
-          <w:rStyle w:val="Strong"/>
+          <w:rStyle w:val="lev"/>
         </w:rPr>
         <w:t>prendre ce que bon vous semble à</w:t>
       </w:r>
       <w:r>
         <w:rPr>
-          <w:rStyle w:val="Strong"/>
+          <w:rStyle w:val="lev"/>
           <w:lang w:eastAsia="fr-FR"/>
         </w:rPr>
         <w:t xml:space="preserve"> condition de citer vos sources proprement ! Il vous est</w:t>
       </w:r>
       <w:r>
         <w:rPr>
-          <w:rStyle w:val="Strong"/>
+          <w:rStyle w:val="lev"/>
         </w:rPr>
         <w:t xml:space="preserve"> demandé</w:t>
       </w:r>
       <w:r>
         <w:rPr>
-          <w:rStyle w:val="Strong"/>
+          <w:rStyle w:val="lev"/>
           <w:lang w:eastAsia="fr-FR"/>
         </w:rPr>
         <w:t xml:space="preserve"> par contre de bien avoir compris le principe de chacun des algorithmes.</w:t>
@@ -1030,14 +1627,14 @@
         <w:ind w:firstLine="708"/>
         <w:jc w:val="both"/>
         <w:rPr>
-          <w:rStyle w:val="IntenseEmphasis"/>
+          <w:rStyle w:val="Emphaseintense"/>
           <w:lang w:eastAsia="fr-FR"/>
         </w:rPr>
       </w:pPr>
     </w:p>
     <w:p>
       <w:pPr>
-        <w:pStyle w:val="Heading2"/>
+        <w:pStyle w:val="Titre2"/>
         <w:ind w:firstLine="708"/>
         <w:jc w:val="both"/>
         <w:rPr>
@@ -1050,7 +1647,6 @@
           <w:rFonts w:eastAsia="Times New Roman"/>
           <w:lang w:eastAsia="fr-FR"/>
         </w:rPr>
-        <w:lastRenderedPageBreak/>
         <w:t>3.1 Tri par insertion dichotomique</w:t>
       </w:r>
     </w:p>
@@ -1062,150 +1658,150 @@
       </w:pPr>
       <w:r>
         <w:rPr>
-          <w:rStyle w:val="Strong"/>
+          <w:rStyle w:val="lev"/>
           <w:lang w:eastAsia="fr-FR"/>
         </w:rPr>
         <w:t xml:space="preserve">Le premier algorithme est </w:t>
       </w:r>
       <w:r>
         <w:rPr>
-          <w:rStyle w:val="Strong"/>
+          <w:rStyle w:val="lev"/>
         </w:rPr>
         <w:t>un tri par insertion, comme pré</w:t>
       </w:r>
       <w:r>
         <w:rPr>
-          <w:rStyle w:val="Strong"/>
+          <w:rStyle w:val="lev"/>
           <w:lang w:eastAsia="fr-FR"/>
         </w:rPr>
         <w:t>sent</w:t>
       </w:r>
       <w:r>
         <w:rPr>
-          <w:rStyle w:val="Strong"/>
+          <w:rStyle w:val="lev"/>
         </w:rPr>
         <w:t>é en cours, mais amé</w:t>
       </w:r>
       <w:r>
         <w:rPr>
-          <w:rStyle w:val="Strong"/>
+          <w:rStyle w:val="lev"/>
           <w:lang w:eastAsia="fr-FR"/>
         </w:rPr>
         <w:t>lior</w:t>
       </w:r>
       <w:r>
         <w:rPr>
-          <w:rStyle w:val="Strong"/>
+          <w:rStyle w:val="lev"/>
         </w:rPr>
         <w:t>ée de la faç</w:t>
       </w:r>
       <w:r>
         <w:rPr>
-          <w:rStyle w:val="Strong"/>
+          <w:rStyle w:val="lev"/>
           <w:lang w:eastAsia="fr-FR"/>
         </w:rPr>
         <w:t>on</w:t>
       </w:r>
       <w:r>
         <w:rPr>
-          <w:rStyle w:val="Strong"/>
+          <w:rStyle w:val="lev"/>
         </w:rPr>
         <w:t xml:space="preserve"> suivante : à chaque fois qu’un élément doit ê</w:t>
       </w:r>
       <w:r>
         <w:rPr>
-          <w:rStyle w:val="Strong"/>
+          <w:rStyle w:val="lev"/>
           <w:lang w:eastAsia="fr-FR"/>
         </w:rPr>
         <w:t>tre ins</w:t>
       </w:r>
       <w:r>
         <w:rPr>
-          <w:rStyle w:val="Strong"/>
+          <w:rStyle w:val="lev"/>
         </w:rPr>
         <w:t>éré dans la tranche des éléments</w:t>
       </w:r>
       <w:r>
         <w:rPr>
-          <w:rStyle w:val="Strong"/>
+          <w:rStyle w:val="lev"/>
           <w:lang w:eastAsia="fr-FR"/>
         </w:rPr>
         <w:t xml:space="preserve"> </w:t>
       </w:r>
       <w:r>
         <w:rPr>
-          <w:rStyle w:val="Strong"/>
+          <w:rStyle w:val="lev"/>
         </w:rPr>
         <w:t>triés</w:t>
       </w:r>
       <w:r>
         <w:rPr>
-          <w:rStyle w:val="Strong"/>
+          <w:rStyle w:val="lev"/>
           <w:lang w:eastAsia="fr-FR"/>
         </w:rPr>
         <w:t>, la recherche de la</w:t>
       </w:r>
       <w:r>
         <w:rPr>
-          <w:rStyle w:val="Strong"/>
+          <w:rStyle w:val="lev"/>
         </w:rPr>
         <w:t xml:space="preserve"> </w:t>
       </w:r>
       <w:r>
         <w:rPr>
-          <w:rStyle w:val="Strong"/>
+          <w:rStyle w:val="lev"/>
           <w:lang w:eastAsia="fr-FR"/>
         </w:rPr>
         <w:t>position o</w:t>
       </w:r>
       <w:r>
         <w:rPr>
-          <w:rStyle w:val="Strong"/>
+          <w:rStyle w:val="lev"/>
         </w:rPr>
         <w:t>ù</w:t>
       </w:r>
       <w:r>
         <w:rPr>
-          <w:rStyle w:val="Strong"/>
+          <w:rStyle w:val="lev"/>
           <w:lang w:eastAsia="fr-FR"/>
         </w:rPr>
         <w:t xml:space="preserve"> ins</w:t>
       </w:r>
       <w:r>
         <w:rPr>
-          <w:rStyle w:val="Strong"/>
+          <w:rStyle w:val="lev"/>
         </w:rPr>
         <w:t>érer</w:t>
       </w:r>
       <w:r>
         <w:rPr>
-          <w:rStyle w:val="Strong"/>
+          <w:rStyle w:val="lev"/>
           <w:lang w:eastAsia="fr-FR"/>
         </w:rPr>
         <w:t xml:space="preserve"> </w:t>
       </w:r>
       <w:r>
         <w:rPr>
-          <w:rStyle w:val="Strong"/>
+          <w:rStyle w:val="lev"/>
         </w:rPr>
         <w:t>l’élément</w:t>
       </w:r>
       <w:r>
         <w:rPr>
-          <w:rStyle w:val="Strong"/>
+          <w:rStyle w:val="lev"/>
           <w:lang w:eastAsia="fr-FR"/>
         </w:rPr>
         <w:t xml:space="preserve"> se fait </w:t>
       </w:r>
       <w:r>
         <w:rPr>
-          <w:rStyle w:val="Strong"/>
+          <w:rStyle w:val="lev"/>
         </w:rPr>
         <w:t>grâce à</w:t>
       </w:r>
       <w:r>
         <w:rPr>
-          <w:rStyle w:val="Strong"/>
+          <w:rStyle w:val="lev"/>
           <w:lang w:eastAsia="fr-FR"/>
         </w:rPr>
         <w:t xml:space="preserve"> une recherche dichotomique.</w:t>
@@ -1221,7 +1817,7 @@
     </w:p>
     <w:p>
       <w:pPr>
-        <w:pStyle w:val="Heading2"/>
+        <w:pStyle w:val="Titre2"/>
         <w:jc w:val="both"/>
         <w:rPr>
           <w:lang w:eastAsia="fr-FR"/>
@@ -1231,6 +1827,7 @@
         <w:rPr>
           <w:lang w:eastAsia="fr-FR"/>
         </w:rPr>
+        <w:lastRenderedPageBreak/>
         <w:tab/>
         <w:t>3.2 Tri bulle mélangé (shaker sort)</w:t>
       </w:r>
@@ -1242,14 +1839,14 @@
       </w:pPr>
       <w:r>
         <w:rPr>
-          <w:rStyle w:val="Strong"/>
+          <w:rStyle w:val="lev"/>
         </w:rPr>
         <w:t>Le deuxième algorithme est une variante du tri bulle. Le tri bulle pourrait s’implémenter par cette fonction :</w:t>
       </w:r>
     </w:p>
     <w:p>
       <w:pPr>
-        <w:pStyle w:val="NoSpacing"/>
+        <w:pStyle w:val="Sansinterligne"/>
         <w:jc w:val="both"/>
         <w:rPr>
           <w:lang w:val="en-US"/>
@@ -1257,7 +1854,7 @@
       </w:pPr>
       <w:r>
         <w:rPr>
-          <w:rStyle w:val="SubtleEmphasis"/>
+          <w:rStyle w:val="Emphaseple"/>
           <w:lang w:val="en-US" w:eastAsia="fr-FR"/>
         </w:rPr>
         <w:t xml:space="preserve">Void </w:t>
@@ -1266,7 +1863,7 @@
       <w:proofErr w:type="gramStart"/>
       <w:r>
         <w:rPr>
-          <w:rStyle w:val="SubtleEmphasis"/>
+          <w:rStyle w:val="Emphaseple"/>
           <w:lang w:val="en-US" w:eastAsia="fr-FR"/>
         </w:rPr>
         <w:t>triBulle</w:t>
@@ -1274,7 +1871,7 @@
       <w:proofErr w:type="spellEnd"/>
       <w:r>
         <w:rPr>
-          <w:rStyle w:val="SubtleEmphasis"/>
+          <w:rStyle w:val="Emphaseple"/>
           <w:lang w:val="en-US" w:eastAsia="fr-FR"/>
         </w:rPr>
         <w:t>(</w:t>
@@ -1282,7 +1879,7 @@
       <w:proofErr w:type="gramEnd"/>
       <w:r>
         <w:rPr>
-          <w:rStyle w:val="SubtleEmphasis"/>
+          <w:rStyle w:val="Emphaseple"/>
           <w:lang w:val="en-US" w:eastAsia="fr-FR"/>
         </w:rPr>
         <w:t>array(</w:t>
@@ -1290,7 +1887,7 @@
       <w:proofErr w:type="spellStart"/>
       <w:r>
         <w:rPr>
-          <w:rStyle w:val="SubtleEmphasis"/>
+          <w:rStyle w:val="Emphaseple"/>
           <w:lang w:val="en-US" w:eastAsia="fr-FR"/>
         </w:rPr>
         <w:t>i</w:t>
@@ -1298,7 +1895,7 @@
       <w:proofErr w:type="spellEnd"/>
       <w:r>
         <w:rPr>
-          <w:rStyle w:val="SubtleEmphasis"/>
+          <w:rStyle w:val="Emphaseple"/>
           <w:lang w:val="en-US" w:eastAsia="fr-FR"/>
         </w:rPr>
         <w:t xml:space="preserve"> n t) RW t) {</w:t>
@@ -1306,41 +1903,41 @@
     </w:p>
     <w:p>
       <w:pPr>
-        <w:pStyle w:val="NoSpacing"/>
+        <w:pStyle w:val="Sansinterligne"/>
         <w:ind w:firstLine="708"/>
         <w:jc w:val="both"/>
         <w:rPr>
           <w:lang w:val="en-US"/>
         </w:rPr>
       </w:pPr>
-      <w:r>
-        <w:rPr>
-          <w:rStyle w:val="SubtleEmphasis"/>
+      <w:proofErr w:type="gramStart"/>
+      <w:r>
+        <w:rPr>
+          <w:rStyle w:val="Emphaseple"/>
           <w:lang w:val="en-US" w:eastAsia="fr-FR"/>
         </w:rPr>
-        <w:t xml:space="preserve">f o </w:t>
-      </w:r>
-      <w:proofErr w:type="gramStart"/>
-      <w:r>
-        <w:rPr>
-          <w:rStyle w:val="SubtleEmphasis"/>
+        <w:t>f</w:t>
+      </w:r>
+      <w:proofErr w:type="gramEnd"/>
+      <w:r>
+        <w:rPr>
+          <w:rStyle w:val="Emphaseple"/>
           <w:lang w:val="en-US" w:eastAsia="fr-FR"/>
         </w:rPr>
-        <w:t xml:space="preserve">r( </w:t>
+        <w:t xml:space="preserve"> o r( </w:t>
       </w:r>
       <w:proofErr w:type="spellStart"/>
       <w:r>
         <w:rPr>
-          <w:rStyle w:val="SubtleEmphasis"/>
+          <w:rStyle w:val="Emphaseple"/>
           <w:lang w:val="en-US" w:eastAsia="fr-FR"/>
         </w:rPr>
         <w:t>i</w:t>
       </w:r>
       <w:proofErr w:type="spellEnd"/>
-      <w:proofErr w:type="gramEnd"/>
-      <w:r>
-        <w:rPr>
-          <w:rStyle w:val="SubtleEmphasis"/>
+      <w:r>
+        <w:rPr>
+          <w:rStyle w:val="Emphaseple"/>
           <w:lang w:val="en-US" w:eastAsia="fr-FR"/>
         </w:rPr>
         <w:t xml:space="preserve"> n t </w:t>
@@ -1348,7 +1945,7 @@
       <w:proofErr w:type="spellStart"/>
       <w:r>
         <w:rPr>
-          <w:rStyle w:val="SubtleEmphasis"/>
+          <w:rStyle w:val="Emphaseple"/>
           <w:lang w:val="en-US" w:eastAsia="fr-FR"/>
         </w:rPr>
         <w:t>i</w:t>
@@ -1356,7 +1953,7 @@
       <w:proofErr w:type="spellEnd"/>
       <w:r>
         <w:rPr>
-          <w:rStyle w:val="SubtleEmphasis"/>
+          <w:rStyle w:val="Emphaseple"/>
           <w:lang w:val="en-US"/>
         </w:rPr>
         <w:t xml:space="preserve"> = 0; </w:t>
@@ -1364,7 +1961,7 @@
       <w:proofErr w:type="spellStart"/>
       <w:r>
         <w:rPr>
-          <w:rStyle w:val="SubtleEmphasis"/>
+          <w:rStyle w:val="Emphaseple"/>
           <w:lang w:val="en-US"/>
         </w:rPr>
         <w:t>i</w:t>
@@ -1372,7 +1969,7 @@
       <w:proofErr w:type="spellEnd"/>
       <w:r>
         <w:rPr>
-          <w:rStyle w:val="SubtleEmphasis"/>
+          <w:rStyle w:val="Emphaseple"/>
           <w:lang w:val="en-US"/>
         </w:rPr>
         <w:t xml:space="preserve">&lt; </w:t>
@@ -1380,7 +1977,7 @@
       <w:proofErr w:type="spellStart"/>
       <w:r>
         <w:rPr>
-          <w:rStyle w:val="SubtleEmphasis"/>
+          <w:rStyle w:val="Emphaseple"/>
           <w:lang w:val="en-US"/>
         </w:rPr>
         <w:t>t.length</w:t>
@@ -1388,7 +1985,7 @@
       <w:proofErr w:type="spellEnd"/>
       <w:r>
         <w:rPr>
-          <w:rStyle w:val="SubtleEmphasis"/>
+          <w:rStyle w:val="Emphaseple"/>
           <w:lang w:val="en-US"/>
         </w:rPr>
         <w:t xml:space="preserve">; </w:t>
@@ -1396,7 +1993,7 @@
       <w:proofErr w:type="spellStart"/>
       <w:r>
         <w:rPr>
-          <w:rStyle w:val="SubtleEmphasis"/>
+          <w:rStyle w:val="Emphaseple"/>
           <w:lang w:val="en-US"/>
         </w:rPr>
         <w:t>i</w:t>
@@ -1404,7 +2001,7 @@
       <w:proofErr w:type="spellEnd"/>
       <w:r>
         <w:rPr>
-          <w:rStyle w:val="SubtleEmphasis"/>
+          <w:rStyle w:val="Emphaseple"/>
           <w:lang w:val="en-US"/>
         </w:rPr>
         <w:t>++)</w:t>
@@ -1412,41 +2009,41 @@
     </w:p>
     <w:p>
       <w:pPr>
-        <w:pStyle w:val="NoSpacing"/>
+        <w:pStyle w:val="Sansinterligne"/>
         <w:ind w:left="708" w:firstLine="708"/>
         <w:jc w:val="both"/>
         <w:rPr>
           <w:lang w:val="en-US"/>
         </w:rPr>
       </w:pPr>
-      <w:r>
-        <w:rPr>
-          <w:rStyle w:val="SubtleEmphasis"/>
+      <w:proofErr w:type="gramStart"/>
+      <w:r>
+        <w:rPr>
+          <w:rStyle w:val="Emphaseple"/>
           <w:lang w:val="en-US"/>
         </w:rPr>
-        <w:t xml:space="preserve">f o </w:t>
-      </w:r>
-      <w:proofErr w:type="gramStart"/>
-      <w:r>
-        <w:rPr>
-          <w:rStyle w:val="SubtleEmphasis"/>
+        <w:t>f</w:t>
+      </w:r>
+      <w:proofErr w:type="gramEnd"/>
+      <w:r>
+        <w:rPr>
+          <w:rStyle w:val="Emphaseple"/>
           <w:lang w:val="en-US"/>
         </w:rPr>
-        <w:t xml:space="preserve">r( </w:t>
+        <w:t xml:space="preserve"> o r( </w:t>
       </w:r>
       <w:proofErr w:type="spellStart"/>
       <w:r>
         <w:rPr>
-          <w:rStyle w:val="SubtleEmphasis"/>
+          <w:rStyle w:val="Emphaseple"/>
           <w:lang w:val="en-US"/>
         </w:rPr>
         <w:t>i</w:t>
       </w:r>
       <w:proofErr w:type="spellEnd"/>
-      <w:proofErr w:type="gramEnd"/>
-      <w:r>
-        <w:rPr>
-          <w:rStyle w:val="SubtleEmphasis"/>
+      <w:r>
+        <w:rPr>
+          <w:rStyle w:val="Emphaseple"/>
           <w:lang w:val="en-US"/>
         </w:rPr>
         <w:t xml:space="preserve"> n t j = </w:t>
@@ -1454,7 +2051,7 @@
       <w:proofErr w:type="spellStart"/>
       <w:r>
         <w:rPr>
-          <w:rStyle w:val="SubtleEmphasis"/>
+          <w:rStyle w:val="Emphaseple"/>
           <w:lang w:val="en-US"/>
         </w:rPr>
         <w:t>t.length</w:t>
@@ -1462,7 +2059,7 @@
       <w:proofErr w:type="spellEnd"/>
       <w:r>
         <w:rPr>
-          <w:rStyle w:val="SubtleEmphasis"/>
+          <w:rStyle w:val="Emphaseple"/>
           <w:lang w:val="en-US"/>
         </w:rPr>
         <w:t xml:space="preserve"> - 1; j &gt; </w:t>
@@ -1470,7 +2067,7 @@
       <w:proofErr w:type="spellStart"/>
       <w:r>
         <w:rPr>
-          <w:rStyle w:val="SubtleEmphasis"/>
+          <w:rStyle w:val="Emphaseple"/>
           <w:lang w:val="en-US"/>
         </w:rPr>
         <w:t>i</w:t>
@@ -1478,7 +2075,7 @@
       <w:proofErr w:type="spellEnd"/>
       <w:r>
         <w:rPr>
-          <w:rStyle w:val="SubtleEmphasis"/>
+          <w:rStyle w:val="Emphaseple"/>
           <w:lang w:val="en-US"/>
         </w:rPr>
         <w:t>; j--)</w:t>
@@ -1486,102 +2083,108 @@
     </w:p>
     <w:p>
       <w:pPr>
-        <w:pStyle w:val="NoSpacing"/>
+        <w:pStyle w:val="Sansinterligne"/>
         <w:ind w:left="1416" w:firstLine="708"/>
         <w:jc w:val="both"/>
       </w:pPr>
+      <w:r>
+        <w:rPr>
+          <w:rStyle w:val="Emphaseple"/>
+        </w:rPr>
+        <w:t xml:space="preserve">i f (t[j] &lt; </w:t>
+      </w:r>
       <w:proofErr w:type="gramStart"/>
       <w:r>
         <w:rPr>
-          <w:rStyle w:val="SubtleEmphasis"/>
-        </w:rPr>
-        <w:t>i</w:t>
+          <w:rStyle w:val="Emphaseple"/>
+        </w:rPr>
+        <w:t>t[</w:t>
       </w:r>
       <w:proofErr w:type="gramEnd"/>
       <w:r>
         <w:rPr>
-          <w:rStyle w:val="SubtleEmphasis"/>
-        </w:rPr>
-        <w:t xml:space="preserve"> f (t[j] &lt; t[j - 1]) </w:t>
-      </w:r>
-    </w:p>
-    <w:p>
-      <w:pPr>
-        <w:pStyle w:val="NoSpacing"/>
+          <w:rStyle w:val="Emphaseple"/>
+        </w:rPr>
+        <w:t xml:space="preserve">j - 1]) </w:t>
+      </w:r>
+    </w:p>
+    <w:p>
+      <w:pPr>
+        <w:pStyle w:val="Sansinterligne"/>
         <w:ind w:left="2124" w:firstLine="708"/>
         <w:jc w:val="both"/>
       </w:pPr>
       <w:proofErr w:type="gramStart"/>
       <w:r>
         <w:rPr>
-          <w:rStyle w:val="SubtleEmphasis"/>
+          <w:rStyle w:val="Emphaseple"/>
         </w:rPr>
         <w:t>swap(</w:t>
       </w:r>
       <w:proofErr w:type="gramEnd"/>
       <w:r>
         <w:rPr>
-          <w:rStyle w:val="SubtleEmphasis"/>
+          <w:rStyle w:val="Emphaseple"/>
         </w:rPr>
         <w:t>t, j - 1, j);</w:t>
       </w:r>
     </w:p>
     <w:p>
       <w:pPr>
-        <w:pStyle w:val="NoSpacing"/>
+        <w:pStyle w:val="Sansinterligne"/>
         <w:jc w:val="both"/>
       </w:pPr>
       <w:r>
         <w:rPr>
-          <w:rStyle w:val="SubtleEmphasis"/>
+          <w:rStyle w:val="Emphaseple"/>
         </w:rPr>
         <w:t>}</w:t>
       </w:r>
     </w:p>
     <w:p>
       <w:pPr>
-        <w:pStyle w:val="NoSpacing"/>
+        <w:pStyle w:val="Sansinterligne"/>
         <w:ind w:firstLine="708"/>
         <w:jc w:val="both"/>
       </w:pPr>
       <w:r>
         <w:rPr>
-          <w:rStyle w:val="Strong"/>
+          <w:rStyle w:val="lev"/>
         </w:rPr>
         <w:t xml:space="preserve">Le tri bulle mélange ou </w:t>
       </w:r>
       <w:r>
         <w:rPr>
-          <w:rStyle w:val="Strong"/>
+          <w:rStyle w:val="lev"/>
           <w:i/>
         </w:rPr>
         <w:t>shaker sort</w:t>
       </w:r>
       <w:r>
         <w:rPr>
-          <w:rStyle w:val="Strong"/>
+          <w:rStyle w:val="lev"/>
         </w:rPr>
         <w:t xml:space="preserve"> fonctionne comme le tri bulle en alternant les passes de gauche à droite et de droite à gauche.</w:t>
       </w:r>
     </w:p>
     <w:p>
       <w:pPr>
-        <w:pStyle w:val="NoSpacing"/>
+        <w:pStyle w:val="Sansinterligne"/>
         <w:ind w:firstLine="708"/>
         <w:jc w:val="both"/>
         <w:rPr>
-          <w:rStyle w:val="Strong"/>
-        </w:rPr>
-      </w:pPr>
-    </w:p>
-    <w:p>
-      <w:pPr>
-        <w:pStyle w:val="Heading2"/>
+          <w:rStyle w:val="lev"/>
+        </w:rPr>
+      </w:pPr>
+    </w:p>
+    <w:p>
+      <w:pPr>
+        <w:pStyle w:val="Titre2"/>
         <w:jc w:val="both"/>
       </w:pPr>
       <w:r>
         <w:rPr>
-          <w:rStyle w:val="Strong"/>
+          <w:rStyle w:val="lev"/>
           <w:b w:val="0"/>
           <w:bCs w:val="0"/>
         </w:rPr>
@@ -1596,14 +2199,14 @@
       </w:pPr>
       <w:r>
         <w:rPr>
-          <w:rStyle w:val="Strong"/>
+          <w:rStyle w:val="lev"/>
         </w:rPr>
         <w:t xml:space="preserve">Le troisième algorithme, le </w:t>
       </w:r>
       <w:proofErr w:type="spellStart"/>
       <w:r>
         <w:rPr>
-          <w:rStyle w:val="Strong"/>
+          <w:rStyle w:val="lev"/>
           <w:i/>
         </w:rPr>
         <w:t>shell</w:t>
@@ -1611,14 +2214,14 @@
       <w:proofErr w:type="spellEnd"/>
       <w:r>
         <w:rPr>
-          <w:rStyle w:val="Strong"/>
+          <w:rStyle w:val="lev"/>
           <w:i/>
         </w:rPr>
         <w:t xml:space="preserve"> sort</w:t>
       </w:r>
       <w:r>
         <w:rPr>
-          <w:rStyle w:val="Strong"/>
+          <w:rStyle w:val="lev"/>
         </w:rPr>
         <w:t xml:space="preserve"> est une variante du tri par insertion qui permet des permutations entre des éléments éventuellement non adjacents du tableau. Voici comment fonctionne ce tri.</w:t>
       </w:r>
@@ -1630,86 +2233,72 @@
       </w:pPr>
       <w:r>
         <w:rPr>
-          <w:rStyle w:val="Strong"/>
+          <w:rStyle w:val="lev"/>
         </w:rPr>
         <w:t xml:space="preserve">Soit </w:t>
       </w:r>
       <w:r>
         <w:rPr>
-          <w:rStyle w:val="Strong"/>
+          <w:rStyle w:val="lev"/>
           <w:i/>
         </w:rPr>
         <w:t>k</w:t>
       </w:r>
       <w:r>
         <w:rPr>
-          <w:rStyle w:val="Strong"/>
-        </w:rPr>
-        <w:t xml:space="preserve"> une constante entière positive plus petite que la taille du tableau. On considère le sous-ensemble des éléments à trier </w:t>
-      </w:r>
-      <w:proofErr w:type="gramStart"/>
-      <w:r>
-        <w:rPr>
-          <w:rStyle w:val="Strong"/>
-        </w:rPr>
-        <w:t>composé</w:t>
-      </w:r>
-      <w:proofErr w:type="gramEnd"/>
-      <w:r>
-        <w:rPr>
-          <w:rStyle w:val="Strong"/>
-        </w:rPr>
-        <w:t xml:space="preserve"> des éléments d’indices 0, </w:t>
-      </w:r>
-      <w:r>
-        <w:rPr>
-          <w:rStyle w:val="Strong"/>
+          <w:rStyle w:val="lev"/>
+        </w:rPr>
+        <w:t xml:space="preserve"> une constante entière positive plus petite que la taille du tableau. On considère le sous-ensemble des éléments à trier composé des éléments d’indices 0, </w:t>
+      </w:r>
+      <w:r>
+        <w:rPr>
+          <w:rStyle w:val="lev"/>
           <w:i/>
         </w:rPr>
         <w:t>k</w:t>
       </w:r>
       <w:r>
         <w:rPr>
-          <w:rStyle w:val="Strong"/>
+          <w:rStyle w:val="lev"/>
         </w:rPr>
         <w:t xml:space="preserve">, </w:t>
       </w:r>
       <w:r>
         <w:rPr>
-          <w:rStyle w:val="Strong"/>
+          <w:rStyle w:val="lev"/>
           <w:i/>
         </w:rPr>
         <w:t>2k</w:t>
       </w:r>
       <w:r>
         <w:rPr>
-          <w:rStyle w:val="Strong"/>
+          <w:rStyle w:val="lev"/>
         </w:rPr>
         <w:t xml:space="preserve"> ,3</w:t>
       </w:r>
       <w:r>
         <w:rPr>
-          <w:rStyle w:val="Strong"/>
+          <w:rStyle w:val="lev"/>
           <w:i/>
         </w:rPr>
         <w:t>k</w:t>
       </w:r>
       <w:r>
         <w:rPr>
-          <w:rStyle w:val="Strong"/>
+          <w:rStyle w:val="lev"/>
         </w:rPr>
         <w:t xml:space="preserve">… et on applique le principe du tri par insertion (sans dichotomie), en place, sur ces éléments. (Cela revient à faire + </w:t>
       </w:r>
       <w:r>
         <w:rPr>
-          <w:rStyle w:val="Strong"/>
+          <w:rStyle w:val="lev"/>
           <w:i/>
         </w:rPr>
         <w:t>k</w:t>
       </w:r>
       <w:r>
         <w:rPr>
-          <w:rStyle w:val="Strong"/>
+          <w:rStyle w:val="lev"/>
         </w:rPr>
         <w:t xml:space="preserve"> pour aller à l’indice suivant, au lieu de + 1 dans le tri par insertion.)</w:t>
       </w:r>
@@ -1721,21 +2310,21 @@
       </w:pPr>
       <w:r>
         <w:rPr>
-          <w:rStyle w:val="Strong"/>
-        </w:rPr>
-        <w:t>On applique ensuite ce principe successivement sur les éléments d’indices 1, 1+k, 1+2k, 1+3k…, puis 2, 2+k, 2+2k, 2+3k…, etc. jusqu’à (k-1), (k-</w:t>
+          <w:rStyle w:val="lev"/>
+        </w:rPr>
+        <w:t>On applique ensuite ce principe successivement sur les éléments d’indices 1, 1+k, 1+2k, 1+3k…, puis 2, 2+k, 2+2k, 2+3k…, etc. jusqu’à (k-1), (k-1</w:t>
       </w:r>
       <w:proofErr w:type="gramStart"/>
       <w:r>
         <w:rPr>
-          <w:rStyle w:val="Strong"/>
-        </w:rPr>
-        <w:t>1)+</w:t>
+          <w:rStyle w:val="lev"/>
+        </w:rPr>
+        <w:t>)+</w:t>
       </w:r>
       <w:proofErr w:type="gramEnd"/>
       <w:r>
         <w:rPr>
-          <w:rStyle w:val="Strong"/>
+          <w:rStyle w:val="lev"/>
         </w:rPr>
         <w:t>k, (k-1)+2k, (k-1)+3k…</w:t>
       </w:r>
@@ -1747,20 +2336,20 @@
       </w:pPr>
       <w:r>
         <w:rPr>
-          <w:rStyle w:val="Strong"/>
+          <w:rStyle w:val="lev"/>
         </w:rPr>
         <w:t xml:space="preserve">(Bien entendu, pour </w:t>
       </w:r>
       <w:r>
         <w:rPr>
-          <w:rStyle w:val="Strong"/>
+          <w:rStyle w:val="lev"/>
           <w:i/>
         </w:rPr>
         <w:t>k</w:t>
       </w:r>
       <w:r>
         <w:rPr>
-          <w:rStyle w:val="Strong"/>
+          <w:rStyle w:val="lev"/>
         </w:rPr>
         <w:t xml:space="preserve"> valant 1, on retrouve l’algorithme de tri par insertion.)</w:t>
       </w:r>
@@ -1772,14 +2361,14 @@
       </w:pPr>
       <w:r>
         <w:rPr>
-          <w:rStyle w:val="Strong"/>
+          <w:rStyle w:val="lev"/>
         </w:rPr>
         <w:t xml:space="preserve">L’algorithme de </w:t>
       </w:r>
       <w:proofErr w:type="spellStart"/>
       <w:r>
         <w:rPr>
-          <w:rStyle w:val="Strong"/>
+          <w:rStyle w:val="lev"/>
           <w:i/>
         </w:rPr>
         <w:t>shell</w:t>
@@ -1787,39 +2376,39 @@
       <w:proofErr w:type="spellEnd"/>
       <w:r>
         <w:rPr>
-          <w:rStyle w:val="Strong"/>
+          <w:rStyle w:val="lev"/>
           <w:i/>
         </w:rPr>
         <w:t xml:space="preserve"> sort</w:t>
       </w:r>
       <w:r>
         <w:rPr>
-          <w:rStyle w:val="Strong"/>
+          <w:rStyle w:val="lev"/>
         </w:rPr>
         <w:t xml:space="preserve"> est l’application répétée de cette procédure en suivant une séquence de valeurs de </w:t>
       </w:r>
       <w:r>
         <w:rPr>
-          <w:rStyle w:val="Strong"/>
+          <w:rStyle w:val="lev"/>
           <w:i/>
         </w:rPr>
         <w:t>k</w:t>
       </w:r>
       <w:r>
         <w:rPr>
-          <w:rStyle w:val="Strong"/>
+          <w:rStyle w:val="lev"/>
         </w:rPr>
         <w:t xml:space="preserve"> bien choisie.</w:t>
       </w:r>
     </w:p>
     <w:p>
       <w:pPr>
-        <w:pStyle w:val="Heading2"/>
+        <w:pStyle w:val="Titre2"/>
         <w:jc w:val="both"/>
       </w:pPr>
       <w:r>
         <w:rPr>
-          <w:rStyle w:val="Strong"/>
+          <w:rStyle w:val="lev"/>
           <w:b w:val="0"/>
           <w:bCs w:val="0"/>
         </w:rPr>
@@ -1829,13 +2418,13 @@
     </w:p>
     <w:p>
       <w:pPr>
-        <w:pStyle w:val="Heading3"/>
+        <w:pStyle w:val="Titre3"/>
         <w:ind w:firstLine="708"/>
         <w:jc w:val="both"/>
       </w:pPr>
       <w:r>
         <w:rPr>
-          <w:rStyle w:val="Strong"/>
+          <w:rStyle w:val="lev"/>
           <w:b w:val="0"/>
         </w:rPr>
         <w:t>Question 2</w:t>
@@ -1843,7 +2432,7 @@
     </w:p>
     <w:p>
       <w:pPr>
-        <w:pStyle w:val="ListParagraph"/>
+        <w:pStyle w:val="Paragraphedeliste"/>
         <w:numPr>
           <w:ilvl w:val="0"/>
           <w:numId w:val="2"/>
@@ -1852,14 +2441,14 @@
       </w:pPr>
       <w:r>
         <w:rPr>
-          <w:rStyle w:val="Strong"/>
+          <w:rStyle w:val="lev"/>
         </w:rPr>
         <w:t>Implémenter l’algorithme correspondant.</w:t>
       </w:r>
     </w:p>
     <w:p>
       <w:pPr>
-        <w:pStyle w:val="ListParagraph"/>
+        <w:pStyle w:val="Paragraphedeliste"/>
         <w:numPr>
           <w:ilvl w:val="0"/>
           <w:numId w:val="2"/>
@@ -1868,30 +2457,41 @@
       </w:pPr>
       <w:r>
         <w:rPr>
-          <w:rStyle w:val="Strong"/>
-        </w:rPr>
-        <w:t>Faire des tests fonctionnels simples.</w:t>
-      </w:r>
-    </w:p>
-    <w:p>
-      <w:pPr>
-        <w:pStyle w:val="ListParagraph"/>
+          <w:rStyle w:val="lev"/>
+          <w:color w:val="FF0000"/>
+        </w:rPr>
+        <w:t>Faire des tests fonctionnels simples</w:t>
+      </w:r>
+      <w:r>
+        <w:rPr>
+          <w:rStyle w:val="lev"/>
+        </w:rPr>
+        <w:t>.</w:t>
+      </w:r>
+    </w:p>
+    <w:p>
+      <w:pPr>
+        <w:pStyle w:val="Paragraphedeliste"/>
         <w:numPr>
           <w:ilvl w:val="0"/>
           <w:numId w:val="2"/>
         </w:numPr>
         <w:jc w:val="both"/>
-      </w:pPr>
-      <w:r>
-        <w:rPr>
-          <w:rStyle w:val="Strong"/>
+        <w:rPr>
+          <w:color w:val="FF0000"/>
+        </w:rPr>
+      </w:pPr>
+      <w:r>
+        <w:rPr>
+          <w:rStyle w:val="lev"/>
+          <w:color w:val="FF0000"/>
         </w:rPr>
         <w:t>Mettre en place un moyen de compter le nombre de comparaisons et le nombre d’affectations réalisée, et un moyen de mesurer le temps d’exécution.</w:t>
       </w:r>
     </w:p>
     <w:p>
       <w:pPr>
-        <w:pStyle w:val="Heading3"/>
+        <w:pStyle w:val="Titre3"/>
         <w:jc w:val="both"/>
       </w:pPr>
       <w:r>
@@ -1900,7 +2500,7 @@
     </w:p>
     <w:p>
       <w:pPr>
-        <w:pStyle w:val="ListParagraph"/>
+        <w:pStyle w:val="Paragraphedeliste"/>
         <w:numPr>
           <w:ilvl w:val="0"/>
           <w:numId w:val="3"/>
@@ -1909,95 +2509,108 @@
       </w:pPr>
       <w:r>
         <w:rPr>
-          <w:rStyle w:val="Strong"/>
+          <w:rStyle w:val="lev"/>
         </w:rPr>
         <w:t>Implémenter une fonction qui remplit aléatoirement et uniformément un tableau de taille fixée de façon à se rapprocher de l’hypothèse d’</w:t>
       </w:r>
       <w:proofErr w:type="spellStart"/>
       <w:r>
         <w:rPr>
-          <w:rStyle w:val="Strong"/>
+          <w:rStyle w:val="lev"/>
         </w:rPr>
         <w:t>équirépartition</w:t>
       </w:r>
       <w:proofErr w:type="spellEnd"/>
       <w:r>
         <w:rPr>
-          <w:rStyle w:val="Strong"/>
+          <w:rStyle w:val="lev"/>
         </w:rPr>
         <w:t xml:space="preserve"> utilisée pour les coûts en moyenne.</w:t>
       </w:r>
     </w:p>
     <w:p>
       <w:pPr>
-        <w:pStyle w:val="ListParagraph"/>
+        <w:pStyle w:val="Paragraphedeliste"/>
         <w:numPr>
           <w:ilvl w:val="0"/>
           <w:numId w:val="3"/>
         </w:numPr>
         <w:jc w:val="both"/>
-      </w:pPr>
-      <w:r>
-        <w:rPr>
-          <w:rStyle w:val="Strong"/>
+        <w:rPr>
+          <w:color w:val="FF0000"/>
+        </w:rPr>
+      </w:pPr>
+      <w:r>
+        <w:rPr>
+          <w:rStyle w:val="lev"/>
+          <w:color w:val="FF0000"/>
         </w:rPr>
         <w:t>Comparer les trois solutions sur des tailles croissantes d’instance, en termes de nombre d’affectations, nombre de comparaisons et temps d’exécution.</w:t>
       </w:r>
     </w:p>
     <w:p>
       <w:pPr>
-        <w:pStyle w:val="ListParagraph"/>
+        <w:pStyle w:val="Paragraphedeliste"/>
         <w:numPr>
           <w:ilvl w:val="0"/>
           <w:numId w:val="3"/>
         </w:numPr>
         <w:jc w:val="both"/>
-      </w:pPr>
-      <w:r>
-        <w:rPr>
-          <w:rStyle w:val="Strong"/>
-        </w:rPr>
-        <w:lastRenderedPageBreak/>
+        <w:rPr>
+          <w:color w:val="FF0000"/>
+        </w:rPr>
+      </w:pPr>
+      <w:r>
+        <w:rPr>
+          <w:rStyle w:val="lev"/>
+          <w:color w:val="FF0000"/>
+        </w:rPr>
         <w:t xml:space="preserve">Pour le </w:t>
       </w:r>
       <w:proofErr w:type="spellStart"/>
       <w:r>
         <w:rPr>
-          <w:rStyle w:val="Strong"/>
+          <w:rStyle w:val="lev"/>
           <w:i/>
+          <w:color w:val="FF0000"/>
         </w:rPr>
         <w:t>shell</w:t>
       </w:r>
       <w:proofErr w:type="spellEnd"/>
       <w:r>
         <w:rPr>
-          <w:rStyle w:val="Strong"/>
+          <w:rStyle w:val="lev"/>
           <w:i/>
+          <w:color w:val="FF0000"/>
         </w:rPr>
         <w:t xml:space="preserve"> sort</w:t>
       </w:r>
       <w:r>
         <w:rPr>
-          <w:rStyle w:val="Strong"/>
+          <w:rStyle w:val="lev"/>
+          <w:color w:val="FF0000"/>
         </w:rPr>
         <w:t xml:space="preserve">, on pourra utiliser les séquences de valeurs de </w:t>
       </w:r>
       <w:r>
         <w:rPr>
-          <w:rStyle w:val="Strong"/>
+          <w:rStyle w:val="lev"/>
           <w:i/>
+          <w:color w:val="FF0000"/>
         </w:rPr>
         <w:t>k</w:t>
       </w:r>
       <w:r>
         <w:rPr>
-          <w:rStyle w:val="Strong"/>
+          <w:rStyle w:val="lev"/>
+          <w:color w:val="FF0000"/>
         </w:rPr>
         <w:t xml:space="preserve"> suivantes : 1, 4, 13, 40, 121, 364, 1093, 3280, 9841…, ou 1, 8, 23, 77, 281, 1073, 4193, 16577…, ou encore 1, 2, 3, 4, 6, 9, 8, 12, 18, 27, 16, 24, 36, 54, 81, …</w:t>
       </w:r>
       <w:r>
         <w:rPr>
-          <w:rStyle w:val="Strong"/>
+          <w:rStyle w:val="lev"/>
+          <w:color w:val="FF0000"/>
           <w:vertAlign w:val="superscript"/>
         </w:rPr>
         <w:t>1</w:t>
@@ -2005,66 +2618,57 @@
     </w:p>
     <w:p>
       <w:pPr>
-        <w:pStyle w:val="ListParagraph"/>
+        <w:pStyle w:val="Paragraphedeliste"/>
         <w:numPr>
           <w:ilvl w:val="0"/>
           <w:numId w:val="3"/>
         </w:numPr>
         <w:jc w:val="both"/>
-      </w:pPr>
-      <w:r>
-        <w:rPr>
-          <w:rStyle w:val="Strong"/>
+        <w:rPr>
+          <w:color w:val="FF0000"/>
+        </w:rPr>
+      </w:pPr>
+      <w:r>
+        <w:rPr>
+          <w:rStyle w:val="lev"/>
+          <w:color w:val="FF0000"/>
         </w:rPr>
         <w:t>Mettre les résultats sous forme graphique ! Et commenter brièvement les résultats remarquables.</w:t>
       </w:r>
     </w:p>
     <w:p>
       <w:pPr>
-        <w:pStyle w:val="Heading3"/>
+        <w:pStyle w:val="Titre3"/>
         <w:jc w:val="both"/>
       </w:pPr>
       <w:r>
+        <w:lastRenderedPageBreak/>
         <w:t>Question 4</w:t>
       </w:r>
     </w:p>
     <w:p>
       <w:pPr>
-        <w:pStyle w:val="ListParagraph"/>
+        <w:pStyle w:val="Paragraphedeliste"/>
         <w:numPr>
           <w:ilvl w:val="0"/>
           <w:numId w:val="4"/>
         </w:numPr>
         <w:rPr>
-          <w:rStyle w:val="Strong"/>
+          <w:rStyle w:val="lev"/>
           <w:b w:val="0"/>
           <w:bCs w:val="0"/>
         </w:rPr>
       </w:pPr>
       <w:r>
         <w:rPr>
-          <w:rStyle w:val="Strong"/>
-        </w:rPr>
-        <w:t xml:space="preserve">Pour chaque tri, donner quelques arguments simples qui expliquent pourquoi l’algorithme fonctionne (en quoi est-ce que </w:t>
-      </w:r>
-      <w:proofErr w:type="gramStart"/>
-      <w:r>
-        <w:rPr>
-          <w:rStyle w:val="Strong"/>
-        </w:rPr>
-        <w:t>c’est</w:t>
-      </w:r>
-      <w:proofErr w:type="gramEnd"/>
-      <w:r>
-        <w:rPr>
-          <w:rStyle w:val="Strong"/>
-        </w:rPr>
-        <w:t xml:space="preserve"> trié ?).</w:t>
-      </w:r>
-    </w:p>
-    <w:p>
-      <w:pPr>
-        <w:pStyle w:val="ListParagraph"/>
+          <w:rStyle w:val="lev"/>
+        </w:rPr>
+        <w:t>Pour chaque tri, donner quelques arguments simples qui expliquent pourquoi l’algorithme fonctionne (en quoi est-ce que c’est trié ?).</w:t>
+      </w:r>
+    </w:p>
+    <w:p>
+      <w:pPr>
+        <w:pStyle w:val="Paragraphedeliste"/>
         <w:numPr>
           <w:ilvl w:val="0"/>
           <w:numId w:val="8"/>
@@ -2085,7 +2689,19 @@
         <w:ind w:firstLine="360"/>
       </w:pPr>
       <w:r>
-        <w:t xml:space="preserve">Sur le fonctionnement de son tri, le tri par insertion dichotomique n’est pas différent du tri par insertion « classique ». On considère notre en tableau en deux parties, l’une triée et l’autre non, on parcoure la partie non triée du tableau en rangeant l’élément courant dans la partie triée à sa place en décalant les éléments. Ainsi la partie triée grandit jusqu’à être tout le tableau. </w:t>
+        <w:t>Sur le fonctionnement de son tri, le tri par insertion dichotomique n’est pas différent du tri par insertion « cl</w:t>
+      </w:r>
+      <w:r>
+        <w:t xml:space="preserve">assique ». On considère notre </w:t>
+      </w:r>
+      <w:r>
+        <w:t xml:space="preserve"> tableau en deux parties, l’une t</w:t>
+      </w:r>
+      <w:r>
+        <w:t>riée et l’autre non, on parcourt</w:t>
+      </w:r>
+      <w:r>
+        <w:t xml:space="preserve"> la partie non triée du tableau en rangeant l’élément courant dans la partie triée à sa place en décalant les éléments. Ainsi la partie triée grandit jusqu’à être tout le tableau. </w:t>
       </w:r>
     </w:p>
     <w:p>
@@ -2098,7 +2714,7 @@
     </w:p>
     <w:p>
       <w:pPr>
-        <w:pStyle w:val="ListParagraph"/>
+        <w:pStyle w:val="Paragraphedeliste"/>
         <w:numPr>
           <w:ilvl w:val="0"/>
           <w:numId w:val="8"/>
@@ -2119,7 +2735,22 @@
         <w:ind w:firstLine="360"/>
       </w:pPr>
       <w:r>
-        <w:t>L’algorithme employé ici est très simple, on parcourt le tableau dans un sens en comparant les éléments un à un. Si les deux éléments ont besoin d’être échangés, on les échange sinon on passe aux suivants. Une fois le parcours complété, on répète la manœuvre dans l’autre sens jusqu’à ce que l’on ne fasse plus aucun échange durant un parcours.</w:t>
+        <w:t>L’algorithme employé ici est très simple, on parcourt le tableau dans un sens en comparant les éléments un à un. Si les deux éléments ont besoin d’être échangés, on les échange sinon on passe aux suivants. Une fois le parcours complété</w:t>
+      </w:r>
+      <w:r>
+        <w:t>, si le tableau n’est pas trié</w:t>
+      </w:r>
+      <w:r>
+        <w:t>, on répète la manœuvre dans l’autre sens</w:t>
+      </w:r>
+      <w:r>
+        <w:t>, et ce</w:t>
+      </w:r>
+      <w:r>
+        <w:t xml:space="preserve"> jusqu’à ce que l’on ne fasse plus aucun échange durant un parcours.</w:t>
+      </w:r>
+      <w:r>
+        <w:t xml:space="preserve"> </w:t>
       </w:r>
     </w:p>
     <w:p>
@@ -2132,15 +2763,13 @@
       <w:r>
         <w:t>qu’à chaque parcours, les grands éléments sont approchés de la fin du tableau tandis que les petits sont approchés du début. On peut considérer le tableau réparti en 3 zones, la zone centrale est non triée et les deux autres sont triées. A chaque parcours complet du tableau, on amène soit le maximum/minimum (selon le sens du parcours) de la zone non triée dans la zone triée correspondante. Etant donné qu’il s’agit à chaque fois des extrêmes, dès qu’il atteint une zone triée, un élément est à sa position finale. Ainsi la zone centrale diminue à chaque parcours et le tableau fini trié.</w:t>
       </w:r>
-    </w:p>
-    <w:p>
-      <w:r>
-        <w:t>Remarque : Il est possible de facilement améliorer ce tri en ne parcourant que la zone centrale plutôt que tout le tableau.</w:t>
-      </w:r>
-    </w:p>
-    <w:p>
-      <w:pPr>
-        <w:pStyle w:val="ListParagraph"/>
+      <w:r>
+        <w:t xml:space="preserve"> Evidemment à chaque boucle parcourant le tableau afin de swapper les éléments, on ne parcourt que la zone centrale pour une question de rapidité.</w:t>
+      </w:r>
+    </w:p>
+    <w:p>
+      <w:pPr>
+        <w:pStyle w:val="Paragraphedeliste"/>
         <w:numPr>
           <w:ilvl w:val="0"/>
           <w:numId w:val="8"/>
@@ -2180,11 +2809,7 @@
       </w:r>
       <w:proofErr w:type="spellEnd"/>
       <w:r>
-        <w:t>/2) et on compare chaque élément i du tableau avec (i-</w:t>
-      </w:r>
-      <w:proofErr w:type="gramStart"/>
-      <w:r>
-        <w:t>k)</w:t>
+        <w:t>/2) et on compare chaque élément i du tableau avec (i-k)</w:t>
       </w:r>
       <w:proofErr w:type="spellStart"/>
       <w:r>
@@ -2194,7 +2819,6 @@
         <w:t>ième</w:t>
       </w:r>
       <w:proofErr w:type="spellEnd"/>
-      <w:proofErr w:type="gramEnd"/>
       <w:r>
         <w:t xml:space="preserve"> </w:t>
       </w:r>
@@ -2226,22 +2850,21 @@
     </w:p>
     <w:p>
       <w:pPr>
-        <w:pStyle w:val="ListParagraph"/>
+        <w:pStyle w:val="Paragraphedeliste"/>
         <w:numPr>
           <w:ilvl w:val="0"/>
           <w:numId w:val="4"/>
         </w:numPr>
         <w:rPr>
-          <w:rStyle w:val="Strong"/>
+          <w:rStyle w:val="lev"/>
           <w:b w:val="0"/>
           <w:bCs w:val="0"/>
         </w:rPr>
       </w:pPr>
       <w:r>
         <w:rPr>
-          <w:rStyle w:val="Strong"/>
-        </w:rPr>
-        <w:lastRenderedPageBreak/>
+          <w:rStyle w:val="lev"/>
+        </w:rPr>
         <w:t>En particulier, pour le tri bulle mélangé, commencer par étudier des invariants de boucle du tri bulle (simple), puis s’en servir pour expliquer sa variante.</w:t>
       </w:r>
     </w:p>
@@ -2251,15 +2874,25 @@
         <w:jc w:val="both"/>
       </w:pPr>
       <w:r>
-        <w:t xml:space="preserve">Lors d’un tri bulle classique, on considère deux parties dans le tableau, la première non triée et la seconde triée. A Chaque boucle, on part de l’indice i=0 du tableau et on parcoure le tableau jusqu’au dernier élément non trié d’indice k. Durant le parcours du tableau, on compare la valeur à l’indice i et la valeur à l’indice i-1. </w:t>
+        <w:t>Lors d’un tri bulle classique, on considère deux parties dans le tableau, la première non triée et la seconde triée. A Chaque boucle, on part de l’indice i=0 du tableau et on parcoure le tableau jusqu’au dernier élément non trié d’indice k. Durant le parcours du tableau, on compare la valeur à l’indice i et la vale</w:t>
+      </w:r>
+      <w:r>
+        <w:t>ur à l’indice i+</w:t>
+      </w:r>
+      <w:r>
+        <w:t>1. t[i]&gt;</w:t>
       </w:r>
       <w:proofErr w:type="gramStart"/>
       <w:r>
-        <w:t>t</w:t>
+        <w:t>t[</w:t>
       </w:r>
       <w:proofErr w:type="gramEnd"/>
       <w:r>
-        <w:t>[i]&gt;t[i+1] on échange les deux valeurs. Sinon on avance simplement. De cette façon, on fait remonter l’élément dont la valeur est la plus élevée jusqu’à la fin de la partie non triée. On réduit ainsi cette partie.</w:t>
+        <w:t xml:space="preserve">i+1] on échange les deux valeurs. Sinon on avance simplement. De cette </w:t>
+      </w:r>
+      <w:r>
+        <w:lastRenderedPageBreak/>
+        <w:t>façon, on fait remonter l’élément dont la valeur est la plus élevée jusqu’à la fin de la partie non triée. On réduit ainsi cette partie.</w:t>
       </w:r>
     </w:p>
     <w:p>
@@ -2276,7 +2909,13 @@
       </w:r>
       <w:proofErr w:type="gramEnd"/>
       <w:r>
-        <w:t xml:space="preserve">0…i]. Dans le tri Shaker sort, on parcoure le tableau dans les deux sens, l’invariant devient donc le maximum ou le minimum (selon le sens) de la partie centrale non triée du tableau. </w:t>
+        <w:t>0…i]. Dans</w:t>
+      </w:r>
+      <w:r>
+        <w:t xml:space="preserve"> le tri Shaker sort, on parcourt</w:t>
+      </w:r>
+      <w:r>
+        <w:t xml:space="preserve"> le tableau dans les deux sens, l’invariant devient donc le maximum ou le minimum (selon le sens) de la partie centrale non triée du tableau. </w:t>
       </w:r>
     </w:p>
     <w:p>
@@ -2304,9 +2943,14 @@
         <w:t xml:space="preserve"> (indice le plus élevé de la partie non triée), ainsi </w:t>
       </w:r>
       <w:r>
-        <w:t>t[i] est maximum de t[</w:t>
+        <w:t xml:space="preserve">t[i] est maximum de </w:t>
+      </w:r>
+      <w:proofErr w:type="gramStart"/>
+      <w:r>
+        <w:t>t[</w:t>
       </w:r>
       <w:proofErr w:type="spellStart"/>
+      <w:proofErr w:type="gramEnd"/>
       <w:r>
         <w:t>idInf</w:t>
       </w:r>
@@ -2322,89 +2966,110 @@
       <w:r>
         <w:t>] selon le sens de parcours.</w:t>
       </w:r>
-      <w:bookmarkStart w:id="0" w:name="_GoBack"/>
-      <w:bookmarkEnd w:id="0"/>
-    </w:p>
-    <w:p>
-      <w:pPr>
-        <w:pStyle w:val="ListParagraph"/>
+    </w:p>
+    <w:p>
+      <w:pPr>
+        <w:pStyle w:val="Paragraphedeliste"/>
         <w:numPr>
           <w:ilvl w:val="0"/>
           <w:numId w:val="4"/>
         </w:numPr>
         <w:rPr>
-          <w:rStyle w:val="Strong"/>
+          <w:rStyle w:val="lev"/>
           <w:b w:val="0"/>
           <w:bCs w:val="0"/>
-        </w:rPr>
-      </w:pPr>
-      <w:r>
-        <w:rPr>
-          <w:rStyle w:val="Strong"/>
+          <w:color w:val="auto"/>
+        </w:rPr>
+      </w:pPr>
+      <w:r>
+        <w:rPr>
+          <w:rStyle w:val="lev"/>
+          <w:color w:val="auto"/>
         </w:rPr>
         <w:t xml:space="preserve">En particulier, pour le </w:t>
       </w:r>
       <w:proofErr w:type="spellStart"/>
       <w:r>
         <w:rPr>
-          <w:rStyle w:val="Strong"/>
+          <w:rStyle w:val="lev"/>
           <w:i/>
+          <w:color w:val="auto"/>
         </w:rPr>
         <w:t>shell</w:t>
       </w:r>
       <w:proofErr w:type="spellEnd"/>
       <w:r>
         <w:rPr>
-          <w:rStyle w:val="Strong"/>
+          <w:rStyle w:val="lev"/>
           <w:i/>
+          <w:color w:val="auto"/>
         </w:rPr>
         <w:t xml:space="preserve"> sort</w:t>
       </w:r>
       <w:r>
         <w:rPr>
-          <w:rStyle w:val="Strong"/>
-        </w:rPr>
-        <w:t xml:space="preserve">, quelle propriété simple doit avoir la séquence des valeurs </w:t>
-      </w:r>
-      <w:proofErr w:type="gramStart"/>
-      <w:r>
-        <w:rPr>
-          <w:rStyle w:val="Strong"/>
-        </w:rPr>
-        <w:t>de</w:t>
-      </w:r>
-      <w:proofErr w:type="gramEnd"/>
-      <w:r>
-        <w:rPr>
-          <w:rStyle w:val="Strong"/>
-        </w:rPr>
-        <w:t xml:space="preserve"> </w:t>
-      </w:r>
-      <w:r>
-        <w:rPr>
-          <w:rStyle w:val="Strong"/>
+          <w:rStyle w:val="lev"/>
+          <w:color w:val="auto"/>
+        </w:rPr>
+        <w:t xml:space="preserve">, quelle propriété simple doit avoir la séquence des valeurs de </w:t>
+      </w:r>
+      <w:r>
+        <w:rPr>
+          <w:rStyle w:val="lev"/>
           <w:i/>
+          <w:color w:val="auto"/>
         </w:rPr>
         <w:t>k</w:t>
       </w:r>
       <w:r>
         <w:rPr>
-          <w:rStyle w:val="Strong"/>
+          <w:rStyle w:val="lev"/>
+          <w:color w:val="auto"/>
         </w:rPr>
         <w:t xml:space="preserve"> pour garantir le tri ?</w:t>
       </w:r>
     </w:p>
     <w:p>
       <w:pPr>
-        <w:ind w:firstLine="360"/>
-      </w:pPr>
-      <w:r>
-        <w:t>La séquence des valeurs de k doit être décroissante ???????</w:t>
-      </w:r>
-    </w:p>
-    <w:p>
-      <w:pPr>
-        <w:pStyle w:val="Heading3"/>
+        <w:ind w:left="360"/>
+        <w:rPr>
+          <w:rStyle w:val="lev"/>
+          <w:b w:val="0"/>
+          <w:bCs w:val="0"/>
+          <w:color w:val="auto"/>
+        </w:rPr>
+      </w:pPr>
+    </w:p>
+    <w:p>
+      <w:pPr>
+        <w:pStyle w:val="Paragraphedeliste"/>
+        <w:rPr>
+          <w:rStyle w:val="lev"/>
+          <w:b w:val="0"/>
+          <w:bCs w:val="0"/>
+          <w:color w:val="auto"/>
+        </w:rPr>
+      </w:pPr>
+      <w:r>
+        <w:rPr>
+          <w:rStyle w:val="lev"/>
+          <w:b w:val="0"/>
+          <w:color w:val="auto"/>
+        </w:rPr>
+        <w:t>E</w:t>
+      </w:r>
+      <w:r>
+        <w:rPr>
+          <w:rStyle w:val="lev"/>
+          <w:b w:val="0"/>
+          <w:color w:val="auto"/>
+        </w:rPr>
+        <w:t>lle doit se terminer par 1 pour assurer que le tri se termine.</w:t>
+      </w:r>
+    </w:p>
+    <w:p>
+      <w:pPr>
+        <w:pStyle w:val="Titre3"/>
         <w:jc w:val="both"/>
       </w:pPr>
       <w:r>
@@ -2413,52 +3078,417 @@
     </w:p>
     <w:p>
       <w:pPr>
-        <w:pStyle w:val="ListParagraph"/>
+        <w:pStyle w:val="Paragraphedeliste"/>
         <w:numPr>
           <w:ilvl w:val="0"/>
           <w:numId w:val="5"/>
         </w:numPr>
-      </w:pPr>
-      <w:r>
-        <w:rPr>
-          <w:rStyle w:val="Strong"/>
+        <w:rPr>
+          <w:rStyle w:val="lev"/>
+          <w:b w:val="0"/>
+          <w:bCs w:val="0"/>
+        </w:rPr>
+      </w:pPr>
+      <w:r>
+        <w:rPr>
+          <w:rStyle w:val="lev"/>
         </w:rPr>
         <w:t>Etudier le coût en temps de chacun des algorithmes. Bien préciser si vous parlez de pire cas, de meilleur cas ou de cas moyen. Pour un pire cas ou un meilleur cas, il faut préciser possible sur quelle instance il se manifeste.</w:t>
       </w:r>
     </w:p>
     <w:p>
       <w:pPr>
-        <w:pStyle w:val="ListParagraph"/>
+        <w:pStyle w:val="Paragraphedeliste"/>
+        <w:rPr>
+          <w:rStyle w:val="lev"/>
+          <w:b w:val="0"/>
+        </w:rPr>
+      </w:pPr>
+    </w:p>
+    <w:p>
+      <w:pPr>
+        <w:pStyle w:val="Paragraphedeliste"/>
+        <w:rPr>
+          <w:rStyle w:val="lev"/>
+          <w:b w:val="0"/>
+        </w:rPr>
+      </w:pPr>
+      <w:proofErr w:type="spellStart"/>
+      <w:r>
+        <w:rPr>
+          <w:rStyle w:val="lev"/>
+          <w:b w:val="0"/>
+        </w:rPr>
+        <w:t>Dich</w:t>
+      </w:r>
+      <w:proofErr w:type="spellEnd"/>
+      <w:r>
+        <w:rPr>
+          <w:rStyle w:val="lev"/>
+          <w:b w:val="0"/>
+        </w:rPr>
+        <w:t> :</w:t>
+      </w:r>
+    </w:p>
+    <w:p>
+      <w:pPr>
+        <w:pStyle w:val="Paragraphedeliste"/>
+        <w:rPr>
+          <w:rStyle w:val="lev"/>
+          <w:b w:val="0"/>
+        </w:rPr>
+      </w:pPr>
+      <w:r>
+        <w:rPr>
+          <w:rStyle w:val="lev"/>
+          <w:b w:val="0"/>
+        </w:rPr>
+        <w:t xml:space="preserve">Comme pour le tri par insertion, on traite les n éléments du tableau. On boucle donc n fois. Cette boucle effectue un traitement qui cherche la position d’insertion. Mais ici la recherche n’a pas un coût </w:t>
+      </w:r>
+      <w:r>
+        <w:rPr>
+          <w:rStyle w:val="lev"/>
+          <w:b w:val="0"/>
+        </w:rPr>
+        <w:t xml:space="preserve">de n </w:t>
+      </w:r>
+      <w:r>
+        <w:rPr>
+          <w:rStyle w:val="lev"/>
+          <w:b w:val="0"/>
+        </w:rPr>
+        <w:t xml:space="preserve">mais de log(n) car nous utilisons une recherche dichotomique. Ainsi le coût est en </w:t>
+      </w:r>
+      <w:proofErr w:type="gramStart"/>
+      <w:r>
+        <w:rPr>
+          <w:rStyle w:val="lev"/>
+          <w:b w:val="0"/>
+        </w:rPr>
+        <w:t>O(</w:t>
+      </w:r>
+      <w:proofErr w:type="gramEnd"/>
+      <w:r>
+        <w:rPr>
+          <w:rStyle w:val="lev"/>
+          <w:b w:val="0"/>
+        </w:rPr>
+        <w:t>n log(n))</w:t>
+      </w:r>
+      <w:r>
+        <w:rPr>
+          <w:rStyle w:val="lev"/>
+          <w:b w:val="0"/>
+        </w:rPr>
+        <w:t xml:space="preserve"> ( cas moyen ) .</w:t>
+      </w:r>
+    </w:p>
+    <w:p>
+      <w:pPr>
+        <w:pStyle w:val="Paragraphedeliste"/>
+        <w:rPr>
+          <w:rStyle w:val="lev"/>
+          <w:b w:val="0"/>
+        </w:rPr>
+      </w:pPr>
+    </w:p>
+    <w:p>
+      <w:pPr>
+        <w:pStyle w:val="Paragraphedeliste"/>
+        <w:rPr>
+          <w:rStyle w:val="lev"/>
+          <w:b w:val="0"/>
+          <w:color w:val="FF0000"/>
+        </w:rPr>
+      </w:pPr>
+      <w:r>
+        <w:rPr>
+          <w:rStyle w:val="lev"/>
+          <w:b w:val="0"/>
+          <w:color w:val="FF0000"/>
+        </w:rPr>
+        <w:t>Shell :</w:t>
+      </w:r>
+    </w:p>
+    <w:p>
+      <w:pPr>
+        <w:pStyle w:val="Paragraphedeliste"/>
+        <w:rPr>
+          <w:rStyle w:val="lev"/>
+          <w:b w:val="0"/>
+        </w:rPr>
+      </w:pPr>
+    </w:p>
+    <w:p>
+      <w:pPr>
+        <w:pStyle w:val="Paragraphedeliste"/>
+        <w:rPr>
+          <w:rStyle w:val="lev"/>
+          <w:b w:val="0"/>
+        </w:rPr>
+      </w:pPr>
+    </w:p>
+    <w:p>
+      <w:pPr>
+        <w:pStyle w:val="Paragraphedeliste"/>
+        <w:rPr>
+          <w:rStyle w:val="lev"/>
+          <w:b w:val="0"/>
+        </w:rPr>
+      </w:pPr>
+      <w:r>
+        <w:rPr>
+          <w:rStyle w:val="lev"/>
+          <w:b w:val="0"/>
+        </w:rPr>
+        <w:t>Shaker :</w:t>
+      </w:r>
+    </w:p>
+    <w:p>
+      <w:pPr>
+        <w:pStyle w:val="Paragraphedeliste"/>
+        <w:rPr>
+          <w:rStyle w:val="lev"/>
+          <w:b w:val="0"/>
+        </w:rPr>
+      </w:pPr>
+      <w:r>
+        <w:rPr>
+          <w:rStyle w:val="lev"/>
+          <w:b w:val="0"/>
+        </w:rPr>
+        <w:t xml:space="preserve">On parcourt une première fois tout le tableau. </w:t>
+      </w:r>
+    </w:p>
+    <w:p>
+      <w:pPr>
+        <w:pStyle w:val="Paragraphedeliste"/>
+        <w:rPr>
+          <w:rStyle w:val="lev"/>
+          <w:b w:val="0"/>
+        </w:rPr>
+      </w:pPr>
+      <w:r>
+        <w:rPr>
+          <w:rStyle w:val="lev"/>
+          <w:b w:val="0"/>
+        </w:rPr>
+        <w:t xml:space="preserve">Au meilleur cas le tableau </w:t>
+      </w:r>
+      <w:r>
+        <w:rPr>
+          <w:rStyle w:val="lev"/>
+          <w:b w:val="0"/>
+        </w:rPr>
+        <w:t>est</w:t>
+      </w:r>
+      <w:r>
+        <w:rPr>
+          <w:rStyle w:val="lev"/>
+          <w:b w:val="0"/>
+        </w:rPr>
+        <w:t xml:space="preserve"> déjà trié</w:t>
+      </w:r>
+      <w:r>
+        <w:rPr>
+          <w:rStyle w:val="lev"/>
+          <w:b w:val="0"/>
+        </w:rPr>
+        <w:t xml:space="preserve">. On a donc une </w:t>
+      </w:r>
+      <w:r>
+        <w:rPr>
+          <w:rStyle w:val="lev"/>
+          <w:b w:val="0"/>
+        </w:rPr>
+        <w:t>complexité</w:t>
+      </w:r>
+      <w:r>
+        <w:rPr>
+          <w:rStyle w:val="lev"/>
+          <w:b w:val="0"/>
+        </w:rPr>
+        <w:t xml:space="preserve"> en O(n).</w:t>
+      </w:r>
+    </w:p>
+    <w:p>
+      <w:pPr>
+        <w:pStyle w:val="Paragraphedeliste"/>
+        <w:rPr>
+          <w:rStyle w:val="lev"/>
+          <w:b w:val="0"/>
+        </w:rPr>
+      </w:pPr>
+      <w:r>
+        <w:rPr>
+          <w:rStyle w:val="lev"/>
+          <w:b w:val="0"/>
+        </w:rPr>
+        <w:t xml:space="preserve">En cas moyen (comme en pire) on fait n passes sur n-i </w:t>
+      </w:r>
+      <w:r>
+        <w:rPr>
+          <w:rStyle w:val="lev"/>
+          <w:b w:val="0"/>
+        </w:rPr>
+        <w:t>éléments</w:t>
+      </w:r>
+      <w:r>
+        <w:rPr>
+          <w:rStyle w:val="lev"/>
+          <w:b w:val="0"/>
+        </w:rPr>
+        <w:t xml:space="preserve"> </w:t>
+      </w:r>
+      <w:proofErr w:type="gramStart"/>
+      <w:r>
+        <w:rPr>
+          <w:rStyle w:val="lev"/>
+          <w:b w:val="0"/>
+        </w:rPr>
+        <w:t>( où</w:t>
+      </w:r>
+      <w:proofErr w:type="gramEnd"/>
+      <w:r>
+        <w:rPr>
+          <w:rStyle w:val="lev"/>
+          <w:b w:val="0"/>
+        </w:rPr>
+        <w:t xml:space="preserve"> i est le nombre d’éléments déjà triés s</w:t>
+      </w:r>
+      <w:r>
+        <w:rPr>
+          <w:rStyle w:val="lev"/>
+          <w:b w:val="0"/>
+        </w:rPr>
+        <w:t>ur lesquels on ne repasse pas )</w:t>
+      </w:r>
+      <w:r>
+        <w:rPr>
+          <w:rStyle w:val="lev"/>
+          <w:b w:val="0"/>
+        </w:rPr>
+        <w:t>.</w:t>
+      </w:r>
+      <w:r>
+        <w:rPr>
+          <w:rStyle w:val="lev"/>
+          <w:b w:val="0"/>
+        </w:rPr>
+        <w:t xml:space="preserve"> </w:t>
+      </w:r>
+      <w:r>
+        <w:rPr>
+          <w:rStyle w:val="lev"/>
+          <w:b w:val="0"/>
+        </w:rPr>
+        <w:t xml:space="preserve">On a donc une </w:t>
+      </w:r>
+      <w:r>
+        <w:rPr>
+          <w:rStyle w:val="lev"/>
+          <w:b w:val="0"/>
+        </w:rPr>
+        <w:t>complexité</w:t>
+      </w:r>
+      <w:r>
+        <w:rPr>
+          <w:rStyle w:val="lev"/>
+          <w:b w:val="0"/>
+        </w:rPr>
+        <w:t xml:space="preserve"> en </w:t>
+      </w:r>
+      <w:proofErr w:type="gramStart"/>
+      <w:r>
+        <w:rPr>
+          <w:rStyle w:val="lev"/>
+          <w:b w:val="0"/>
+        </w:rPr>
+        <w:t>O(</w:t>
+      </w:r>
+      <w:proofErr w:type="gramEnd"/>
+      <w:r>
+        <w:rPr>
+          <w:rStyle w:val="lev"/>
+          <w:b w:val="0"/>
+        </w:rPr>
+        <w:t>n²).</w:t>
+      </w:r>
+      <w:bookmarkStart w:id="0" w:name="_GoBack"/>
+      <w:bookmarkEnd w:id="0"/>
+    </w:p>
+    <w:p>
+      <w:pPr>
+        <w:pStyle w:val="Paragraphedeliste"/>
+        <w:rPr>
+          <w:rStyle w:val="lev"/>
+          <w:b w:val="0"/>
+        </w:rPr>
+      </w:pPr>
+    </w:p>
+    <w:p>
+      <w:pPr>
+        <w:pStyle w:val="Paragraphedeliste"/>
+        <w:rPr>
+          <w:b/>
+          <w:bCs/>
+        </w:rPr>
+      </w:pPr>
+    </w:p>
+    <w:p>
+      <w:pPr>
+        <w:pStyle w:val="Paragraphedeliste"/>
         <w:numPr>
           <w:ilvl w:val="0"/>
           <w:numId w:val="5"/>
         </w:numPr>
-      </w:pPr>
-      <w:r>
-        <w:rPr>
-          <w:rStyle w:val="Strong"/>
+        <w:rPr>
+          <w:rStyle w:val="lev"/>
+          <w:b w:val="0"/>
+          <w:bCs w:val="0"/>
+        </w:rPr>
+      </w:pPr>
+      <w:r>
+        <w:rPr>
+          <w:rStyle w:val="lev"/>
         </w:rPr>
         <w:t>Pour le tri par insertion avec dichotomie, identifier si la dichotomie fait gagner en performance et si oui en quoi.</w:t>
       </w:r>
     </w:p>
     <w:p>
       <w:pPr>
-        <w:pStyle w:val="ListParagraph"/>
+        <w:pStyle w:val="Paragraphedeliste"/>
+      </w:pPr>
+      <w:r>
+        <w:rPr>
+          <w:rStyle w:val="lev"/>
+          <w:b w:val="0"/>
+        </w:rPr>
+        <w:t>Elle fait gagner en performance dans le cas moyen car on a besoin de moins de comparaisons pour déterminer un indice d’insertion.</w:t>
+      </w:r>
+    </w:p>
+    <w:p>
+      <w:pPr>
+        <w:pStyle w:val="Paragraphedeliste"/>
         <w:numPr>
           <w:ilvl w:val="0"/>
           <w:numId w:val="5"/>
         </w:numPr>
-      </w:pPr>
-      <w:r>
-        <w:rPr>
-          <w:rStyle w:val="Strong"/>
+        <w:rPr>
+          <w:color w:val="FF0000"/>
+        </w:rPr>
+      </w:pPr>
+      <w:r>
+        <w:rPr>
+          <w:rStyle w:val="lev"/>
+          <w:color w:val="FF0000"/>
         </w:rPr>
         <w:t>Comparer les résultats théoriques obtenus avec les performances mesurées précédemment.</w:t>
       </w:r>
     </w:p>
     <w:p>
       <w:pPr>
-        <w:pStyle w:val="Heading3"/>
+        <w:pStyle w:val="Titre3"/>
         <w:jc w:val="both"/>
       </w:pPr>
       <w:r>
@@ -2467,70 +3497,85 @@
     </w:p>
     <w:p>
       <w:pPr>
-        <w:pStyle w:val="ListParagraph"/>
+        <w:pStyle w:val="Paragraphedeliste"/>
         <w:numPr>
           <w:ilvl w:val="0"/>
           <w:numId w:val="6"/>
         </w:numPr>
         <w:jc w:val="both"/>
-      </w:pPr>
-      <w:r>
-        <w:rPr>
-          <w:rStyle w:val="Strong"/>
+        <w:rPr>
+          <w:color w:val="FF0000"/>
+        </w:rPr>
+      </w:pPr>
+      <w:r>
+        <w:rPr>
+          <w:rStyle w:val="lev"/>
+          <w:color w:val="FF0000"/>
         </w:rPr>
         <w:t>Le tri par insertion dichotomique améliore-t-il le tri par insertion ?</w:t>
       </w:r>
     </w:p>
     <w:p>
       <w:pPr>
-        <w:pStyle w:val="ListParagraph"/>
+        <w:pStyle w:val="Paragraphedeliste"/>
         <w:numPr>
           <w:ilvl w:val="0"/>
           <w:numId w:val="6"/>
         </w:numPr>
         <w:jc w:val="both"/>
-      </w:pPr>
-      <w:r>
-        <w:rPr>
-          <w:rStyle w:val="Strong"/>
+        <w:rPr>
+          <w:color w:val="FF0000"/>
+        </w:rPr>
+      </w:pPr>
+      <w:r>
+        <w:rPr>
+          <w:rStyle w:val="lev"/>
+          <w:color w:val="FF0000"/>
         </w:rPr>
         <w:t>Le tri bulle mélangé améliore-t-il le tri bulle ?</w:t>
       </w:r>
     </w:p>
     <w:p>
       <w:pPr>
-        <w:pStyle w:val="ListParagraph"/>
+        <w:pStyle w:val="Paragraphedeliste"/>
         <w:numPr>
           <w:ilvl w:val="0"/>
           <w:numId w:val="6"/>
         </w:numPr>
         <w:jc w:val="both"/>
-      </w:pPr>
-      <w:r>
-        <w:rPr>
-          <w:rStyle w:val="Strong"/>
+        <w:rPr>
+          <w:color w:val="FF0000"/>
+        </w:rPr>
+      </w:pPr>
+      <w:r>
+        <w:rPr>
+          <w:rStyle w:val="lev"/>
+          <w:color w:val="FF0000"/>
         </w:rPr>
         <w:t xml:space="preserve">Le </w:t>
       </w:r>
       <w:proofErr w:type="spellStart"/>
       <w:r>
         <w:rPr>
-          <w:rStyle w:val="Strong"/>
+          <w:rStyle w:val="lev"/>
           <w:i/>
+          <w:color w:val="FF0000"/>
         </w:rPr>
         <w:t>shell</w:t>
       </w:r>
       <w:proofErr w:type="spellEnd"/>
       <w:r>
         <w:rPr>
-          <w:rStyle w:val="Strong"/>
+          <w:rStyle w:val="lev"/>
           <w:i/>
+          <w:color w:val="FF0000"/>
         </w:rPr>
         <w:t xml:space="preserve"> sort </w:t>
       </w:r>
       <w:r>
         <w:rPr>
-          <w:rStyle w:val="Strong"/>
+          <w:rStyle w:val="lev"/>
+          <w:color w:val="FF0000"/>
         </w:rPr>
         <w:t>améliore-t-il le tri par insertion ?</w:t>
       </w:r>
@@ -2547,8 +3592,8 @@
 </file>
 
 <file path=word/numbering.xml><?xml version="1.0" encoding="utf-8"?>
-<w:numbering xmlns:wpc="http://schemas.microsoft.com/office/word/2010/wordprocessingCanvas" xmlns:cx="http://schemas.microsoft.com/office/drawing/2014/chartex" xmlns:cx1="http://schemas.microsoft.com/office/drawing/2015/9/8/chartex" xmlns:cx2="http://schemas.microsoft.com/office/drawing/2015/10/21/chartex" xmlns:cx3="http://schemas.microsoft.com/office/drawing/2016/5/9/chartex" xmlns:cx4="http://schemas.microsoft.com/office/drawing/2016/5/10/chartex" xmlns:cx5="http://schemas.microsoft.com/office/drawing/2016/5/11/chartex" xmlns:cx6="http://schemas.microsoft.com/office/drawing/2016/5/12/chartex" xmlns:cx7="http://schemas.microsoft.com/office/drawing/2016/5/13/chartex" xmlns:cx8="http://schemas.microsoft.com/office/drawing/2016/5/14/chartex" xmlns:mc="http://schemas.openxmlformats.org/markup-compatibility/2006" xmlns:aink="http://schemas.microsoft.com/office/drawing/2016/ink" xmlns:am3d="http://schemas.microsoft.com/office/drawing/2017/model3d" xmlns:o="urn:schemas-microsoft-com:office:office" xmlns:r="http://schemas.openxmlformats.org/officeDocument/2006/relationships" xmlns:m="http://schemas.openxmlformats.org/officeDocument/2006/math" xmlns:v="urn:schemas-microsoft-com:vml" xmlns:wp14="http://schemas.microsoft.com/office/word/2010/wordprocessingDrawing" xmlns:wp="http://schemas.openxmlformats.org/drawingml/2006/wordprocessingDrawing" xmlns:w10="urn:schemas-microsoft-com:office:word" xmlns:w="http://schemas.openxmlformats.org/wordprocessingml/2006/main" xmlns:w14="http://schemas.microsoft.com/office/word/2010/wordml" xmlns:w15="http://schemas.microsoft.com/office/word/2012/wordml" xmlns:w16cid="http://schemas.microsoft.com/office/word/2016/wordml/cid" xmlns:w16se="http://schemas.microsoft.com/office/word/2015/wordml/symex" xmlns:wpg="http://schemas.microsoft.com/office/word/2010/wordprocessingGroup" xmlns:wpi="http://schemas.microsoft.com/office/word/2010/wordprocessingInk" xmlns:wne="http://schemas.microsoft.com/office/word/2006/wordml" xmlns:wps="http://schemas.microsoft.com/office/word/2010/wordprocessingShape" mc:Ignorable="w14 w15 w16se w16cid wp14">
-  <w:abstractNum w:abstractNumId="0" w15:restartNumberingAfterBreak="0">
+<w:numbering xmlns:wpc="http://schemas.microsoft.com/office/word/2010/wordprocessingCanvas" xmlns:mc="http://schemas.openxmlformats.org/markup-compatibility/2006" xmlns:o="urn:schemas-microsoft-com:office:office" xmlns:r="http://schemas.openxmlformats.org/officeDocument/2006/relationships" xmlns:m="http://schemas.openxmlformats.org/officeDocument/2006/math" xmlns:v="urn:schemas-microsoft-com:vml" xmlns:wp14="http://schemas.microsoft.com/office/word/2010/wordprocessingDrawing" xmlns:wp="http://schemas.openxmlformats.org/drawingml/2006/wordprocessingDrawing" xmlns:w10="urn:schemas-microsoft-com:office:word" xmlns:w="http://schemas.openxmlformats.org/wordprocessingml/2006/main" xmlns:w14="http://schemas.microsoft.com/office/word/2010/wordml" xmlns:w15="http://schemas.microsoft.com/office/word/2012/wordml" xmlns:wpg="http://schemas.microsoft.com/office/word/2010/wordprocessingGroup" xmlns:wpi="http://schemas.microsoft.com/office/word/2010/wordprocessingInk" xmlns:wne="http://schemas.microsoft.com/office/word/2006/wordml" xmlns:wps="http://schemas.microsoft.com/office/word/2010/wordprocessingShape" mc:Ignorable="w14 w15 wp14">
+  <w:abstractNum w:abstractNumId="0">
     <w:nsid w:val="04282D57"/>
     <w:multiLevelType w:val="multilevel"/>
     <w:tmpl w:val="589CDF1A"/>
@@ -2634,7 +3679,7 @@
       </w:pPr>
     </w:lvl>
   </w:abstractNum>
-  <w:abstractNum w:abstractNumId="1" w15:restartNumberingAfterBreak="0">
+  <w:abstractNum w:abstractNumId="1">
     <w:nsid w:val="1D67372B"/>
     <w:multiLevelType w:val="multilevel"/>
     <w:tmpl w:val="58760AC2"/>
@@ -2720,7 +3765,7 @@
       </w:pPr>
     </w:lvl>
   </w:abstractNum>
-  <w:abstractNum w:abstractNumId="2" w15:restartNumberingAfterBreak="0">
+  <w:abstractNum w:abstractNumId="2">
     <w:nsid w:val="26D33427"/>
     <w:multiLevelType w:val="hybridMultilevel"/>
     <w:tmpl w:val="B72CCA88"/>
@@ -2832,7 +3877,7 @@
       </w:rPr>
     </w:lvl>
   </w:abstractNum>
-  <w:abstractNum w:abstractNumId="3" w15:restartNumberingAfterBreak="0">
+  <w:abstractNum w:abstractNumId="3">
     <w:nsid w:val="34781C6B"/>
     <w:multiLevelType w:val="multilevel"/>
     <w:tmpl w:val="E620F578"/>
@@ -2918,7 +3963,7 @@
       </w:pPr>
     </w:lvl>
   </w:abstractNum>
-  <w:abstractNum w:abstractNumId="4" w15:restartNumberingAfterBreak="0">
+  <w:abstractNum w:abstractNumId="4">
     <w:nsid w:val="45464FD4"/>
     <w:multiLevelType w:val="multilevel"/>
     <w:tmpl w:val="9E9C3AA8"/>
@@ -3040,7 +4085,7 @@
       </w:pPr>
     </w:lvl>
   </w:abstractNum>
-  <w:abstractNum w:abstractNumId="5" w15:restartNumberingAfterBreak="0">
+  <w:abstractNum w:abstractNumId="5">
     <w:nsid w:val="611815CC"/>
     <w:multiLevelType w:val="multilevel"/>
     <w:tmpl w:val="BAACEC34"/>
@@ -3126,7 +4171,7 @@
       </w:pPr>
     </w:lvl>
   </w:abstractNum>
-  <w:abstractNum w:abstractNumId="6" w15:restartNumberingAfterBreak="0">
+  <w:abstractNum w:abstractNumId="6">
     <w:nsid w:val="79CC5F96"/>
     <w:multiLevelType w:val="multilevel"/>
     <w:tmpl w:val="78189F8A"/>
@@ -3212,7 +4257,7 @@
       </w:pPr>
     </w:lvl>
   </w:abstractNum>
-  <w:abstractNum w:abstractNumId="7" w15:restartNumberingAfterBreak="0">
+  <w:abstractNum w:abstractNumId="7">
     <w:nsid w:val="7FE37114"/>
     <w:multiLevelType w:val="multilevel"/>
     <w:tmpl w:val="B914E572"/>
@@ -3326,7 +4371,7 @@
 </file>
 
 <file path=word/styles.xml><?xml version="1.0" encoding="utf-8"?>
-<w:styles xmlns:mc="http://schemas.openxmlformats.org/markup-compatibility/2006" xmlns:r="http://schemas.openxmlformats.org/officeDocument/2006/relationships" xmlns:w="http://schemas.openxmlformats.org/wordprocessingml/2006/main" xmlns:w14="http://schemas.microsoft.com/office/word/2010/wordml" xmlns:w15="http://schemas.microsoft.com/office/word/2012/wordml" xmlns:w16cid="http://schemas.microsoft.com/office/word/2016/wordml/cid" xmlns:w16se="http://schemas.microsoft.com/office/word/2015/wordml/symex" mc:Ignorable="w14 w15 w16se w16cid">
+<w:styles xmlns:mc="http://schemas.openxmlformats.org/markup-compatibility/2006" xmlns:r="http://schemas.openxmlformats.org/officeDocument/2006/relationships" xmlns:w="http://schemas.openxmlformats.org/wordprocessingml/2006/main" xmlns:w14="http://schemas.microsoft.com/office/word/2010/wordml" xmlns:w15="http://schemas.microsoft.com/office/word/2012/wordml" mc:Ignorable="w14 w15">
   <w:docDefaults>
     <w:rPrDefault>
       <w:rPr>
@@ -3337,7 +4382,7 @@
     </w:rPrDefault>
     <w:pPrDefault/>
   </w:docDefaults>
-  <w:latentStyles w:defLockedState="0" w:defUIPriority="99" w:defSemiHidden="0" w:defUnhideWhenUsed="0" w:defQFormat="0" w:count="375">
+  <w:latentStyles w:defLockedState="0" w:defUIPriority="99" w:defSemiHidden="0" w:defUnhideWhenUsed="0" w:defQFormat="0" w:count="371">
     <w:lsdException w:name="Normal" w:uiPriority="0" w:qFormat="1"/>
     <w:lsdException w:name="heading 1" w:uiPriority="9" w:qFormat="1"/>
     <w:lsdException w:name="heading 2" w:semiHidden="1" w:uiPriority="9" w:unhideWhenUsed="1" w:qFormat="1"/>
@@ -3425,7 +4470,7 @@
     <w:lsdException w:name="Block Text" w:semiHidden="1" w:unhideWhenUsed="1"/>
     <w:lsdException w:name="Hyperlink" w:semiHidden="1" w:unhideWhenUsed="1"/>
     <w:lsdException w:name="FollowedHyperlink" w:semiHidden="1" w:unhideWhenUsed="1"/>
-    <w:lsdException w:name="Strong" w:uiPriority="22" w:qFormat="1"/>
+    <w:lsdException w:name="Strong" w:uiPriority="0" w:qFormat="1"/>
     <w:lsdException w:name="Emphasis" w:uiPriority="20" w:qFormat="1"/>
     <w:lsdException w:name="Document Map" w:semiHidden="1" w:unhideWhenUsed="1"/>
     <w:lsdException w:name="Plain Text" w:semiHidden="1" w:unhideWhenUsed="1"/>
@@ -3709,10 +4754,6 @@
     <w:lsdException w:name="List Table 5 Dark Accent 6" w:uiPriority="50"/>
     <w:lsdException w:name="List Table 6 Colorful Accent 6" w:uiPriority="51"/>
     <w:lsdException w:name="List Table 7 Colorful Accent 6" w:uiPriority="52"/>
-    <w:lsdException w:name="Mention" w:semiHidden="1" w:unhideWhenUsed="1"/>
-    <w:lsdException w:name="Smart Hyperlink" w:semiHidden="1" w:unhideWhenUsed="1"/>
-    <w:lsdException w:name="Hashtag" w:semiHidden="1" w:unhideWhenUsed="1"/>
-    <w:lsdException w:name="Unresolved Mention" w:semiHidden="1" w:unhideWhenUsed="1"/>
   </w:latentStyles>
   <w:style w:type="paragraph" w:default="1" w:styleId="Normal">
     <w:name w:val="Normal"/>
@@ -3726,7 +4767,7 @@
       <w:sz w:val="22"/>
     </w:rPr>
   </w:style>
-  <w:style w:type="paragraph" w:styleId="Heading1">
+  <w:style w:type="paragraph" w:styleId="Titre1">
     <w:name w:val="heading 1"/>
     <w:basedOn w:val="Normal"/>
     <w:next w:val="Normal"/>
@@ -3744,7 +4785,7 @@
       <w:szCs w:val="32"/>
     </w:rPr>
   </w:style>
-  <w:style w:type="paragraph" w:styleId="Heading2">
+  <w:style w:type="paragraph" w:styleId="Titre2">
     <w:name w:val="heading 2"/>
     <w:basedOn w:val="Normal"/>
     <w:next w:val="Normal"/>
@@ -3762,7 +4803,7 @@
       <w:szCs w:val="26"/>
     </w:rPr>
   </w:style>
-  <w:style w:type="paragraph" w:styleId="Heading3">
+  <w:style w:type="paragraph" w:styleId="Titre3">
     <w:name w:val="heading 3"/>
     <w:basedOn w:val="Normal"/>
     <w:next w:val="Normal"/>
@@ -3780,13 +4821,13 @@
       <w:szCs w:val="24"/>
     </w:rPr>
   </w:style>
-  <w:style w:type="character" w:default="1" w:styleId="DefaultParagraphFont">
+  <w:style w:type="character" w:default="1" w:styleId="Policepardfaut">
     <w:name w:val="Default Paragraph Font"/>
     <w:uiPriority w:val="1"/>
     <w:semiHidden/>
     <w:unhideWhenUsed/>
   </w:style>
-  <w:style w:type="table" w:default="1" w:styleId="TableNormal">
+  <w:style w:type="table" w:default="1" w:styleId="TableauNormal">
     <w:name w:val="Normal Table"/>
     <w:uiPriority w:val="99"/>
     <w:semiHidden/>
@@ -3801,7 +4842,7 @@
       </w:tblCellMar>
     </w:tblPr>
   </w:style>
-  <w:style w:type="numbering" w:default="1" w:styleId="NoList">
+  <w:style w:type="numbering" w:default="1" w:styleId="Aucuneliste">
     <w:name w:val="No List"/>
     <w:uiPriority w:val="99"/>
     <w:semiHidden/>
@@ -3809,7 +4850,7 @@
   </w:style>
   <w:style w:type="character" w:customStyle="1" w:styleId="Heading1Char">
     <w:name w:val="Heading 1 Char"/>
-    <w:basedOn w:val="DefaultParagraphFont"/>
+    <w:basedOn w:val="Policepardfaut"/>
     <w:qFormat/>
     <w:rPr>
       <w:rFonts w:ascii="Calibri Light" w:eastAsia="Calibri" w:hAnsi="Calibri Light" w:cs="DejaVu Sans"/>
@@ -3818,9 +4859,9 @@
       <w:szCs w:val="32"/>
     </w:rPr>
   </w:style>
-  <w:style w:type="character" w:styleId="IntenseEmphasis">
+  <w:style w:type="character" w:styleId="Emphaseintense">
     <w:name w:val="Intense Emphasis"/>
-    <w:basedOn w:val="DefaultParagraphFont"/>
+    <w:basedOn w:val="Policepardfaut"/>
     <w:qFormat/>
     <w:rPr>
       <w:i/>
@@ -3828,18 +4869,18 @@
       <w:color w:val="4472C4"/>
     </w:rPr>
   </w:style>
-  <w:style w:type="character" w:styleId="Emphasis">
+  <w:style w:type="character" w:styleId="Accentuation">
     <w:name w:val="Emphasis"/>
-    <w:basedOn w:val="DefaultParagraphFont"/>
+    <w:basedOn w:val="Policepardfaut"/>
     <w:qFormat/>
     <w:rPr>
       <w:i/>
       <w:iCs/>
     </w:rPr>
   </w:style>
-  <w:style w:type="character" w:styleId="Strong">
+  <w:style w:type="character" w:styleId="lev">
     <w:name w:val="Strong"/>
-    <w:basedOn w:val="DefaultParagraphFont"/>
+    <w:basedOn w:val="Policepardfaut"/>
     <w:qFormat/>
     <w:rPr>
       <w:b/>
@@ -3848,7 +4889,7 @@
   </w:style>
   <w:style w:type="character" w:customStyle="1" w:styleId="Heading2Char">
     <w:name w:val="Heading 2 Char"/>
-    <w:basedOn w:val="DefaultParagraphFont"/>
+    <w:basedOn w:val="Policepardfaut"/>
     <w:qFormat/>
     <w:rPr>
       <w:rFonts w:ascii="Calibri Light" w:eastAsia="Calibri" w:hAnsi="Calibri Light" w:cs="DejaVu Sans"/>
@@ -3857,9 +4898,9 @@
       <w:szCs w:val="26"/>
     </w:rPr>
   </w:style>
-  <w:style w:type="character" w:styleId="SubtleEmphasis">
+  <w:style w:type="character" w:styleId="Emphaseple">
     <w:name w:val="Subtle Emphasis"/>
-    <w:basedOn w:val="DefaultParagraphFont"/>
+    <w:basedOn w:val="Policepardfaut"/>
     <w:qFormat/>
     <w:rPr>
       <w:i/>
@@ -3869,7 +4910,7 @@
   </w:style>
   <w:style w:type="character" w:customStyle="1" w:styleId="Heading3Char">
     <w:name w:val="Heading 3 Char"/>
-    <w:basedOn w:val="DefaultParagraphFont"/>
+    <w:basedOn w:val="Policepardfaut"/>
     <w:qFormat/>
     <w:rPr>
       <w:rFonts w:ascii="Calibri Light" w:eastAsia="Calibri" w:hAnsi="Calibri Light" w:cs="DejaVu Sans"/>
@@ -3907,14 +4948,14 @@
       <w:spacing w:after="140" w:line="288" w:lineRule="auto"/>
     </w:pPr>
   </w:style>
-  <w:style w:type="paragraph" w:styleId="List">
+  <w:style w:type="paragraph" w:styleId="Liste">
     <w:name w:val="List"/>
     <w:basedOn w:val="TextBody"/>
     <w:rPr>
       <w:rFonts w:cs="Lohit Devanagari"/>
     </w:rPr>
   </w:style>
-  <w:style w:type="paragraph" w:styleId="Caption">
+  <w:style w:type="paragraph" w:styleId="Lgende">
     <w:name w:val="caption"/>
     <w:basedOn w:val="Normal"/>
     <w:qFormat/>
@@ -3941,7 +4982,7 @@
       <w:rFonts w:cs="Lohit Devanagari"/>
     </w:rPr>
   </w:style>
-  <w:style w:type="paragraph" w:styleId="ListParagraph">
+  <w:style w:type="paragraph" w:styleId="Paragraphedeliste">
     <w:name w:val="List Paragraph"/>
     <w:basedOn w:val="Normal"/>
     <w:qFormat/>
@@ -3950,7 +4991,7 @@
       <w:contextualSpacing/>
     </w:pPr>
   </w:style>
-  <w:style w:type="paragraph" w:styleId="NoSpacing">
+  <w:style w:type="paragraph" w:styleId="Sansinterligne">
     <w:name w:val="No Spacing"/>
     <w:qFormat/>
     <w:pPr>
@@ -3961,7 +5002,7 @@
       <w:sz w:val="22"/>
     </w:rPr>
   </w:style>
-  <w:style w:type="paragraph" w:styleId="Subtitle">
+  <w:style w:type="paragraph" w:styleId="Sous-titre">
     <w:name w:val="Subtitle"/>
     <w:basedOn w:val="Heading"/>
     <w:qFormat/>

</xml_diff>

<commit_message>
le rapport devrait etre fini
</commit_message>
<xml_diff>
--- a/Rapport/rapport.docx
+++ b/Rapport/rapport.docx
@@ -6,12 +6,47 @@
       <w:pPr>
         <w:pStyle w:val="Heading1"/>
         <w:spacing w:before="240" w:after="0"/>
+        <w:rPr/>
+      </w:pPr>
+      <w:r>
+        <w:rPr/>
+        <w:t>GRAVALLON Guillaume</w:t>
+      </w:r>
+    </w:p>
+    <w:p>
+      <w:pPr>
+        <w:pStyle w:val="Heading1"/>
+        <w:rPr/>
+      </w:pPr>
+      <w:r>
+        <w:rPr/>
+        <w:t>LANUSSE Quentin</w:t>
+      </w:r>
+    </w:p>
+    <w:p>
+      <w:pPr>
+        <w:pStyle w:val="Heading1"/>
+        <w:rPr/>
+      </w:pPr>
+      <w:r>
+        <w:rPr/>
+        <w:t>TP ALGO/PROG</w:t>
+      </w:r>
+    </w:p>
+    <w:p>
+      <w:pPr>
+        <w:pStyle w:val="Heading1"/>
+        <w:spacing w:before="240" w:after="0"/>
         <w:jc w:val="both"/>
-        <w:rPr/>
-      </w:pPr>
-      <w:r>
-        <w:rPr/>
-        <w:t>Exercice : Election dans une liste chaînée circulaire</w:t>
+        <w:rPr>
+          <w:u w:val="single"/>
+        </w:rPr>
+      </w:pPr>
+      <w:r>
+        <w:rPr>
+          <w:u w:val="single"/>
+        </w:rPr>
+        <w:t>Exercice : Élection dans une liste chaînée circulaire</w:t>
       </w:r>
     </w:p>
     <w:p>
@@ -30,12 +65,7 @@
           <w:ilvl w:val="0"/>
           <w:numId w:val="1"/>
         </w:numPr>
-        <w:rPr>
-          <w:rStyle w:val="Strong"/>
-          <w:b w:val="false"/>
-          <w:b w:val="false"/>
-          <w:bCs w:val="false"/>
-        </w:rPr>
+        <w:rPr/>
       </w:pPr>
       <w:r>
         <w:rPr>
@@ -47,32 +77,44 @@
     <w:p>
       <w:pPr>
         <w:pStyle w:val="TextBodyIndent"/>
-        <w:rPr>
-          <w:rStyle w:val="Strong"/>
-          <w:b w:val="false"/>
-          <w:b w:val="false"/>
-        </w:rPr>
-      </w:pPr>
-      <w:r>
-        <w:rPr>
-          <w:rStyle w:val="Strong"/>
-          <w:b w:val="false"/>
-        </w:rPr>
-        <w:t>Notre liste simplement chaînée est représentée par la classe « CircularList » qui utilise une classe interne « Cell ».</w:t>
+        <w:rPr/>
+      </w:pPr>
+      <w:r>
+        <w:rPr>
+          <w:rStyle w:val="Strong"/>
+          <w:b w:val="false"/>
+        </w:rPr>
+        <w:tab/>
+        <w:t>Notre liste sim</w:t>
+      </w:r>
+      <w:bookmarkStart w:id="0" w:name="__DdeLink__310_2013152848"/>
+      <w:r>
+        <w:rPr>
+          <w:rStyle w:val="Strong"/>
+          <w:b w:val="false"/>
+        </w:rPr>
+        <w:t>ple</w:t>
+      </w:r>
+      <w:bookmarkEnd w:id="0"/>
+      <w:r>
+        <w:rPr>
+          <w:rStyle w:val="Strong"/>
+          <w:b w:val="false"/>
+        </w:rPr>
+        <w:t>ment chaînée est représentée par la classe « CircularList » qui utilise une classe interne « Cell ».</w:t>
       </w:r>
     </w:p>
     <w:p>
       <w:pPr>
         <w:pStyle w:val="TextBodyIndent"/>
         <w:rPr>
-          <w:b/>
-          <w:b/>
-        </w:rPr>
-      </w:pPr>
-      <w:r>
-        <w:rPr>
-          <w:b/>
-        </w:rPr>
+          <w:rStyle w:val="Strong"/>
+          <w:b w:val="false"/>
+          <w:b w:val="false"/>
+        </w:rPr>
+      </w:pPr>
+      <w:r>
+        <w:rPr/>
       </w:r>
     </w:p>
     <w:p>
@@ -94,12 +136,21 @@
     <w:p>
       <w:pPr>
         <w:pStyle w:val="Normal"/>
-        <w:ind w:firstLine="540"/>
-        <w:rPr/>
-      </w:pPr>
-      <w:r>
-        <w:rPr/>
-        <w:t>Il n’est pas nécessaire de pouvoir représenter une liste vide car, s’il n’y a pas de candidats, il n’y a pas d’élection. Cette liste n’a donc pas d’intérêt sans valeurs. Néanmoins dans un soucis de code de qualité, notre liste vide est représentée comme une liste de valeur « null » et les cas sont gérés dans les différentes méthodes. </w:t>
+        <w:ind w:hanging="0"/>
+        <w:rPr/>
+      </w:pPr>
+      <w:r>
+        <w:rPr/>
+        <w:tab/>
+        <w:t xml:space="preserve">Il n’est pas nécessaire de pouvoir représenter une liste vide car, s’il n’y a pas de candidats, il n’y a pas d’élection. Cette liste n’a donc pas d’intérêt sans valeurs. Néanmoins dans un soucis de </w:t>
+      </w:r>
+      <w:r>
+        <w:rPr/>
+        <w:t xml:space="preserve">qualité  de </w:t>
+      </w:r>
+      <w:r>
+        <w:rPr/>
+        <w:t>code, notre liste vide est représentée comme une liste de valeur « null » et les cas sont gérés dans les différentes méthodes. </w:t>
       </w:r>
     </w:p>
     <w:p>
@@ -119,12 +170,7 @@
           <w:ilvl w:val="0"/>
           <w:numId w:val="1"/>
         </w:numPr>
-        <w:rPr>
-          <w:rStyle w:val="Strong"/>
-          <w:b w:val="false"/>
-          <w:b w:val="false"/>
-          <w:bCs w:val="false"/>
-        </w:rPr>
+        <w:rPr/>
       </w:pPr>
       <w:r>
         <w:rPr>
@@ -136,19 +182,30 @@
     <w:p>
       <w:pPr>
         <w:pStyle w:val="TextBodyIndent"/>
-        <w:ind w:left="360" w:hanging="0"/>
-        <w:rPr>
-          <w:rStyle w:val="Strong"/>
-          <w:b w:val="false"/>
-          <w:b w:val="false"/>
-        </w:rPr>
-      </w:pPr>
-      <w:r>
-        <w:rPr>
-          <w:rStyle w:val="Strong"/>
-          <w:b w:val="false"/>
-        </w:rPr>
-        <w:t xml:space="preserve">Cet algorithme a été implémenté dans la classe « CircularList » sous la forme de la méthode « elect() » qui prend comme paramètre k, et un booléen permettant d’avoir ou non l’affiche de chaque étape. </w:t>
+        <w:ind w:hanging="0"/>
+        <w:rPr/>
+      </w:pPr>
+      <w:r>
+        <w:rPr>
+          <w:rStyle w:val="Strong"/>
+          <w:b w:val="false"/>
+        </w:rPr>
+        <w:tab/>
+        <w:t>Cet algorithme a été implémenté dans la classe « CircularList » sous la forme de la méthode « elect() » qui prend comme paramètre k, et un booléen permettant d’avoir ou non l’affich</w:t>
+      </w:r>
+      <w:r>
+        <w:rPr>
+          <w:rStyle w:val="Strong"/>
+          <w:b w:val="false"/>
+        </w:rPr>
+        <w:t xml:space="preserve">age </w:t>
+      </w:r>
+      <w:r>
+        <w:rPr>
+          <w:rStyle w:val="Strong"/>
+          <w:b w:val="false"/>
+        </w:rPr>
+        <w:t xml:space="preserve">de chaque étape. </w:t>
       </w:r>
     </w:p>
     <w:p>
@@ -174,12 +231,7 @@
           <w:ilvl w:val="0"/>
           <w:numId w:val="1"/>
         </w:numPr>
-        <w:rPr>
-          <w:rStyle w:val="Strong"/>
-          <w:b w:val="false"/>
-          <w:b w:val="false"/>
-          <w:bCs w:val="false"/>
-        </w:rPr>
+        <w:rPr/>
       </w:pPr>
       <w:r>
         <w:rPr>
@@ -192,12 +244,7 @@
       <w:pPr>
         <w:pStyle w:val="TextBodyIndent"/>
         <w:ind w:left="360" w:hanging="0"/>
-        <w:rPr>
-          <w:rStyle w:val="Strong"/>
-          <w:b w:val="false"/>
-          <w:b w:val="false"/>
-          <w:lang w:val="en-GB"/>
-        </w:rPr>
+        <w:rPr/>
       </w:pPr>
       <w:r>
         <w:rPr>
@@ -219,9 +266,7 @@
       <w:pPr>
         <w:pStyle w:val="TextBodyIndent"/>
         <w:ind w:left="360" w:hanging="0"/>
-        <w:rPr>
-          <w:lang w:val="en-GB"/>
-        </w:rPr>
+        <w:rPr/>
       </w:pPr>
       <w:r>
         <w:rPr>
@@ -234,9 +279,7 @@
       <w:pPr>
         <w:pStyle w:val="TextBodyIndent"/>
         <w:ind w:left="360" w:hanging="0"/>
-        <w:rPr>
-          <w:lang w:val="en-GB"/>
-        </w:rPr>
+        <w:rPr/>
       </w:pPr>
       <w:r>
         <w:rPr>
@@ -249,9 +292,7 @@
       <w:pPr>
         <w:pStyle w:val="TextBodyIndent"/>
         <w:ind w:left="360" w:hanging="0"/>
-        <w:rPr>
-          <w:lang w:val="en-GB"/>
-        </w:rPr>
+        <w:rPr/>
       </w:pPr>
       <w:r>
         <w:rPr>
@@ -264,9 +305,7 @@
       <w:pPr>
         <w:pStyle w:val="TextBodyIndent"/>
         <w:ind w:left="360" w:hanging="0"/>
-        <w:rPr>
-          <w:lang w:val="en-GB"/>
-        </w:rPr>
+        <w:rPr/>
       </w:pPr>
       <w:r>
         <w:rPr>
@@ -279,9 +318,7 @@
       <w:pPr>
         <w:pStyle w:val="TextBodyIndent"/>
         <w:ind w:left="360" w:hanging="0"/>
-        <w:rPr>
-          <w:lang w:val="en-GB"/>
-        </w:rPr>
+        <w:rPr/>
       </w:pPr>
       <w:r>
         <w:rPr>
@@ -294,9 +331,7 @@
       <w:pPr>
         <w:pStyle w:val="TextBodyIndent"/>
         <w:ind w:left="360" w:hanging="0"/>
-        <w:rPr>
-          <w:lang w:val="en-GB"/>
-        </w:rPr>
+        <w:rPr/>
       </w:pPr>
       <w:r>
         <w:rPr>
@@ -309,9 +344,7 @@
       <w:pPr>
         <w:pStyle w:val="TextBodyIndent"/>
         <w:ind w:left="360" w:hanging="0"/>
-        <w:rPr>
-          <w:lang w:val="en-GB"/>
-        </w:rPr>
+        <w:rPr/>
       </w:pPr>
       <w:r>
         <w:rPr>
@@ -341,12 +374,7 @@
           <w:ilvl w:val="0"/>
           <w:numId w:val="1"/>
         </w:numPr>
-        <w:rPr>
-          <w:rStyle w:val="Strong"/>
-          <w:b w:val="false"/>
-          <w:b w:val="false"/>
-          <w:bCs w:val="false"/>
-        </w:rPr>
+        <w:rPr/>
       </w:pPr>
       <w:r>
         <w:rPr>
@@ -410,14 +438,15 @@
     <w:p>
       <w:pPr>
         <w:pStyle w:val="TextBodyIndent"/>
-        <w:ind w:left="720" w:hanging="0"/>
-        <w:rPr/>
-      </w:pPr>
-      <w:r>
-        <w:rPr>
-          <w:rStyle w:val="Strong"/>
-          <w:b w:val="false"/>
-        </w:rPr>
+        <w:ind w:hanging="0"/>
+        <w:rPr/>
+      </w:pPr>
+      <w:r>
+        <w:rPr>
+          <w:rStyle w:val="Strong"/>
+          <w:b w:val="false"/>
+        </w:rPr>
+        <w:tab/>
         <w:t>Le test est effectué dans le main de notre programme, grâce à une instance de la classe « TestElection » sur laquelle nous appelons la méthode « testElection ()» avec les différentes valeurs demandées. Voici un tableau récapitulatif des résultats obtenus.</w:t>
       </w:r>
     </w:p>
@@ -425,7 +454,7 @@
       <w:tblPr>
         <w:tblW w:w="9072" w:type="dxa"/>
         <w:jc w:val="left"/>
-        <w:tblInd w:w="50" w:type="dxa"/>
+        <w:tblInd w:w="47" w:type="dxa"/>
         <w:tblBorders>
           <w:top w:val="single" w:sz="2" w:space="0" w:color="000001"/>
           <w:left w:val="single" w:sz="2" w:space="0" w:color="000001"/>
@@ -434,7 +463,7 @@
         </w:tblBorders>
         <w:tblCellMar>
           <w:top w:w="55" w:type="dxa"/>
-          <w:left w:w="48" w:type="dxa"/>
+          <w:left w:w="45" w:type="dxa"/>
           <w:bottom w:w="55" w:type="dxa"/>
           <w:right w:w="55" w:type="dxa"/>
         </w:tblCellMar>
@@ -460,7 +489,7 @@
             </w:tcBorders>
             <w:shd w:color="auto" w:fill="auto" w:val="clear"/>
             <w:tcMar>
-              <w:left w:w="48" w:type="dxa"/>
+              <w:left w:w="45" w:type="dxa"/>
             </w:tcMar>
           </w:tcPr>
           <w:p>
@@ -493,7 +522,7 @@
             </w:tcBorders>
             <w:shd w:color="auto" w:fill="auto" w:val="clear"/>
             <w:tcMar>
-              <w:left w:w="48" w:type="dxa"/>
+              <w:left w:w="45" w:type="dxa"/>
             </w:tcMar>
           </w:tcPr>
           <w:p>
@@ -501,11 +530,7 @@
               <w:pStyle w:val="TableContents"/>
               <w:spacing w:before="0" w:after="160"/>
               <w:jc w:val="center"/>
-              <w:rPr>
-                <w:i/>
-                <w:i/>
-                <w:iCs/>
-              </w:rPr>
+              <w:rPr/>
             </w:pPr>
             <w:r>
               <w:rPr>
@@ -535,7 +560,7 @@
             </w:tcBorders>
             <w:shd w:color="auto" w:fill="auto" w:val="clear"/>
             <w:tcMar>
-              <w:left w:w="48" w:type="dxa"/>
+              <w:left w:w="45" w:type="dxa"/>
             </w:tcMar>
           </w:tcPr>
           <w:p>
@@ -543,11 +568,7 @@
               <w:pStyle w:val="TableContents"/>
               <w:spacing w:before="0" w:after="160"/>
               <w:jc w:val="center"/>
-              <w:rPr>
-                <w:b/>
-                <w:b/>
-                <w:bCs/>
-              </w:rPr>
+              <w:rPr/>
             </w:pPr>
             <w:r>
               <w:rPr>
@@ -569,7 +590,7 @@
             </w:tcBorders>
             <w:shd w:color="auto" w:fill="auto" w:val="clear"/>
             <w:tcMar>
-              <w:left w:w="48" w:type="dxa"/>
+              <w:left w:w="45" w:type="dxa"/>
             </w:tcMar>
           </w:tcPr>
           <w:p>
@@ -577,11 +598,7 @@
               <w:pStyle w:val="TableContents"/>
               <w:spacing w:before="0" w:after="160"/>
               <w:jc w:val="center"/>
-              <w:rPr>
-                <w:b/>
-                <w:b/>
-                <w:bCs/>
-              </w:rPr>
+              <w:rPr/>
             </w:pPr>
             <w:r>
               <w:rPr>
@@ -605,7 +622,7 @@
             </w:tcBorders>
             <w:shd w:color="auto" w:fill="auto" w:val="clear"/>
             <w:tcMar>
-              <w:left w:w="48" w:type="dxa"/>
+              <w:left w:w="45" w:type="dxa"/>
             </w:tcMar>
           </w:tcPr>
           <w:p>
@@ -613,11 +630,7 @@
               <w:pStyle w:val="TableContents"/>
               <w:spacing w:before="0" w:after="160"/>
               <w:jc w:val="center"/>
-              <w:rPr>
-                <w:b/>
-                <w:b/>
-                <w:bCs/>
-              </w:rPr>
+              <w:rPr/>
             </w:pPr>
             <w:r>
               <w:rPr>
@@ -642,7 +655,7 @@
             </w:tcBorders>
             <w:shd w:color="auto" w:fill="auto" w:val="clear"/>
             <w:tcMar>
-              <w:left w:w="48" w:type="dxa"/>
+              <w:left w:w="45" w:type="dxa"/>
             </w:tcMar>
           </w:tcPr>
           <w:p>
@@ -650,11 +663,7 @@
               <w:pStyle w:val="TableContents"/>
               <w:spacing w:before="0" w:after="160"/>
               <w:jc w:val="center"/>
-              <w:rPr>
-                <w:b/>
-                <w:b/>
-                <w:bCs/>
-              </w:rPr>
+              <w:rPr/>
             </w:pPr>
             <w:r>
               <w:rPr>
@@ -676,7 +685,7 @@
             </w:tcBorders>
             <w:shd w:color="auto" w:fill="auto" w:val="clear"/>
             <w:tcMar>
-              <w:left w:w="48" w:type="dxa"/>
+              <w:left w:w="45" w:type="dxa"/>
             </w:tcMar>
           </w:tcPr>
           <w:p>
@@ -703,7 +712,7 @@
             </w:tcBorders>
             <w:shd w:color="auto" w:fill="auto" w:val="clear"/>
             <w:tcMar>
-              <w:left w:w="48" w:type="dxa"/>
+              <w:left w:w="45" w:type="dxa"/>
             </w:tcMar>
           </w:tcPr>
           <w:p>
@@ -730,7 +739,7 @@
             </w:tcBorders>
             <w:shd w:color="auto" w:fill="auto" w:val="clear"/>
             <w:tcMar>
-              <w:left w:w="48" w:type="dxa"/>
+              <w:left w:w="45" w:type="dxa"/>
             </w:tcMar>
           </w:tcPr>
           <w:p>
@@ -759,7 +768,7 @@
             </w:tcBorders>
             <w:shd w:color="auto" w:fill="auto" w:val="clear"/>
             <w:tcMar>
-              <w:left w:w="48" w:type="dxa"/>
+              <w:left w:w="45" w:type="dxa"/>
             </w:tcMar>
           </w:tcPr>
           <w:p>
@@ -789,7 +798,7 @@
             </w:tcBorders>
             <w:shd w:color="auto" w:fill="auto" w:val="clear"/>
             <w:tcMar>
-              <w:left w:w="48" w:type="dxa"/>
+              <w:left w:w="45" w:type="dxa"/>
             </w:tcMar>
           </w:tcPr>
           <w:p>
@@ -797,11 +806,7 @@
               <w:pStyle w:val="TableContents"/>
               <w:spacing w:before="0" w:after="160"/>
               <w:jc w:val="center"/>
-              <w:rPr>
-                <w:b/>
-                <w:b/>
-                <w:bCs/>
-              </w:rPr>
+              <w:rPr/>
             </w:pPr>
             <w:r>
               <w:rPr>
@@ -823,7 +828,7 @@
             </w:tcBorders>
             <w:shd w:color="auto" w:fill="auto" w:val="clear"/>
             <w:tcMar>
-              <w:left w:w="48" w:type="dxa"/>
+              <w:left w:w="45" w:type="dxa"/>
             </w:tcMar>
           </w:tcPr>
           <w:p>
@@ -850,7 +855,7 @@
             </w:tcBorders>
             <w:shd w:color="auto" w:fill="auto" w:val="clear"/>
             <w:tcMar>
-              <w:left w:w="48" w:type="dxa"/>
+              <w:left w:w="45" w:type="dxa"/>
             </w:tcMar>
           </w:tcPr>
           <w:p>
@@ -877,7 +882,7 @@
             </w:tcBorders>
             <w:shd w:color="auto" w:fill="auto" w:val="clear"/>
             <w:tcMar>
-              <w:left w:w="48" w:type="dxa"/>
+              <w:left w:w="45" w:type="dxa"/>
             </w:tcMar>
           </w:tcPr>
           <w:p>
@@ -906,7 +911,7 @@
             </w:tcBorders>
             <w:shd w:color="auto" w:fill="auto" w:val="clear"/>
             <w:tcMar>
-              <w:left w:w="48" w:type="dxa"/>
+              <w:left w:w="45" w:type="dxa"/>
             </w:tcMar>
           </w:tcPr>
           <w:p>
@@ -936,7 +941,7 @@
             </w:tcBorders>
             <w:shd w:color="auto" w:fill="auto" w:val="clear"/>
             <w:tcMar>
-              <w:left w:w="48" w:type="dxa"/>
+              <w:left w:w="45" w:type="dxa"/>
             </w:tcMar>
           </w:tcPr>
           <w:p>
@@ -944,11 +949,7 @@
               <w:pStyle w:val="TableContents"/>
               <w:spacing w:before="0" w:after="160"/>
               <w:jc w:val="center"/>
-              <w:rPr>
-                <w:b/>
-                <w:b/>
-                <w:bCs/>
-              </w:rPr>
+              <w:rPr/>
             </w:pPr>
             <w:r>
               <w:rPr>
@@ -970,7 +971,7 @@
             </w:tcBorders>
             <w:shd w:color="auto" w:fill="auto" w:val="clear"/>
             <w:tcMar>
-              <w:left w:w="48" w:type="dxa"/>
+              <w:left w:w="45" w:type="dxa"/>
             </w:tcMar>
           </w:tcPr>
           <w:p>
@@ -997,7 +998,7 @@
             </w:tcBorders>
             <w:shd w:color="auto" w:fill="auto" w:val="clear"/>
             <w:tcMar>
-              <w:left w:w="48" w:type="dxa"/>
+              <w:left w:w="45" w:type="dxa"/>
             </w:tcMar>
           </w:tcPr>
           <w:p>
@@ -1024,7 +1025,7 @@
             </w:tcBorders>
             <w:shd w:color="auto" w:fill="auto" w:val="clear"/>
             <w:tcMar>
-              <w:left w:w="48" w:type="dxa"/>
+              <w:left w:w="45" w:type="dxa"/>
             </w:tcMar>
           </w:tcPr>
           <w:p>
@@ -1053,7 +1054,7 @@
             </w:tcBorders>
             <w:shd w:color="auto" w:fill="auto" w:val="clear"/>
             <w:tcMar>
-              <w:left w:w="48" w:type="dxa"/>
+              <w:left w:w="45" w:type="dxa"/>
             </w:tcMar>
           </w:tcPr>
           <w:p>
@@ -1083,7 +1084,7 @@
             </w:tcBorders>
             <w:shd w:color="auto" w:fill="auto" w:val="clear"/>
             <w:tcMar>
-              <w:left w:w="48" w:type="dxa"/>
+              <w:left w:w="45" w:type="dxa"/>
             </w:tcMar>
           </w:tcPr>
           <w:p>
@@ -1091,11 +1092,7 @@
               <w:pStyle w:val="TableContents"/>
               <w:spacing w:before="0" w:after="160"/>
               <w:jc w:val="center"/>
-              <w:rPr>
-                <w:b/>
-                <w:b/>
-                <w:bCs/>
-              </w:rPr>
+              <w:rPr/>
             </w:pPr>
             <w:r>
               <w:rPr>
@@ -1117,7 +1114,7 @@
             </w:tcBorders>
             <w:shd w:color="auto" w:fill="auto" w:val="clear"/>
             <w:tcMar>
-              <w:left w:w="48" w:type="dxa"/>
+              <w:left w:w="45" w:type="dxa"/>
             </w:tcMar>
           </w:tcPr>
           <w:p>
@@ -1144,7 +1141,7 @@
             </w:tcBorders>
             <w:shd w:color="auto" w:fill="auto" w:val="clear"/>
             <w:tcMar>
-              <w:left w:w="48" w:type="dxa"/>
+              <w:left w:w="45" w:type="dxa"/>
             </w:tcMar>
           </w:tcPr>
           <w:p>
@@ -1171,7 +1168,7 @@
             </w:tcBorders>
             <w:shd w:color="auto" w:fill="auto" w:val="clear"/>
             <w:tcMar>
-              <w:left w:w="48" w:type="dxa"/>
+              <w:left w:w="45" w:type="dxa"/>
             </w:tcMar>
           </w:tcPr>
           <w:p>
@@ -1200,7 +1197,7 @@
             </w:tcBorders>
             <w:shd w:color="auto" w:fill="auto" w:val="clear"/>
             <w:tcMar>
-              <w:left w:w="48" w:type="dxa"/>
+              <w:left w:w="45" w:type="dxa"/>
             </w:tcMar>
           </w:tcPr>
           <w:p>
@@ -1236,18 +1233,19 @@
           <w:ilvl w:val="0"/>
           <w:numId w:val="1"/>
         </w:numPr>
-        <w:rPr>
-          <w:rStyle w:val="Strong"/>
-          <w:b w:val="false"/>
-          <w:b w:val="false"/>
-          <w:bCs w:val="false"/>
-        </w:rPr>
-      </w:pPr>
-      <w:r>
-        <w:rPr>
-          <w:rStyle w:val="Strong"/>
-        </w:rPr>
-        <w:t>Etudier le coût de façon exacte puis en utilisant une notation de Landau, en précisant s’il s’agit d’un pire cas, meilleur cas ou cas moyen. Expliquer le résultat.</w:t>
+        <w:rPr/>
+      </w:pPr>
+      <w:r>
+        <w:rPr>
+          <w:rStyle w:val="Strong"/>
+        </w:rPr>
+        <w:t>Étudier</w:t>
+      </w:r>
+      <w:r>
+        <w:rPr>
+          <w:rStyle w:val="Strong"/>
+        </w:rPr>
+        <w:t xml:space="preserve"> le coût de façon exacte puis en utilisant une notation de Landau, en précisant s’il s’agit d’un pire cas, meilleur cas ou cas moyen. Expliquer le résultat.</w:t>
       </w:r>
       <w:r>
         <w:rPr/>
@@ -1263,18 +1261,15 @@
     <w:p>
       <w:pPr>
         <w:pStyle w:val="TextBodyIndent"/>
-        <w:ind w:left="360" w:hanging="0"/>
-        <w:rPr>
-          <w:rStyle w:val="Strong"/>
-          <w:b w:val="false"/>
-          <w:b w:val="false"/>
-        </w:rPr>
-      </w:pPr>
-      <w:r>
-        <w:rPr>
-          <w:rStyle w:val="Strong"/>
-          <w:b w:val="false"/>
-        </w:rPr>
+        <w:ind w:hanging="0"/>
+        <w:rPr/>
+      </w:pPr>
+      <w:r>
+        <w:rPr>
+          <w:rStyle w:val="Strong"/>
+          <w:b w:val="false"/>
+        </w:rPr>
+        <w:tab/>
         <w:t>En étudiant le coût de l’algorithme on le détermine à (n-1)(k-1), ce qui est confirmé par une variable comptant les tours de boucle. Cela s’explique naturellement : nous effectuons notre boucle jusqu’à n’avoir plus qu’un candidat, moment où aucune boucle  n’est effectuée. Nous allons donc forcément faire n-1 fois le traitement. Celui-ci boucle k-1 fois pour effectuer le déplacement nécessaire dans la liste. Nous avons donc n-1 fois k-1 traitement, d’où le coût constaté.</w:t>
       </w:r>
     </w:p>
@@ -1282,9 +1277,7 @@
       <w:pPr>
         <w:pStyle w:val="TextBodyIndent"/>
         <w:ind w:firstLine="360"/>
-        <w:rPr>
-          <w:bCs/>
-        </w:rPr>
+        <w:rPr/>
       </w:pPr>
       <w:r>
         <w:rPr>
@@ -1475,10 +1468,7 @@
         <w:pStyle w:val="Heading2"/>
         <w:ind w:firstLine="708"/>
         <w:jc w:val="both"/>
-        <w:rPr>
-          <w:rFonts w:eastAsia="Times New Roman"/>
-          <w:lang w:eastAsia="fr-FR"/>
-        </w:rPr>
+        <w:rPr/>
       </w:pPr>
       <w:r>
         <w:rPr>
@@ -1665,9 +1655,7 @@
       <w:pPr>
         <w:pStyle w:val="Heading2"/>
         <w:jc w:val="both"/>
-        <w:rPr>
-          <w:lang w:eastAsia="fr-FR"/>
-        </w:rPr>
+        <w:rPr/>
       </w:pPr>
       <w:r>
         <w:rPr>
@@ -1695,9 +1683,7 @@
       <w:pPr>
         <w:pStyle w:val="NoSpacing"/>
         <w:jc w:val="both"/>
-        <w:rPr>
-          <w:lang w:val="en-US"/>
-        </w:rPr>
+        <w:rPr/>
       </w:pPr>
       <w:r>
         <w:rPr>
@@ -1712,9 +1698,7 @@
         <w:pStyle w:val="NoSpacing"/>
         <w:ind w:firstLine="708"/>
         <w:jc w:val="both"/>
-        <w:rPr>
-          <w:lang w:val="en-US"/>
-        </w:rPr>
+        <w:rPr/>
       </w:pPr>
       <w:r>
         <w:rPr>
@@ -1736,9 +1720,7 @@
         <w:pStyle w:val="NoSpacing"/>
         <w:ind w:left="708" w:firstLine="708"/>
         <w:jc w:val="both"/>
-        <w:rPr>
-          <w:lang w:val="en-US"/>
-        </w:rPr>
+        <w:rPr/>
       </w:pPr>
       <w:r>
         <w:rPr>
@@ -2085,23 +2067,56 @@
         <w:pStyle w:val="ListParagraph"/>
         <w:numPr>
           <w:ilvl w:val="0"/>
-          <w:numId w:val="2"/>
+          <w:numId w:val="0"/>
         </w:numPr>
+        <w:ind w:left="1440" w:hanging="0"/>
         <w:jc w:val="both"/>
-        <w:rPr/>
-      </w:pPr>
-      <w:r>
-        <w:rPr>
-          <w:rStyle w:val="Strong"/>
-          <w:color w:val="FF0000"/>
-        </w:rPr>
-        <w:t>Faire des tests fonctionnels simples</w:t>
-      </w:r>
-      <w:r>
-        <w:rPr>
-          <w:rStyle w:val="Strong"/>
-        </w:rPr>
-        <w:t>.</w:t>
+        <w:rPr>
+          <w:rStyle w:val="Strong"/>
+        </w:rPr>
+      </w:pPr>
+      <w:r>
+        <w:rPr/>
+      </w:r>
+    </w:p>
+    <w:p>
+      <w:pPr>
+        <w:pStyle w:val="ListParagraph"/>
+        <w:numPr>
+          <w:ilvl w:val="0"/>
+          <w:numId w:val="0"/>
+        </w:numPr>
+        <w:ind w:left="720" w:hanging="0"/>
+        <w:jc w:val="both"/>
+        <w:rPr/>
+      </w:pPr>
+      <w:r>
+        <w:rPr>
+          <w:rStyle w:val="Strong"/>
+          <w:b w:val="false"/>
+          <w:bCs w:val="false"/>
+        </w:rPr>
+        <w:t>Les trois algorithmes sont implémentés dans la classe « SortClass ».</w:t>
+      </w:r>
+    </w:p>
+    <w:p>
+      <w:pPr>
+        <w:pStyle w:val="ListParagraph"/>
+        <w:numPr>
+          <w:ilvl w:val="0"/>
+          <w:numId w:val="0"/>
+        </w:numPr>
+        <w:ind w:left="720" w:hanging="0"/>
+        <w:jc w:val="both"/>
+        <w:rPr>
+          <w:rStyle w:val="Strong"/>
+          <w:b w:val="false"/>
+          <w:b w:val="false"/>
+          <w:bCs w:val="false"/>
+        </w:rPr>
+      </w:pPr>
+      <w:r>
+        <w:rPr/>
       </w:r>
     </w:p>
     <w:p>
@@ -2112,16 +2127,107 @@
           <w:numId w:val="2"/>
         </w:numPr>
         <w:jc w:val="both"/>
-        <w:rPr>
+        <w:rPr/>
+      </w:pPr>
+      <w:r>
+        <w:rPr>
+          <w:rStyle w:val="Strong"/>
+          <w:color w:val="000000"/>
+        </w:rPr>
+        <w:t>Faire des tests fonctionnels simples</w:t>
+      </w:r>
+      <w:r>
+        <w:rPr>
+          <w:rStyle w:val="Strong"/>
+          <w:color w:val="000000"/>
+        </w:rPr>
+        <w:t>.</w:t>
+      </w:r>
+    </w:p>
+    <w:p>
+      <w:pPr>
+        <w:pStyle w:val="ListParagraph"/>
+        <w:jc w:val="both"/>
+        <w:rPr>
+          <w:rStyle w:val="Strong"/>
+          <w:color w:val="000000"/>
+        </w:rPr>
+      </w:pPr>
+      <w:r>
+        <w:rPr/>
+      </w:r>
+    </w:p>
+    <w:p>
+      <w:pPr>
+        <w:pStyle w:val="ListParagraph"/>
+        <w:ind w:hanging="0"/>
+        <w:jc w:val="both"/>
+        <w:rPr/>
+      </w:pPr>
+      <w:r>
+        <w:rPr>
+          <w:rStyle w:val="Strong"/>
+          <w:b w:val="false"/>
+          <w:bCs w:val="false"/>
+          <w:color w:val="000000"/>
+        </w:rPr>
+        <w:t>Les tests sont effectués dans le main du programme.</w:t>
+      </w:r>
+    </w:p>
+    <w:p>
+      <w:pPr>
+        <w:pStyle w:val="ListParagraph"/>
+        <w:ind w:hanging="0"/>
+        <w:jc w:val="both"/>
+        <w:rPr>
+          <w:rStyle w:val="Strong"/>
+          <w:b w:val="false"/>
+          <w:b w:val="false"/>
+          <w:bCs w:val="false"/>
+          <w:color w:val="000000"/>
+        </w:rPr>
+      </w:pPr>
+      <w:r>
+        <w:rPr/>
+      </w:r>
+    </w:p>
+    <w:p>
+      <w:pPr>
+        <w:pStyle w:val="ListParagraph"/>
+        <w:numPr>
+          <w:ilvl w:val="0"/>
+          <w:numId w:val="2"/>
+        </w:numPr>
+        <w:jc w:val="both"/>
+        <w:rPr/>
+      </w:pPr>
+      <w:r>
+        <w:rPr>
+          <w:rStyle w:val="Strong"/>
           <w:color w:val="00000A"/>
         </w:rPr>
-      </w:pPr>
-      <w:r>
-        <w:rPr>
-          <w:rStyle w:val="Strong"/>
+        <w:t>Mettre en place un moyen de compter le nombre de comparaisons et le nombre d’affectations réalisée, et un moyen de mesurer le temps d’exécution.</w:t>
+      </w:r>
+    </w:p>
+    <w:p>
+      <w:pPr>
+        <w:pStyle w:val="ListParagraph"/>
+        <w:numPr>
+          <w:ilvl w:val="0"/>
+          <w:numId w:val="0"/>
+        </w:numPr>
+        <w:ind w:left="720" w:hanging="0"/>
+        <w:jc w:val="both"/>
+        <w:rPr/>
+      </w:pPr>
+      <w:r>
+        <w:rPr>
+          <w:rStyle w:val="Strong"/>
+          <w:b w:val="false"/>
+          <w:bCs w:val="false"/>
           <w:color w:val="00000A"/>
         </w:rPr>
-        <w:t>Mettre en place un moyen de compter le nombre de comparaisons et le nombre d’affectations réalisée, et un moyen de mesurer le temps d’exécution.</w:t>
+        <w:t>Au sein du code des trois algorithmes, nous avons intégré trois variables. Une mesure le temps d’exécution de la méthode, les deux autres sont des compteurs d'affectation et de comparaison.</w:t>
       </w:r>
     </w:p>
     <w:p>
@@ -2157,37 +2263,39 @@
         <w:pStyle w:val="ListParagraph"/>
         <w:numPr>
           <w:ilvl w:val="0"/>
-          <w:numId w:val="3"/>
+          <w:numId w:val="0"/>
         </w:numPr>
+        <w:ind w:left="720" w:hanging="0"/>
         <w:jc w:val="both"/>
-        <w:rPr>
-          <w:rStyle w:val="Strong"/>
-          <w:b w:val="false"/>
+        <w:rPr/>
+      </w:pPr>
+      <w:r>
+        <w:rPr>
+          <w:rStyle w:val="Strong"/>
           <w:b w:val="false"/>
           <w:bCs w:val="false"/>
-          <w:color w:val="00000A"/>
-        </w:rPr>
-      </w:pPr>
-      <w:r>
-        <w:rPr>
-          <w:rStyle w:val="Strong"/>
-          <w:color w:val="00000A"/>
-        </w:rPr>
-        <w:t>Comparer les trois solutions sur des tailles croissantes d’instance, en termes de nombre d’affectations, nombre de comparaisons et temps d’exécution.</w:t>
-      </w:r>
-    </w:p>
-    <w:p>
-      <w:pPr>
-        <w:pStyle w:val="ListParagraph"/>
+        </w:rPr>
+        <w:t>Cette méthode est implémentée dans « SortClass » et s'appelle « fillList() ».</w:t>
+      </w:r>
+    </w:p>
+    <w:p>
+      <w:pPr>
+        <w:pStyle w:val="ListParagraph"/>
+        <w:numPr>
+          <w:ilvl w:val="0"/>
+          <w:numId w:val="0"/>
+        </w:numPr>
+        <w:ind w:left="720" w:hanging="0"/>
         <w:jc w:val="both"/>
         <w:rPr>
-          <w:color w:val="FF0000"/>
-        </w:rPr>
-      </w:pPr>
-      <w:r>
-        <w:rPr>
-          <w:color w:val="FF0000"/>
-        </w:rPr>
+          <w:rStyle w:val="Strong"/>
+          <w:b w:val="false"/>
+          <w:b w:val="false"/>
+          <w:bCs w:val="false"/>
+        </w:rPr>
+      </w:pPr>
+      <w:r>
+        <w:rPr/>
       </w:r>
     </w:p>
     <w:p>
@@ -2198,6 +2306,20 @@
           <w:numId w:val="3"/>
         </w:numPr>
         <w:jc w:val="both"/>
+        <w:rPr/>
+      </w:pPr>
+      <w:r>
+        <w:rPr>
+          <w:rStyle w:val="Strong"/>
+          <w:color w:val="00000A"/>
+        </w:rPr>
+        <w:t>Comparer les trois solutions sur des tailles croissantes d’instance, en termes de nombre d’affectations, nombre de comparaisons et temps d’exécution.</w:t>
+      </w:r>
+    </w:p>
+    <w:p>
+      <w:pPr>
+        <w:pStyle w:val="ListParagraph"/>
+        <w:jc w:val="both"/>
         <w:rPr>
           <w:rStyle w:val="Strong"/>
           <w:b w:val="false"/>
@@ -2207,62 +2329,24 @@
         </w:rPr>
       </w:pPr>
       <w:r>
-        <w:rPr>
-          <w:rStyle w:val="Strong"/>
+        <w:rPr/>
+      </w:r>
+    </w:p>
+    <w:p>
+      <w:pPr>
+        <w:pStyle w:val="ListParagraph"/>
+        <w:ind w:hanging="0"/>
+        <w:jc w:val="both"/>
+        <w:rPr/>
+      </w:pPr>
+      <w:r>
+        <w:rPr>
+          <w:rStyle w:val="Strong"/>
+          <w:b w:val="false"/>
+          <w:bCs w:val="false"/>
           <w:color w:val="00000A"/>
         </w:rPr>
-        <w:t xml:space="preserve">Pour le </w:t>
-      </w:r>
-      <w:r>
-        <w:rPr>
-          <w:rStyle w:val="Strong"/>
-          <w:i/>
-          <w:color w:val="00000A"/>
-        </w:rPr>
-        <w:t>shell sort</w:t>
-      </w:r>
-      <w:r>
-        <w:rPr>
-          <w:rStyle w:val="Strong"/>
-          <w:color w:val="00000A"/>
-        </w:rPr>
-        <w:t xml:space="preserve">, on pourra utiliser les séquences de valeurs de </w:t>
-      </w:r>
-      <w:r>
-        <w:rPr>
-          <w:rStyle w:val="Strong"/>
-          <w:i/>
-          <w:color w:val="00000A"/>
-        </w:rPr>
-        <w:t>k</w:t>
-      </w:r>
-      <w:r>
-        <w:rPr>
-          <w:rStyle w:val="Strong"/>
-          <w:color w:val="00000A"/>
-        </w:rPr>
-        <w:t xml:space="preserve"> suivantes : 1, 4, 13, 40, 121, 364, 1093, 3280, 9841…, ou 1, 8, 23, 77, 281, 1073, 4193, 16577…, ou encore 1, 2, 3, 4, 6, 9, 8, 12, 18, 27, 16, 24, 36, 54, 81, …</w:t>
-      </w:r>
-      <w:r>
-        <w:rPr>
-          <w:rStyle w:val="Strong"/>
-          <w:color w:val="00000A"/>
-          <w:vertAlign w:val="superscript"/>
-        </w:rPr>
-        <w:t>1</w:t>
-      </w:r>
-    </w:p>
-    <w:p>
-      <w:pPr>
-        <w:pStyle w:val="ListParagraph"/>
-        <w:rPr>
-          <w:color w:val="00000A"/>
-        </w:rPr>
-      </w:pPr>
-      <w:r>
-        <w:rPr>
-          <w:color w:val="00000A"/>
-        </w:rPr>
+        <w:t>Voir graphes.</w:t>
       </w:r>
     </w:p>
     <w:p>
@@ -2270,14 +2354,13 @@
         <w:pStyle w:val="ListParagraph"/>
         <w:jc w:val="both"/>
         <w:rPr>
-          <w:color w:val="00000A"/>
-        </w:rPr>
-      </w:pPr>
-      <w:r>
-        <w:rPr>
-          <w:color w:val="00000A"/>
-        </w:rPr>
-        <w:t>La séquence que nous avons choisie est la première proposée par Shell, qui est une division successive par 2.</w:t>
+          <w:color w:val="FF0000"/>
+        </w:rPr>
+      </w:pPr>
+      <w:r>
+        <w:rPr>
+          <w:color w:val="FF0000"/>
+        </w:rPr>
       </w:r>
     </w:p>
     <w:p>
@@ -2288,13 +2371,104 @@
           <w:numId w:val="3"/>
         </w:numPr>
         <w:jc w:val="both"/>
-        <w:rPr>
-          <w:rStyle w:val="Strong"/>
-          <w:b w:val="false"/>
-          <w:b w:val="false"/>
-          <w:bCs w:val="false"/>
+        <w:rPr/>
+      </w:pPr>
+      <w:r>
+        <w:rPr>
+          <w:rStyle w:val="Strong"/>
           <w:color w:val="00000A"/>
         </w:rPr>
+        <w:t xml:space="preserve">Pour le </w:t>
+      </w:r>
+      <w:r>
+        <w:rPr>
+          <w:rStyle w:val="Strong"/>
+          <w:i/>
+          <w:color w:val="00000A"/>
+        </w:rPr>
+        <w:t>shell sort</w:t>
+      </w:r>
+      <w:r>
+        <w:rPr>
+          <w:rStyle w:val="Strong"/>
+          <w:color w:val="00000A"/>
+        </w:rPr>
+        <w:t xml:space="preserve">, on pourra utiliser les séquences de valeurs de </w:t>
+      </w:r>
+      <w:r>
+        <w:rPr>
+          <w:rStyle w:val="Strong"/>
+          <w:i/>
+          <w:color w:val="00000A"/>
+        </w:rPr>
+        <w:t>k</w:t>
+      </w:r>
+      <w:r>
+        <w:rPr>
+          <w:rStyle w:val="Strong"/>
+          <w:color w:val="00000A"/>
+        </w:rPr>
+        <w:t xml:space="preserve"> suivantes : 1, 4, 13, 40, 121, 364, 1093, 3280, 9841…, ou 1, 8, 23, 77, 281, 1073, 4193, 16577…, ou encore 1, 2, 3, 4, 6, 9, 8, 12, 18, 27, 16, 24, 36, 54, 81, …</w:t>
+      </w:r>
+      <w:r>
+        <w:rPr>
+          <w:rStyle w:val="Strong"/>
+          <w:color w:val="00000A"/>
+          <w:vertAlign w:val="superscript"/>
+        </w:rPr>
+        <w:t>1</w:t>
+      </w:r>
+    </w:p>
+    <w:p>
+      <w:pPr>
+        <w:pStyle w:val="ListParagraph"/>
+        <w:rPr>
+          <w:color w:val="00000A"/>
+        </w:rPr>
+      </w:pPr>
+      <w:r>
+        <w:rPr>
+          <w:color w:val="00000A"/>
+        </w:rPr>
+      </w:r>
+    </w:p>
+    <w:p>
+      <w:pPr>
+        <w:pStyle w:val="ListParagraph"/>
+        <w:ind w:hanging="0"/>
+        <w:jc w:val="both"/>
+        <w:rPr/>
+      </w:pPr>
+      <w:r>
+        <w:rPr>
+          <w:color w:val="00000A"/>
+        </w:rPr>
+        <w:tab/>
+        <w:t>La séquence que nous avons choisie est la première proposée par Shell, qui est une division successive par 2.</w:t>
+      </w:r>
+    </w:p>
+    <w:p>
+      <w:pPr>
+        <w:pStyle w:val="ListParagraph"/>
+        <w:ind w:hanging="0"/>
+        <w:jc w:val="both"/>
+        <w:rPr>
+          <w:color w:val="00000A"/>
+        </w:rPr>
+      </w:pPr>
+      <w:r>
+        <w:rPr/>
+      </w:r>
+    </w:p>
+    <w:p>
+      <w:pPr>
+        <w:pStyle w:val="ListParagraph"/>
+        <w:numPr>
+          <w:ilvl w:val="0"/>
+          <w:numId w:val="3"/>
+        </w:numPr>
+        <w:jc w:val="both"/>
+        <w:rPr/>
       </w:pPr>
       <w:r>
         <w:rPr>
@@ -2322,12 +2496,7 @@
       <w:pPr>
         <w:pStyle w:val="Normal"/>
         <w:jc w:val="both"/>
-        <w:rPr>
-          <w:rFonts w:ascii="Calibri Light" w:hAnsi="Calibri Light"/>
-          <w:color w:val="1F3763"/>
-          <w:sz w:val="20"/>
-          <w:szCs w:val="24"/>
-        </w:rPr>
+        <w:rPr/>
       </w:pPr>
       <w:r>
         <w:rPr/>
@@ -2359,12 +2528,7 @@
       <w:pPr>
         <w:pStyle w:val="Normal"/>
         <w:jc w:val="both"/>
-        <w:rPr>
-          <w:rFonts w:ascii="Calibri Light" w:hAnsi="Calibri Light"/>
-          <w:color w:val="1F3763"/>
-          <w:sz w:val="20"/>
-          <w:szCs w:val="24"/>
-        </w:rPr>
+        <w:rPr/>
       </w:pPr>
       <w:r>
         <w:rPr/>
@@ -2387,17 +2551,71 @@
       <w:pPr>
         <w:pStyle w:val="Normal"/>
         <w:jc w:val="both"/>
+        <w:rPr/>
+      </w:pPr>
+      <w:r>
         <w:rPr>
           <w:rFonts w:cs="Calibri"/>
           <w:color w:val="00000A"/>
         </w:rPr>
-      </w:pPr>
+        <w:tab/>
+        <w:t xml:space="preserve">On remarque immédiatement que le shaker est le plus long à s’exécuter. Il apparaît bien à part des deux autres méthodes sur le graphe. Son temps d’exécution augmente très rapidement quand le nombre d’éléments augmente. En zoomant sur les deux autres méthodes nous pouvons voir que le tri par dichotomie augmente </w:t>
+      </w:r>
       <w:r>
         <w:rPr>
           <w:rFonts w:cs="Calibri"/>
           <w:color w:val="00000A"/>
         </w:rPr>
-        <w:t>On remarque immédiatement que le shaker est le plus long à s’exécuter. Il apparaît bien à part des deux autres méthodes sur le graphe. Son temps d’exécution augmente très rapidement quand le nombre d’éléments augmente. En zoomant sur les deux autres méthodes nous pouvons voir que le tri par dichotomie augmente de manière sensiblement identique au shaker, mais avec un temps moindre. Le shell quant à lui augmente très lentement, de façon assez linéaire sur le graphe.</w:t>
+        <w:t>moins rapidement que le</w:t>
+      </w:r>
+      <w:r>
+        <w:rPr>
+          <w:rFonts w:cs="Calibri"/>
+          <w:color w:val="00000A"/>
+        </w:rPr>
+        <w:t xml:space="preserve"> </w:t>
+      </w:r>
+      <w:r>
+        <w:rPr>
+          <w:rFonts w:cs="Calibri"/>
+          <w:color w:val="00000A"/>
+        </w:rPr>
+        <w:t>s</w:t>
+      </w:r>
+      <w:r>
+        <w:rPr>
+          <w:rFonts w:cs="Calibri"/>
+          <w:color w:val="00000A"/>
+        </w:rPr>
+        <w:t xml:space="preserve">haker </w:t>
+      </w:r>
+      <w:r>
+        <w:rPr>
+          <w:rFonts w:cs="Calibri"/>
+          <w:color w:val="00000A"/>
+        </w:rPr>
+        <w:t>et</w:t>
+      </w:r>
+      <w:r>
+        <w:rPr>
+          <w:rFonts w:cs="Calibri"/>
+          <w:color w:val="00000A"/>
+        </w:rPr>
+        <w:t xml:space="preserve"> </w:t>
+      </w:r>
+      <w:r>
+        <w:rPr>
+          <w:rFonts w:cs="Calibri"/>
+          <w:color w:val="00000A"/>
+        </w:rPr>
+        <w:t>toujours</w:t>
+      </w:r>
+      <w:r>
+        <w:rPr>
+          <w:rFonts w:cs="Calibri"/>
+          <w:color w:val="00000A"/>
+        </w:rPr>
+        <w:t xml:space="preserve"> avec un temps moindre. Le shell quant à lui augmente très lentement, de façon assez linéaire sur le graphe.</w:t>
       </w:r>
     </w:p>
     <w:p>
@@ -2420,12 +2638,7 @@
       <w:pPr>
         <w:pStyle w:val="Normal"/>
         <w:jc w:val="both"/>
-        <w:rPr>
-          <w:rFonts w:ascii="Calibri Light" w:hAnsi="Calibri Light"/>
-          <w:color w:val="1F3763"/>
-          <w:sz w:val="20"/>
-          <w:szCs w:val="24"/>
-        </w:rPr>
+        <w:rPr/>
       </w:pPr>
       <w:r>
         <w:rPr/>
@@ -2448,12 +2661,7 @@
       <w:pPr>
         <w:pStyle w:val="Normal"/>
         <w:jc w:val="both"/>
-        <w:rPr>
-          <w:rFonts w:ascii="Calibri Light" w:hAnsi="Calibri Light"/>
-          <w:color w:val="00000A"/>
-          <w:sz w:val="20"/>
-          <w:szCs w:val="24"/>
-        </w:rPr>
+        <w:rPr/>
       </w:pPr>
       <w:r>
         <w:rPr/>
@@ -2476,17 +2684,70 @@
       <w:pPr>
         <w:pStyle w:val="Normal"/>
         <w:jc w:val="both"/>
+        <w:rPr/>
+      </w:pPr>
+      <w:r>
         <w:rPr>
           <w:rFonts w:cs="Calibri"/>
           <w:color w:val="00000A"/>
         </w:rPr>
-      </w:pPr>
+        <w:t xml:space="preserve">De manière assez identique aux graphes de temps, le shaker semble isolé pour le nombre de comparaisons. Il est une nouvelle fois bien au-dessus des deux autres méthodes et augmente de façon très rapide quand le nombre d’éléments augmente. En zoomant sur </w:t>
+      </w:r>
       <w:r>
         <w:rPr>
           <w:rFonts w:cs="Calibri"/>
           <w:color w:val="00000A"/>
         </w:rPr>
-        <w:t>De manière assez identique aux graphes de temps, le shaker semble isolé pour le nombre de comparaisons. Il est une nouvelle fois bien au-dessus des deux autres méthodes et augmente de façon très rapide quand le nombre d’éléments augmente. En zoomant sur dich et shell, on remarque que les deux semblent assez proches et augmentent plutôt linéairement, mais le shell semble se détacher au fur et à mesure de l’augmentation du nombre d’éléments.</w:t>
+        <w:t xml:space="preserve">le tri par insertion </w:t>
+      </w:r>
+      <w:r>
+        <w:rPr>
+          <w:rFonts w:cs="Calibri"/>
+          <w:color w:val="00000A"/>
+        </w:rPr>
+        <w:t>dich</w:t>
+      </w:r>
+      <w:r>
+        <w:rPr>
+          <w:rFonts w:cs="Calibri"/>
+          <w:color w:val="00000A"/>
+        </w:rPr>
+        <w:t>otomique</w:t>
+      </w:r>
+      <w:r>
+        <w:rPr>
+          <w:rFonts w:cs="Calibri"/>
+          <w:color w:val="00000A"/>
+        </w:rPr>
+        <w:t xml:space="preserve"> et </w:t>
+      </w:r>
+      <w:r>
+        <w:rPr>
+          <w:rFonts w:cs="Calibri"/>
+          <w:color w:val="00000A"/>
+        </w:rPr>
+        <w:t xml:space="preserve">le tri </w:t>
+      </w:r>
+      <w:r>
+        <w:rPr>
+          <w:rFonts w:cs="Calibri"/>
+          <w:color w:val="00000A"/>
+        </w:rPr>
+        <w:t xml:space="preserve">shell, on remarque que les deux semblent assez proches et augmentent plutôt linéairement, mais le </w:t>
+      </w:r>
+      <w:r>
+        <w:rPr>
+          <w:rFonts w:cs="Calibri"/>
+          <w:color w:val="00000A"/>
+        </w:rPr>
+        <w:t xml:space="preserve">tri </w:t>
+      </w:r>
+      <w:r>
+        <w:rPr>
+          <w:rFonts w:cs="Calibri"/>
+          <w:color w:val="00000A"/>
+        </w:rPr>
+        <w:t>shell semble se détacher au fur et à mesure de l’augmentation du nombre d’éléments.</w:t>
       </w:r>
     </w:p>
     <w:p>
@@ -2509,12 +2770,7 @@
       <w:pPr>
         <w:pStyle w:val="Normal"/>
         <w:jc w:val="both"/>
-        <w:rPr>
-          <w:rFonts w:ascii="Calibri Light" w:hAnsi="Calibri Light"/>
-          <w:color w:val="1F3763"/>
-          <w:sz w:val="20"/>
-          <w:szCs w:val="24"/>
-        </w:rPr>
+        <w:rPr/>
       </w:pPr>
       <w:r>
         <w:rPr/>
@@ -2537,10 +2793,7 @@
       <w:pPr>
         <w:pStyle w:val="Normal"/>
         <w:jc w:val="both"/>
-        <w:rPr>
-          <w:rFonts w:cs="Calibri"/>
-          <w:color w:val="1F3763"/>
-        </w:rPr>
+        <w:rPr/>
       </w:pPr>
       <w:r>
         <w:rPr/>
@@ -2563,17 +2816,43 @@
       <w:pPr>
         <w:pStyle w:val="Normal"/>
         <w:jc w:val="both"/>
+        <w:rPr/>
+      </w:pPr>
+      <w:r>
         <w:rPr>
           <w:rFonts w:cs="Calibri"/>
           <w:color w:val="00000A"/>
         </w:rPr>
-      </w:pPr>
+        <w:tab/>
+        <w:t xml:space="preserve">Une nouvelle fois le shaker est le moins performant. Il augmente là encore de façon très rapide et dans des valeurs bien supérieures aux autres tris. </w:t>
+      </w:r>
       <w:r>
         <w:rPr>
           <w:rFonts w:cs="Calibri"/>
           <w:color w:val="00000A"/>
         </w:rPr>
-        <w:t>Une nouvelle fois le shaker est le moins performant. Il augmente là encore de façon très rapide et dans des valeurs bien supérieures aux autres tris. Dich augmente moins rapidement et dans des valeurs moindres. Cependant les deux méthodes sont bien au-dessus de shell en terme de nombre d’affectations. En zoomant sur celui-ci on remarque une progression linéaire.</w:t>
+        <w:t>Le tri dichotomique</w:t>
+      </w:r>
+      <w:r>
+        <w:rPr>
+          <w:rFonts w:cs="Calibri"/>
+          <w:color w:val="00000A"/>
+        </w:rPr>
+        <w:t xml:space="preserve"> augmente moins rapidement et dans des valeurs moindres. Cependant les deux méthodes sont bien au-dessus d</w:t>
+      </w:r>
+      <w:r>
+        <w:rPr>
+          <w:rFonts w:cs="Calibri"/>
+          <w:color w:val="00000A"/>
+        </w:rPr>
+        <w:t>u tri</w:t>
+      </w:r>
+      <w:r>
+        <w:rPr>
+          <w:rFonts w:cs="Calibri"/>
+          <w:color w:val="00000A"/>
+        </w:rPr>
+        <w:t xml:space="preserve"> shell en terme de nombre d’affectations. En zoomant sur celui-ci on remarque une progression linéaire.</w:t>
       </w:r>
     </w:p>
     <w:p>
@@ -2614,12 +2893,7 @@
           <w:ilvl w:val="0"/>
           <w:numId w:val="4"/>
         </w:numPr>
-        <w:rPr>
-          <w:rStyle w:val="Strong"/>
-          <w:b w:val="false"/>
-          <w:b w:val="false"/>
-          <w:bCs w:val="false"/>
-        </w:rPr>
+        <w:rPr/>
       </w:pPr>
       <w:r>
         <w:rPr>
@@ -2635,9 +2909,7 @@
           <w:ilvl w:val="0"/>
           <w:numId w:val="7"/>
         </w:numPr>
-        <w:rPr>
-          <w:u w:val="single"/>
-        </w:rPr>
+        <w:rPr/>
       </w:pPr>
       <w:r>
         <w:rPr>
@@ -2675,9 +2947,7 @@
           <w:ilvl w:val="0"/>
           <w:numId w:val="7"/>
         </w:numPr>
-        <w:rPr>
-          <w:u w:val="single"/>
-        </w:rPr>
+        <w:rPr/>
       </w:pPr>
       <w:r>
         <w:rPr>
@@ -2705,7 +2975,23 @@
       </w:pPr>
       <w:r>
         <w:rPr/>
-        <w:t>On voit bien ici qu’à chaque parcours, les grands éléments sont approchés de la fin du tableau tandis que les petits sont approchés du début. On peut considérer le tableau réparti en 3 zones, la zone centrale est non triée et les deux autres sont triées. A chaque parcours complet du tableau, on amène soit le maximum/minimum (selon le sens du parcours) de la zone non triée dans la zone triée correspondante. Etant donné qu’il s’agit à chaque fois des extrêmes, dès qu’il atteint une zone triée, un élément est à sa position finale. Ainsi la zone centrale diminue à chaque parcours et le tableau fini trié. Evidemment à chaque boucle parcourant le tableau afin de swapper les éléments, on ne parcourt que la zone centrale pour une question de rapidité.</w:t>
+        <w:t xml:space="preserve">On voit bien ici qu’à chaque parcours, les grands éléments sont approchés de la fin du tableau tandis que les petits sont approchés du début. On peut considérer le tableau réparti en 3 zones, la zone centrale est non triée et les deux autres sont triées. A chaque parcours complet du tableau, on amène soit le maximum/minimum (selon le sens du parcours) de la zone non triée dans la zone triée correspondante. </w:t>
+      </w:r>
+      <w:r>
+        <w:rPr/>
+        <w:t>Étant</w:t>
+      </w:r>
+      <w:r>
+        <w:rPr/>
+        <w:t xml:space="preserve"> donné qu’il s’agit à chaque fois des extrêmes, dès qu’il atteint une zone triée, un élément est à sa position finale. Ainsi la zone centrale diminue à chaque parcours et le tableau fini trié. </w:t>
+      </w:r>
+      <w:r>
+        <w:rPr/>
+        <w:t>Évidemment</w:t>
+      </w:r>
+      <w:r>
+        <w:rPr/>
+        <w:t xml:space="preserve"> à chaque boucle parcourant le tableau afin de swapper les éléments, on ne parcourt que la zone centrale pour une question de rapidité.</w:t>
       </w:r>
     </w:p>
     <w:p>
@@ -2715,9 +3001,7 @@
           <w:ilvl w:val="0"/>
           <w:numId w:val="7"/>
         </w:numPr>
-        <w:rPr>
-          <w:u w:val="single"/>
-        </w:rPr>
+        <w:rPr/>
       </w:pPr>
       <w:r>
         <w:rPr>
@@ -2744,7 +3028,7 @@
           <w:ilvl w:val="0"/>
           <w:numId w:val="8"/>
         </w:numPr>
-        <w:overflowPunct w:val="false"/>
+        <w:overflowPunct w:val="true"/>
         <w:rPr/>
       </w:pPr>
       <w:r>
@@ -2759,7 +3043,7 @@
           <w:ilvl w:val="0"/>
           <w:numId w:val="8"/>
         </w:numPr>
-        <w:overflowPunct w:val="false"/>
+        <w:overflowPunct w:val="true"/>
         <w:rPr/>
       </w:pPr>
       <w:r>
@@ -2774,7 +3058,7 @@
           <w:ilvl w:val="0"/>
           <w:numId w:val="8"/>
         </w:numPr>
-        <w:overflowPunct w:val="false"/>
+        <w:overflowPunct w:val="true"/>
         <w:rPr/>
       </w:pPr>
       <w:r>
@@ -2789,7 +3073,7 @@
           <w:ilvl w:val="0"/>
           <w:numId w:val="8"/>
         </w:numPr>
-        <w:overflowPunct w:val="false"/>
+        <w:overflowPunct w:val="true"/>
         <w:rPr/>
       </w:pPr>
       <w:r>
@@ -2818,8 +3102,8 @@
         <w:rPr/>
         <w:t xml:space="preserve">L’idée est de faire des tris par insertion sur des tableaux presque triés de plus en plus grands, ainsi chaque tri par insertion </w:t>
       </w:r>
-      <w:bookmarkStart w:id="0" w:name="_GoBack"/>
-      <w:bookmarkEnd w:id="0"/>
+      <w:bookmarkStart w:id="1" w:name="_GoBack"/>
+      <w:bookmarkEnd w:id="1"/>
       <w:r>
         <w:rPr/>
         <w:t>a une complexité minimale ≈O(n).</w:t>
@@ -2832,29 +3116,73 @@
           <w:ilvl w:val="0"/>
           <w:numId w:val="4"/>
         </w:numPr>
-        <w:rPr>
-          <w:rStyle w:val="Strong"/>
-          <w:b w:val="false"/>
+        <w:rPr/>
+      </w:pPr>
+      <w:r>
+        <w:rPr>
+          <w:rStyle w:val="Strong"/>
+        </w:rPr>
+        <w:t>En particulier, pour le tri bulle mélangé, commencer par étudier des invariants de boucle du tri bulle (simple), puis s’en servir pour expliquer sa variante.</w:t>
+      </w:r>
+    </w:p>
+    <w:p>
+      <w:pPr>
+        <w:pStyle w:val="ListParagraph"/>
+        <w:numPr>
+          <w:ilvl w:val="0"/>
+          <w:numId w:val="0"/>
+        </w:numPr>
+        <w:ind w:left="1440" w:hanging="0"/>
+        <w:rPr>
+          <w:rStyle w:val="Strong"/>
+        </w:rPr>
+      </w:pPr>
+      <w:r>
+        <w:rPr/>
+      </w:r>
+    </w:p>
+    <w:p>
+      <w:pPr>
+        <w:pStyle w:val="ListParagraph"/>
+        <w:numPr>
+          <w:ilvl w:val="0"/>
+          <w:numId w:val="0"/>
+        </w:numPr>
+        <w:ind w:left="720" w:hanging="0"/>
+        <w:rPr/>
+      </w:pPr>
+      <w:r>
+        <w:rPr>
+          <w:rStyle w:val="Strong"/>
           <w:b w:val="false"/>
           <w:bCs w:val="false"/>
         </w:rPr>
-      </w:pPr>
-      <w:r>
-        <w:rPr>
-          <w:rStyle w:val="Strong"/>
-        </w:rPr>
-        <w:t>En particulier, pour le tri bulle mélangé, commencer par étudier des invariants de boucle du tri bulle (simple), puis s’en servir pour expliquer sa variante.</w:t>
-      </w:r>
-    </w:p>
-    <w:p>
-      <w:pPr>
-        <w:pStyle w:val="ListParagraph"/>
+        <w:t>Voici l'invariant du tri bulle sous forme schématique :</w:t>
+      </w:r>
+    </w:p>
+    <w:p>
+      <w:pPr>
+        <w:pStyle w:val="ListParagraph"/>
+        <w:numPr>
+          <w:ilvl w:val="0"/>
+          <w:numId w:val="0"/>
+        </w:numPr>
+        <w:ind w:left="720" w:hanging="0"/>
         <w:rPr>
           <w:rStyle w:val="Strong"/>
           <w:b w:val="false"/>
           <w:b w:val="false"/>
           <w:bCs w:val="false"/>
         </w:rPr>
+      </w:pPr>
+      <w:r>
+        <w:rPr/>
+      </w:r>
+    </w:p>
+    <w:p>
+      <w:pPr>
+        <w:pStyle w:val="ListParagraph"/>
+        <w:rPr/>
       </w:pPr>
       <w:r>
         <w:rPr/>
@@ -2900,36 +3228,39 @@
     <w:p>
       <w:pPr>
         <w:pStyle w:val="Normal"/>
-        <w:ind w:firstLine="360"/>
+        <w:ind w:hanging="0"/>
         <w:jc w:val="both"/>
         <w:rPr/>
       </w:pPr>
       <w:r>
         <w:rPr/>
+        <w:tab/>
         <w:t>Lors d’un tri bulle classique, on considère deux parties dans le tableau, la première non triée et la seconde triée. A Chaque boucle, on part de l’indice i=0 du tableau et on parcoure le tableau jusqu’au dernier élément non trié d’indice k. Durant le parcours du tableau, on compare la valeur à l’indice i et la valeur à l’indice i+1. Si t[i]&gt;t[i+1] on échange les deux valeurs. Sinon on avance simplement. De cette façon, on fait remonter l’élément dont la valeur est la plus élevée jusqu’à la fin de la partie non triée. On réduit ainsi cette partie.</w:t>
       </w:r>
     </w:p>
     <w:p>
       <w:pPr>
         <w:pStyle w:val="Normal"/>
-        <w:ind w:firstLine="360"/>
+        <w:ind w:hanging="0"/>
         <w:jc w:val="both"/>
         <w:rPr/>
       </w:pPr>
       <w:r>
         <w:rPr/>
+        <w:tab/>
         <w:t xml:space="preserve">L’invariant est donc le fait que à chaque itération t[i] est le maximum de t[0…i]. Dans le tri Shaker sort, on parcourt le tableau dans les deux sens, l’invariant devient donc le maximum ou le minimum (selon le sens) de la partie centrale non triée du tableau. </w:t>
       </w:r>
     </w:p>
     <w:p>
       <w:pPr>
         <w:pStyle w:val="Normal"/>
-        <w:ind w:firstLine="360"/>
+        <w:ind w:hanging="0"/>
         <w:jc w:val="both"/>
         <w:rPr/>
       </w:pPr>
       <w:r>
         <w:rPr/>
+        <w:tab/>
         <w:t>On peut poser une variable idInf (indice le plus faible de la partie non triée) et idSup (indice le plus élevé de la partie non triée), ainsi t[i] est maximum de t[idInf…i] ou minimum de t[i…idSup] selon le sens de parcours.</w:t>
       </w:r>
     </w:p>
@@ -2940,13 +3271,7 @@
           <w:ilvl w:val="0"/>
           <w:numId w:val="4"/>
         </w:numPr>
-        <w:rPr>
-          <w:rStyle w:val="Strong"/>
-          <w:b w:val="false"/>
-          <w:b w:val="false"/>
-          <w:bCs w:val="false"/>
-          <w:color w:val="00000A"/>
-        </w:rPr>
+        <w:rPr/>
       </w:pPr>
       <w:r>
         <w:rPr>
@@ -2989,33 +3314,30 @@
     <w:p>
       <w:pPr>
         <w:pStyle w:val="ListParagraph"/>
-        <w:rPr>
-          <w:rStyle w:val="Strong"/>
-          <w:b w:val="false"/>
-          <w:b w:val="false"/>
-          <w:bCs w:val="false"/>
+        <w:ind w:hanging="0"/>
+        <w:rPr>
+          <w:rStyle w:val="Strong"/>
           <w:color w:val="00000A"/>
         </w:rPr>
       </w:pPr>
       <w:r>
-        <w:rPr>
-          <w:b w:val="false"/>
-          <w:bCs w:val="false"/>
+        <w:rPr/>
+      </w:r>
+    </w:p>
+    <w:p>
+      <w:pPr>
+        <w:pStyle w:val="ListParagraph"/>
+        <w:ind w:hanging="0"/>
+        <w:rPr/>
+      </w:pPr>
+      <w:r>
+        <w:rPr>
+          <w:rStyle w:val="Strong"/>
+          <w:b w:val="false"/>
           <w:color w:val="00000A"/>
         </w:rPr>
-      </w:r>
-    </w:p>
-    <w:p>
-      <w:pPr>
-        <w:pStyle w:val="ListParagraph"/>
-        <w:rPr>
-          <w:rStyle w:val="Strong"/>
-          <w:b w:val="false"/>
-          <w:b w:val="false"/>
-          <w:bCs w:val="false"/>
-          <w:color w:val="00000A"/>
-        </w:rPr>
-      </w:pPr>
+        <w:tab/>
+      </w:r>
       <w:r>
         <w:rPr>
           <w:rStyle w:val="Strong"/>
@@ -3043,12 +3365,7 @@
           <w:ilvl w:val="0"/>
           <w:numId w:val="5"/>
         </w:numPr>
-        <w:rPr>
-          <w:rStyle w:val="Strong"/>
-          <w:b w:val="false"/>
-          <w:b w:val="false"/>
-          <w:bCs w:val="false"/>
-        </w:rPr>
+        <w:rPr/>
       </w:pPr>
       <w:r>
         <w:rPr>
@@ -3075,31 +3392,65 @@
     <w:p>
       <w:pPr>
         <w:pStyle w:val="ListParagraph"/>
-        <w:rPr>
-          <w:rStyle w:val="Strong"/>
-          <w:b w:val="false"/>
-          <w:b w:val="false"/>
-        </w:rPr>
-      </w:pPr>
-      <w:r>
-        <w:rPr>
-          <w:rStyle w:val="Strong"/>
-          <w:b w:val="false"/>
-        </w:rPr>
-        <w:t>Dich :</w:t>
-      </w:r>
-    </w:p>
-    <w:p>
-      <w:pPr>
-        <w:pStyle w:val="ListParagraph"/>
-        <w:rPr/>
-      </w:pPr>
-      <w:r>
-        <w:rPr>
-          <w:rStyle w:val="Strong"/>
-          <w:b w:val="false"/>
-        </w:rPr>
-        <w:t>Comme pour le tri par insertion, on traite les n éléments du tableau. On boucle donc n fois. Cette boucle effectue un traitement qui cherche la position d’insertion. Mais ici la recherche n’a pas un coût de n mais de log(n) car nous utilisons une recherche dichotomique. Ainsi le coût est en O(n log</w:t>
+        <w:ind w:hanging="0"/>
+        <w:rPr/>
+      </w:pPr>
+      <w:r>
+        <w:rPr>
+          <w:rStyle w:val="Strong"/>
+          <w:b w:val="false"/>
+        </w:rPr>
+        <w:t>Tri par insertion d</w:t>
+      </w:r>
+      <w:r>
+        <w:rPr>
+          <w:rStyle w:val="Strong"/>
+          <w:b w:val="false"/>
+        </w:rPr>
+        <w:t>ich</w:t>
+      </w:r>
+      <w:r>
+        <w:rPr>
+          <w:rStyle w:val="Strong"/>
+          <w:b w:val="false"/>
+        </w:rPr>
+        <w:t>otomique</w:t>
+      </w:r>
+      <w:r>
+        <w:rPr>
+          <w:rStyle w:val="Strong"/>
+          <w:b w:val="false"/>
+        </w:rPr>
+        <w:t> :</w:t>
+      </w:r>
+    </w:p>
+    <w:p>
+      <w:pPr>
+        <w:pStyle w:val="ListParagraph"/>
+        <w:ind w:hanging="0"/>
+        <w:rPr>
+          <w:rStyle w:val="Strong"/>
+          <w:b w:val="false"/>
+          <w:b w:val="false"/>
+        </w:rPr>
+      </w:pPr>
+      <w:r>
+        <w:rPr/>
+      </w:r>
+    </w:p>
+    <w:p>
+      <w:pPr>
+        <w:pStyle w:val="ListParagraph"/>
+        <w:ind w:hanging="0"/>
+        <w:rPr/>
+      </w:pPr>
+      <w:r>
+        <w:rPr>
+          <w:rStyle w:val="Strong"/>
+          <w:b w:val="false"/>
+        </w:rPr>
+        <w:tab/>
+        <w:t>Comme pour le tri par insertion, on traite les n éléments du tableau. On boucle donc n fois. Cette boucle effectue un traitement qui cherche la position d’insertion. Mais ici la recherche n’a pas un coût de n mais de log</w:t>
       </w:r>
       <w:r>
         <w:rPr>
@@ -3114,6 +3465,21 @@
           <w:rStyle w:val="Strong"/>
           <w:b w:val="false"/>
         </w:rPr>
+        <w:t>(n) car nous utilisons une recherche dichotomique. Ainsi le coût est en O(n log</w:t>
+      </w:r>
+      <w:r>
+        <w:rPr>
+          <w:rStyle w:val="Strong"/>
+          <w:b w:val="false"/>
+          <w:vertAlign w:val="subscript"/>
+        </w:rPr>
+        <w:t>2</w:t>
+      </w:r>
+      <w:r>
+        <w:rPr>
+          <w:rStyle w:val="Strong"/>
+          <w:b w:val="false"/>
+        </w:rPr>
         <w:t>(n)) ( cas moyen ) .</w:t>
       </w:r>
     </w:p>
@@ -3135,13 +3501,17 @@
     <w:p>
       <w:pPr>
         <w:pStyle w:val="ListParagraph"/>
-        <w:rPr>
-          <w:rStyle w:val="Strong"/>
-          <w:b w:val="false"/>
+        <w:ind w:hanging="0"/>
+        <w:rPr/>
+      </w:pPr>
+      <w:r>
+        <w:rPr>
+          <w:rStyle w:val="Strong"/>
           <w:b w:val="false"/>
           <w:color w:val="00000A"/>
         </w:rPr>
-      </w:pPr>
+        <w:t xml:space="preserve">Tri </w:t>
+      </w:r>
       <w:r>
         <w:rPr>
           <w:rStyle w:val="Strong"/>
@@ -3171,37 +3541,50 @@
     <w:p>
       <w:pPr>
         <w:pStyle w:val="ListParagraph"/>
-        <w:rPr>
-          <w:rStyle w:val="Strong"/>
-          <w:b w:val="false"/>
+        <w:ind w:hanging="0"/>
+        <w:rPr/>
+      </w:pPr>
+      <w:r>
+        <w:rPr>
+          <w:rStyle w:val="Strong"/>
           <w:b w:val="false"/>
           <w:color w:val="00000A"/>
         </w:rPr>
-      </w:pPr>
-      <w:r>
-        <w:rPr>
-          <w:rStyle w:val="Strong"/>
+        <w:tab/>
+        <w:t>Pour cet algo, on choisit une façon de déterminer une suite de valeurs allant de  n à 1. Par exemple nous avons décidé de diviser successivement n par 2 jusqu’à 1. Ces valeurs sont nommées k.</w:t>
+      </w:r>
+    </w:p>
+    <w:p>
+      <w:pPr>
+        <w:pStyle w:val="ListParagraph"/>
+        <w:rPr>
+          <w:rStyle w:val="Strong"/>
+          <w:b w:val="false"/>
           <w:b w:val="false"/>
           <w:color w:val="00000A"/>
         </w:rPr>
-        <w:t>Pour cet algo, on choisit une façon de déterminer une suite de valeurs allant de  n à 1. Par exemple nous avons décidé de diviser successivement n par 2 jusqu’à 1. Ces valeurs sont nommées k.</w:t>
-      </w:r>
-    </w:p>
-    <w:p>
-      <w:pPr>
-        <w:pStyle w:val="ListParagraph"/>
-        <w:rPr>
-          <w:rStyle w:val="Strong"/>
-          <w:b w:val="false"/>
+      </w:pPr>
+      <w:r>
+        <w:rPr>
           <w:b w:val="false"/>
           <w:color w:val="00000A"/>
         </w:rPr>
-      </w:pPr>
-      <w:r>
-        <w:rPr>
+      </w:r>
+    </w:p>
+    <w:p>
+      <w:pPr>
+        <w:pStyle w:val="ListParagraph"/>
+        <w:ind w:hanging="0"/>
+        <w:rPr/>
+      </w:pPr>
+      <w:r>
+        <w:rPr>
+          <w:rStyle w:val="Strong"/>
           <w:b w:val="false"/>
           <w:color w:val="00000A"/>
         </w:rPr>
+        <w:tab/>
+        <w:t>Pour chaque valeur k, on sépare le tableau en k sous-listes que l’on trie. Ces tris sont des tris par insertion que l’on traite ici dans leur meilleur cas, à savoir un tableau presque trié. De fait le coût de chacun de ces tris est O(x) avec x taille du tableau où x vaut donc ici (n/k), soit le nombre d’éléments de nos sous-listes.</w:t>
       </w:r>
     </w:p>
     <w:p>
@@ -3216,75 +3599,48 @@
       </w:pPr>
       <w:r>
         <w:rPr>
-          <w:rStyle w:val="Strong"/>
           <w:b w:val="false"/>
           <w:color w:val="00000A"/>
         </w:rPr>
-        <w:t>Pour chaque valeur k, on sépare le tableau en k sous-listes que l’on trie. Ces tris sont des tris par insertion que l’on traite ici dans leur meilleur cas, à savoir un tableau presque trié. De fait le coût de chacun de ces tris est O(x) avec x taille du tableau où x vaut donc ici (n/k), soit le nombre d’éléments de nos sous-listes.$</w:t>
-      </w:r>
-    </w:p>
-    <w:p>
-      <w:pPr>
-        <w:pStyle w:val="ListParagraph"/>
-        <w:rPr>
-          <w:rStyle w:val="Strong"/>
-          <w:b w:val="false"/>
+      </w:r>
+    </w:p>
+    <w:p>
+      <w:pPr>
+        <w:pStyle w:val="ListParagraph"/>
+        <w:ind w:hanging="0"/>
+        <w:rPr/>
+      </w:pPr>
+      <w:r>
+        <w:rPr>
+          <w:rStyle w:val="Strong"/>
           <w:b w:val="false"/>
           <w:color w:val="00000A"/>
         </w:rPr>
-      </w:pPr>
-      <w:r>
-        <w:rPr>
+        <w:t>On effectue donc k tris de coût (n/k). Soit un cout total de O(n) pour chaque k.</w:t>
+      </w:r>
+    </w:p>
+    <w:p>
+      <w:pPr>
+        <w:pStyle w:val="ListParagraph"/>
+        <w:rPr>
+          <w:rStyle w:val="Strong"/>
+          <w:b w:val="false"/>
           <w:b w:val="false"/>
           <w:color w:val="00000A"/>
         </w:rPr>
-      </w:r>
-    </w:p>
-    <w:p>
-      <w:pPr>
-        <w:pStyle w:val="ListParagraph"/>
-        <w:rPr>
-          <w:rStyle w:val="Strong"/>
-          <w:b w:val="false"/>
+      </w:pPr>
+      <w:r>
+        <w:rPr>
           <w:b w:val="false"/>
           <w:color w:val="00000A"/>
         </w:rPr>
-      </w:pPr>
-      <w:r>
-        <w:rPr>
-          <w:rStyle w:val="Strong"/>
-          <w:b w:val="false"/>
-          <w:color w:val="00000A"/>
-        </w:rPr>
-        <w:t>On effectue donc k tris de coût (n/k). Soit un cout total de O(n) pour chaque k.</w:t>
-      </w:r>
-    </w:p>
-    <w:p>
-      <w:pPr>
-        <w:pStyle w:val="ListParagraph"/>
-        <w:rPr>
-          <w:rStyle w:val="Strong"/>
-          <w:b w:val="false"/>
-          <w:b w:val="false"/>
-          <w:color w:val="00000A"/>
-        </w:rPr>
-      </w:pPr>
-      <w:r>
-        <w:rPr>
-          <w:b w:val="false"/>
-          <w:color w:val="00000A"/>
-        </w:rPr>
-      </w:r>
-    </w:p>
-    <w:p>
-      <w:pPr>
-        <w:pStyle w:val="ListParagraph"/>
-        <w:rPr>
-          <w:rStyle w:val="Strong"/>
-          <w:b w:val="false"/>
-          <w:b w:val="false"/>
-          <w:color w:val="00000A"/>
-        </w:rPr>
+      </w:r>
+    </w:p>
+    <w:p>
+      <w:pPr>
+        <w:pStyle w:val="ListParagraph"/>
+        <w:ind w:hanging="0"/>
+        <w:rPr/>
       </w:pPr>
       <w:r>
         <w:rPr>
@@ -3332,12 +3688,8 @@
     <w:p>
       <w:pPr>
         <w:pStyle w:val="ListParagraph"/>
-        <w:rPr>
-          <w:rStyle w:val="Strong"/>
-          <w:b w:val="false"/>
-          <w:b w:val="false"/>
-          <w:color w:val="00000A"/>
-        </w:rPr>
+        <w:ind w:hanging="0"/>
+        <w:rPr/>
       </w:pPr>
       <w:r>
         <w:rPr>
@@ -3368,48 +3720,48 @@
     <w:p>
       <w:pPr>
         <w:pStyle w:val="ListParagraph"/>
-        <w:rPr>
-          <w:rStyle w:val="Strong"/>
-          <w:b w:val="false"/>
+        <w:ind w:hanging="0"/>
+        <w:rPr/>
+      </w:pPr>
+      <w:r>
+        <w:rPr>
+          <w:rStyle w:val="Strong"/>
           <w:b w:val="false"/>
           <w:color w:val="00000A"/>
         </w:rPr>
-      </w:pPr>
-      <w:r>
-        <w:rPr>
-          <w:rStyle w:val="Strong"/>
+        <w:t>Nous nous plaçons ici dans le meilleur des cas, les autres cas étant plus complexes et dépendant de plus de paramètres.</w:t>
+      </w:r>
+    </w:p>
+    <w:p>
+      <w:pPr>
+        <w:pStyle w:val="ListParagraph"/>
+        <w:rPr>
+          <w:rStyle w:val="Strong"/>
+          <w:b w:val="false"/>
           <w:b w:val="false"/>
           <w:color w:val="00000A"/>
         </w:rPr>
-        <w:t>Nous nous plaçons ici dans le meilleur des cas, les autres cas étant plus complexes et dépendant de plus de paramètres.</w:t>
-      </w:r>
-    </w:p>
-    <w:p>
-      <w:pPr>
-        <w:pStyle w:val="ListParagraph"/>
-        <w:rPr>
-          <w:rStyle w:val="Strong"/>
-          <w:b w:val="false"/>
+      </w:pPr>
+      <w:r>
+        <w:rPr>
           <w:b w:val="false"/>
           <w:color w:val="00000A"/>
         </w:rPr>
-      </w:pPr>
-      <w:r>
-        <w:rPr>
-          <w:b w:val="false"/>
-          <w:color w:val="00000A"/>
-        </w:rPr>
-      </w:r>
-    </w:p>
-    <w:p>
-      <w:pPr>
-        <w:pStyle w:val="ListParagraph"/>
-        <w:rPr>
-          <w:rStyle w:val="Strong"/>
-          <w:b w:val="false"/>
-          <w:b w:val="false"/>
-        </w:rPr>
-      </w:pPr>
+      </w:r>
+    </w:p>
+    <w:p>
+      <w:pPr>
+        <w:pStyle w:val="ListParagraph"/>
+        <w:ind w:hanging="0"/>
+        <w:rPr/>
+      </w:pPr>
+      <w:r>
+        <w:rPr>
+          <w:rStyle w:val="Strong"/>
+          <w:b w:val="false"/>
+        </w:rPr>
+        <w:t xml:space="preserve">Tri </w:t>
+      </w:r>
       <w:r>
         <w:rPr>
           <w:rStyle w:val="Strong"/>
@@ -3421,11 +3773,22 @@
     <w:p>
       <w:pPr>
         <w:pStyle w:val="ListParagraph"/>
-        <w:rPr>
-          <w:rStyle w:val="Strong"/>
-          <w:b w:val="false"/>
-          <w:b w:val="false"/>
-        </w:rPr>
+        <w:ind w:hanging="0"/>
+        <w:rPr>
+          <w:rStyle w:val="Strong"/>
+          <w:b w:val="false"/>
+          <w:b w:val="false"/>
+        </w:rPr>
+      </w:pPr>
+      <w:r>
+        <w:rPr/>
+      </w:r>
+    </w:p>
+    <w:p>
+      <w:pPr>
+        <w:pStyle w:val="ListParagraph"/>
+        <w:ind w:hanging="0"/>
+        <w:rPr/>
       </w:pPr>
       <w:r>
         <w:rPr>
@@ -3438,11 +3801,8 @@
     <w:p>
       <w:pPr>
         <w:pStyle w:val="ListParagraph"/>
-        <w:rPr>
-          <w:rStyle w:val="Strong"/>
-          <w:b w:val="false"/>
-          <w:b w:val="false"/>
-        </w:rPr>
+        <w:ind w:hanging="0"/>
+        <w:rPr/>
       </w:pPr>
       <w:r>
         <w:rPr>
@@ -3455,11 +3815,8 @@
     <w:p>
       <w:pPr>
         <w:pStyle w:val="ListParagraph"/>
-        <w:rPr>
-          <w:rStyle w:val="Strong"/>
-          <w:b w:val="false"/>
-          <w:b w:val="false"/>
-        </w:rPr>
+        <w:ind w:hanging="0"/>
+        <w:rPr/>
       </w:pPr>
       <w:r>
         <w:rPr>
@@ -3482,7 +3839,7 @@
       </w:pPr>
       <w:r>
         <w:rPr>
-          <w:b w:val="false"/>
+          <w:color w:val="000000"/>
         </w:rPr>
       </w:r>
     </w:p>
@@ -3511,12 +3868,7 @@
           <w:ilvl w:val="0"/>
           <w:numId w:val="5"/>
         </w:numPr>
-        <w:rPr>
-          <w:rStyle w:val="Strong"/>
-          <w:b w:val="false"/>
-          <w:b w:val="false"/>
-          <w:bCs w:val="false"/>
-        </w:rPr>
+        <w:rPr/>
       </w:pPr>
       <w:r>
         <w:rPr>
@@ -3528,8 +3880,36 @@
     <w:p>
       <w:pPr>
         <w:pStyle w:val="ListParagraph"/>
-        <w:rPr/>
-      </w:pPr>
+        <w:numPr>
+          <w:ilvl w:val="0"/>
+          <w:numId w:val="0"/>
+        </w:numPr>
+        <w:ind w:left="1440" w:hanging="0"/>
+        <w:rPr>
+          <w:rStyle w:val="Strong"/>
+        </w:rPr>
+      </w:pPr>
+      <w:r>
+        <w:rPr/>
+      </w:r>
+    </w:p>
+    <w:p>
+      <w:pPr>
+        <w:pStyle w:val="ListParagraph"/>
+        <w:numPr>
+          <w:ilvl w:val="0"/>
+          <w:numId w:val="0"/>
+        </w:numPr>
+        <w:ind w:left="3960" w:hanging="0"/>
+        <w:rPr/>
+      </w:pPr>
+      <w:r>
+        <w:rPr>
+          <w:rStyle w:val="Strong"/>
+          <w:b w:val="false"/>
+        </w:rPr>
+        <w:t xml:space="preserve">              </w:t>
+      </w:r>
       <w:r>
         <w:rPr>
           <w:rStyle w:val="Strong"/>
@@ -3548,7 +3928,9 @@
         </w:rPr>
       </w:pPr>
       <w:r>
-        <w:rPr/>
+        <w:rPr>
+          <w:b w:val="false"/>
+        </w:rPr>
       </w:r>
     </w:p>
     <w:p>
@@ -3563,7 +3945,7 @@
       <w:r>
         <w:rPr>
           <w:rStyle w:val="Strong"/>
-          <w:color w:val="FF0000"/>
+          <w:color w:val="000000"/>
         </w:rPr>
         <w:t>Comparer les résultats théoriques obtenus avec les performances mesurées précédemment.</w:t>
       </w:r>
@@ -3571,6 +3953,24 @@
     <w:p>
       <w:pPr>
         <w:pStyle w:val="ListParagraph"/>
+        <w:numPr>
+          <w:ilvl w:val="0"/>
+          <w:numId w:val="0"/>
+        </w:numPr>
+        <w:ind w:left="1440" w:hanging="0"/>
+        <w:rPr>
+          <w:rStyle w:val="Strong"/>
+          <w:color w:val="000000"/>
+        </w:rPr>
+      </w:pPr>
+      <w:r>
+        <w:rPr/>
+      </w:r>
+    </w:p>
+    <w:p>
+      <w:pPr>
+        <w:pStyle w:val="ListParagraph"/>
+        <w:ind w:hanging="0"/>
         <w:rPr/>
       </w:pPr>
       <w:r>
@@ -3580,14 +3980,8 @@
           <w:bCs w:val="false"/>
           <w:color w:val="000000"/>
         </w:rPr>
-        <w:t>Dich :</w:t>
-      </w:r>
-    </w:p>
-    <w:p>
-      <w:pPr>
-        <w:pStyle w:val="ListParagraph"/>
-        <w:rPr/>
-      </w:pPr>
+        <w:t>Tri par insertion d</w:t>
+      </w:r>
       <w:r>
         <w:rPr>
           <w:rStyle w:val="Strong"/>
@@ -3595,6 +3989,57 @@
           <w:bCs w:val="false"/>
           <w:color w:val="000000"/>
         </w:rPr>
+        <w:t>ich</w:t>
+      </w:r>
+      <w:r>
+        <w:rPr>
+          <w:rStyle w:val="Strong"/>
+          <w:b w:val="false"/>
+          <w:bCs w:val="false"/>
+          <w:color w:val="000000"/>
+        </w:rPr>
+        <w:t>otomique</w:t>
+      </w:r>
+      <w:r>
+        <w:rPr>
+          <w:rStyle w:val="Strong"/>
+          <w:b w:val="false"/>
+          <w:bCs w:val="false"/>
+          <w:color w:val="000000"/>
+        </w:rPr>
+        <w:t> :</w:t>
+      </w:r>
+    </w:p>
+    <w:p>
+      <w:pPr>
+        <w:pStyle w:val="ListParagraph"/>
+        <w:ind w:hanging="0"/>
+        <w:rPr>
+          <w:rStyle w:val="Strong"/>
+          <w:b w:val="false"/>
+          <w:b w:val="false"/>
+          <w:bCs w:val="false"/>
+          <w:color w:val="000000"/>
+        </w:rPr>
+      </w:pPr>
+      <w:r>
+        <w:rPr/>
+      </w:r>
+    </w:p>
+    <w:p>
+      <w:pPr>
+        <w:pStyle w:val="ListParagraph"/>
+        <w:ind w:hanging="0"/>
+        <w:rPr/>
+      </w:pPr>
+      <w:r>
+        <w:rPr>
+          <w:rStyle w:val="Strong"/>
+          <w:b w:val="false"/>
+          <w:bCs w:val="false"/>
+          <w:color w:val="000000"/>
+        </w:rPr>
+        <w:tab/>
         <w:t>Dans le cas moyen du tri par insertion avec recherche dichotomique, nous observons une complexité O(nlog</w:t>
       </w:r>
       <w:r>
@@ -3615,6 +4060,7 @@
           <w:color w:val="000000"/>
           <w:position w:val="0"/>
           <w:sz w:val="22"/>
+          <w:sz w:val="22"/>
           <w:vertAlign w:val="baseline"/>
         </w:rPr>
         <w:t>(n)). Cela correspond aux résultats obtenus graphiquement, où nous remarquions une évolution des coûts quasi-linéaire en fonction du nombre d'élément.</w:t>
@@ -3631,34 +4077,26 @@
           <w:color w:val="000000"/>
           <w:position w:val="0"/>
           <w:sz w:val="22"/>
+          <w:sz w:val="22"/>
           <w:vertAlign w:val="baseline"/>
         </w:rPr>
       </w:pPr>
       <w:r>
-        <w:rPr/>
-      </w:r>
-    </w:p>
-    <w:p>
-      <w:pPr>
-        <w:pStyle w:val="ListParagraph"/>
-        <w:rPr/>
-      </w:pPr>
-      <w:r>
-        <w:rPr>
-          <w:rStyle w:val="Strong"/>
+        <w:rPr>
           <w:b w:val="false"/>
           <w:bCs w:val="false"/>
           <w:color w:val="000000"/>
           <w:position w:val="0"/>
           <w:sz w:val="22"/>
+          <w:sz w:val="22"/>
           <w:vertAlign w:val="baseline"/>
         </w:rPr>
-        <w:t xml:space="preserve">Shell : </w:t>
-      </w:r>
-    </w:p>
-    <w:p>
-      <w:pPr>
-        <w:pStyle w:val="ListParagraph"/>
+      </w:r>
+    </w:p>
+    <w:p>
+      <w:pPr>
+        <w:pStyle w:val="ListParagraph"/>
+        <w:ind w:hanging="0"/>
         <w:rPr/>
       </w:pPr>
       <w:r>
@@ -3669,19 +4107,10 @@
           <w:color w:val="000000"/>
           <w:position w:val="0"/>
           <w:sz w:val="22"/>
+          <w:sz w:val="22"/>
           <w:vertAlign w:val="baseline"/>
         </w:rPr>
-        <w:t>Nous remarquons une courbe similaire à celle trouvée pour le tri par insertion dichotomique, à ceci près que le tri Shell est beaucoup plus performant en nombre d'affectations et en durée que le tri par insertion dichotomique. Cette inclinaison quasi-linéaire de courbe correspond également à la complexité nlog</w:t>
-      </w:r>
-      <w:r>
-        <w:rPr>
-          <w:rStyle w:val="Strong"/>
-          <w:b w:val="false"/>
-          <w:bCs w:val="false"/>
-          <w:color w:val="000000"/>
-          <w:vertAlign w:val="subscript"/>
-        </w:rPr>
-        <w:t>2</w:t>
+        <w:t xml:space="preserve">Tri </w:t>
       </w:r>
       <w:r>
         <w:rPr>
@@ -3691,14 +4120,16 @@
           <w:color w:val="000000"/>
           <w:position w:val="0"/>
           <w:sz w:val="22"/>
+          <w:sz w:val="22"/>
           <w:vertAlign w:val="baseline"/>
         </w:rPr>
-        <w:t>(n) trouvée précédemment.</w:t>
-      </w:r>
-    </w:p>
-    <w:p>
-      <w:pPr>
-        <w:pStyle w:val="ListParagraph"/>
+        <w:t xml:space="preserve">Shell : </w:t>
+      </w:r>
+    </w:p>
+    <w:p>
+      <w:pPr>
+        <w:pStyle w:val="ListParagraph"/>
+        <w:ind w:hanging="0"/>
         <w:rPr>
           <w:rStyle w:val="Strong"/>
           <w:b w:val="false"/>
@@ -3707,6 +4138,7 @@
           <w:color w:val="000000"/>
           <w:position w:val="0"/>
           <w:sz w:val="22"/>
+          <w:sz w:val="22"/>
           <w:vertAlign w:val="baseline"/>
         </w:rPr>
       </w:pPr>
@@ -3717,6 +4149,7 @@
     <w:p>
       <w:pPr>
         <w:pStyle w:val="ListParagraph"/>
+        <w:ind w:hanging="0"/>
         <w:rPr/>
       </w:pPr>
       <w:r>
@@ -3727,16 +4160,12 @@
           <w:color w:val="000000"/>
           <w:position w:val="0"/>
           <w:sz w:val="22"/>
+          <w:sz w:val="22"/>
           <w:vertAlign w:val="baseline"/>
         </w:rPr>
-        <w:t>Shaker :</w:t>
-      </w:r>
-    </w:p>
-    <w:p>
-      <w:pPr>
-        <w:pStyle w:val="ListParagraph"/>
-        <w:rPr/>
-      </w:pPr>
+        <w:tab/>
+        <w:t xml:space="preserve">Nous remarquons une courbe </w:t>
+      </w:r>
       <w:r>
         <w:rPr>
           <w:rStyle w:val="Strong"/>
@@ -3745,19 +4174,10 @@
           <w:color w:val="000000"/>
           <w:position w:val="0"/>
           <w:sz w:val="22"/>
+          <w:sz w:val="22"/>
           <w:vertAlign w:val="baseline"/>
         </w:rPr>
-        <w:t>Le Shaker Sort quant à lui est bien moins performant que les deux autres et a une complexité supérieure (O(n</w:t>
-      </w:r>
-      <w:r>
-        <w:rPr>
-          <w:rStyle w:val="Strong"/>
-          <w:b w:val="false"/>
-          <w:bCs w:val="false"/>
-          <w:color w:val="000000"/>
-          <w:vertAlign w:val="superscript"/>
-        </w:rPr>
-        <w:t>2</w:t>
+        <w:t xml:space="preserve">quasiment </w:t>
       </w:r>
       <w:r>
         <w:rPr>
@@ -3767,24 +4187,163 @@
           <w:color w:val="000000"/>
           <w:position w:val="0"/>
           <w:sz w:val="22"/>
+          <w:sz w:val="22"/>
           <w:vertAlign w:val="baseline"/>
         </w:rPr>
-        <w:t>)). Ce qui correspond à nouveau aux courbes de la question 3, où nous avions trouvé une croissance quadratique du coût de l'algorithme en fonction de la taille du tableau.</w:t>
-      </w:r>
-    </w:p>
-    <w:p>
-      <w:pPr>
-        <w:pStyle w:val="ListParagraph"/>
-        <w:rPr>
-          <w:rStyle w:val="Strong"/>
-          <w:b w:val="false"/>
+        <w:t>similaire à celle trouvée pour le tri par insertion dichotomique, à ceci près que le tri Shell est beaucoup plus performant en nombre d'affectations et en durée que le tri par insertion dichotomique. Cette inclinaison quasi-linéaire de courbe correspond également à la complexité nlog</w:t>
+      </w:r>
+      <w:r>
+        <w:rPr>
+          <w:rStyle w:val="Strong"/>
           <w:b w:val="false"/>
           <w:bCs w:val="false"/>
           <w:color w:val="000000"/>
-        </w:rPr>
-      </w:pPr>
-      <w:r>
-        <w:rPr/>
+          <w:vertAlign w:val="subscript"/>
+        </w:rPr>
+        <w:t>2</w:t>
+      </w:r>
+      <w:r>
+        <w:rPr>
+          <w:rStyle w:val="Strong"/>
+          <w:b w:val="false"/>
+          <w:bCs w:val="false"/>
+          <w:color w:val="000000"/>
+          <w:position w:val="0"/>
+          <w:sz w:val="22"/>
+          <w:sz w:val="22"/>
+          <w:vertAlign w:val="baseline"/>
+        </w:rPr>
+        <w:t>(n) trouvée précédemment.</w:t>
+      </w:r>
+    </w:p>
+    <w:p>
+      <w:pPr>
+        <w:pStyle w:val="ListParagraph"/>
+        <w:rPr>
+          <w:rStyle w:val="Strong"/>
+          <w:b w:val="false"/>
+          <w:b w:val="false"/>
+          <w:bCs w:val="false"/>
+          <w:color w:val="000000"/>
+          <w:position w:val="0"/>
+          <w:sz w:val="22"/>
+          <w:sz w:val="22"/>
+          <w:vertAlign w:val="baseline"/>
+        </w:rPr>
+      </w:pPr>
+      <w:r>
+        <w:rPr>
+          <w:b w:val="false"/>
+          <w:bCs w:val="false"/>
+          <w:color w:val="000000"/>
+          <w:position w:val="0"/>
+          <w:sz w:val="22"/>
+          <w:sz w:val="22"/>
+          <w:vertAlign w:val="baseline"/>
+        </w:rPr>
+      </w:r>
+    </w:p>
+    <w:p>
+      <w:pPr>
+        <w:pStyle w:val="ListParagraph"/>
+        <w:ind w:hanging="0"/>
+        <w:rPr/>
+      </w:pPr>
+      <w:r>
+        <w:rPr>
+          <w:rStyle w:val="Strong"/>
+          <w:b w:val="false"/>
+          <w:bCs w:val="false"/>
+          <w:color w:val="000000"/>
+          <w:position w:val="0"/>
+          <w:sz w:val="22"/>
+          <w:sz w:val="22"/>
+          <w:vertAlign w:val="baseline"/>
+        </w:rPr>
+        <w:t>Shaker :</w:t>
+      </w:r>
+    </w:p>
+    <w:p>
+      <w:pPr>
+        <w:pStyle w:val="ListParagraph"/>
+        <w:ind w:hanging="0"/>
+        <w:rPr>
+          <w:rStyle w:val="Strong"/>
+          <w:b w:val="false"/>
+          <w:b w:val="false"/>
+          <w:bCs w:val="false"/>
+          <w:color w:val="000000"/>
+          <w:position w:val="0"/>
+          <w:sz w:val="22"/>
+          <w:sz w:val="22"/>
+          <w:vertAlign w:val="baseline"/>
+        </w:rPr>
+      </w:pPr>
+      <w:r>
+        <w:rPr/>
+      </w:r>
+    </w:p>
+    <w:p>
+      <w:pPr>
+        <w:pStyle w:val="ListParagraph"/>
+        <w:ind w:hanging="0"/>
+        <w:rPr/>
+      </w:pPr>
+      <w:r>
+        <w:rPr>
+          <w:rStyle w:val="Strong"/>
+          <w:b w:val="false"/>
+          <w:bCs w:val="false"/>
+          <w:color w:val="000000"/>
+          <w:position w:val="0"/>
+          <w:sz w:val="22"/>
+          <w:sz w:val="22"/>
+          <w:vertAlign w:val="baseline"/>
+        </w:rPr>
+        <w:tab/>
+        <w:t>Le Shaker Sort quant à lui est bien moins performant que les deux autres et a une complexité supérieure (O(n</w:t>
+      </w:r>
+      <w:r>
+        <w:rPr>
+          <w:rStyle w:val="Strong"/>
+          <w:b w:val="false"/>
+          <w:bCs w:val="false"/>
+          <w:color w:val="000000"/>
+          <w:vertAlign w:val="superscript"/>
+        </w:rPr>
+        <w:t>2</w:t>
+      </w:r>
+      <w:r>
+        <w:rPr>
+          <w:rStyle w:val="Strong"/>
+          <w:b w:val="false"/>
+          <w:bCs w:val="false"/>
+          <w:color w:val="000000"/>
+          <w:position w:val="0"/>
+          <w:sz w:val="22"/>
+          <w:sz w:val="22"/>
+          <w:vertAlign w:val="baseline"/>
+        </w:rPr>
+        <w:t>)). Ce qui correspond à nouveau aux courbes de la question 3, où nous avions trouvé une croissance quadratique du coût de l'algorithme en fonction de la taille du tableau.</w:t>
+      </w:r>
+    </w:p>
+    <w:p>
+      <w:pPr>
+        <w:pStyle w:val="ListParagraph"/>
+        <w:rPr>
+          <w:rStyle w:val="Strong"/>
+          <w:b w:val="false"/>
+          <w:b w:val="false"/>
+          <w:bCs w:val="false"/>
+          <w:color w:val="000000"/>
+        </w:rPr>
+      </w:pPr>
+      <w:r>
+        <w:rPr>
+          <w:b w:val="false"/>
+          <w:bCs w:val="false"/>
+          <w:color w:val="000000"/>
+        </w:rPr>
       </w:r>
     </w:p>
     <w:p>
@@ -3811,122 +4370,9 @@
       <w:r>
         <w:rPr>
           <w:rStyle w:val="Strong"/>
-          <w:color w:val="FF0000"/>
+          <w:color w:val="000000"/>
         </w:rPr>
         <w:t>Le tri par insertion dichotomique améliore-t-il le tri par insertion ?</w:t>
-      </w:r>
-    </w:p>
-    <w:p>
-      <w:pPr>
-        <w:pStyle w:val="ListParagraph"/>
-        <w:jc w:val="both"/>
-        <w:rPr/>
-      </w:pPr>
-      <w:r>
-        <w:rPr>
-          <w:rStyle w:val="Strong"/>
-          <w:b w:val="false"/>
-          <w:bCs w:val="false"/>
-          <w:color w:val="800000"/>
-        </w:rPr>
-        <w:t>Dans un cas moyen, la recherche dichotomique améliore le tri par insertion classique car elle permet de réduire le nombre de comparaison, ainsi, si le coût moyen reste le même (O(nlog</w:t>
-      </w:r>
-      <w:r>
-        <w:rPr>
-          <w:rStyle w:val="Strong"/>
-          <w:b w:val="false"/>
-          <w:bCs w:val="false"/>
-          <w:color w:val="800000"/>
-          <w:vertAlign w:val="subscript"/>
-        </w:rPr>
-        <w:t>2</w:t>
-      </w:r>
-      <w:r>
-        <w:rPr>
-          <w:rStyle w:val="Strong"/>
-          <w:b w:val="false"/>
-          <w:bCs w:val="false"/>
-          <w:color w:val="800000"/>
-          <w:position w:val="0"/>
-          <w:sz w:val="22"/>
-          <w:vertAlign w:val="baseline"/>
-        </w:rPr>
-        <w:t xml:space="preserve">(n))), l'algorithme devient plus performant. </w:t>
-      </w:r>
-    </w:p>
-    <w:p>
-      <w:pPr>
-        <w:pStyle w:val="ListParagraph"/>
-        <w:jc w:val="both"/>
-        <w:rPr/>
-      </w:pPr>
-      <w:r>
-        <w:rPr>
-          <w:rStyle w:val="Strong"/>
-          <w:b w:val="false"/>
-          <w:bCs w:val="false"/>
-          <w:color w:val="800000"/>
-          <w:position w:val="0"/>
-          <w:sz w:val="22"/>
-          <w:vertAlign w:val="baseline"/>
-        </w:rPr>
-        <w:t>Remarque : Cela n'est pas nécessairement le cas si le tableau est déjà presque trié, dans ce cas là, un tri par insertion classique aura besoin de très peu de comparaison (parfois même moins qu'avec une recherche dichotomique).</w:t>
-      </w:r>
-    </w:p>
-    <w:p>
-      <w:pPr>
-        <w:pStyle w:val="ListParagraph"/>
-        <w:jc w:val="both"/>
-        <w:rPr/>
-      </w:pPr>
-      <w:r>
-        <w:rPr>
-          <w:rStyle w:val="Strong"/>
-          <w:b w:val="false"/>
-          <w:bCs w:val="false"/>
-          <w:color w:val="800000"/>
-          <w:position w:val="0"/>
-          <w:sz w:val="22"/>
-          <w:vertAlign w:val="baseline"/>
-        </w:rPr>
-        <w:t>Ainsi, si la recherche dichotomique n'améliore pas toujours le tri par insertion, elle ne peut cependant pas le rendre significativement moins performant.</w:t>
-      </w:r>
-    </w:p>
-    <w:p>
-      <w:pPr>
-        <w:pStyle w:val="ListParagraph"/>
-        <w:jc w:val="both"/>
-        <w:rPr>
-          <w:rStyle w:val="Strong"/>
-          <w:b w:val="false"/>
-          <w:b w:val="false"/>
-          <w:bCs w:val="false"/>
-          <w:color w:val="800000"/>
-          <w:position w:val="0"/>
-          <w:sz w:val="22"/>
-          <w:vertAlign w:val="baseline"/>
-        </w:rPr>
-      </w:pPr>
-      <w:r>
-        <w:rPr/>
-      </w:r>
-    </w:p>
-    <w:p>
-      <w:pPr>
-        <w:pStyle w:val="ListParagraph"/>
-        <w:numPr>
-          <w:ilvl w:val="0"/>
-          <w:numId w:val="6"/>
-        </w:numPr>
-        <w:jc w:val="both"/>
-        <w:rPr/>
-      </w:pPr>
-      <w:r>
-        <w:rPr>
-          <w:rStyle w:val="Strong"/>
-          <w:color w:val="FF0000"/>
-        </w:rPr>
-        <w:t>Le tri bulle mélangé améliore-t-il le tri bulle ?</w:t>
       </w:r>
     </w:p>
     <w:p>
@@ -3938,16 +4384,119 @@
         </w:numPr>
         <w:ind w:left="1440" w:hanging="0"/>
         <w:jc w:val="both"/>
-        <w:rPr/>
-      </w:pPr>
-      <w:r>
-        <w:rPr>
-          <w:rStyle w:val="Strong"/>
+        <w:rPr>
+          <w:rStyle w:val="Strong"/>
+          <w:color w:val="000000"/>
+        </w:rPr>
+      </w:pPr>
+      <w:r>
+        <w:rPr/>
+      </w:r>
+    </w:p>
+    <w:p>
+      <w:pPr>
+        <w:pStyle w:val="ListParagraph"/>
+        <w:ind w:hanging="0"/>
+        <w:jc w:val="both"/>
+        <w:rPr/>
+      </w:pPr>
+      <w:r>
+        <w:rPr>
+          <w:rStyle w:val="Strong"/>
+          <w:b w:val="false"/>
+          <w:bCs w:val="false"/>
+          <w:color w:val="000000"/>
+        </w:rPr>
+        <w:tab/>
+        <w:t>Dans un cas moyen, la recherche dichotomique améliore le tri par insertion classique car elle permet de réduire le nombre de comparaison, ainsi, si le coût moyen reste le même (O(nlog</w:t>
+      </w:r>
+      <w:r>
+        <w:rPr>
+          <w:rStyle w:val="Strong"/>
+          <w:b w:val="false"/>
+          <w:bCs w:val="false"/>
+          <w:color w:val="000000"/>
+          <w:vertAlign w:val="subscript"/>
+        </w:rPr>
+        <w:t>2</w:t>
+      </w:r>
+      <w:r>
+        <w:rPr>
+          <w:rStyle w:val="Strong"/>
+          <w:b w:val="false"/>
+          <w:bCs w:val="false"/>
+          <w:color w:val="000000"/>
+          <w:position w:val="0"/>
+          <w:sz w:val="22"/>
+          <w:sz w:val="22"/>
+          <w:vertAlign w:val="baseline"/>
+        </w:rPr>
+        <w:t xml:space="preserve">(n))), l'algorithme devient plus performant. </w:t>
+      </w:r>
+    </w:p>
+    <w:p>
+      <w:pPr>
+        <w:pStyle w:val="ListParagraph"/>
+        <w:ind w:hanging="0"/>
+        <w:jc w:val="both"/>
+        <w:rPr/>
+      </w:pPr>
+      <w:r>
+        <w:rPr>
+          <w:rStyle w:val="Strong"/>
+          <w:b w:val="false"/>
+          <w:bCs w:val="false"/>
+          <w:color w:val="000000"/>
+          <w:position w:val="0"/>
+          <w:sz w:val="22"/>
+          <w:sz w:val="22"/>
+          <w:vertAlign w:val="baseline"/>
+        </w:rPr>
+        <w:tab/>
+        <w:t>Remarque : Cela n'est pas nécessairement le cas si le tableau est déjà presque trié, dans ce cas là, un tri par insertion classique aura besoin de très peu de comparaison (parfois même moins qu'avec une recherche dichotomique).</w:t>
+      </w:r>
+    </w:p>
+    <w:p>
+      <w:pPr>
+        <w:pStyle w:val="ListParagraph"/>
+        <w:ind w:hanging="0"/>
+        <w:jc w:val="both"/>
+        <w:rPr/>
+      </w:pPr>
+      <w:r>
+        <w:rPr>
+          <w:rStyle w:val="Strong"/>
+          <w:b w:val="false"/>
+          <w:bCs w:val="false"/>
+          <w:color w:val="000000"/>
+          <w:position w:val="0"/>
+          <w:sz w:val="22"/>
+          <w:sz w:val="22"/>
+          <w:vertAlign w:val="baseline"/>
+        </w:rPr>
+        <w:tab/>
+        <w:t>Ainsi, si la recherche dichotomique n'améliore pas toujours le tri par insertion, elle ne peut cependant pas le rendre significativement moins performant.</w:t>
+      </w:r>
+    </w:p>
+    <w:p>
+      <w:pPr>
+        <w:pStyle w:val="ListParagraph"/>
+        <w:jc w:val="both"/>
+        <w:rPr>
+          <w:rStyle w:val="Strong"/>
+          <w:color w:val="000000"/>
+        </w:rPr>
+      </w:pPr>
+      <w:r>
+        <w:rPr>
           <w:b w:val="false"/>
           <w:bCs w:val="false"/>
           <w:color w:val="800000"/>
-        </w:rPr>
-        <w:t>Le tri bulle mélangé est une simple optimisation qui permet de plus rapidement replacer en début de tableau des petits éléments qui se trouvaient en fin. Comme pour la recherche dichotomique pour le tri par insertion, cela ne change pas la complexité de l'algorithme mais permet tout de même de gagner en performance.</w:t>
+          <w:position w:val="0"/>
+          <w:sz w:val="22"/>
+          <w:sz w:val="22"/>
+          <w:vertAlign w:val="baseline"/>
+        </w:rPr>
       </w:r>
     </w:p>
     <w:p>
@@ -3963,7 +4512,77 @@
       <w:r>
         <w:rPr>
           <w:rStyle w:val="Strong"/>
-          <w:color w:val="FF0000"/>
+          <w:color w:val="000000"/>
+        </w:rPr>
+        <w:t>Le tri bulle mélangé améliore-t-il le tri bulle ?</w:t>
+      </w:r>
+    </w:p>
+    <w:p>
+      <w:pPr>
+        <w:pStyle w:val="ListParagraph"/>
+        <w:numPr>
+          <w:ilvl w:val="0"/>
+          <w:numId w:val="0"/>
+        </w:numPr>
+        <w:ind w:hanging="0"/>
+        <w:jc w:val="both"/>
+        <w:rPr/>
+      </w:pPr>
+      <w:r>
+        <w:rPr>
+          <w:rStyle w:val="Strong"/>
+          <w:b w:val="false"/>
+          <w:bCs w:val="false"/>
+          <w:color w:val="000000"/>
+        </w:rPr>
+        <w:tab/>
+        <w:t xml:space="preserve">Le tri bulle mélangé est une simple optimisation qui permet de plus rapidement replacer en début de tableau des petits éléments qui se trouvaient en fin. Comme pour la recherche dichotomique pour le tri par insertion, cela ne change pas la complexité de l'algorithme mais permet tout de même de gagner en performance </w:t>
+      </w:r>
+      <w:r>
+        <w:rPr>
+          <w:rStyle w:val="Strong"/>
+          <w:b w:val="false"/>
+          <w:bCs w:val="false"/>
+          <w:color w:val="000000"/>
+        </w:rPr>
+        <w:t>dans le cas ou des valeurs faibles se trouvent en fin de tableau.</w:t>
+      </w:r>
+    </w:p>
+    <w:p>
+      <w:pPr>
+        <w:pStyle w:val="ListParagraph"/>
+        <w:numPr>
+          <w:ilvl w:val="0"/>
+          <w:numId w:val="0"/>
+        </w:numPr>
+        <w:ind w:hanging="0"/>
+        <w:jc w:val="both"/>
+        <w:rPr>
+          <w:rStyle w:val="Strong"/>
+          <w:b w:val="false"/>
+          <w:b w:val="false"/>
+          <w:bCs w:val="false"/>
+          <w:color w:val="000000"/>
+        </w:rPr>
+      </w:pPr>
+      <w:r>
+        <w:rPr/>
+      </w:r>
+    </w:p>
+    <w:p>
+      <w:pPr>
+        <w:pStyle w:val="ListParagraph"/>
+        <w:numPr>
+          <w:ilvl w:val="0"/>
+          <w:numId w:val="6"/>
+        </w:numPr>
+        <w:jc w:val="both"/>
+        <w:rPr/>
+      </w:pPr>
+      <w:r>
+        <w:rPr>
+          <w:rStyle w:val="Strong"/>
+          <w:color w:val="000000"/>
         </w:rPr>
         <w:t xml:space="preserve">Le </w:t>
       </w:r>
@@ -3971,16 +4590,34 @@
         <w:rPr>
           <w:rStyle w:val="Strong"/>
           <w:i/>
-          <w:color w:val="FF0000"/>
+          <w:color w:val="000000"/>
         </w:rPr>
         <w:t xml:space="preserve">shell sort </w:t>
       </w:r>
       <w:r>
         <w:rPr>
           <w:rStyle w:val="Strong"/>
-          <w:color w:val="FF0000"/>
+          <w:color w:val="000000"/>
         </w:rPr>
         <w:t>améliore-t-il le tri par insertion ?</w:t>
+      </w:r>
+    </w:p>
+    <w:p>
+      <w:pPr>
+        <w:pStyle w:val="ListParagraph"/>
+        <w:numPr>
+          <w:ilvl w:val="0"/>
+          <w:numId w:val="0"/>
+        </w:numPr>
+        <w:ind w:left="1440" w:hanging="0"/>
+        <w:jc w:val="both"/>
+        <w:rPr>
+          <w:rStyle w:val="Strong"/>
+          <w:color w:val="000000"/>
+        </w:rPr>
+      </w:pPr>
+      <w:r>
+        <w:rPr/>
       </w:r>
     </w:p>
     <w:p>
@@ -3991,7 +4628,7 @@
           <w:numId w:val="0"/>
         </w:numPr>
         <w:spacing w:before="0" w:after="160"/>
-        <w:ind w:left="1440" w:hanging="0"/>
+        <w:ind w:hanging="0"/>
         <w:contextualSpacing/>
         <w:jc w:val="both"/>
         <w:rPr/>
@@ -4001,9 +4638,73 @@
           <w:rStyle w:val="Strong"/>
           <w:b w:val="false"/>
           <w:bCs w:val="false"/>
-          <w:color w:val="800000"/>
-        </w:rPr>
-        <w:t>Le shell sort consiste à trier le tableau en plusieurs fois en le considérant séparé de différentes façon en sous-tableaux. Il faut alors réaliser un tri par insertion sur chacun des sous-tableaux de façon à faire un tri par insertion sur des tableaux presque triés afin d'obtenir un cas quasi-idéal pour chaque tri par insertion. De la même façon que pour les deux cas précédents, s'il n'améliore pas toujours significativement l'algorithme de base, il ne peut pas faire beaucoup moins bien.</w:t>
+          <w:color w:val="000000"/>
+        </w:rPr>
+        <w:tab/>
+        <w:t>Le shell sort consiste à trier le tableau en plusieurs fois en le considérant séparé de différentes façon</w:t>
+      </w:r>
+      <w:r>
+        <w:rPr>
+          <w:rStyle w:val="Strong"/>
+          <w:b w:val="false"/>
+          <w:bCs w:val="false"/>
+          <w:color w:val="000000"/>
+        </w:rPr>
+        <w:t>s</w:t>
+      </w:r>
+      <w:r>
+        <w:rPr>
+          <w:rStyle w:val="Strong"/>
+          <w:b w:val="false"/>
+          <w:bCs w:val="false"/>
+          <w:color w:val="000000"/>
+        </w:rPr>
+        <w:t xml:space="preserve"> en sous-tableaux </w:t>
+      </w:r>
+      <w:r>
+        <w:rPr>
+          <w:rStyle w:val="Strong"/>
+          <w:b w:val="false"/>
+          <w:bCs w:val="false"/>
+          <w:color w:val="000000"/>
+        </w:rPr>
+        <w:t>en fonction de valeurs déterminées</w:t>
+      </w:r>
+      <w:r>
+        <w:rPr>
+          <w:rStyle w:val="Strong"/>
+          <w:b w:val="false"/>
+          <w:bCs w:val="false"/>
+          <w:color w:val="000000"/>
+        </w:rPr>
+        <w:t xml:space="preserve">. Il faut alors réaliser un tri par insertion sur chacun des sous-tableaux de façon </w:t>
+      </w:r>
+      <w:r>
+        <w:rPr>
+          <w:rStyle w:val="Strong"/>
+          <w:b w:val="false"/>
+          <w:bCs w:val="false"/>
+          <w:color w:val="000000"/>
+        </w:rPr>
+        <w:t>à les faire sur</w:t>
+      </w:r>
+      <w:r>
+        <w:rPr>
+          <w:rStyle w:val="Strong"/>
+          <w:b w:val="false"/>
+          <w:bCs w:val="false"/>
+          <w:color w:val="000000"/>
+        </w:rPr>
+        <w:t xml:space="preserve"> des tableaux presque triés afin d'obtenir un cas quasi-idéal pour chaque tri par insertion. De la même façon que pour les deux cas précédents, s'il n'améliore pas toujours significativement l'algorithme de base, il ne peut pas faire beaucoup moins bien. </w:t>
+      </w:r>
+      <w:r>
+        <w:rPr>
+          <w:rStyle w:val="Strong"/>
+          <w:b w:val="false"/>
+          <w:bCs w:val="false"/>
+          <w:color w:val="000000"/>
+        </w:rPr>
+        <w:t>Typiquement un tri par insertion classique ira plus vite sur un tableau déjà trié ou presque ( cas que l'on exploite donc au maximum dans le tri shell ).</w:t>
       </w:r>
     </w:p>
     <w:sectPr>
@@ -4556,6 +5257,7 @@
       </w:pPr>
       <w:rPr>
         <w:rFonts w:ascii="Wingdings" w:hAnsi="Wingdings" w:cs="Wingdings" w:hint="default"/>
+        <w:rFonts w:cs="Wingdings"/>
       </w:rPr>
     </w:lvl>
     <w:lvl w:ilvl="3">
@@ -4568,6 +5270,7 @@
       </w:pPr>
       <w:rPr>
         <w:rFonts w:ascii="Symbol" w:hAnsi="Symbol" w:cs="Symbol" w:hint="default"/>
+        <w:rFonts w:cs="Symbol"/>
       </w:rPr>
     </w:lvl>
     <w:lvl w:ilvl="4">
@@ -4593,6 +5296,7 @@
       </w:pPr>
       <w:rPr>
         <w:rFonts w:ascii="Wingdings" w:hAnsi="Wingdings" w:cs="Wingdings" w:hint="default"/>
+        <w:rFonts w:cs="Wingdings"/>
       </w:rPr>
     </w:lvl>
     <w:lvl w:ilvl="6">
@@ -4605,6 +5309,7 @@
       </w:pPr>
       <w:rPr>
         <w:rFonts w:ascii="Symbol" w:hAnsi="Symbol" w:cs="Symbol" w:hint="default"/>
+        <w:rFonts w:cs="Symbol"/>
       </w:rPr>
     </w:lvl>
     <w:lvl w:ilvl="7">
@@ -4630,6 +5335,7 @@
       </w:pPr>
       <w:rPr>
         <w:rFonts w:ascii="Wingdings" w:hAnsi="Wingdings" w:cs="Wingdings" w:hint="default"/>
+        <w:rFonts w:cs="Wingdings"/>
       </w:rPr>
     </w:lvl>
   </w:abstractNum>
@@ -4670,6 +5376,7 @@
       </w:pPr>
       <w:rPr>
         <w:rFonts w:ascii="Wingdings" w:hAnsi="Wingdings" w:cs="Wingdings" w:hint="default"/>
+        <w:rFonts w:cs="Wingdings"/>
       </w:rPr>
     </w:lvl>
     <w:lvl w:ilvl="3">
@@ -4682,6 +5389,7 @@
       </w:pPr>
       <w:rPr>
         <w:rFonts w:ascii="Symbol" w:hAnsi="Symbol" w:cs="Symbol" w:hint="default"/>
+        <w:rFonts w:cs="Symbol"/>
       </w:rPr>
     </w:lvl>
     <w:lvl w:ilvl="4">
@@ -4707,6 +5415,7 @@
       </w:pPr>
       <w:rPr>
         <w:rFonts w:ascii="Wingdings" w:hAnsi="Wingdings" w:cs="Wingdings" w:hint="default"/>
+        <w:rFonts w:cs="Wingdings"/>
       </w:rPr>
     </w:lvl>
     <w:lvl w:ilvl="6">
@@ -4719,6 +5428,7 @@
       </w:pPr>
       <w:rPr>
         <w:rFonts w:ascii="Symbol" w:hAnsi="Symbol" w:cs="Symbol" w:hint="default"/>
+        <w:rFonts w:cs="Symbol"/>
       </w:rPr>
     </w:lvl>
     <w:lvl w:ilvl="7">
@@ -4744,6 +5454,7 @@
       </w:pPr>
       <w:rPr>
         <w:rFonts w:ascii="Wingdings" w:hAnsi="Wingdings" w:cs="Wingdings" w:hint="default"/>
+        <w:rFonts w:cs="Wingdings"/>
       </w:rPr>
     </w:lvl>
   </w:abstractNum>
@@ -5289,7 +6000,7 @@
     <w:qFormat/>
     <w:pPr>
       <w:widowControl/>
-      <w:overflowPunct w:val="true"/>
+      <w:overflowPunct w:val="false"/>
       <w:bidi w:val="0"/>
       <w:spacing w:lineRule="auto" w:line="259" w:before="0" w:after="160"/>
       <w:jc w:val="left"/>
@@ -5498,6 +6209,132 @@
       <w:rFonts w:cs="Courier New"/>
     </w:rPr>
   </w:style>
+  <w:style w:type="character" w:styleId="ListLabel9">
+    <w:name w:val="ListLabel 9"/>
+    <w:qFormat/>
+    <w:rPr>
+      <w:rFonts w:cs="DejaVu Sans"/>
+    </w:rPr>
+  </w:style>
+  <w:style w:type="character" w:styleId="ListLabel10">
+    <w:name w:val="ListLabel 10"/>
+    <w:qFormat/>
+    <w:rPr>
+      <w:rFonts w:cs="Courier New"/>
+    </w:rPr>
+  </w:style>
+  <w:style w:type="character" w:styleId="ListLabel11">
+    <w:name w:val="ListLabel 11"/>
+    <w:qFormat/>
+    <w:rPr>
+      <w:rFonts w:cs="Wingdings"/>
+    </w:rPr>
+  </w:style>
+  <w:style w:type="character" w:styleId="ListLabel12">
+    <w:name w:val="ListLabel 12"/>
+    <w:qFormat/>
+    <w:rPr>
+      <w:rFonts w:cs="Symbol"/>
+    </w:rPr>
+  </w:style>
+  <w:style w:type="character" w:styleId="ListLabel13">
+    <w:name w:val="ListLabel 13"/>
+    <w:qFormat/>
+    <w:rPr>
+      <w:rFonts w:cs="Courier New"/>
+    </w:rPr>
+  </w:style>
+  <w:style w:type="character" w:styleId="ListLabel14">
+    <w:name w:val="ListLabel 14"/>
+    <w:qFormat/>
+    <w:rPr>
+      <w:rFonts w:cs="Wingdings"/>
+    </w:rPr>
+  </w:style>
+  <w:style w:type="character" w:styleId="ListLabel15">
+    <w:name w:val="ListLabel 15"/>
+    <w:qFormat/>
+    <w:rPr>
+      <w:rFonts w:cs="Symbol"/>
+    </w:rPr>
+  </w:style>
+  <w:style w:type="character" w:styleId="ListLabel16">
+    <w:name w:val="ListLabel 16"/>
+    <w:qFormat/>
+    <w:rPr>
+      <w:rFonts w:cs="Courier New"/>
+    </w:rPr>
+  </w:style>
+  <w:style w:type="character" w:styleId="ListLabel17">
+    <w:name w:val="ListLabel 17"/>
+    <w:qFormat/>
+    <w:rPr>
+      <w:rFonts w:cs="Wingdings"/>
+    </w:rPr>
+  </w:style>
+  <w:style w:type="character" w:styleId="ListLabel18">
+    <w:name w:val="ListLabel 18"/>
+    <w:qFormat/>
+    <w:rPr>
+      <w:rFonts w:cs=""/>
+    </w:rPr>
+  </w:style>
+  <w:style w:type="character" w:styleId="ListLabel19">
+    <w:name w:val="ListLabel 19"/>
+    <w:qFormat/>
+    <w:rPr>
+      <w:rFonts w:cs="Courier New"/>
+    </w:rPr>
+  </w:style>
+  <w:style w:type="character" w:styleId="ListLabel20">
+    <w:name w:val="ListLabel 20"/>
+    <w:qFormat/>
+    <w:rPr>
+      <w:rFonts w:cs="Wingdings"/>
+    </w:rPr>
+  </w:style>
+  <w:style w:type="character" w:styleId="ListLabel21">
+    <w:name w:val="ListLabel 21"/>
+    <w:qFormat/>
+    <w:rPr>
+      <w:rFonts w:cs="Symbol"/>
+    </w:rPr>
+  </w:style>
+  <w:style w:type="character" w:styleId="ListLabel22">
+    <w:name w:val="ListLabel 22"/>
+    <w:qFormat/>
+    <w:rPr>
+      <w:rFonts w:cs="Courier New"/>
+    </w:rPr>
+  </w:style>
+  <w:style w:type="character" w:styleId="ListLabel23">
+    <w:name w:val="ListLabel 23"/>
+    <w:qFormat/>
+    <w:rPr>
+      <w:rFonts w:cs="Wingdings"/>
+    </w:rPr>
+  </w:style>
+  <w:style w:type="character" w:styleId="ListLabel24">
+    <w:name w:val="ListLabel 24"/>
+    <w:qFormat/>
+    <w:rPr>
+      <w:rFonts w:cs="Symbol"/>
+    </w:rPr>
+  </w:style>
+  <w:style w:type="character" w:styleId="ListLabel25">
+    <w:name w:val="ListLabel 25"/>
+    <w:qFormat/>
+    <w:rPr>
+      <w:rFonts w:cs="Courier New"/>
+    </w:rPr>
+  </w:style>
+  <w:style w:type="character" w:styleId="ListLabel26">
+    <w:name w:val="ListLabel 26"/>
+    <w:qFormat/>
+    <w:rPr>
+      <w:rFonts w:cs="Wingdings"/>
+    </w:rPr>
+  </w:style>
   <w:style w:type="paragraph" w:styleId="Heading" w:customStyle="1">
     <w:name w:val="Heading"/>
     <w:basedOn w:val="Normal"/>
@@ -5589,7 +6426,7 @@
     <w:qFormat/>
     <w:pPr>
       <w:widowControl/>
-      <w:overflowPunct w:val="true"/>
+      <w:overflowPunct w:val="false"/>
       <w:bidi w:val="0"/>
       <w:jc w:val="left"/>
     </w:pPr>
@@ -5986,11 +6823,11 @@
           </c:yVal>
           <c:smooth val="0"/>
         </c:ser>
-        <c:axId val="90548584"/>
-        <c:axId val="60426339"/>
+        <c:axId val="49259283"/>
+        <c:axId val="28818360"/>
       </c:scatterChart>
       <c:valAx>
-        <c:axId val="90548584"/>
+        <c:axId val="49259283"/>
         <c:scaling>
           <c:orientation val="minMax"/>
         </c:scaling>
@@ -6036,12 +6873,12 @@
             </a:pPr>
           </a:p>
         </c:txPr>
-        <c:crossAx val="60426339"/>
+        <c:crossAx val="28818360"/>
         <c:crosses val="autoZero"/>
         <c:crossBetween val="midCat"/>
       </c:valAx>
       <c:valAx>
-        <c:axId val="60426339"/>
+        <c:axId val="28818360"/>
         <c:scaling>
           <c:orientation val="minMax"/>
         </c:scaling>
@@ -6087,7 +6924,7 @@
             </a:pPr>
           </a:p>
         </c:txPr>
-        <c:crossAx val="90548584"/>
+        <c:crossAx val="49259283"/>
         <c:crosses val="autoZero"/>
         <c:crossBetween val="midCat"/>
       </c:valAx>
@@ -6347,11 +7184,11 @@
           </c:yVal>
           <c:smooth val="0"/>
         </c:ser>
-        <c:axId val="59496323"/>
-        <c:axId val="75295148"/>
+        <c:axId val="3178405"/>
+        <c:axId val="99826215"/>
       </c:scatterChart>
       <c:valAx>
-        <c:axId val="59496323"/>
+        <c:axId val="3178405"/>
         <c:scaling>
           <c:orientation val="minMax"/>
         </c:scaling>
@@ -6397,12 +7234,12 @@
             </a:pPr>
           </a:p>
         </c:txPr>
-        <c:crossAx val="75295148"/>
+        <c:crossAx val="99826215"/>
         <c:crosses val="autoZero"/>
         <c:crossBetween val="midCat"/>
       </c:valAx>
       <c:valAx>
-        <c:axId val="75295148"/>
+        <c:axId val="99826215"/>
         <c:scaling>
           <c:orientation val="minMax"/>
         </c:scaling>
@@ -6448,7 +7285,7 @@
             </a:pPr>
           </a:p>
         </c:txPr>
-        <c:crossAx val="59496323"/>
+        <c:crossAx val="3178405"/>
         <c:crosses val="autoZero"/>
         <c:crossBetween val="midCat"/>
       </c:valAx>
@@ -6795,11 +7632,11 @@
           </c:yVal>
           <c:smooth val="0"/>
         </c:ser>
-        <c:axId val="77806378"/>
-        <c:axId val="54895442"/>
+        <c:axId val="61056073"/>
+        <c:axId val="43983163"/>
       </c:scatterChart>
       <c:valAx>
-        <c:axId val="77806378"/>
+        <c:axId val="61056073"/>
         <c:scaling>
           <c:orientation val="minMax"/>
         </c:scaling>
@@ -6845,12 +7682,12 @@
             </a:pPr>
           </a:p>
         </c:txPr>
-        <c:crossAx val="54895442"/>
+        <c:crossAx val="43983163"/>
         <c:crosses val="autoZero"/>
         <c:crossBetween val="midCat"/>
       </c:valAx>
       <c:valAx>
-        <c:axId val="54895442"/>
+        <c:axId val="43983163"/>
         <c:scaling>
           <c:orientation val="minMax"/>
         </c:scaling>
@@ -6896,7 +7733,7 @@
             </a:pPr>
           </a:p>
         </c:txPr>
-        <c:crossAx val="77806378"/>
+        <c:crossAx val="61056073"/>
         <c:crosses val="autoZero"/>
         <c:crossBetween val="midCat"/>
       </c:valAx>
@@ -7156,11 +7993,11 @@
           </c:yVal>
           <c:smooth val="0"/>
         </c:ser>
-        <c:axId val="73532785"/>
-        <c:axId val="30701470"/>
+        <c:axId val="67518040"/>
+        <c:axId val="61752940"/>
       </c:scatterChart>
       <c:valAx>
-        <c:axId val="73532785"/>
+        <c:axId val="67518040"/>
         <c:scaling>
           <c:orientation val="minMax"/>
         </c:scaling>
@@ -7206,12 +8043,12 @@
             </a:pPr>
           </a:p>
         </c:txPr>
-        <c:crossAx val="30701470"/>
+        <c:crossAx val="61752940"/>
         <c:crosses val="autoZero"/>
         <c:crossBetween val="midCat"/>
       </c:valAx>
       <c:valAx>
-        <c:axId val="30701470"/>
+        <c:axId val="61752940"/>
         <c:scaling>
           <c:orientation val="minMax"/>
         </c:scaling>
@@ -7257,7 +8094,7 @@
             </a:pPr>
           </a:p>
         </c:txPr>
-        <c:crossAx val="73532785"/>
+        <c:crossAx val="67518040"/>
         <c:crosses val="autoZero"/>
         <c:crossBetween val="midCat"/>
       </c:valAx>
@@ -7604,11 +8441,11 @@
           </c:yVal>
           <c:smooth val="0"/>
         </c:ser>
-        <c:axId val="79571604"/>
-        <c:axId val="34117182"/>
+        <c:axId val="30846468"/>
+        <c:axId val="6856287"/>
       </c:scatterChart>
       <c:valAx>
-        <c:axId val="79571604"/>
+        <c:axId val="30846468"/>
         <c:scaling>
           <c:orientation val="minMax"/>
         </c:scaling>
@@ -7654,12 +8491,12 @@
             </a:pPr>
           </a:p>
         </c:txPr>
-        <c:crossAx val="34117182"/>
+        <c:crossAx val="6856287"/>
         <c:crosses val="autoZero"/>
         <c:crossBetween val="midCat"/>
       </c:valAx>
       <c:valAx>
-        <c:axId val="34117182"/>
+        <c:axId val="6856287"/>
         <c:scaling>
           <c:orientation val="minMax"/>
         </c:scaling>
@@ -7705,7 +8542,7 @@
             </a:pPr>
           </a:p>
         </c:txPr>
-        <c:crossAx val="79571604"/>
+        <c:crossAx val="30846468"/>
         <c:crosses val="autoZero"/>
         <c:crossBetween val="midCat"/>
       </c:valAx>
@@ -7878,11 +8715,11 @@
           </c:yVal>
           <c:smooth val="0"/>
         </c:ser>
-        <c:axId val="64363104"/>
-        <c:axId val="86112882"/>
+        <c:axId val="64306856"/>
+        <c:axId val="65100853"/>
       </c:scatterChart>
       <c:valAx>
-        <c:axId val="64363104"/>
+        <c:axId val="64306856"/>
         <c:scaling>
           <c:orientation val="minMax"/>
         </c:scaling>
@@ -7928,12 +8765,12 @@
             </a:pPr>
           </a:p>
         </c:txPr>
-        <c:crossAx val="86112882"/>
+        <c:crossAx val="65100853"/>
         <c:crosses val="autoZero"/>
         <c:crossBetween val="midCat"/>
       </c:valAx>
       <c:valAx>
-        <c:axId val="86112882"/>
+        <c:axId val="65100853"/>
         <c:scaling>
           <c:orientation val="minMax"/>
         </c:scaling>
@@ -7979,7 +8816,7 @@
             </a:pPr>
           </a:p>
         </c:txPr>
-        <c:crossAx val="64363104"/>
+        <c:crossAx val="64306856"/>
         <c:crosses val="autoZero"/>
         <c:crossBetween val="midCat"/>
       </c:valAx>

</xml_diff>